<commit_message>
Panel Implementation and Testing
- Create CSPanel class which acts as a canvas to be drawn on.
- Test Frame and Panel with driver code block
- Update Test Plan
- Update Record of progress
- Update Revised Gantt Chart
</commit_message>
<xml_diff>
--- a/Test Plan.docx
+++ b/Test Plan.docx
@@ -172,7 +172,21 @@
         <w:rPr>
           <w:lang w:val="en-US"/>
         </w:rPr>
-        <w:t>(possible) regression testing</w:t>
+        <w:t>(</w:t>
+      </w:r>
+      <w:proofErr w:type="gramStart"/>
+      <w:r>
+        <w:rPr>
+          <w:lang w:val="en-US"/>
+        </w:rPr>
+        <w:t>possible</w:t>
+      </w:r>
+      <w:proofErr w:type="gramEnd"/>
+      <w:r>
+        <w:rPr>
+          <w:lang w:val="en-US"/>
+        </w:rPr>
+        <w:t>) regression testing</w:t>
       </w:r>
     </w:p>
     <w:p>
@@ -275,14 +289,46 @@
           <w:sz w:val="22"/>
           <w:lang w:val="en-US"/>
         </w:rPr>
-        <w:t xml:space="preserve"> gantt chart</w:t>
-      </w:r>
-      <w:r>
-        <w:rPr>
-          <w:sz w:val="22"/>
-          <w:lang w:val="en-US"/>
-        </w:rPr>
-        <w:t>, but reflected in my revised gantt chart</w:t>
+        <w:t xml:space="preserve"> </w:t>
+      </w:r>
+      <w:proofErr w:type="spellStart"/>
+      <w:r>
+        <w:rPr>
+          <w:sz w:val="22"/>
+          <w:lang w:val="en-US"/>
+        </w:rPr>
+        <w:t>gantt</w:t>
+      </w:r>
+      <w:proofErr w:type="spellEnd"/>
+      <w:r>
+        <w:rPr>
+          <w:sz w:val="22"/>
+          <w:lang w:val="en-US"/>
+        </w:rPr>
+        <w:t xml:space="preserve"> chart</w:t>
+      </w:r>
+      <w:r>
+        <w:rPr>
+          <w:sz w:val="22"/>
+          <w:lang w:val="en-US"/>
+        </w:rPr>
+        <w:t xml:space="preserve">, but reflected in my revised </w:t>
+      </w:r>
+      <w:proofErr w:type="spellStart"/>
+      <w:r>
+        <w:rPr>
+          <w:sz w:val="22"/>
+          <w:lang w:val="en-US"/>
+        </w:rPr>
+        <w:t>gantt</w:t>
+      </w:r>
+      <w:proofErr w:type="spellEnd"/>
+      <w:r>
+        <w:rPr>
+          <w:sz w:val="22"/>
+          <w:lang w:val="en-US"/>
+        </w:rPr>
+        <w:t xml:space="preserve"> chart</w:t>
       </w:r>
       <w:r>
         <w:rPr>
@@ -391,15 +437,14 @@
           <w:sz w:val="22"/>
           <w:lang w:val="en-US"/>
         </w:rPr>
-        <w:t xml:space="preserve"> and passes the right data between </w:t>
-      </w:r>
-      <w:r>
-        <w:rPr>
-          <w:rFonts w:hint="eastAsia"/>
-          <w:sz w:val="22"/>
-          <w:lang w:val="en-US"/>
-        </w:rPr>
-        <w:t>data</w:t>
+        <w:t xml:space="preserve"> an</w:t>
+      </w:r>
+      <w:r>
+        <w:rPr>
+          <w:sz w:val="22"/>
+          <w:lang w:val="en-US"/>
+        </w:rPr>
+        <w:t>d passes the right data</w:t>
       </w:r>
       <w:r>
         <w:rPr>
@@ -827,30 +872,33 @@
     <w:tbl>
       <w:tblPr>
         <w:tblStyle w:val="TableGrid"/>
-        <w:tblW w:w="9438" w:type="dxa"/>
-        <w:tblInd w:w="360" w:type="dxa"/>
+        <w:tblW w:w="10714" w:type="dxa"/>
+        <w:tblInd w:w="-1168" w:type="dxa"/>
         <w:tblLayout w:type="fixed"/>
         <w:tblLook w:val="04A0" w:firstRow="1" w:lastRow="0" w:firstColumn="1" w:lastColumn="0" w:noHBand="0" w:noVBand="1"/>
       </w:tblPr>
       <w:tblGrid>
-        <w:gridCol w:w="2725"/>
-        <w:gridCol w:w="1049"/>
-        <w:gridCol w:w="2070"/>
-        <w:gridCol w:w="2976"/>
+        <w:gridCol w:w="1560"/>
+        <w:gridCol w:w="2845"/>
+        <w:gridCol w:w="982"/>
+        <w:gridCol w:w="1863"/>
+        <w:gridCol w:w="547"/>
+        <w:gridCol w:w="2299"/>
         <w:gridCol w:w="618"/>
       </w:tblGrid>
       <w:tr>
         <w:tc>
           <w:tcPr>
-            <w:tcW w:w="2725" w:type="dxa"/>
-          </w:tcPr>
-          <w:p>
-            <w:pPr>
-              <w:pStyle w:val="ListBullet"/>
-              <w:numPr>
-                <w:ilvl w:val="0"/>
-                <w:numId w:val="0"/>
-              </w:numPr>
+            <w:tcW w:w="1560" w:type="dxa"/>
+          </w:tcPr>
+          <w:p>
+            <w:pPr>
+              <w:pStyle w:val="ListBullet"/>
+              <w:numPr>
+                <w:ilvl w:val="0"/>
+                <w:numId w:val="0"/>
+              </w:numPr>
+              <w:ind w:right="-77"/>
               <w:rPr>
                 <w:rFonts w:hint="eastAsia"/>
                 <w:b/>
@@ -868,7 +916,7 @@
         </w:tc>
         <w:tc>
           <w:tcPr>
-            <w:tcW w:w="1049" w:type="dxa"/>
+            <w:tcW w:w="2845" w:type="dxa"/>
           </w:tcPr>
           <w:p>
             <w:pPr>
@@ -888,13 +936,14 @@
                 <w:b/>
                 <w:lang w:val="en-US"/>
               </w:rPr>
-              <w:t>Input</w:t>
-            </w:r>
-          </w:p>
-        </w:tc>
-        <w:tc>
-          <w:tcPr>
-            <w:tcW w:w="2070" w:type="dxa"/>
+              <w:t>Test Method/Inputs</w:t>
+            </w:r>
+          </w:p>
+        </w:tc>
+        <w:tc>
+          <w:tcPr>
+            <w:tcW w:w="2845" w:type="dxa"/>
+            <w:gridSpan w:val="2"/>
           </w:tcPr>
           <w:p>
             <w:pPr>
@@ -920,7 +969,8 @@
         </w:tc>
         <w:tc>
           <w:tcPr>
-            <w:tcW w:w="2976" w:type="dxa"/>
+            <w:tcW w:w="2846" w:type="dxa"/>
+            <w:gridSpan w:val="2"/>
           </w:tcPr>
           <w:p>
             <w:pPr>
@@ -966,93 +1016,264 @@
                 <w:b/>
                 <w:lang w:val="en-US"/>
               </w:rPr>
-              <w:t>P?</w:t>
-            </w:r>
-          </w:p>
-        </w:tc>
+              <w:t>P</w:t>
+            </w:r>
+            <w:r>
+              <w:rPr>
+                <w:b/>
+                <w:lang w:val="en-US"/>
+              </w:rPr>
+              <w:t>/F</w:t>
+            </w:r>
+          </w:p>
+        </w:tc>
+        <w:bookmarkStart w:id="0" w:name="_GoBack"/>
+        <w:bookmarkEnd w:id="0"/>
       </w:tr>
       <w:tr>
         <w:tc>
           <w:tcPr>
-            <w:tcW w:w="2725" w:type="dxa"/>
-          </w:tcPr>
-          <w:p>
-            <w:pPr>
-              <w:pStyle w:val="ListBullet"/>
-              <w:numPr>
-                <w:ilvl w:val="0"/>
-                <w:numId w:val="0"/>
-              </w:numPr>
-              <w:rPr>
-                <w:rFonts w:hint="eastAsia"/>
-                <w:sz w:val="22"/>
-                <w:lang w:val="en-US"/>
-              </w:rPr>
-            </w:pPr>
-            <w:r>
-              <w:rPr>
-                <w:sz w:val="22"/>
-                <w:lang w:val="en-US"/>
-              </w:rPr>
-              <w:t>Neural Net</w:t>
-            </w:r>
-          </w:p>
-        </w:tc>
-        <w:tc>
-          <w:tcPr>
-            <w:tcW w:w="1049" w:type="dxa"/>
-          </w:tcPr>
-          <w:p>
-            <w:pPr>
-              <w:pStyle w:val="ListBullet"/>
-              <w:numPr>
-                <w:ilvl w:val="0"/>
-                <w:numId w:val="0"/>
-              </w:numPr>
-              <w:rPr>
-                <w:rFonts w:hint="eastAsia"/>
-                <w:sz w:val="22"/>
-                <w:lang w:val="en-US"/>
-              </w:rPr>
-            </w:pPr>
-          </w:p>
-        </w:tc>
-        <w:tc>
-          <w:tcPr>
-            <w:tcW w:w="2070" w:type="dxa"/>
-          </w:tcPr>
-          <w:p>
-            <w:pPr>
-              <w:pStyle w:val="ListBullet"/>
-              <w:numPr>
-                <w:ilvl w:val="0"/>
-                <w:numId w:val="0"/>
-              </w:numPr>
-              <w:rPr>
-                <w:rFonts w:hint="eastAsia"/>
-                <w:sz w:val="22"/>
-                <w:lang w:val="en-US"/>
-              </w:rPr>
-            </w:pPr>
-          </w:p>
-        </w:tc>
-        <w:tc>
-          <w:tcPr>
-            <w:tcW w:w="2976" w:type="dxa"/>
-          </w:tcPr>
-          <w:p>
-            <w:pPr>
-              <w:pStyle w:val="ListBullet"/>
-              <w:numPr>
-                <w:ilvl w:val="0"/>
-                <w:numId w:val="0"/>
-              </w:numPr>
-              <w:rPr>
-                <w:rFonts w:hint="eastAsia"/>
-                <w:sz w:val="22"/>
-                <w:lang w:val="en-US"/>
-              </w:rPr>
-            </w:pPr>
+            <w:tcW w:w="1560" w:type="dxa"/>
+          </w:tcPr>
+          <w:p>
+            <w:pPr>
+              <w:pStyle w:val="ListBullet"/>
+              <w:numPr>
+                <w:ilvl w:val="0"/>
+                <w:numId w:val="0"/>
+              </w:numPr>
+              <w:rPr>
+                <w:sz w:val="22"/>
+                <w:lang w:val="en-US"/>
+              </w:rPr>
+            </w:pPr>
+            <w:r>
+              <w:rPr>
+                <w:sz w:val="22"/>
+                <w:lang w:val="en-US"/>
+              </w:rPr>
+              <w:t>Frame and Panel</w:t>
+            </w:r>
+          </w:p>
+        </w:tc>
+        <w:tc>
+          <w:tcPr>
+            <w:tcW w:w="2845" w:type="dxa"/>
+          </w:tcPr>
+          <w:p>
+            <w:pPr>
+              <w:pStyle w:val="ListBullet"/>
+              <w:numPr>
+                <w:ilvl w:val="0"/>
+                <w:numId w:val="0"/>
+              </w:numPr>
+              <w:rPr>
+                <w:sz w:val="22"/>
+                <w:lang w:val="en-US"/>
+              </w:rPr>
+            </w:pPr>
+            <w:r>
+              <w:rPr>
+                <w:sz w:val="22"/>
+                <w:lang w:val="en-US"/>
+              </w:rPr>
+              <w:t xml:space="preserve">Driver code telling canvas to display a circle: </w:t>
+            </w:r>
+            <w:r>
+              <w:rPr>
+                <w:noProof/>
+                <w:sz w:val="22"/>
+                <w:lang w:val="en-US"/>
+              </w:rPr>
+              <w:drawing>
+                <wp:inline distT="0" distB="0" distL="0" distR="0" wp14:anchorId="65E8ED86" wp14:editId="5EB45135">
+                  <wp:extent cx="1602840" cy="427424"/>
+                  <wp:effectExtent l="0" t="0" r="0" b="4445"/>
+                  <wp:docPr id="1" name="Picture 1" descr="Macintosh HD:Local:Users:AHCS:Desktop:Screen Shot 2018-11-22 at 14.10.56.png"/>
+                  <wp:cNvGraphicFramePr>
+                    <a:graphicFrameLocks xmlns:a="http://schemas.openxmlformats.org/drawingml/2006/main" noChangeAspect="1"/>
+                  </wp:cNvGraphicFramePr>
+                  <a:graphic xmlns:a="http://schemas.openxmlformats.org/drawingml/2006/main">
+                    <a:graphicData uri="http://schemas.openxmlformats.org/drawingml/2006/picture">
+                      <pic:pic xmlns:pic="http://schemas.openxmlformats.org/drawingml/2006/picture">
+                        <pic:nvPicPr>
+                          <pic:cNvPr id="0" name="Picture 1" descr="Macintosh HD:Local:Users:AHCS:Desktop:Screen Shot 2018-11-22 at 14.10.56.png"/>
+                          <pic:cNvPicPr>
+                            <a:picLocks noChangeAspect="1" noChangeArrowheads="1"/>
+                          </pic:cNvPicPr>
+                        </pic:nvPicPr>
+                        <pic:blipFill>
+                          <a:blip r:embed="rId7">
+                            <a:extLst>
+                              <a:ext uri="{28A0092B-C50C-407E-A947-70E740481C1C}">
+                                <a14:useLocalDpi xmlns:a14="http://schemas.microsoft.com/office/drawing/2010/main" val="0"/>
+                              </a:ext>
+                            </a:extLst>
+                          </a:blip>
+                          <a:srcRect/>
+                          <a:stretch>
+                            <a:fillRect/>
+                          </a:stretch>
+                        </pic:blipFill>
+                        <pic:spPr bwMode="auto">
+                          <a:xfrm>
+                            <a:off x="0" y="0"/>
+                            <a:ext cx="1602840" cy="427424"/>
+                          </a:xfrm>
+                          <a:prstGeom prst="rect">
+                            <a:avLst/>
+                          </a:prstGeom>
+                          <a:noFill/>
+                          <a:ln>
+                            <a:noFill/>
+                          </a:ln>
+                        </pic:spPr>
+                      </pic:pic>
+                    </a:graphicData>
+                  </a:graphic>
+                </wp:inline>
+              </w:drawing>
+            </w:r>
+          </w:p>
+        </w:tc>
+        <w:tc>
+          <w:tcPr>
+            <w:tcW w:w="2845" w:type="dxa"/>
+            <w:gridSpan w:val="2"/>
+          </w:tcPr>
+          <w:p>
+            <w:pPr>
+              <w:pStyle w:val="ListBullet"/>
+              <w:numPr>
+                <w:ilvl w:val="0"/>
+                <w:numId w:val="0"/>
+              </w:numPr>
+              <w:rPr>
+                <w:sz w:val="22"/>
+                <w:lang w:val="en-US"/>
+              </w:rPr>
+            </w:pPr>
+            <w:r>
+              <w:rPr>
+                <w:sz w:val="22"/>
+                <w:lang w:val="en-US"/>
+              </w:rPr>
+              <w:t>A black</w:t>
+            </w:r>
+            <w:r>
+              <w:rPr>
+                <w:sz w:val="22"/>
+                <w:lang w:val="en-US"/>
+              </w:rPr>
+              <w:t xml:space="preserve"> </w:t>
+            </w:r>
+            <w:r>
+              <w:rPr>
+                <w:rFonts w:hint="eastAsia"/>
+                <w:sz w:val="22"/>
+                <w:lang w:val="en-US"/>
+              </w:rPr>
+              <w:t>background</w:t>
+            </w:r>
+            <w:r>
+              <w:rPr>
+                <w:sz w:val="22"/>
+                <w:lang w:val="en-US"/>
+              </w:rPr>
+              <w:t xml:space="preserve"> with a red sphere in the </w:t>
+            </w:r>
+            <w:proofErr w:type="spellStart"/>
+            <w:r>
+              <w:rPr>
+                <w:sz w:val="22"/>
+                <w:lang w:val="en-US"/>
+              </w:rPr>
+              <w:t>centre</w:t>
+            </w:r>
+            <w:proofErr w:type="spellEnd"/>
+            <w:r>
+              <w:rPr>
+                <w:sz w:val="22"/>
+                <w:lang w:val="en-US"/>
+              </w:rPr>
+              <w:t>.</w:t>
+            </w:r>
+          </w:p>
+        </w:tc>
+        <w:tc>
+          <w:tcPr>
+            <w:tcW w:w="2846" w:type="dxa"/>
+            <w:gridSpan w:val="2"/>
+          </w:tcPr>
+          <w:p>
+            <w:pPr>
+              <w:pStyle w:val="ListBullet"/>
+              <w:numPr>
+                <w:ilvl w:val="0"/>
+                <w:numId w:val="0"/>
+              </w:numPr>
+              <w:rPr>
+                <w:rFonts w:hint="eastAsia"/>
+                <w:sz w:val="22"/>
+                <w:lang w:val="en-US"/>
+              </w:rPr>
+            </w:pPr>
+            <w:r>
+              <w:rPr>
+                <w:rFonts w:hint="eastAsia"/>
+                <w:noProof/>
+                <w:sz w:val="22"/>
+                <w:lang w:val="en-US"/>
+              </w:rPr>
+              <w:drawing>
+                <wp:inline distT="0" distB="0" distL="0" distR="0" wp14:anchorId="0BAFB2A9" wp14:editId="16B9A126">
+                  <wp:extent cx="1371583" cy="797218"/>
+                  <wp:effectExtent l="0" t="0" r="635" b="0"/>
+                  <wp:docPr id="2" name="Picture 2" descr="Macintosh HD:Local:Users:AHCS:Desktop:Screen Shot 2018-11-22 at 14.12.23.png"/>
+                  <wp:cNvGraphicFramePr>
+                    <a:graphicFrameLocks xmlns:a="http://schemas.openxmlformats.org/drawingml/2006/main" noChangeAspect="1"/>
+                  </wp:cNvGraphicFramePr>
+                  <a:graphic xmlns:a="http://schemas.openxmlformats.org/drawingml/2006/main">
+                    <a:graphicData uri="http://schemas.openxmlformats.org/drawingml/2006/picture">
+                      <pic:pic xmlns:pic="http://schemas.openxmlformats.org/drawingml/2006/picture">
+                        <pic:nvPicPr>
+                          <pic:cNvPr id="0" name="Picture 2" descr="Macintosh HD:Local:Users:AHCS:Desktop:Screen Shot 2018-11-22 at 14.12.23.png"/>
+                          <pic:cNvPicPr>
+                            <a:picLocks noChangeAspect="1" noChangeArrowheads="1"/>
+                          </pic:cNvPicPr>
+                        </pic:nvPicPr>
+                        <pic:blipFill>
+                          <a:blip r:embed="rId8">
+                            <a:extLst>
+                              <a:ext uri="{28A0092B-C50C-407E-A947-70E740481C1C}">
+                                <a14:useLocalDpi xmlns:a14="http://schemas.microsoft.com/office/drawing/2010/main" val="0"/>
+                              </a:ext>
+                            </a:extLst>
+                          </a:blip>
+                          <a:srcRect/>
+                          <a:stretch>
+                            <a:fillRect/>
+                          </a:stretch>
+                        </pic:blipFill>
+                        <pic:spPr bwMode="auto">
+                          <a:xfrm>
+                            <a:off x="0" y="0"/>
+                            <a:ext cx="1371583" cy="797218"/>
+                          </a:xfrm>
+                          <a:prstGeom prst="rect">
+                            <a:avLst/>
+                          </a:prstGeom>
+                          <a:noFill/>
+                          <a:ln>
+                            <a:noFill/>
+                          </a:ln>
+                        </pic:spPr>
+                      </pic:pic>
+                    </a:graphicData>
+                  </a:graphic>
+                </wp:inline>
+              </w:drawing>
+            </w:r>
           </w:p>
         </w:tc>
         <w:tc>
@@ -1067,82 +1288,90 @@
                 <w:numId w:val="0"/>
               </w:numPr>
               <w:rPr>
-                <w:rFonts w:hint="eastAsia"/>
-                <w:sz w:val="22"/>
-                <w:lang w:val="en-US"/>
-              </w:rPr>
-            </w:pPr>
+                <w:sz w:val="22"/>
+                <w:lang w:val="en-US"/>
+              </w:rPr>
+            </w:pPr>
+            <w:r>
+              <w:rPr>
+                <w:sz w:val="22"/>
+                <w:lang w:val="en-US"/>
+              </w:rPr>
+              <w:t>P</w:t>
+            </w:r>
           </w:p>
         </w:tc>
       </w:tr>
       <w:tr>
         <w:tc>
           <w:tcPr>
-            <w:tcW w:w="2725" w:type="dxa"/>
-          </w:tcPr>
-          <w:p>
-            <w:pPr>
-              <w:pStyle w:val="ListBullet"/>
-              <w:numPr>
-                <w:ilvl w:val="0"/>
-                <w:numId w:val="0"/>
-              </w:numPr>
-              <w:rPr>
-                <w:rFonts w:hint="eastAsia"/>
-                <w:sz w:val="22"/>
-                <w:lang w:val="en-US"/>
-              </w:rPr>
-            </w:pPr>
-            <w:r>
-              <w:rPr>
-                <w:sz w:val="22"/>
-                <w:lang w:val="en-US"/>
-              </w:rPr>
-              <w:t>Main Menu</w:t>
-            </w:r>
-          </w:p>
-        </w:tc>
-        <w:tc>
-          <w:tcPr>
-            <w:tcW w:w="1049" w:type="dxa"/>
-          </w:tcPr>
-          <w:p>
-            <w:pPr>
-              <w:pStyle w:val="ListBullet"/>
-              <w:numPr>
-                <w:ilvl w:val="0"/>
-                <w:numId w:val="0"/>
-              </w:numPr>
-              <w:rPr>
-                <w:rFonts w:hint="eastAsia"/>
-                <w:sz w:val="22"/>
-                <w:lang w:val="en-US"/>
-              </w:rPr>
-            </w:pPr>
-          </w:p>
-        </w:tc>
-        <w:tc>
-          <w:tcPr>
-            <w:tcW w:w="2070" w:type="dxa"/>
-          </w:tcPr>
-          <w:p>
-            <w:pPr>
-              <w:pStyle w:val="ListBullet"/>
-              <w:numPr>
-                <w:ilvl w:val="0"/>
-                <w:numId w:val="0"/>
-              </w:numPr>
-              <w:rPr>
-                <w:rFonts w:hint="eastAsia"/>
-                <w:sz w:val="22"/>
-                <w:lang w:val="en-US"/>
-              </w:rPr>
-            </w:pPr>
-          </w:p>
-        </w:tc>
-        <w:tc>
-          <w:tcPr>
-            <w:tcW w:w="2976" w:type="dxa"/>
+            <w:tcW w:w="1560" w:type="dxa"/>
+          </w:tcPr>
+          <w:p>
+            <w:pPr>
+              <w:pStyle w:val="ListBullet"/>
+              <w:numPr>
+                <w:ilvl w:val="0"/>
+                <w:numId w:val="0"/>
+              </w:numPr>
+              <w:rPr>
+                <w:rFonts w:hint="eastAsia"/>
+                <w:sz w:val="22"/>
+                <w:lang w:val="en-US"/>
+              </w:rPr>
+            </w:pPr>
+            <w:r>
+              <w:rPr>
+                <w:sz w:val="22"/>
+                <w:lang w:val="en-US"/>
+              </w:rPr>
+              <w:t>Neural Net</w:t>
+            </w:r>
+          </w:p>
+        </w:tc>
+        <w:tc>
+          <w:tcPr>
+            <w:tcW w:w="2845" w:type="dxa"/>
+          </w:tcPr>
+          <w:p>
+            <w:pPr>
+              <w:pStyle w:val="ListBullet"/>
+              <w:numPr>
+                <w:ilvl w:val="0"/>
+                <w:numId w:val="0"/>
+              </w:numPr>
+              <w:rPr>
+                <w:rFonts w:hint="eastAsia"/>
+                <w:sz w:val="22"/>
+                <w:lang w:val="en-US"/>
+              </w:rPr>
+            </w:pPr>
+          </w:p>
+        </w:tc>
+        <w:tc>
+          <w:tcPr>
+            <w:tcW w:w="2845" w:type="dxa"/>
+            <w:gridSpan w:val="2"/>
+          </w:tcPr>
+          <w:p>
+            <w:pPr>
+              <w:pStyle w:val="ListBullet"/>
+              <w:numPr>
+                <w:ilvl w:val="0"/>
+                <w:numId w:val="0"/>
+              </w:numPr>
+              <w:rPr>
+                <w:rFonts w:hint="eastAsia"/>
+                <w:sz w:val="22"/>
+                <w:lang w:val="en-US"/>
+              </w:rPr>
+            </w:pPr>
+          </w:p>
+        </w:tc>
+        <w:tc>
+          <w:tcPr>
+            <w:tcW w:w="2846" w:type="dxa"/>
+            <w:gridSpan w:val="2"/>
           </w:tcPr>
           <w:p>
             <w:pPr>
@@ -1182,71 +1411,73 @@
       <w:tr>
         <w:tc>
           <w:tcPr>
-            <w:tcW w:w="2725" w:type="dxa"/>
-          </w:tcPr>
-          <w:p>
-            <w:pPr>
-              <w:pStyle w:val="ListBullet"/>
-              <w:numPr>
-                <w:ilvl w:val="0"/>
-                <w:numId w:val="0"/>
-              </w:numPr>
-              <w:rPr>
-                <w:rFonts w:hint="eastAsia"/>
-                <w:sz w:val="22"/>
-                <w:lang w:val="en-US"/>
-              </w:rPr>
-            </w:pPr>
-            <w:r>
-              <w:rPr>
-                <w:sz w:val="22"/>
-                <w:lang w:val="en-US"/>
-              </w:rPr>
-              <w:t>Slow Generation</w:t>
-            </w:r>
-          </w:p>
-        </w:tc>
-        <w:tc>
-          <w:tcPr>
-            <w:tcW w:w="1049" w:type="dxa"/>
-          </w:tcPr>
-          <w:p>
-            <w:pPr>
-              <w:pStyle w:val="ListBullet"/>
-              <w:numPr>
-                <w:ilvl w:val="0"/>
-                <w:numId w:val="0"/>
-              </w:numPr>
-              <w:rPr>
-                <w:rFonts w:hint="eastAsia"/>
-                <w:sz w:val="22"/>
-                <w:lang w:val="en-US"/>
-              </w:rPr>
-            </w:pPr>
-          </w:p>
-        </w:tc>
-        <w:tc>
-          <w:tcPr>
-            <w:tcW w:w="2070" w:type="dxa"/>
-          </w:tcPr>
-          <w:p>
-            <w:pPr>
-              <w:pStyle w:val="ListBullet"/>
-              <w:numPr>
-                <w:ilvl w:val="0"/>
-                <w:numId w:val="0"/>
-              </w:numPr>
-              <w:rPr>
-                <w:rFonts w:hint="eastAsia"/>
-                <w:sz w:val="22"/>
-                <w:lang w:val="en-US"/>
-              </w:rPr>
-            </w:pPr>
-          </w:p>
-        </w:tc>
-        <w:tc>
-          <w:tcPr>
-            <w:tcW w:w="2976" w:type="dxa"/>
+            <w:tcW w:w="1560" w:type="dxa"/>
+          </w:tcPr>
+          <w:p>
+            <w:pPr>
+              <w:pStyle w:val="ListBullet"/>
+              <w:numPr>
+                <w:ilvl w:val="0"/>
+                <w:numId w:val="0"/>
+              </w:numPr>
+              <w:rPr>
+                <w:rFonts w:hint="eastAsia"/>
+                <w:sz w:val="22"/>
+                <w:lang w:val="en-US"/>
+              </w:rPr>
+            </w:pPr>
+            <w:r>
+              <w:rPr>
+                <w:sz w:val="22"/>
+                <w:lang w:val="en-US"/>
+              </w:rPr>
+              <w:t>Main Menu</w:t>
+            </w:r>
+          </w:p>
+        </w:tc>
+        <w:tc>
+          <w:tcPr>
+            <w:tcW w:w="2845" w:type="dxa"/>
+          </w:tcPr>
+          <w:p>
+            <w:pPr>
+              <w:pStyle w:val="ListBullet"/>
+              <w:numPr>
+                <w:ilvl w:val="0"/>
+                <w:numId w:val="0"/>
+              </w:numPr>
+              <w:rPr>
+                <w:rFonts w:hint="eastAsia"/>
+                <w:sz w:val="22"/>
+                <w:lang w:val="en-US"/>
+              </w:rPr>
+            </w:pPr>
+          </w:p>
+        </w:tc>
+        <w:tc>
+          <w:tcPr>
+            <w:tcW w:w="2845" w:type="dxa"/>
+            <w:gridSpan w:val="2"/>
+          </w:tcPr>
+          <w:p>
+            <w:pPr>
+              <w:pStyle w:val="ListBullet"/>
+              <w:numPr>
+                <w:ilvl w:val="0"/>
+                <w:numId w:val="0"/>
+              </w:numPr>
+              <w:rPr>
+                <w:rFonts w:hint="eastAsia"/>
+                <w:sz w:val="22"/>
+                <w:lang w:val="en-US"/>
+              </w:rPr>
+            </w:pPr>
+          </w:p>
+        </w:tc>
+        <w:tc>
+          <w:tcPr>
+            <w:tcW w:w="2846" w:type="dxa"/>
+            <w:gridSpan w:val="2"/>
           </w:tcPr>
           <w:p>
             <w:pPr>
@@ -1286,71 +1517,73 @@
       <w:tr>
         <w:tc>
           <w:tcPr>
-            <w:tcW w:w="2725" w:type="dxa"/>
-          </w:tcPr>
-          <w:p>
-            <w:pPr>
-              <w:pStyle w:val="ListBullet"/>
-              <w:numPr>
-                <w:ilvl w:val="0"/>
-                <w:numId w:val="0"/>
-              </w:numPr>
-              <w:rPr>
-                <w:rFonts w:hint="eastAsia"/>
-                <w:sz w:val="22"/>
-                <w:lang w:val="en-US"/>
-              </w:rPr>
-            </w:pPr>
-            <w:r>
-              <w:rPr>
-                <w:sz w:val="22"/>
-                <w:lang w:val="en-US"/>
-              </w:rPr>
-              <w:t>Integration</w:t>
-            </w:r>
-          </w:p>
-        </w:tc>
-        <w:tc>
-          <w:tcPr>
-            <w:tcW w:w="1049" w:type="dxa"/>
-          </w:tcPr>
-          <w:p>
-            <w:pPr>
-              <w:pStyle w:val="ListBullet"/>
-              <w:numPr>
-                <w:ilvl w:val="0"/>
-                <w:numId w:val="0"/>
-              </w:numPr>
-              <w:rPr>
-                <w:rFonts w:hint="eastAsia"/>
-                <w:sz w:val="22"/>
-                <w:lang w:val="en-US"/>
-              </w:rPr>
-            </w:pPr>
-          </w:p>
-        </w:tc>
-        <w:tc>
-          <w:tcPr>
-            <w:tcW w:w="2070" w:type="dxa"/>
-          </w:tcPr>
-          <w:p>
-            <w:pPr>
-              <w:pStyle w:val="ListBullet"/>
-              <w:numPr>
-                <w:ilvl w:val="0"/>
-                <w:numId w:val="0"/>
-              </w:numPr>
-              <w:rPr>
-                <w:rFonts w:hint="eastAsia"/>
-                <w:sz w:val="22"/>
-                <w:lang w:val="en-US"/>
-              </w:rPr>
-            </w:pPr>
-          </w:p>
-        </w:tc>
-        <w:tc>
-          <w:tcPr>
-            <w:tcW w:w="2976" w:type="dxa"/>
+            <w:tcW w:w="1560" w:type="dxa"/>
+          </w:tcPr>
+          <w:p>
+            <w:pPr>
+              <w:pStyle w:val="ListBullet"/>
+              <w:numPr>
+                <w:ilvl w:val="0"/>
+                <w:numId w:val="0"/>
+              </w:numPr>
+              <w:rPr>
+                <w:rFonts w:hint="eastAsia"/>
+                <w:sz w:val="22"/>
+                <w:lang w:val="en-US"/>
+              </w:rPr>
+            </w:pPr>
+            <w:r>
+              <w:rPr>
+                <w:sz w:val="22"/>
+                <w:lang w:val="en-US"/>
+              </w:rPr>
+              <w:t>Slow Generation</w:t>
+            </w:r>
+          </w:p>
+        </w:tc>
+        <w:tc>
+          <w:tcPr>
+            <w:tcW w:w="2845" w:type="dxa"/>
+          </w:tcPr>
+          <w:p>
+            <w:pPr>
+              <w:pStyle w:val="ListBullet"/>
+              <w:numPr>
+                <w:ilvl w:val="0"/>
+                <w:numId w:val="0"/>
+              </w:numPr>
+              <w:rPr>
+                <w:rFonts w:hint="eastAsia"/>
+                <w:sz w:val="22"/>
+                <w:lang w:val="en-US"/>
+              </w:rPr>
+            </w:pPr>
+          </w:p>
+        </w:tc>
+        <w:tc>
+          <w:tcPr>
+            <w:tcW w:w="2845" w:type="dxa"/>
+            <w:gridSpan w:val="2"/>
+          </w:tcPr>
+          <w:p>
+            <w:pPr>
+              <w:pStyle w:val="ListBullet"/>
+              <w:numPr>
+                <w:ilvl w:val="0"/>
+                <w:numId w:val="0"/>
+              </w:numPr>
+              <w:rPr>
+                <w:rFonts w:hint="eastAsia"/>
+                <w:sz w:val="22"/>
+                <w:lang w:val="en-US"/>
+              </w:rPr>
+            </w:pPr>
+          </w:p>
+        </w:tc>
+        <w:tc>
+          <w:tcPr>
+            <w:tcW w:w="2846" w:type="dxa"/>
+            <w:gridSpan w:val="2"/>
           </w:tcPr>
           <w:p>
             <w:pPr>
@@ -1390,71 +1623,73 @@
       <w:tr>
         <w:tc>
           <w:tcPr>
-            <w:tcW w:w="2725" w:type="dxa"/>
-          </w:tcPr>
-          <w:p>
-            <w:pPr>
-              <w:pStyle w:val="ListBullet"/>
-              <w:numPr>
-                <w:ilvl w:val="0"/>
-                <w:numId w:val="0"/>
-              </w:numPr>
-              <w:rPr>
-                <w:rFonts w:hint="eastAsia"/>
-                <w:sz w:val="22"/>
-                <w:lang w:val="en-US"/>
-              </w:rPr>
-            </w:pPr>
-            <w:r>
-              <w:rPr>
-                <w:sz w:val="22"/>
-                <w:lang w:val="en-US"/>
-              </w:rPr>
-              <w:t>Fast Generation</w:t>
-            </w:r>
-          </w:p>
-        </w:tc>
-        <w:tc>
-          <w:tcPr>
-            <w:tcW w:w="1049" w:type="dxa"/>
-          </w:tcPr>
-          <w:p>
-            <w:pPr>
-              <w:pStyle w:val="ListBullet"/>
-              <w:numPr>
-                <w:ilvl w:val="0"/>
-                <w:numId w:val="0"/>
-              </w:numPr>
-              <w:rPr>
-                <w:rFonts w:hint="eastAsia"/>
-                <w:sz w:val="22"/>
-                <w:lang w:val="en-US"/>
-              </w:rPr>
-            </w:pPr>
-          </w:p>
-        </w:tc>
-        <w:tc>
-          <w:tcPr>
-            <w:tcW w:w="2070" w:type="dxa"/>
-          </w:tcPr>
-          <w:p>
-            <w:pPr>
-              <w:pStyle w:val="ListBullet"/>
-              <w:numPr>
-                <w:ilvl w:val="0"/>
-                <w:numId w:val="0"/>
-              </w:numPr>
-              <w:rPr>
-                <w:rFonts w:hint="eastAsia"/>
-                <w:sz w:val="22"/>
-                <w:lang w:val="en-US"/>
-              </w:rPr>
-            </w:pPr>
-          </w:p>
-        </w:tc>
-        <w:tc>
-          <w:tcPr>
-            <w:tcW w:w="2976" w:type="dxa"/>
+            <w:tcW w:w="1560" w:type="dxa"/>
+          </w:tcPr>
+          <w:p>
+            <w:pPr>
+              <w:pStyle w:val="ListBullet"/>
+              <w:numPr>
+                <w:ilvl w:val="0"/>
+                <w:numId w:val="0"/>
+              </w:numPr>
+              <w:rPr>
+                <w:rFonts w:hint="eastAsia"/>
+                <w:sz w:val="22"/>
+                <w:lang w:val="en-US"/>
+              </w:rPr>
+            </w:pPr>
+            <w:r>
+              <w:rPr>
+                <w:sz w:val="22"/>
+                <w:lang w:val="en-US"/>
+              </w:rPr>
+              <w:t>Integration</w:t>
+            </w:r>
+          </w:p>
+        </w:tc>
+        <w:tc>
+          <w:tcPr>
+            <w:tcW w:w="2845" w:type="dxa"/>
+          </w:tcPr>
+          <w:p>
+            <w:pPr>
+              <w:pStyle w:val="ListBullet"/>
+              <w:numPr>
+                <w:ilvl w:val="0"/>
+                <w:numId w:val="0"/>
+              </w:numPr>
+              <w:rPr>
+                <w:rFonts w:hint="eastAsia"/>
+                <w:sz w:val="22"/>
+                <w:lang w:val="en-US"/>
+              </w:rPr>
+            </w:pPr>
+          </w:p>
+        </w:tc>
+        <w:tc>
+          <w:tcPr>
+            <w:tcW w:w="2845" w:type="dxa"/>
+            <w:gridSpan w:val="2"/>
+          </w:tcPr>
+          <w:p>
+            <w:pPr>
+              <w:pStyle w:val="ListBullet"/>
+              <w:numPr>
+                <w:ilvl w:val="0"/>
+                <w:numId w:val="0"/>
+              </w:numPr>
+              <w:rPr>
+                <w:rFonts w:hint="eastAsia"/>
+                <w:sz w:val="22"/>
+                <w:lang w:val="en-US"/>
+              </w:rPr>
+            </w:pPr>
+          </w:p>
+        </w:tc>
+        <w:tc>
+          <w:tcPr>
+            <w:tcW w:w="2846" w:type="dxa"/>
+            <w:gridSpan w:val="2"/>
           </w:tcPr>
           <w:p>
             <w:pPr>
@@ -1494,78 +1729,73 @@
       <w:tr>
         <w:tc>
           <w:tcPr>
-            <w:tcW w:w="2725" w:type="dxa"/>
-          </w:tcPr>
-          <w:p>
-            <w:pPr>
-              <w:pStyle w:val="ListBullet"/>
-              <w:numPr>
-                <w:ilvl w:val="0"/>
-                <w:numId w:val="0"/>
-              </w:numPr>
-              <w:rPr>
-                <w:rFonts w:hint="eastAsia"/>
-                <w:sz w:val="22"/>
-                <w:lang w:val="en-US"/>
-              </w:rPr>
-            </w:pPr>
-            <w:r>
-              <w:rPr>
-                <w:sz w:val="22"/>
-                <w:lang w:val="en-US"/>
-              </w:rPr>
-              <w:t>Integratio</w:t>
-            </w:r>
-            <w:r>
-              <w:rPr>
-                <w:sz w:val="22"/>
-                <w:lang w:val="en-US"/>
-              </w:rPr>
-              <w:t>n</w:t>
-            </w:r>
-          </w:p>
-        </w:tc>
-        <w:tc>
-          <w:tcPr>
-            <w:tcW w:w="1049" w:type="dxa"/>
-          </w:tcPr>
-          <w:p>
-            <w:pPr>
-              <w:pStyle w:val="ListBullet"/>
-              <w:numPr>
-                <w:ilvl w:val="0"/>
-                <w:numId w:val="0"/>
-              </w:numPr>
-              <w:rPr>
-                <w:rFonts w:hint="eastAsia"/>
-                <w:sz w:val="22"/>
-                <w:lang w:val="en-US"/>
-              </w:rPr>
-            </w:pPr>
-          </w:p>
-        </w:tc>
-        <w:tc>
-          <w:tcPr>
-            <w:tcW w:w="2070" w:type="dxa"/>
-          </w:tcPr>
-          <w:p>
-            <w:pPr>
-              <w:pStyle w:val="ListBullet"/>
-              <w:numPr>
-                <w:ilvl w:val="0"/>
-                <w:numId w:val="0"/>
-              </w:numPr>
-              <w:rPr>
-                <w:rFonts w:hint="eastAsia"/>
-                <w:sz w:val="22"/>
-                <w:lang w:val="en-US"/>
-              </w:rPr>
-            </w:pPr>
-          </w:p>
-        </w:tc>
-        <w:tc>
-          <w:tcPr>
-            <w:tcW w:w="2976" w:type="dxa"/>
+            <w:tcW w:w="1560" w:type="dxa"/>
+          </w:tcPr>
+          <w:p>
+            <w:pPr>
+              <w:pStyle w:val="ListBullet"/>
+              <w:numPr>
+                <w:ilvl w:val="0"/>
+                <w:numId w:val="0"/>
+              </w:numPr>
+              <w:rPr>
+                <w:rFonts w:hint="eastAsia"/>
+                <w:sz w:val="22"/>
+                <w:lang w:val="en-US"/>
+              </w:rPr>
+            </w:pPr>
+            <w:r>
+              <w:rPr>
+                <w:sz w:val="22"/>
+                <w:lang w:val="en-US"/>
+              </w:rPr>
+              <w:t>Fast Generation</w:t>
+            </w:r>
+          </w:p>
+        </w:tc>
+        <w:tc>
+          <w:tcPr>
+            <w:tcW w:w="2845" w:type="dxa"/>
+          </w:tcPr>
+          <w:p>
+            <w:pPr>
+              <w:pStyle w:val="ListBullet"/>
+              <w:numPr>
+                <w:ilvl w:val="0"/>
+                <w:numId w:val="0"/>
+              </w:numPr>
+              <w:rPr>
+                <w:rFonts w:hint="eastAsia"/>
+                <w:sz w:val="22"/>
+                <w:lang w:val="en-US"/>
+              </w:rPr>
+            </w:pPr>
+          </w:p>
+        </w:tc>
+        <w:tc>
+          <w:tcPr>
+            <w:tcW w:w="2845" w:type="dxa"/>
+            <w:gridSpan w:val="2"/>
+          </w:tcPr>
+          <w:p>
+            <w:pPr>
+              <w:pStyle w:val="ListBullet"/>
+              <w:numPr>
+                <w:ilvl w:val="0"/>
+                <w:numId w:val="0"/>
+              </w:numPr>
+              <w:rPr>
+                <w:rFonts w:hint="eastAsia"/>
+                <w:sz w:val="22"/>
+                <w:lang w:val="en-US"/>
+              </w:rPr>
+            </w:pPr>
+          </w:p>
+        </w:tc>
+        <w:tc>
+          <w:tcPr>
+            <w:tcW w:w="2846" w:type="dxa"/>
+            <w:gridSpan w:val="2"/>
           </w:tcPr>
           <w:p>
             <w:pPr>
@@ -1605,71 +1835,80 @@
       <w:tr>
         <w:tc>
           <w:tcPr>
-            <w:tcW w:w="2725" w:type="dxa"/>
-          </w:tcPr>
-          <w:p>
-            <w:pPr>
-              <w:pStyle w:val="ListBullet"/>
-              <w:numPr>
-                <w:ilvl w:val="0"/>
-                <w:numId w:val="0"/>
-              </w:numPr>
-              <w:rPr>
-                <w:rFonts w:hint="eastAsia"/>
-                <w:sz w:val="22"/>
-                <w:lang w:val="en-US"/>
-              </w:rPr>
-            </w:pPr>
-            <w:r>
-              <w:rPr>
-                <w:sz w:val="22"/>
-                <w:lang w:val="en-US"/>
-              </w:rPr>
-              <w:t>Average Food Graph</w:t>
-            </w:r>
-          </w:p>
-        </w:tc>
-        <w:tc>
-          <w:tcPr>
-            <w:tcW w:w="1049" w:type="dxa"/>
-          </w:tcPr>
-          <w:p>
-            <w:pPr>
-              <w:pStyle w:val="ListBullet"/>
-              <w:numPr>
-                <w:ilvl w:val="0"/>
-                <w:numId w:val="0"/>
-              </w:numPr>
-              <w:rPr>
-                <w:rFonts w:hint="eastAsia"/>
-                <w:sz w:val="22"/>
-                <w:lang w:val="en-US"/>
-              </w:rPr>
-            </w:pPr>
-          </w:p>
-        </w:tc>
-        <w:tc>
-          <w:tcPr>
-            <w:tcW w:w="2070" w:type="dxa"/>
-          </w:tcPr>
-          <w:p>
-            <w:pPr>
-              <w:pStyle w:val="ListBullet"/>
-              <w:numPr>
-                <w:ilvl w:val="0"/>
-                <w:numId w:val="0"/>
-              </w:numPr>
-              <w:rPr>
-                <w:rFonts w:hint="eastAsia"/>
-                <w:sz w:val="22"/>
-                <w:lang w:val="en-US"/>
-              </w:rPr>
-            </w:pPr>
-          </w:p>
-        </w:tc>
-        <w:tc>
-          <w:tcPr>
-            <w:tcW w:w="2976" w:type="dxa"/>
+            <w:tcW w:w="1560" w:type="dxa"/>
+          </w:tcPr>
+          <w:p>
+            <w:pPr>
+              <w:pStyle w:val="ListBullet"/>
+              <w:numPr>
+                <w:ilvl w:val="0"/>
+                <w:numId w:val="0"/>
+              </w:numPr>
+              <w:rPr>
+                <w:rFonts w:hint="eastAsia"/>
+                <w:sz w:val="22"/>
+                <w:lang w:val="en-US"/>
+              </w:rPr>
+            </w:pPr>
+            <w:r>
+              <w:rPr>
+                <w:sz w:val="22"/>
+                <w:lang w:val="en-US"/>
+              </w:rPr>
+              <w:t>Integratio</w:t>
+            </w:r>
+            <w:r>
+              <w:rPr>
+                <w:sz w:val="22"/>
+                <w:lang w:val="en-US"/>
+              </w:rPr>
+              <w:t>n</w:t>
+            </w:r>
+          </w:p>
+        </w:tc>
+        <w:tc>
+          <w:tcPr>
+            <w:tcW w:w="2845" w:type="dxa"/>
+          </w:tcPr>
+          <w:p>
+            <w:pPr>
+              <w:pStyle w:val="ListBullet"/>
+              <w:numPr>
+                <w:ilvl w:val="0"/>
+                <w:numId w:val="0"/>
+              </w:numPr>
+              <w:rPr>
+                <w:rFonts w:hint="eastAsia"/>
+                <w:sz w:val="22"/>
+                <w:lang w:val="en-US"/>
+              </w:rPr>
+            </w:pPr>
+          </w:p>
+        </w:tc>
+        <w:tc>
+          <w:tcPr>
+            <w:tcW w:w="2845" w:type="dxa"/>
+            <w:gridSpan w:val="2"/>
+          </w:tcPr>
+          <w:p>
+            <w:pPr>
+              <w:pStyle w:val="ListBullet"/>
+              <w:numPr>
+                <w:ilvl w:val="0"/>
+                <w:numId w:val="0"/>
+              </w:numPr>
+              <w:rPr>
+                <w:rFonts w:hint="eastAsia"/>
+                <w:sz w:val="22"/>
+                <w:lang w:val="en-US"/>
+              </w:rPr>
+            </w:pPr>
+          </w:p>
+        </w:tc>
+        <w:tc>
+          <w:tcPr>
+            <w:tcW w:w="2846" w:type="dxa"/>
+            <w:gridSpan w:val="2"/>
           </w:tcPr>
           <w:p>
             <w:pPr>
@@ -1709,71 +1948,73 @@
       <w:tr>
         <w:tc>
           <w:tcPr>
-            <w:tcW w:w="2725" w:type="dxa"/>
-          </w:tcPr>
-          <w:p>
-            <w:pPr>
-              <w:pStyle w:val="ListBullet"/>
-              <w:numPr>
-                <w:ilvl w:val="0"/>
-                <w:numId w:val="0"/>
-              </w:numPr>
-              <w:rPr>
-                <w:rFonts w:hint="eastAsia"/>
-                <w:sz w:val="22"/>
-                <w:lang w:val="en-US"/>
-              </w:rPr>
-            </w:pPr>
-            <w:r>
-              <w:rPr>
-                <w:sz w:val="22"/>
-                <w:lang w:val="en-US"/>
-              </w:rPr>
-              <w:t>Integration</w:t>
-            </w:r>
-          </w:p>
-        </w:tc>
-        <w:tc>
-          <w:tcPr>
-            <w:tcW w:w="1049" w:type="dxa"/>
-          </w:tcPr>
-          <w:p>
-            <w:pPr>
-              <w:pStyle w:val="ListBullet"/>
-              <w:numPr>
-                <w:ilvl w:val="0"/>
-                <w:numId w:val="0"/>
-              </w:numPr>
-              <w:rPr>
-                <w:rFonts w:hint="eastAsia"/>
-                <w:sz w:val="22"/>
-                <w:lang w:val="en-US"/>
-              </w:rPr>
-            </w:pPr>
-          </w:p>
-        </w:tc>
-        <w:tc>
-          <w:tcPr>
-            <w:tcW w:w="2070" w:type="dxa"/>
-          </w:tcPr>
-          <w:p>
-            <w:pPr>
-              <w:pStyle w:val="ListBullet"/>
-              <w:numPr>
-                <w:ilvl w:val="0"/>
-                <w:numId w:val="0"/>
-              </w:numPr>
-              <w:rPr>
-                <w:rFonts w:hint="eastAsia"/>
-                <w:sz w:val="22"/>
-                <w:lang w:val="en-US"/>
-              </w:rPr>
-            </w:pPr>
-          </w:p>
-        </w:tc>
-        <w:tc>
-          <w:tcPr>
-            <w:tcW w:w="2976" w:type="dxa"/>
+            <w:tcW w:w="1560" w:type="dxa"/>
+          </w:tcPr>
+          <w:p>
+            <w:pPr>
+              <w:pStyle w:val="ListBullet"/>
+              <w:numPr>
+                <w:ilvl w:val="0"/>
+                <w:numId w:val="0"/>
+              </w:numPr>
+              <w:rPr>
+                <w:rFonts w:hint="eastAsia"/>
+                <w:sz w:val="22"/>
+                <w:lang w:val="en-US"/>
+              </w:rPr>
+            </w:pPr>
+            <w:r>
+              <w:rPr>
+                <w:sz w:val="22"/>
+                <w:lang w:val="en-US"/>
+              </w:rPr>
+              <w:t>Average Food Graph</w:t>
+            </w:r>
+          </w:p>
+        </w:tc>
+        <w:tc>
+          <w:tcPr>
+            <w:tcW w:w="2845" w:type="dxa"/>
+          </w:tcPr>
+          <w:p>
+            <w:pPr>
+              <w:pStyle w:val="ListBullet"/>
+              <w:numPr>
+                <w:ilvl w:val="0"/>
+                <w:numId w:val="0"/>
+              </w:numPr>
+              <w:rPr>
+                <w:rFonts w:hint="eastAsia"/>
+                <w:sz w:val="22"/>
+                <w:lang w:val="en-US"/>
+              </w:rPr>
+            </w:pPr>
+          </w:p>
+        </w:tc>
+        <w:tc>
+          <w:tcPr>
+            <w:tcW w:w="2845" w:type="dxa"/>
+            <w:gridSpan w:val="2"/>
+          </w:tcPr>
+          <w:p>
+            <w:pPr>
+              <w:pStyle w:val="ListBullet"/>
+              <w:numPr>
+                <w:ilvl w:val="0"/>
+                <w:numId w:val="0"/>
+              </w:numPr>
+              <w:rPr>
+                <w:rFonts w:hint="eastAsia"/>
+                <w:sz w:val="22"/>
+                <w:lang w:val="en-US"/>
+              </w:rPr>
+            </w:pPr>
+          </w:p>
+        </w:tc>
+        <w:tc>
+          <w:tcPr>
+            <w:tcW w:w="2846" w:type="dxa"/>
+            <w:gridSpan w:val="2"/>
           </w:tcPr>
           <w:p>
             <w:pPr>
@@ -1813,71 +2054,73 @@
       <w:tr>
         <w:tc>
           <w:tcPr>
-            <w:tcW w:w="2725" w:type="dxa"/>
-          </w:tcPr>
-          <w:p>
-            <w:pPr>
-              <w:pStyle w:val="ListBullet"/>
-              <w:numPr>
-                <w:ilvl w:val="0"/>
-                <w:numId w:val="0"/>
-              </w:numPr>
-              <w:rPr>
-                <w:rFonts w:hint="eastAsia"/>
-                <w:sz w:val="22"/>
-                <w:lang w:val="en-US"/>
-              </w:rPr>
-            </w:pPr>
-            <w:r>
-              <w:rPr>
-                <w:sz w:val="22"/>
-                <w:lang w:val="en-US"/>
-              </w:rPr>
-              <w:t>Creature Cannibalism</w:t>
-            </w:r>
-          </w:p>
-        </w:tc>
-        <w:tc>
-          <w:tcPr>
-            <w:tcW w:w="1049" w:type="dxa"/>
-          </w:tcPr>
-          <w:p>
-            <w:pPr>
-              <w:pStyle w:val="ListBullet"/>
-              <w:numPr>
-                <w:ilvl w:val="0"/>
-                <w:numId w:val="0"/>
-              </w:numPr>
-              <w:rPr>
-                <w:rFonts w:hint="eastAsia"/>
-                <w:sz w:val="22"/>
-                <w:lang w:val="en-US"/>
-              </w:rPr>
-            </w:pPr>
-          </w:p>
-        </w:tc>
-        <w:tc>
-          <w:tcPr>
-            <w:tcW w:w="2070" w:type="dxa"/>
-          </w:tcPr>
-          <w:p>
-            <w:pPr>
-              <w:pStyle w:val="ListBullet"/>
-              <w:numPr>
-                <w:ilvl w:val="0"/>
-                <w:numId w:val="0"/>
-              </w:numPr>
-              <w:rPr>
-                <w:rFonts w:hint="eastAsia"/>
-                <w:sz w:val="22"/>
-                <w:lang w:val="en-US"/>
-              </w:rPr>
-            </w:pPr>
-          </w:p>
-        </w:tc>
-        <w:tc>
-          <w:tcPr>
-            <w:tcW w:w="2976" w:type="dxa"/>
+            <w:tcW w:w="1560" w:type="dxa"/>
+          </w:tcPr>
+          <w:p>
+            <w:pPr>
+              <w:pStyle w:val="ListBullet"/>
+              <w:numPr>
+                <w:ilvl w:val="0"/>
+                <w:numId w:val="0"/>
+              </w:numPr>
+              <w:rPr>
+                <w:rFonts w:hint="eastAsia"/>
+                <w:sz w:val="22"/>
+                <w:lang w:val="en-US"/>
+              </w:rPr>
+            </w:pPr>
+            <w:r>
+              <w:rPr>
+                <w:sz w:val="22"/>
+                <w:lang w:val="en-US"/>
+              </w:rPr>
+              <w:t>Integration</w:t>
+            </w:r>
+          </w:p>
+        </w:tc>
+        <w:tc>
+          <w:tcPr>
+            <w:tcW w:w="2845" w:type="dxa"/>
+          </w:tcPr>
+          <w:p>
+            <w:pPr>
+              <w:pStyle w:val="ListBullet"/>
+              <w:numPr>
+                <w:ilvl w:val="0"/>
+                <w:numId w:val="0"/>
+              </w:numPr>
+              <w:rPr>
+                <w:rFonts w:hint="eastAsia"/>
+                <w:sz w:val="22"/>
+                <w:lang w:val="en-US"/>
+              </w:rPr>
+            </w:pPr>
+          </w:p>
+        </w:tc>
+        <w:tc>
+          <w:tcPr>
+            <w:tcW w:w="2845" w:type="dxa"/>
+            <w:gridSpan w:val="2"/>
+          </w:tcPr>
+          <w:p>
+            <w:pPr>
+              <w:pStyle w:val="ListBullet"/>
+              <w:numPr>
+                <w:ilvl w:val="0"/>
+                <w:numId w:val="0"/>
+              </w:numPr>
+              <w:rPr>
+                <w:rFonts w:hint="eastAsia"/>
+                <w:sz w:val="22"/>
+                <w:lang w:val="en-US"/>
+              </w:rPr>
+            </w:pPr>
+          </w:p>
+        </w:tc>
+        <w:tc>
+          <w:tcPr>
+            <w:tcW w:w="2846" w:type="dxa"/>
+            <w:gridSpan w:val="2"/>
           </w:tcPr>
           <w:p>
             <w:pPr>
@@ -1917,71 +2160,73 @@
       <w:tr>
         <w:tc>
           <w:tcPr>
-            <w:tcW w:w="2725" w:type="dxa"/>
-          </w:tcPr>
-          <w:p>
-            <w:pPr>
-              <w:pStyle w:val="ListBullet"/>
-              <w:numPr>
-                <w:ilvl w:val="0"/>
-                <w:numId w:val="0"/>
-              </w:numPr>
-              <w:rPr>
-                <w:rFonts w:hint="eastAsia"/>
-                <w:sz w:val="22"/>
-                <w:lang w:val="en-US"/>
-              </w:rPr>
-            </w:pPr>
-            <w:r>
-              <w:rPr>
-                <w:sz w:val="22"/>
-                <w:lang w:val="en-US"/>
-              </w:rPr>
-              <w:t>Integration</w:t>
-            </w:r>
-          </w:p>
-        </w:tc>
-        <w:tc>
-          <w:tcPr>
-            <w:tcW w:w="1049" w:type="dxa"/>
-          </w:tcPr>
-          <w:p>
-            <w:pPr>
-              <w:pStyle w:val="ListBullet"/>
-              <w:numPr>
-                <w:ilvl w:val="0"/>
-                <w:numId w:val="0"/>
-              </w:numPr>
-              <w:rPr>
-                <w:rFonts w:hint="eastAsia"/>
-                <w:sz w:val="22"/>
-                <w:lang w:val="en-US"/>
-              </w:rPr>
-            </w:pPr>
-          </w:p>
-        </w:tc>
-        <w:tc>
-          <w:tcPr>
-            <w:tcW w:w="2070" w:type="dxa"/>
-          </w:tcPr>
-          <w:p>
-            <w:pPr>
-              <w:pStyle w:val="ListBullet"/>
-              <w:numPr>
-                <w:ilvl w:val="0"/>
-                <w:numId w:val="0"/>
-              </w:numPr>
-              <w:rPr>
-                <w:rFonts w:hint="eastAsia"/>
-                <w:sz w:val="22"/>
-                <w:lang w:val="en-US"/>
-              </w:rPr>
-            </w:pPr>
-          </w:p>
-        </w:tc>
-        <w:tc>
-          <w:tcPr>
-            <w:tcW w:w="2976" w:type="dxa"/>
+            <w:tcW w:w="1560" w:type="dxa"/>
+          </w:tcPr>
+          <w:p>
+            <w:pPr>
+              <w:pStyle w:val="ListBullet"/>
+              <w:numPr>
+                <w:ilvl w:val="0"/>
+                <w:numId w:val="0"/>
+              </w:numPr>
+              <w:rPr>
+                <w:rFonts w:hint="eastAsia"/>
+                <w:sz w:val="22"/>
+                <w:lang w:val="en-US"/>
+              </w:rPr>
+            </w:pPr>
+            <w:r>
+              <w:rPr>
+                <w:sz w:val="22"/>
+                <w:lang w:val="en-US"/>
+              </w:rPr>
+              <w:t>Creature Cannibalism</w:t>
+            </w:r>
+          </w:p>
+        </w:tc>
+        <w:tc>
+          <w:tcPr>
+            <w:tcW w:w="2845" w:type="dxa"/>
+          </w:tcPr>
+          <w:p>
+            <w:pPr>
+              <w:pStyle w:val="ListBullet"/>
+              <w:numPr>
+                <w:ilvl w:val="0"/>
+                <w:numId w:val="0"/>
+              </w:numPr>
+              <w:rPr>
+                <w:rFonts w:hint="eastAsia"/>
+                <w:sz w:val="22"/>
+                <w:lang w:val="en-US"/>
+              </w:rPr>
+            </w:pPr>
+          </w:p>
+        </w:tc>
+        <w:tc>
+          <w:tcPr>
+            <w:tcW w:w="2845" w:type="dxa"/>
+            <w:gridSpan w:val="2"/>
+          </w:tcPr>
+          <w:p>
+            <w:pPr>
+              <w:pStyle w:val="ListBullet"/>
+              <w:numPr>
+                <w:ilvl w:val="0"/>
+                <w:numId w:val="0"/>
+              </w:numPr>
+              <w:rPr>
+                <w:rFonts w:hint="eastAsia"/>
+                <w:sz w:val="22"/>
+                <w:lang w:val="en-US"/>
+              </w:rPr>
+            </w:pPr>
+          </w:p>
+        </w:tc>
+        <w:tc>
+          <w:tcPr>
+            <w:tcW w:w="2846" w:type="dxa"/>
+            <w:gridSpan w:val="2"/>
           </w:tcPr>
           <w:p>
             <w:pPr>
@@ -2021,71 +2266,73 @@
       <w:tr>
         <w:tc>
           <w:tcPr>
-            <w:tcW w:w="2725" w:type="dxa"/>
-          </w:tcPr>
-          <w:p>
-            <w:pPr>
-              <w:pStyle w:val="ListBullet"/>
-              <w:numPr>
-                <w:ilvl w:val="0"/>
-                <w:numId w:val="0"/>
-              </w:numPr>
-              <w:rPr>
-                <w:rFonts w:hint="eastAsia"/>
-                <w:sz w:val="22"/>
-                <w:lang w:val="en-US"/>
-              </w:rPr>
-            </w:pPr>
-            <w:r>
-              <w:rPr>
-                <w:sz w:val="22"/>
-                <w:lang w:val="en-US"/>
-              </w:rPr>
-              <w:t>Creature Name Generation</w:t>
-            </w:r>
-          </w:p>
-        </w:tc>
-        <w:tc>
-          <w:tcPr>
-            <w:tcW w:w="1049" w:type="dxa"/>
-          </w:tcPr>
-          <w:p>
-            <w:pPr>
-              <w:pStyle w:val="ListBullet"/>
-              <w:numPr>
-                <w:ilvl w:val="0"/>
-                <w:numId w:val="0"/>
-              </w:numPr>
-              <w:rPr>
-                <w:rFonts w:hint="eastAsia"/>
-                <w:sz w:val="22"/>
-                <w:lang w:val="en-US"/>
-              </w:rPr>
-            </w:pPr>
-          </w:p>
-        </w:tc>
-        <w:tc>
-          <w:tcPr>
-            <w:tcW w:w="2070" w:type="dxa"/>
-          </w:tcPr>
-          <w:p>
-            <w:pPr>
-              <w:pStyle w:val="ListBullet"/>
-              <w:numPr>
-                <w:ilvl w:val="0"/>
-                <w:numId w:val="0"/>
-              </w:numPr>
-              <w:rPr>
-                <w:rFonts w:hint="eastAsia"/>
-                <w:sz w:val="22"/>
-                <w:lang w:val="en-US"/>
-              </w:rPr>
-            </w:pPr>
-          </w:p>
-        </w:tc>
-        <w:tc>
-          <w:tcPr>
-            <w:tcW w:w="2976" w:type="dxa"/>
+            <w:tcW w:w="1560" w:type="dxa"/>
+          </w:tcPr>
+          <w:p>
+            <w:pPr>
+              <w:pStyle w:val="ListBullet"/>
+              <w:numPr>
+                <w:ilvl w:val="0"/>
+                <w:numId w:val="0"/>
+              </w:numPr>
+              <w:rPr>
+                <w:rFonts w:hint="eastAsia"/>
+                <w:sz w:val="22"/>
+                <w:lang w:val="en-US"/>
+              </w:rPr>
+            </w:pPr>
+            <w:r>
+              <w:rPr>
+                <w:sz w:val="22"/>
+                <w:lang w:val="en-US"/>
+              </w:rPr>
+              <w:t>Integration</w:t>
+            </w:r>
+          </w:p>
+        </w:tc>
+        <w:tc>
+          <w:tcPr>
+            <w:tcW w:w="2845" w:type="dxa"/>
+          </w:tcPr>
+          <w:p>
+            <w:pPr>
+              <w:pStyle w:val="ListBullet"/>
+              <w:numPr>
+                <w:ilvl w:val="0"/>
+                <w:numId w:val="0"/>
+              </w:numPr>
+              <w:rPr>
+                <w:rFonts w:hint="eastAsia"/>
+                <w:sz w:val="22"/>
+                <w:lang w:val="en-US"/>
+              </w:rPr>
+            </w:pPr>
+          </w:p>
+        </w:tc>
+        <w:tc>
+          <w:tcPr>
+            <w:tcW w:w="2845" w:type="dxa"/>
+            <w:gridSpan w:val="2"/>
+          </w:tcPr>
+          <w:p>
+            <w:pPr>
+              <w:pStyle w:val="ListBullet"/>
+              <w:numPr>
+                <w:ilvl w:val="0"/>
+                <w:numId w:val="0"/>
+              </w:numPr>
+              <w:rPr>
+                <w:rFonts w:hint="eastAsia"/>
+                <w:sz w:val="22"/>
+                <w:lang w:val="en-US"/>
+              </w:rPr>
+            </w:pPr>
+          </w:p>
+        </w:tc>
+        <w:tc>
+          <w:tcPr>
+            <w:tcW w:w="2846" w:type="dxa"/>
+            <w:gridSpan w:val="2"/>
           </w:tcPr>
           <w:p>
             <w:pPr>
@@ -2125,7 +2372,114 @@
       <w:tr>
         <w:tc>
           <w:tcPr>
-            <w:tcW w:w="2725" w:type="dxa"/>
+            <w:tcW w:w="1560" w:type="dxa"/>
+          </w:tcPr>
+          <w:p>
+            <w:pPr>
+              <w:pStyle w:val="ListBullet"/>
+              <w:numPr>
+                <w:ilvl w:val="0"/>
+                <w:numId w:val="0"/>
+              </w:numPr>
+              <w:rPr>
+                <w:rFonts w:hint="eastAsia"/>
+                <w:sz w:val="22"/>
+                <w:lang w:val="en-US"/>
+              </w:rPr>
+            </w:pPr>
+            <w:r>
+              <w:rPr>
+                <w:sz w:val="22"/>
+                <w:lang w:val="en-US"/>
+              </w:rPr>
+              <w:lastRenderedPageBreak/>
+              <w:t>Creature Name Generation</w:t>
+            </w:r>
+          </w:p>
+        </w:tc>
+        <w:tc>
+          <w:tcPr>
+            <w:tcW w:w="3827" w:type="dxa"/>
+            <w:gridSpan w:val="2"/>
+          </w:tcPr>
+          <w:p>
+            <w:pPr>
+              <w:pStyle w:val="ListBullet"/>
+              <w:numPr>
+                <w:ilvl w:val="0"/>
+                <w:numId w:val="0"/>
+              </w:numPr>
+              <w:rPr>
+                <w:rFonts w:hint="eastAsia"/>
+                <w:sz w:val="22"/>
+                <w:lang w:val="en-US"/>
+              </w:rPr>
+            </w:pPr>
+          </w:p>
+        </w:tc>
+        <w:tc>
+          <w:tcPr>
+            <w:tcW w:w="2410" w:type="dxa"/>
+            <w:gridSpan w:val="2"/>
+          </w:tcPr>
+          <w:p>
+            <w:pPr>
+              <w:pStyle w:val="ListBullet"/>
+              <w:numPr>
+                <w:ilvl w:val="0"/>
+                <w:numId w:val="0"/>
+              </w:numPr>
+              <w:rPr>
+                <w:rFonts w:hint="eastAsia"/>
+                <w:sz w:val="22"/>
+                <w:lang w:val="en-US"/>
+              </w:rPr>
+            </w:pPr>
+          </w:p>
+        </w:tc>
+        <w:tc>
+          <w:tcPr>
+            <w:tcW w:w="2299" w:type="dxa"/>
+          </w:tcPr>
+          <w:p>
+            <w:pPr>
+              <w:pStyle w:val="ListBullet"/>
+              <w:numPr>
+                <w:ilvl w:val="0"/>
+                <w:numId w:val="0"/>
+              </w:numPr>
+              <w:rPr>
+                <w:rFonts w:hint="eastAsia"/>
+                <w:sz w:val="22"/>
+                <w:lang w:val="en-US"/>
+              </w:rPr>
+            </w:pPr>
+          </w:p>
+        </w:tc>
+        <w:tc>
+          <w:tcPr>
+            <w:tcW w:w="618" w:type="dxa"/>
+          </w:tcPr>
+          <w:p>
+            <w:pPr>
+              <w:pStyle w:val="ListBullet"/>
+              <w:numPr>
+                <w:ilvl w:val="0"/>
+                <w:numId w:val="0"/>
+              </w:numPr>
+              <w:rPr>
+                <w:rFonts w:hint="eastAsia"/>
+                <w:sz w:val="22"/>
+                <w:lang w:val="en-US"/>
+              </w:rPr>
+            </w:pPr>
+          </w:p>
+        </w:tc>
+      </w:tr>
+      <w:tr>
+        <w:tc>
+          <w:tcPr>
+            <w:tcW w:w="1560" w:type="dxa"/>
           </w:tcPr>
           <w:p>
             <w:pPr>
@@ -2151,45 +2505,47 @@
         </w:tc>
         <w:tc>
           <w:tcPr>
-            <w:tcW w:w="1049" w:type="dxa"/>
-          </w:tcPr>
-          <w:p>
-            <w:pPr>
-              <w:pStyle w:val="ListBullet"/>
-              <w:numPr>
-                <w:ilvl w:val="0"/>
-                <w:numId w:val="0"/>
-              </w:numPr>
-              <w:rPr>
-                <w:rFonts w:hint="eastAsia"/>
-                <w:sz w:val="22"/>
-                <w:lang w:val="en-US"/>
-              </w:rPr>
-            </w:pPr>
-          </w:p>
-        </w:tc>
-        <w:tc>
-          <w:tcPr>
-            <w:tcW w:w="2070" w:type="dxa"/>
-          </w:tcPr>
-          <w:p>
-            <w:pPr>
-              <w:pStyle w:val="ListBullet"/>
-              <w:numPr>
-                <w:ilvl w:val="0"/>
-                <w:numId w:val="0"/>
-              </w:numPr>
-              <w:rPr>
-                <w:rFonts w:hint="eastAsia"/>
-                <w:sz w:val="22"/>
-                <w:lang w:val="en-US"/>
-              </w:rPr>
-            </w:pPr>
-          </w:p>
-        </w:tc>
-        <w:tc>
-          <w:tcPr>
-            <w:tcW w:w="2976" w:type="dxa"/>
+            <w:tcW w:w="3827" w:type="dxa"/>
+            <w:gridSpan w:val="2"/>
+          </w:tcPr>
+          <w:p>
+            <w:pPr>
+              <w:pStyle w:val="ListBullet"/>
+              <w:numPr>
+                <w:ilvl w:val="0"/>
+                <w:numId w:val="0"/>
+              </w:numPr>
+              <w:rPr>
+                <w:rFonts w:hint="eastAsia"/>
+                <w:sz w:val="22"/>
+                <w:lang w:val="en-US"/>
+              </w:rPr>
+            </w:pPr>
+          </w:p>
+        </w:tc>
+        <w:tc>
+          <w:tcPr>
+            <w:tcW w:w="2410" w:type="dxa"/>
+            <w:gridSpan w:val="2"/>
+          </w:tcPr>
+          <w:p>
+            <w:pPr>
+              <w:pStyle w:val="ListBullet"/>
+              <w:numPr>
+                <w:ilvl w:val="0"/>
+                <w:numId w:val="0"/>
+              </w:numPr>
+              <w:rPr>
+                <w:rFonts w:hint="eastAsia"/>
+                <w:sz w:val="22"/>
+                <w:lang w:val="en-US"/>
+              </w:rPr>
+            </w:pPr>
+          </w:p>
+        </w:tc>
+        <w:tc>
+          <w:tcPr>
+            <w:tcW w:w="2299" w:type="dxa"/>
           </w:tcPr>
           <w:p>
             <w:pPr>
@@ -2331,12 +2687,21 @@
           <w:lang w:val="en-US"/>
         </w:rPr>
       </w:pPr>
-      <w:r>
-        <w:rPr>
-          <w:sz w:val="22"/>
-          <w:lang w:val="en-US"/>
-        </w:rPr>
-        <w:t>Functionality testing will simply be carried out by myself, to check if all functional requirements have been met.</w:t>
+      <w:proofErr w:type="gramStart"/>
+      <w:r>
+        <w:rPr>
+          <w:sz w:val="22"/>
+          <w:lang w:val="en-US"/>
+        </w:rPr>
+        <w:t>Functionality testing will simply be carried out by myself, to check if all functional requirements have been met</w:t>
+      </w:r>
+      <w:proofErr w:type="gramEnd"/>
+      <w:r>
+        <w:rPr>
+          <w:sz w:val="22"/>
+          <w:lang w:val="en-US"/>
+        </w:rPr>
+        <w:t>.</w:t>
       </w:r>
     </w:p>
     <w:tbl>
@@ -2372,7 +2737,6 @@
                 <w:b/>
                 <w:lang w:val="en-US"/>
               </w:rPr>
-              <w:lastRenderedPageBreak/>
               <w:t>Requirement</w:t>
             </w:r>
           </w:p>
@@ -2419,11 +2783,19 @@
                 <w:lang w:val="en-US"/>
               </w:rPr>
             </w:pPr>
-            <w:r>
-              <w:rPr>
-                <w:lang w:val="en-US"/>
-              </w:rPr>
-              <w:t>Initialise a frame and panel</w:t>
+            <w:proofErr w:type="spellStart"/>
+            <w:r>
+              <w:rPr>
+                <w:lang w:val="en-US"/>
+              </w:rPr>
+              <w:t>Initialise</w:t>
+            </w:r>
+            <w:proofErr w:type="spellEnd"/>
+            <w:r>
+              <w:rPr>
+                <w:lang w:val="en-US"/>
+              </w:rPr>
+              <w:t xml:space="preserve"> a frame and panel</w:t>
             </w:r>
           </w:p>
         </w:tc>
@@ -2954,8 +3326,6 @@
         </w:rPr>
         <w:t>s</w:t>
       </w:r>
-      <w:bookmarkStart w:id="0" w:name="_GoBack"/>
-      <w:bookmarkEnd w:id="0"/>
       <w:r>
         <w:rPr>
           <w:sz w:val="22"/>
@@ -3098,7 +3468,23 @@
           <w:sz w:val="22"/>
           <w:lang w:val="en-US"/>
         </w:rPr>
-        <w:t>show errors in the code, or that requirements are not met, and changes are made to existing components. If that is the case, the component and integrative testing for the changed components will be redone</w:t>
+        <w:t xml:space="preserve">show errors in the code, or </w:t>
+      </w:r>
+      <w:proofErr w:type="gramStart"/>
+      <w:r>
+        <w:rPr>
+          <w:sz w:val="22"/>
+          <w:lang w:val="en-US"/>
+        </w:rPr>
+        <w:t>that requirements</w:t>
+      </w:r>
+      <w:proofErr w:type="gramEnd"/>
+      <w:r>
+        <w:rPr>
+          <w:sz w:val="22"/>
+          <w:lang w:val="en-US"/>
+        </w:rPr>
+        <w:t xml:space="preserve"> are not met, and changes are made to existing components. If that is the case, the component and integrative testing for the changed components will be redone</w:t>
       </w:r>
       <w:r>
         <w:rPr>
@@ -3141,7 +3527,23 @@
           <w:sz w:val="22"/>
           <w:lang w:val="en-US"/>
         </w:rPr>
-        <w:t xml:space="preserve">. In this case, more component, integrative, and beta testing will be done for these </w:t>
+        <w:t xml:space="preserve">. In this case, more </w:t>
+      </w:r>
+      <w:proofErr w:type="gramStart"/>
+      <w:r>
+        <w:rPr>
+          <w:sz w:val="22"/>
+          <w:lang w:val="en-US"/>
+        </w:rPr>
+        <w:t>component</w:t>
+      </w:r>
+      <w:proofErr w:type="gramEnd"/>
+      <w:r>
+        <w:rPr>
+          <w:sz w:val="22"/>
+          <w:lang w:val="en-US"/>
+        </w:rPr>
+        <w:t xml:space="preserve">, integrative, and beta testing will be done for these </w:t>
       </w:r>
       <w:r>
         <w:rPr>
@@ -4247,6 +4649,33 @@
       </w:tblCellMar>
     </w:tblPr>
   </w:style>
+  <w:style w:type="paragraph" w:styleId="BalloonText">
+    <w:name w:val="Balloon Text"/>
+    <w:basedOn w:val="Normal"/>
+    <w:link w:val="BalloonTextChar"/>
+    <w:uiPriority w:val="99"/>
+    <w:semiHidden/>
+    <w:unhideWhenUsed/>
+    <w:rsid w:val="00ED776B"/>
+    <w:rPr>
+      <w:rFonts w:ascii="Lucida Grande" w:hAnsi="Lucida Grande" w:cs="Lucida Grande"/>
+      <w:sz w:val="18"/>
+      <w:szCs w:val="18"/>
+    </w:rPr>
+  </w:style>
+  <w:style w:type="character" w:customStyle="1" w:styleId="BalloonTextChar">
+    <w:name w:val="Balloon Text Char"/>
+    <w:basedOn w:val="DefaultParagraphFont"/>
+    <w:link w:val="BalloonText"/>
+    <w:uiPriority w:val="99"/>
+    <w:semiHidden/>
+    <w:rsid w:val="00ED776B"/>
+    <w:rPr>
+      <w:rFonts w:ascii="Lucida Grande" w:hAnsi="Lucida Grande" w:cs="Lucida Grande"/>
+      <w:sz w:val="18"/>
+      <w:szCs w:val="18"/>
+    </w:rPr>
+  </w:style>
 </w:styles>
 </file>
 
@@ -4479,6 +4908,33 @@
         <w:right w:w="108" w:type="dxa"/>
       </w:tblCellMar>
     </w:tblPr>
+  </w:style>
+  <w:style w:type="paragraph" w:styleId="BalloonText">
+    <w:name w:val="Balloon Text"/>
+    <w:basedOn w:val="Normal"/>
+    <w:link w:val="BalloonTextChar"/>
+    <w:uiPriority w:val="99"/>
+    <w:semiHidden/>
+    <w:unhideWhenUsed/>
+    <w:rsid w:val="00ED776B"/>
+    <w:rPr>
+      <w:rFonts w:ascii="Lucida Grande" w:hAnsi="Lucida Grande" w:cs="Lucida Grande"/>
+      <w:sz w:val="18"/>
+      <w:szCs w:val="18"/>
+    </w:rPr>
+  </w:style>
+  <w:style w:type="character" w:customStyle="1" w:styleId="BalloonTextChar">
+    <w:name w:val="Balloon Text Char"/>
+    <w:basedOn w:val="DefaultParagraphFont"/>
+    <w:link w:val="BalloonText"/>
+    <w:uiPriority w:val="99"/>
+    <w:semiHidden/>
+    <w:rsid w:val="00ED776B"/>
+    <w:rPr>
+      <w:rFonts w:ascii="Lucida Grande" w:hAnsi="Lucida Grande" w:cs="Lucida Grande"/>
+      <w:sz w:val="18"/>
+      <w:szCs w:val="18"/>
+    </w:rPr>
   </w:style>
 </w:styles>
 </file>
@@ -4808,7 +5264,7 @@
 </file>
 
 <file path=customXml/itemProps1.xml><?xml version="1.0" encoding="utf-8"?>
-<ds:datastoreItem xmlns:ds="http://schemas.openxmlformats.org/officeDocument/2006/customXml" ds:itemID="{A4500059-2D4B-4E43-A00B-9FC602C13312}">
+<ds:datastoreItem xmlns:ds="http://schemas.openxmlformats.org/officeDocument/2006/customXml" ds:itemID="{19DC3A6E-4931-D843-95CA-A17178D8489B}">
   <ds:schemaRefs>
     <ds:schemaRef ds:uri="http://schemas.openxmlformats.org/officeDocument/2006/bibliography"/>
   </ds:schemaRefs>

</xml_diff>

<commit_message>
Main Menu Layout Tested
-Carry out and document tests for laying out the main menu
</commit_message>
<xml_diff>
--- a/Test Plan.docx
+++ b/Test Plan.docx
@@ -1,12 +1,11 @@
 
 <file path=word/document.xml><?xml version="1.0" encoding="utf-8"?>
-<w:document xmlns:wpc="http://schemas.microsoft.com/office/word/2010/wordprocessingCanvas" xmlns:mo="http://schemas.microsoft.com/office/mac/office/2008/main" xmlns:mc="http://schemas.openxmlformats.org/markup-compatibility/2006" xmlns:mv="urn:schemas-microsoft-com:mac:vml" xmlns:o="urn:schemas-microsoft-com:office:office" xmlns:r="http://schemas.openxmlformats.org/officeDocument/2006/relationships" xmlns:m="http://schemas.openxmlformats.org/officeDocument/2006/math" xmlns:v="urn:schemas-microsoft-com:vml" xmlns:wp14="http://schemas.microsoft.com/office/word/2010/wordprocessingDrawing" xmlns:wp="http://schemas.openxmlformats.org/drawingml/2006/wordprocessingDrawing" xmlns:w10="urn:schemas-microsoft-com:office:word" xmlns:w="http://schemas.openxmlformats.org/wordprocessingml/2006/main" xmlns:w14="http://schemas.microsoft.com/office/word/2010/wordml" xmlns:wpg="http://schemas.microsoft.com/office/word/2010/wordprocessingGroup" xmlns:wpi="http://schemas.microsoft.com/office/word/2010/wordprocessingInk" xmlns:wne="http://schemas.microsoft.com/office/word/2006/wordml" xmlns:wps="http://schemas.microsoft.com/office/word/2010/wordprocessingShape" mc:Ignorable="w14 wp14">
+<w:document xmlns:wpc="http://schemas.microsoft.com/office/word/2010/wordprocessingCanvas" xmlns:cx="http://schemas.microsoft.com/office/drawing/2014/chartex" xmlns:cx1="http://schemas.microsoft.com/office/drawing/2015/9/8/chartex" xmlns:cx2="http://schemas.microsoft.com/office/drawing/2015/10/21/chartex" xmlns:cx3="http://schemas.microsoft.com/office/drawing/2016/5/9/chartex" xmlns:cx4="http://schemas.microsoft.com/office/drawing/2016/5/10/chartex" xmlns:cx5="http://schemas.microsoft.com/office/drawing/2016/5/11/chartex" xmlns:cx6="http://schemas.microsoft.com/office/drawing/2016/5/12/chartex" xmlns:cx7="http://schemas.microsoft.com/office/drawing/2016/5/13/chartex" xmlns:cx8="http://schemas.microsoft.com/office/drawing/2016/5/14/chartex" xmlns:mc="http://schemas.openxmlformats.org/markup-compatibility/2006" xmlns:aink="http://schemas.microsoft.com/office/drawing/2016/ink" xmlns:am3d="http://schemas.microsoft.com/office/drawing/2017/model3d" xmlns:o="urn:schemas-microsoft-com:office:office" xmlns:r="http://schemas.openxmlformats.org/officeDocument/2006/relationships" xmlns:m="http://schemas.openxmlformats.org/officeDocument/2006/math" xmlns:v="urn:schemas-microsoft-com:vml" xmlns:wp14="http://schemas.microsoft.com/office/word/2010/wordprocessingDrawing" xmlns:wp="http://schemas.openxmlformats.org/drawingml/2006/wordprocessingDrawing" xmlns:w10="urn:schemas-microsoft-com:office:word" xmlns:w="http://schemas.openxmlformats.org/wordprocessingml/2006/main" xmlns:w14="http://schemas.microsoft.com/office/word/2010/wordml" xmlns:w15="http://schemas.microsoft.com/office/word/2012/wordml" xmlns:w16cid="http://schemas.microsoft.com/office/word/2016/wordml/cid" xmlns:w16se="http://schemas.microsoft.com/office/word/2015/wordml/symex" xmlns:wpg="http://schemas.microsoft.com/office/word/2010/wordprocessingGroup" xmlns:wpi="http://schemas.microsoft.com/office/word/2010/wordprocessingInk" xmlns:wne="http://schemas.microsoft.com/office/word/2006/wordml" xmlns:wps="http://schemas.microsoft.com/office/word/2010/wordprocessingShape" mc:Ignorable="w14 w15 w16se w16cid wp14">
   <w:body>
     <w:p>
       <w:pPr>
         <w:jc w:val="center"/>
         <w:rPr>
-          <w:rFonts w:hint="eastAsia"/>
           <w:sz w:val="32"/>
           <w:szCs w:val="36"/>
           <w:u w:val="single"/>
@@ -31,7 +30,6 @@
           <w:numId w:val="0"/>
         </w:numPr>
         <w:rPr>
-          <w:rFonts w:hint="eastAsia"/>
           <w:lang w:val="en-US"/>
         </w:rPr>
       </w:pPr>
@@ -50,7 +48,6 @@
           <w:numId w:val="3"/>
         </w:numPr>
         <w:rPr>
-          <w:rFonts w:hint="eastAsia"/>
           <w:lang w:val="en-US"/>
         </w:rPr>
       </w:pPr>
@@ -69,7 +66,6 @@
           <w:numId w:val="3"/>
         </w:numPr>
         <w:rPr>
-          <w:rFonts w:hint="eastAsia"/>
           <w:lang w:val="en-US"/>
         </w:rPr>
       </w:pPr>
@@ -88,7 +84,6 @@
           <w:numId w:val="3"/>
         </w:numPr>
         <w:rPr>
-          <w:rFonts w:hint="eastAsia"/>
           <w:lang w:val="en-US"/>
         </w:rPr>
       </w:pPr>
@@ -107,7 +102,6 @@
           <w:numId w:val="3"/>
         </w:numPr>
         <w:rPr>
-          <w:rFonts w:hint="eastAsia"/>
           <w:lang w:val="en-US"/>
         </w:rPr>
       </w:pPr>
@@ -126,7 +120,6 @@
           <w:numId w:val="3"/>
         </w:numPr>
         <w:rPr>
-          <w:rFonts w:hint="eastAsia"/>
           <w:lang w:val="en-US"/>
         </w:rPr>
       </w:pPr>
@@ -145,7 +138,6 @@
           <w:numId w:val="3"/>
         </w:numPr>
         <w:rPr>
-          <w:rFonts w:hint="eastAsia"/>
           <w:lang w:val="en-US"/>
         </w:rPr>
       </w:pPr>
@@ -164,7 +156,6 @@
           <w:numId w:val="3"/>
         </w:numPr>
         <w:rPr>
-          <w:rFonts w:hint="eastAsia"/>
           <w:lang w:val="en-US"/>
         </w:rPr>
       </w:pPr>
@@ -184,7 +175,6 @@
         </w:numPr>
         <w:ind w:left="360" w:hanging="360"/>
         <w:rPr>
-          <w:rFonts w:hint="eastAsia"/>
           <w:lang w:val="en-US"/>
         </w:rPr>
       </w:pPr>
@@ -198,7 +188,6 @@
         </w:numPr>
         <w:ind w:left="360" w:hanging="360"/>
         <w:rPr>
-          <w:rFonts w:hint="eastAsia"/>
           <w:b/>
           <w:sz w:val="26"/>
           <w:lang w:val="en-US"/>
@@ -221,17 +210,53 @@
           <w:numId w:val="0"/>
         </w:numPr>
         <w:rPr>
+          <w:sz w:val="22"/>
+          <w:lang w:val="en-US"/>
+        </w:rPr>
+      </w:pPr>
+      <w:r>
+        <w:rPr>
+          <w:sz w:val="22"/>
+          <w:lang w:val="en-US"/>
+        </w:rPr>
+        <w:t>I plan to design this program in a modular way, and so will test each module or component</w:t>
+      </w:r>
+      <w:r>
+        <w:rPr>
+          <w:sz w:val="22"/>
+          <w:lang w:val="en-US"/>
+        </w:rPr>
+        <w:t xml:space="preserve"> </w:t>
+      </w:r>
+      <w:r>
+        <w:rPr>
           <w:rFonts w:hint="eastAsia"/>
           <w:sz w:val="22"/>
           <w:lang w:val="en-US"/>
         </w:rPr>
-      </w:pPr>
-      <w:r>
-        <w:rPr>
-          <w:sz w:val="22"/>
-          <w:lang w:val="en-US"/>
-        </w:rPr>
-        <w:t>I plan to design this program in a modular way, and so will test each module or component</w:t>
+        <w:t>i</w:t>
+      </w:r>
+      <w:r>
+        <w:rPr>
+          <w:sz w:val="22"/>
+          <w:lang w:val="en-US"/>
+        </w:rPr>
+        <w:t>ndividually, as they are implemented</w:t>
+      </w:r>
+      <w:r>
+        <w:rPr>
+          <w:sz w:val="22"/>
+          <w:lang w:val="en-US"/>
+        </w:rPr>
+        <w:t xml:space="preserve"> (contrary to my </w:t>
+      </w:r>
+      <w:r>
+        <w:rPr>
+          <w:rFonts w:hint="eastAsia"/>
+          <w:sz w:val="22"/>
+          <w:lang w:val="en-US"/>
+        </w:rPr>
+        <w:t>initial</w:t>
       </w:r>
       <w:r>
         <w:rPr>
@@ -240,49 +265,60 @@
         </w:rPr>
         <w:t xml:space="preserve"> </w:t>
       </w:r>
-      <w:r>
-        <w:rPr>
-          <w:rFonts w:hint="eastAsia"/>
-          <w:sz w:val="22"/>
-          <w:lang w:val="en-US"/>
-        </w:rPr>
-        <w:t>i</w:t>
-      </w:r>
-      <w:r>
-        <w:rPr>
-          <w:sz w:val="22"/>
-          <w:lang w:val="en-US"/>
-        </w:rPr>
-        <w:t>ndividually, as they are implemented</w:t>
-      </w:r>
-      <w:r>
-        <w:rPr>
-          <w:sz w:val="22"/>
-          <w:lang w:val="en-US"/>
-        </w:rPr>
-        <w:t xml:space="preserve"> (contrary to my </w:t>
-      </w:r>
-      <w:r>
-        <w:rPr>
-          <w:rFonts w:hint="eastAsia"/>
-          <w:sz w:val="22"/>
-          <w:lang w:val="en-US"/>
-        </w:rPr>
-        <w:t>initial</w:t>
-      </w:r>
-      <w:r>
-        <w:rPr>
-          <w:sz w:val="22"/>
-          <w:lang w:val="en-US"/>
-        </w:rPr>
-        <w:t xml:space="preserve"> gantt chart</w:t>
-      </w:r>
-      <w:r>
-        <w:rPr>
-          <w:sz w:val="22"/>
-          <w:lang w:val="en-US"/>
-        </w:rPr>
-        <w:t>, but reflected in my revised gantt chart</w:t>
+      <w:proofErr w:type="spellStart"/>
+      <w:r>
+        <w:rPr>
+          <w:sz w:val="22"/>
+          <w:lang w:val="en-US"/>
+        </w:rPr>
+        <w:t>gantt</w:t>
+      </w:r>
+      <w:proofErr w:type="spellEnd"/>
+      <w:r>
+        <w:rPr>
+          <w:sz w:val="22"/>
+          <w:lang w:val="en-US"/>
+        </w:rPr>
+        <w:t xml:space="preserve"> </w:t>
+      </w:r>
+      <w:proofErr w:type="gramStart"/>
+      <w:r>
+        <w:rPr>
+          <w:sz w:val="22"/>
+          <w:lang w:val="en-US"/>
+        </w:rPr>
+        <w:t>chart</w:t>
+      </w:r>
+      <w:r>
+        <w:rPr>
+          <w:sz w:val="22"/>
+          <w:lang w:val="en-US"/>
+        </w:rPr>
+        <w:t>, but</w:t>
+      </w:r>
+      <w:proofErr w:type="gramEnd"/>
+      <w:r>
+        <w:rPr>
+          <w:sz w:val="22"/>
+          <w:lang w:val="en-US"/>
+        </w:rPr>
+        <w:t xml:space="preserve"> reflected in my revised </w:t>
+      </w:r>
+      <w:proofErr w:type="spellStart"/>
+      <w:r>
+        <w:rPr>
+          <w:sz w:val="22"/>
+          <w:lang w:val="en-US"/>
+        </w:rPr>
+        <w:t>gantt</w:t>
+      </w:r>
+      <w:proofErr w:type="spellEnd"/>
+      <w:r>
+        <w:rPr>
+          <w:sz w:val="22"/>
+          <w:lang w:val="en-US"/>
+        </w:rPr>
+        <w:t xml:space="preserve"> chart</w:t>
       </w:r>
       <w:r>
         <w:rPr>
@@ -322,7 +358,6 @@
           <w:numId w:val="0"/>
         </w:numPr>
         <w:rPr>
-          <w:rFonts w:hint="eastAsia"/>
           <w:sz w:val="22"/>
           <w:lang w:val="en-US"/>
         </w:rPr>
@@ -336,7 +371,6 @@
           <w:numId w:val="0"/>
         </w:numPr>
         <w:rPr>
-          <w:rFonts w:hint="eastAsia"/>
           <w:sz w:val="22"/>
           <w:lang w:val="en-US"/>
         </w:rPr>
@@ -416,7 +450,6 @@
           <w:numId w:val="0"/>
         </w:numPr>
         <w:rPr>
-          <w:rFonts w:hint="eastAsia"/>
           <w:sz w:val="22"/>
           <w:lang w:val="en-US"/>
         </w:rPr>
@@ -430,7 +463,6 @@
           <w:numId w:val="0"/>
         </w:numPr>
         <w:rPr>
-          <w:rFonts w:hint="eastAsia"/>
           <w:sz w:val="22"/>
           <w:lang w:val="en-US"/>
         </w:rPr>
@@ -817,7 +849,6 @@
         </w:numPr>
         <w:ind w:left="360" w:hanging="360"/>
         <w:rPr>
-          <w:rFonts w:hint="eastAsia"/>
           <w:sz w:val="22"/>
           <w:lang w:val="en-US"/>
         </w:rPr>
@@ -852,7 +883,6 @@
               </w:numPr>
               <w:ind w:right="-77"/>
               <w:rPr>
-                <w:rFonts w:hint="eastAsia"/>
                 <w:b/>
                 <w:lang w:val="en-US"/>
               </w:rPr>
@@ -878,7 +908,6 @@
                 <w:numId w:val="0"/>
               </w:numPr>
               <w:rPr>
-                <w:rFonts w:hint="eastAsia"/>
                 <w:b/>
                 <w:lang w:val="en-US"/>
               </w:rPr>
@@ -904,7 +933,6 @@
                 <w:numId w:val="0"/>
               </w:numPr>
               <w:rPr>
-                <w:rFonts w:hint="eastAsia"/>
                 <w:b/>
                 <w:lang w:val="en-US"/>
               </w:rPr>
@@ -930,7 +958,6 @@
                 <w:numId w:val="0"/>
               </w:numPr>
               <w:rPr>
-                <w:rFonts w:hint="eastAsia"/>
                 <w:b/>
                 <w:lang w:val="en-US"/>
               </w:rPr>
@@ -956,7 +983,6 @@
                 <w:numId w:val="0"/>
               </w:numPr>
               <w:rPr>
-                <w:rFonts w:hint="eastAsia"/>
                 <w:b/>
                 <w:lang w:val="en-US"/>
               </w:rPr>
@@ -991,7 +1017,6 @@
                 <w:numId w:val="0"/>
               </w:numPr>
               <w:rPr>
-                <w:rFonts w:hint="eastAsia"/>
                 <w:sz w:val="22"/>
                 <w:lang w:val="en-US"/>
               </w:rPr>
@@ -1017,7 +1042,6 @@
                 <w:numId w:val="0"/>
               </w:numPr>
               <w:rPr>
-                <w:rFonts w:hint="eastAsia"/>
                 <w:sz w:val="22"/>
                 <w:lang w:val="en-US"/>
               </w:rPr>
@@ -1053,7 +1077,7 @@
                           </pic:cNvPicPr>
                         </pic:nvPicPr>
                         <pic:blipFill>
-                          <a:blip r:embed="rId7">
+                          <a:blip r:embed="rId6">
                             <a:extLst>
                               <a:ext uri="{28A0092B-C50C-407E-A947-70E740481C1C}">
                                 <a14:useLocalDpi xmlns:a14="http://schemas.microsoft.com/office/drawing/2010/main" val="0"/>
@@ -1098,31 +1122,30 @@
                 <w:numId w:val="0"/>
               </w:numPr>
               <w:rPr>
+                <w:sz w:val="22"/>
+                <w:lang w:val="en-US"/>
+              </w:rPr>
+            </w:pPr>
+            <w:r>
+              <w:rPr>
+                <w:sz w:val="22"/>
+                <w:lang w:val="en-US"/>
+              </w:rPr>
+              <w:t>A black</w:t>
+            </w:r>
+            <w:r>
+              <w:rPr>
+                <w:sz w:val="22"/>
+                <w:lang w:val="en-US"/>
+              </w:rPr>
+              <w:t xml:space="preserve"> </w:t>
+            </w:r>
+            <w:r>
+              <w:rPr>
                 <w:rFonts w:hint="eastAsia"/>
                 <w:sz w:val="22"/>
                 <w:lang w:val="en-US"/>
               </w:rPr>
-            </w:pPr>
-            <w:r>
-              <w:rPr>
-                <w:sz w:val="22"/>
-                <w:lang w:val="en-US"/>
-              </w:rPr>
-              <w:t>A black</w:t>
-            </w:r>
-            <w:r>
-              <w:rPr>
-                <w:sz w:val="22"/>
-                <w:lang w:val="en-US"/>
-              </w:rPr>
-              <w:t xml:space="preserve"> </w:t>
-            </w:r>
-            <w:r>
-              <w:rPr>
-                <w:rFonts w:hint="eastAsia"/>
-                <w:sz w:val="22"/>
-                <w:lang w:val="en-US"/>
-              </w:rPr>
               <w:t>background</w:t>
             </w:r>
             <w:r>
@@ -1130,8 +1153,17 @@
                 <w:sz w:val="22"/>
                 <w:lang w:val="en-US"/>
               </w:rPr>
-              <w:t xml:space="preserve"> with a red sphere in the centre</w:t>
-            </w:r>
+              <w:t xml:space="preserve"> with a red sphere in the </w:t>
+            </w:r>
+            <w:proofErr w:type="spellStart"/>
+            <w:r>
+              <w:rPr>
+                <w:sz w:val="22"/>
+                <w:lang w:val="en-US"/>
+              </w:rPr>
+              <w:t>centre</w:t>
+            </w:r>
+            <w:proofErr w:type="spellEnd"/>
             <w:r>
               <w:rPr>
                 <w:sz w:val="22"/>
@@ -1153,7 +1185,6 @@
                 <w:numId w:val="0"/>
               </w:numPr>
               <w:rPr>
-                <w:rFonts w:hint="eastAsia"/>
                 <w:sz w:val="22"/>
                 <w:lang w:val="en-US"/>
               </w:rPr>
@@ -1183,7 +1214,7 @@
                           </pic:cNvPicPr>
                         </pic:nvPicPr>
                         <pic:blipFill>
-                          <a:blip r:embed="rId8">
+                          <a:blip r:embed="rId7">
                             <a:extLst>
                               <a:ext uri="{28A0092B-C50C-407E-A947-70E740481C1C}">
                                 <a14:useLocalDpi xmlns:a14="http://schemas.microsoft.com/office/drawing/2010/main" val="0"/>
@@ -1228,7 +1259,6 @@
                 <w:numId w:val="0"/>
               </w:numPr>
               <w:rPr>
-                <w:rFonts w:hint="eastAsia"/>
                 <w:b/>
                 <w:sz w:val="22"/>
                 <w:lang w:val="en-US"/>
@@ -1258,50 +1288,48 @@
                 <w:numId w:val="0"/>
               </w:numPr>
               <w:rPr>
+                <w:sz w:val="22"/>
+                <w:lang w:val="en-US"/>
+              </w:rPr>
+            </w:pPr>
+            <w:r>
+              <w:rPr>
+                <w:sz w:val="22"/>
+                <w:lang w:val="en-US"/>
+              </w:rPr>
+              <w:t>Neural Net</w:t>
+            </w:r>
+          </w:p>
+        </w:tc>
+        <w:tc>
+          <w:tcPr>
+            <w:tcW w:w="3260" w:type="dxa"/>
+          </w:tcPr>
+          <w:p>
+            <w:pPr>
+              <w:pStyle w:val="ListBullet"/>
+              <w:numPr>
+                <w:ilvl w:val="0"/>
+                <w:numId w:val="0"/>
+              </w:numPr>
+              <w:rPr>
+                <w:sz w:val="22"/>
+                <w:lang w:val="en-US"/>
+              </w:rPr>
+            </w:pPr>
+            <w:r>
+              <w:rPr>
+                <w:sz w:val="22"/>
+                <w:lang w:val="en-US"/>
+              </w:rPr>
+              <w:t>Driver c</w:t>
+            </w:r>
+            <w:r>
+              <w:rPr>
                 <w:rFonts w:hint="eastAsia"/>
                 <w:sz w:val="22"/>
                 <w:lang w:val="en-US"/>
               </w:rPr>
-            </w:pPr>
-            <w:r>
-              <w:rPr>
-                <w:sz w:val="22"/>
-                <w:lang w:val="en-US"/>
-              </w:rPr>
-              <w:t>Neural Net</w:t>
-            </w:r>
-          </w:p>
-        </w:tc>
-        <w:tc>
-          <w:tcPr>
-            <w:tcW w:w="3260" w:type="dxa"/>
-          </w:tcPr>
-          <w:p>
-            <w:pPr>
-              <w:pStyle w:val="ListBullet"/>
-              <w:numPr>
-                <w:ilvl w:val="0"/>
-                <w:numId w:val="0"/>
-              </w:numPr>
-              <w:rPr>
-                <w:rFonts w:hint="eastAsia"/>
-                <w:sz w:val="22"/>
-                <w:lang w:val="en-US"/>
-              </w:rPr>
-            </w:pPr>
-            <w:r>
-              <w:rPr>
-                <w:sz w:val="22"/>
-                <w:lang w:val="en-US"/>
-              </w:rPr>
-              <w:t>Driver c</w:t>
-            </w:r>
-            <w:r>
-              <w:rPr>
-                <w:rFonts w:hint="eastAsia"/>
-                <w:sz w:val="22"/>
-                <w:lang w:val="en-US"/>
-              </w:rPr>
               <w:t>o</w:t>
             </w:r>
             <w:r>
@@ -1311,6 +1339,7 @@
               </w:rPr>
               <w:t xml:space="preserve">de to test the </w:t>
             </w:r>
+            <w:proofErr w:type="spellStart"/>
             <w:r>
               <w:rPr>
                 <w:sz w:val="22"/>
@@ -1325,6 +1354,7 @@
               </w:rPr>
               <w:t>InputNode</w:t>
             </w:r>
+            <w:proofErr w:type="spellEnd"/>
             <w:r>
               <w:rPr>
                 <w:sz w:val="22"/>
@@ -1356,7 +1386,7 @@
                           </pic:cNvPicPr>
                         </pic:nvPicPr>
                         <pic:blipFill>
-                          <a:blip r:embed="rId9">
+                          <a:blip r:embed="rId8">
                             <a:extLst>
                               <a:ext uri="{28A0092B-C50C-407E-A947-70E740481C1C}">
                                 <a14:useLocalDpi xmlns:a14="http://schemas.microsoft.com/office/drawing/2010/main" val="0"/>
@@ -1401,17 +1431,16 @@
                 <w:numId w:val="0"/>
               </w:numPr>
               <w:rPr>
+                <w:sz w:val="22"/>
+                <w:lang w:val="en-US"/>
+              </w:rPr>
+            </w:pPr>
+            <w:r>
+              <w:rPr>
                 <w:rFonts w:hint="eastAsia"/>
                 <w:sz w:val="22"/>
                 <w:lang w:val="en-US"/>
               </w:rPr>
-            </w:pPr>
-            <w:r>
-              <w:rPr>
-                <w:rFonts w:hint="eastAsia"/>
-                <w:sz w:val="22"/>
-                <w:lang w:val="en-US"/>
-              </w:rPr>
               <w:t>Outputs</w:t>
             </w:r>
             <w:r>
@@ -1426,7 +1455,23 @@
                 <w:sz w:val="22"/>
                 <w:lang w:val="en-US"/>
               </w:rPr>
-              <w:t xml:space="preserve"> (-ve)</w:t>
+              <w:t xml:space="preserve"> (-</w:t>
+            </w:r>
+            <w:proofErr w:type="spellStart"/>
+            <w:r>
+              <w:rPr>
+                <w:sz w:val="22"/>
+                <w:lang w:val="en-US"/>
+              </w:rPr>
+              <w:t>ve</w:t>
+            </w:r>
+            <w:proofErr w:type="spellEnd"/>
+            <w:r>
+              <w:rPr>
+                <w:sz w:val="22"/>
+                <w:lang w:val="en-US"/>
+              </w:rPr>
+              <w:t>)</w:t>
             </w:r>
             <w:r>
               <w:rPr>
@@ -1468,7 +1513,23 @@
                 <w:sz w:val="22"/>
                 <w:lang w:val="en-US"/>
               </w:rPr>
-              <w:t xml:space="preserve"> (+ve)</w:t>
+              <w:t xml:space="preserve"> (+</w:t>
+            </w:r>
+            <w:proofErr w:type="spellStart"/>
+            <w:r>
+              <w:rPr>
+                <w:sz w:val="22"/>
+                <w:lang w:val="en-US"/>
+              </w:rPr>
+              <w:t>ve</w:t>
+            </w:r>
+            <w:proofErr w:type="spellEnd"/>
+            <w:r>
+              <w:rPr>
+                <w:sz w:val="22"/>
+                <w:lang w:val="en-US"/>
+              </w:rPr>
+              <w:t>)</w:t>
             </w:r>
           </w:p>
         </w:tc>
@@ -1484,7 +1545,6 @@
                 <w:numId w:val="0"/>
               </w:numPr>
               <w:rPr>
-                <w:rFonts w:hint="eastAsia"/>
                 <w:sz w:val="22"/>
                 <w:lang w:val="en-US"/>
               </w:rPr>
@@ -1514,7 +1574,7 @@
                           </pic:cNvPicPr>
                         </pic:nvPicPr>
                         <pic:blipFill>
-                          <a:blip r:embed="rId10">
+                          <a:blip r:embed="rId9">
                             <a:extLst>
                               <a:ext uri="{28A0092B-C50C-407E-A947-70E740481C1C}">
                                 <a14:useLocalDpi xmlns:a14="http://schemas.microsoft.com/office/drawing/2010/main" val="0"/>
@@ -1559,7 +1619,6 @@
                 <w:numId w:val="0"/>
               </w:numPr>
               <w:rPr>
-                <w:rFonts w:hint="eastAsia"/>
                 <w:b/>
                 <w:sz w:val="22"/>
                 <w:lang w:val="en-US"/>
@@ -1589,43 +1648,94 @@
                 <w:numId w:val="0"/>
               </w:numPr>
               <w:rPr>
+                <w:sz w:val="22"/>
+                <w:lang w:val="en-US"/>
+              </w:rPr>
+            </w:pPr>
+            <w:r>
+              <w:rPr>
+                <w:sz w:val="22"/>
+                <w:lang w:val="en-US"/>
+              </w:rPr>
+              <w:t>Neural Net</w:t>
+            </w:r>
+          </w:p>
+        </w:tc>
+        <w:tc>
+          <w:tcPr>
+            <w:tcW w:w="3260" w:type="dxa"/>
+          </w:tcPr>
+          <w:p>
+            <w:pPr>
+              <w:pStyle w:val="ListBullet"/>
+              <w:numPr>
+                <w:ilvl w:val="0"/>
+                <w:numId w:val="0"/>
+              </w:numPr>
+              <w:rPr>
+                <w:sz w:val="22"/>
+                <w:lang w:val="en-US"/>
+              </w:rPr>
+            </w:pPr>
+            <w:r>
+              <w:rPr>
+                <w:sz w:val="22"/>
+                <w:lang w:val="en-US"/>
+              </w:rPr>
+              <w:t>Driver c</w:t>
+            </w:r>
+            <w:r>
+              <w:rPr>
                 <w:rFonts w:hint="eastAsia"/>
                 <w:sz w:val="22"/>
                 <w:lang w:val="en-US"/>
               </w:rPr>
-            </w:pPr>
-            <w:r>
-              <w:rPr>
-                <w:sz w:val="22"/>
-                <w:lang w:val="en-US"/>
-              </w:rPr>
-              <w:t>Neural Net</w:t>
-            </w:r>
-          </w:p>
-        </w:tc>
-        <w:tc>
-          <w:tcPr>
-            <w:tcW w:w="3260" w:type="dxa"/>
-          </w:tcPr>
-          <w:p>
-            <w:pPr>
-              <w:pStyle w:val="ListBullet"/>
-              <w:numPr>
-                <w:ilvl w:val="0"/>
-                <w:numId w:val="0"/>
-              </w:numPr>
+              <w:t>o</w:t>
+            </w:r>
+            <w:r>
+              <w:rPr>
+                <w:sz w:val="22"/>
+                <w:lang w:val="en-US"/>
+              </w:rPr>
+              <w:t>de to test the</w:t>
+            </w:r>
+            <w:r>
+              <w:rPr>
+                <w:sz w:val="22"/>
+                <w:lang w:val="en-US"/>
+              </w:rPr>
+              <w:t xml:space="preserve"> </w:t>
+            </w:r>
+            <w:proofErr w:type="spellStart"/>
+            <w:r>
+              <w:rPr>
+                <w:sz w:val="22"/>
+                <w:lang w:val="en-US"/>
+              </w:rPr>
+              <w:t>S</w:t>
+            </w:r>
+            <w:r>
               <w:rPr>
                 <w:rFonts w:hint="eastAsia"/>
                 <w:sz w:val="22"/>
                 <w:lang w:val="en-US"/>
               </w:rPr>
-            </w:pPr>
-            <w:r>
-              <w:rPr>
-                <w:sz w:val="22"/>
-                <w:lang w:val="en-US"/>
-              </w:rPr>
-              <w:t>Driver c</w:t>
+              <w:t>i</w:t>
+            </w:r>
+            <w:r>
+              <w:rPr>
+                <w:sz w:val="22"/>
+                <w:lang w:val="en-US"/>
+              </w:rPr>
+              <w:t>gmoidNode</w:t>
+            </w:r>
+            <w:proofErr w:type="spellEnd"/>
+            <w:r>
+              <w:rPr>
+                <w:sz w:val="22"/>
+                <w:lang w:val="en-US"/>
+              </w:rPr>
+              <w:t xml:space="preserve"> class and how </w:t>
             </w:r>
             <w:r>
               <w:rPr>
@@ -1633,21 +1743,7 @@
                 <w:sz w:val="22"/>
                 <w:lang w:val="en-US"/>
               </w:rPr>
-              <w:t>o</w:t>
-            </w:r>
-            <w:r>
-              <w:rPr>
-                <w:sz w:val="22"/>
-                <w:lang w:val="en-US"/>
-              </w:rPr>
-              <w:t>de to test the</w:t>
-            </w:r>
-            <w:r>
-              <w:rPr>
-                <w:sz w:val="22"/>
-                <w:lang w:val="en-US"/>
-              </w:rPr>
-              <w:t xml:space="preserve"> S</w:t>
+              <w:t>it gets data from a</w:t>
             </w:r>
             <w:r>
               <w:rPr>
@@ -1655,21 +1751,15 @@
                 <w:sz w:val="22"/>
                 <w:lang w:val="en-US"/>
               </w:rPr>
-              <w:t>i</w:t>
-            </w:r>
-            <w:r>
-              <w:rPr>
-                <w:sz w:val="22"/>
-                <w:lang w:val="en-US"/>
-              </w:rPr>
-              <w:t>gmoidNode</w:t>
-            </w:r>
-            <w:r>
-              <w:rPr>
-                <w:sz w:val="22"/>
-                <w:lang w:val="en-US"/>
-              </w:rPr>
-              <w:t xml:space="preserve"> class and how </w:t>
+              <w:t xml:space="preserve"> </w:t>
+            </w:r>
+            <w:proofErr w:type="spellStart"/>
+            <w:r>
+              <w:rPr>
+                <w:sz w:val="22"/>
+                <w:lang w:val="en-US"/>
+              </w:rPr>
+              <w:t>Sigmoid</w:t>
             </w:r>
             <w:r>
               <w:rPr>
@@ -1677,29 +1767,6 @@
                 <w:sz w:val="22"/>
                 <w:lang w:val="en-US"/>
               </w:rPr>
-              <w:t>it gets data from a</w:t>
-            </w:r>
-            <w:r>
-              <w:rPr>
-                <w:rFonts w:hint="eastAsia"/>
-                <w:sz w:val="22"/>
-                <w:lang w:val="en-US"/>
-              </w:rPr>
-              <w:t xml:space="preserve"> </w:t>
-            </w:r>
-            <w:r>
-              <w:rPr>
-                <w:sz w:val="22"/>
-                <w:lang w:val="en-US"/>
-              </w:rPr>
-              <w:t>Sigmoid</w:t>
-            </w:r>
-            <w:r>
-              <w:rPr>
-                <w:rFonts w:hint="eastAsia"/>
-                <w:sz w:val="22"/>
-                <w:lang w:val="en-US"/>
-              </w:rPr>
               <w:t>InputNod</w:t>
             </w:r>
             <w:r>
@@ -1707,7 +1774,23 @@
                 <w:sz w:val="22"/>
                 <w:lang w:val="en-US"/>
               </w:rPr>
-              <w:t>e with value 0.5</w:t>
+              <w:t>e</w:t>
+            </w:r>
+            <w:proofErr w:type="spellEnd"/>
+            <w:r>
+              <w:rPr>
+                <w:sz w:val="22"/>
+                <w:lang w:val="en-US"/>
+              </w:rPr>
+              <w:t xml:space="preserve"> with value </w:t>
+            </w:r>
+            <w:r>
+              <w:rPr>
+                <w:sz w:val="22"/>
+                <w:lang w:val="en-US"/>
+              </w:rPr>
+              <w:lastRenderedPageBreak/>
+              <w:t>0.5</w:t>
             </w:r>
             <w:r>
               <w:rPr>
@@ -1734,7 +1817,7 @@
                           </pic:cNvPicPr>
                         </pic:nvPicPr>
                         <pic:blipFill>
-                          <a:blip r:embed="rId11">
+                          <a:blip r:embed="rId10">
                             <a:extLst>
                               <a:ext uri="{28A0092B-C50C-407E-A947-70E740481C1C}">
                                 <a14:useLocalDpi xmlns:a14="http://schemas.microsoft.com/office/drawing/2010/main" val="0"/>
@@ -1779,17 +1862,17 @@
                 <w:numId w:val="0"/>
               </w:numPr>
               <w:rPr>
+                <w:sz w:val="22"/>
+                <w:lang w:val="en-US"/>
+              </w:rPr>
+            </w:pPr>
+            <w:r>
+              <w:rPr>
                 <w:rFonts w:hint="eastAsia"/>
                 <w:sz w:val="22"/>
                 <w:lang w:val="en-US"/>
               </w:rPr>
-            </w:pPr>
-            <w:r>
-              <w:rPr>
-                <w:rFonts w:hint="eastAsia"/>
-                <w:sz w:val="22"/>
-                <w:lang w:val="en-US"/>
-              </w:rPr>
+              <w:lastRenderedPageBreak/>
               <w:t>h1</w:t>
             </w:r>
             <w:r>
@@ -1808,7 +1891,6 @@
                 <w:numId w:val="0"/>
               </w:numPr>
               <w:rPr>
-                <w:rFonts w:hint="eastAsia"/>
                 <w:sz w:val="22"/>
                 <w:lang w:val="en-US"/>
               </w:rPr>
@@ -1820,18 +1902,27 @@
               </w:rPr>
               <w:t>sigmoid(</w:t>
             </w:r>
+            <w:proofErr w:type="gramStart"/>
             <w:r>
               <w:rPr>
                 <w:sz w:val="16"/>
                 <w:lang w:val="en-US"/>
               </w:rPr>
-              <w:t>sigmoid(0.5)</w:t>
-            </w:r>
+              <w:t>sigmoid(</w:t>
+            </w:r>
+            <w:proofErr w:type="gramEnd"/>
             <w:r>
               <w:rPr>
                 <w:sz w:val="16"/>
                 <w:lang w:val="en-US"/>
               </w:rPr>
+              <w:t>0.5)</w:t>
+            </w:r>
+            <w:r>
+              <w:rPr>
+                <w:sz w:val="16"/>
+                <w:lang w:val="en-US"/>
+              </w:rPr>
               <w:t xml:space="preserve"> * h1_weight + h1_bias)</w:t>
             </w:r>
           </w:p>
@@ -1848,7 +1939,6 @@
                 <w:numId w:val="0"/>
               </w:numPr>
               <w:rPr>
-                <w:rFonts w:hint="eastAsia"/>
                 <w:noProof/>
                 <w:sz w:val="22"/>
                 <w:lang w:val="en-US"/>
@@ -1879,7 +1969,7 @@
                           </pic:cNvPicPr>
                         </pic:nvPicPr>
                         <pic:blipFill>
-                          <a:blip r:embed="rId12">
+                          <a:blip r:embed="rId11">
                             <a:extLst>
                               <a:ext uri="{28A0092B-C50C-407E-A947-70E740481C1C}">
                                 <a14:useLocalDpi xmlns:a14="http://schemas.microsoft.com/office/drawing/2010/main" val="0"/>
@@ -1924,7 +2014,6 @@
                 <w:numId w:val="0"/>
               </w:numPr>
               <w:rPr>
-                <w:rFonts w:hint="eastAsia"/>
                 <w:b/>
                 <w:sz w:val="22"/>
                 <w:lang w:val="en-US"/>
@@ -1954,17 +2043,15 @@
                 <w:numId w:val="0"/>
               </w:numPr>
               <w:rPr>
-                <w:rFonts w:hint="eastAsia"/>
-                <w:sz w:val="22"/>
-                <w:lang w:val="en-US"/>
-              </w:rPr>
-            </w:pPr>
-            <w:r>
-              <w:rPr>
-                <w:sz w:val="22"/>
-                <w:lang w:val="en-US"/>
-              </w:rPr>
-              <w:lastRenderedPageBreak/>
+                <w:sz w:val="22"/>
+                <w:lang w:val="en-US"/>
+              </w:rPr>
+            </w:pPr>
+            <w:r>
+              <w:rPr>
+                <w:sz w:val="22"/>
+                <w:lang w:val="en-US"/>
+              </w:rPr>
               <w:t>Neural Net</w:t>
             </w:r>
           </w:p>
@@ -1981,35 +2068,74 @@
                 <w:numId w:val="0"/>
               </w:numPr>
               <w:rPr>
-                <w:rFonts w:hint="eastAsia"/>
-                <w:sz w:val="22"/>
-                <w:lang w:val="en-US"/>
-              </w:rPr>
-            </w:pPr>
-            <w:r>
-              <w:rPr>
-                <w:sz w:val="22"/>
-                <w:lang w:val="en-US"/>
-              </w:rPr>
-              <w:t>Driver code to test the HardlimNode class and how it gets data from a SigmoidNode</w:t>
-            </w:r>
-            <w:r>
-              <w:rPr>
-                <w:sz w:val="22"/>
-                <w:lang w:val="en-US"/>
-              </w:rPr>
-              <w:t>, which in turn gets data from a SigmoidInputNode:</w:t>
-            </w:r>
-          </w:p>
-          <w:p>
-            <w:pPr>
-              <w:pStyle w:val="ListBullet"/>
-              <w:numPr>
-                <w:ilvl w:val="0"/>
-                <w:numId w:val="0"/>
-              </w:numPr>
-              <w:rPr>
-                <w:rFonts w:hint="eastAsia"/>
+                <w:sz w:val="22"/>
+                <w:lang w:val="en-US"/>
+              </w:rPr>
+            </w:pPr>
+            <w:r>
+              <w:rPr>
+                <w:sz w:val="22"/>
+                <w:lang w:val="en-US"/>
+              </w:rPr>
+              <w:t xml:space="preserve">Driver code to test the </w:t>
+            </w:r>
+            <w:proofErr w:type="spellStart"/>
+            <w:r>
+              <w:rPr>
+                <w:sz w:val="22"/>
+                <w:lang w:val="en-US"/>
+              </w:rPr>
+              <w:t>HardlimNode</w:t>
+            </w:r>
+            <w:proofErr w:type="spellEnd"/>
+            <w:r>
+              <w:rPr>
+                <w:sz w:val="22"/>
+                <w:lang w:val="en-US"/>
+              </w:rPr>
+              <w:t xml:space="preserve"> class and how it gets data from a </w:t>
+            </w:r>
+            <w:proofErr w:type="spellStart"/>
+            <w:r>
+              <w:rPr>
+                <w:sz w:val="22"/>
+                <w:lang w:val="en-US"/>
+              </w:rPr>
+              <w:t>SigmoidNode</w:t>
+            </w:r>
+            <w:proofErr w:type="spellEnd"/>
+            <w:r>
+              <w:rPr>
+                <w:sz w:val="22"/>
+                <w:lang w:val="en-US"/>
+              </w:rPr>
+              <w:t xml:space="preserve">, which in turn gets data from a </w:t>
+            </w:r>
+            <w:proofErr w:type="spellStart"/>
+            <w:r>
+              <w:rPr>
+                <w:sz w:val="22"/>
+                <w:lang w:val="en-US"/>
+              </w:rPr>
+              <w:t>SigmoidInputNode</w:t>
+            </w:r>
+            <w:proofErr w:type="spellEnd"/>
+            <w:r>
+              <w:rPr>
+                <w:sz w:val="22"/>
+                <w:lang w:val="en-US"/>
+              </w:rPr>
+              <w:t>:</w:t>
+            </w:r>
+          </w:p>
+          <w:p>
+            <w:pPr>
+              <w:pStyle w:val="ListBullet"/>
+              <w:numPr>
+                <w:ilvl w:val="0"/>
+                <w:numId w:val="0"/>
+              </w:numPr>
+              <w:rPr>
                 <w:sz w:val="22"/>
                 <w:lang w:val="en-US"/>
               </w:rPr>
@@ -2038,7 +2164,7 @@
                           </pic:cNvPicPr>
                         </pic:nvPicPr>
                         <pic:blipFill>
-                          <a:blip r:embed="rId13">
+                          <a:blip r:embed="rId12">
                             <a:extLst>
                               <a:ext uri="{28A0092B-C50C-407E-A947-70E740481C1C}">
                                 <a14:useLocalDpi xmlns:a14="http://schemas.microsoft.com/office/drawing/2010/main" val="0"/>
@@ -2083,17 +2209,16 @@
                 <w:numId w:val="0"/>
               </w:numPr>
               <w:rPr>
+                <w:sz w:val="22"/>
+                <w:lang w:val="en-US"/>
+              </w:rPr>
+            </w:pPr>
+            <w:r>
+              <w:rPr>
                 <w:rFonts w:hint="eastAsia"/>
                 <w:sz w:val="22"/>
                 <w:lang w:val="en-US"/>
               </w:rPr>
-            </w:pPr>
-            <w:r>
-              <w:rPr>
-                <w:rFonts w:hint="eastAsia"/>
-                <w:sz w:val="22"/>
-                <w:lang w:val="en-US"/>
-              </w:rPr>
               <w:t>u1</w:t>
             </w:r>
             <w:r>
@@ -2112,17 +2237,34 @@
                 <w:numId w:val="0"/>
               </w:numPr>
               <w:rPr>
-                <w:rFonts w:hint="eastAsia"/>
                 <w:sz w:val="16"/>
                 <w:lang w:val="en-US"/>
               </w:rPr>
             </w:pPr>
+            <w:proofErr w:type="spellStart"/>
+            <w:proofErr w:type="gramStart"/>
             <w:r>
               <w:rPr>
                 <w:sz w:val="16"/>
                 <w:lang w:val="en-US"/>
               </w:rPr>
-              <w:t>hardlim(h1_output * weight + bias)</w:t>
+              <w:t>hardlim</w:t>
+            </w:r>
+            <w:proofErr w:type="spellEnd"/>
+            <w:r>
+              <w:rPr>
+                <w:sz w:val="16"/>
+                <w:lang w:val="en-US"/>
+              </w:rPr>
+              <w:t>(</w:t>
+            </w:r>
+            <w:proofErr w:type="gramEnd"/>
+            <w:r>
+              <w:rPr>
+                <w:sz w:val="16"/>
+                <w:lang w:val="en-US"/>
+              </w:rPr>
+              <w:t>h1_output * weight + bias)</w:t>
             </w:r>
           </w:p>
         </w:tc>
@@ -2138,7 +2280,6 @@
                 <w:numId w:val="0"/>
               </w:numPr>
               <w:rPr>
-                <w:rFonts w:hint="eastAsia"/>
                 <w:noProof/>
                 <w:sz w:val="22"/>
                 <w:lang w:val="en-US"/>
@@ -2168,7 +2309,7 @@
                           </pic:cNvPicPr>
                         </pic:nvPicPr>
                         <pic:blipFill>
-                          <a:blip r:embed="rId14">
+                          <a:blip r:embed="rId13">
                             <a:extLst>
                               <a:ext uri="{28A0092B-C50C-407E-A947-70E740481C1C}">
                                 <a14:useLocalDpi xmlns:a14="http://schemas.microsoft.com/office/drawing/2010/main" val="0"/>
@@ -2213,7 +2354,6 @@
                 <w:numId w:val="0"/>
               </w:numPr>
               <w:rPr>
-                <w:rFonts w:hint="eastAsia"/>
                 <w:b/>
                 <w:sz w:val="22"/>
                 <w:lang w:val="en-US"/>
@@ -2243,7 +2383,6 @@
                 <w:numId w:val="0"/>
               </w:numPr>
               <w:rPr>
-                <w:rFonts w:hint="eastAsia"/>
                 <w:sz w:val="22"/>
                 <w:lang w:val="en-US"/>
               </w:rPr>
@@ -2325,7 +2464,7 @@
                           </pic:cNvPicPr>
                         </pic:nvPicPr>
                         <pic:blipFill>
-                          <a:blip r:embed="rId15">
+                          <a:blip r:embed="rId14">
                             <a:extLst>
                               <a:ext uri="{28A0092B-C50C-407E-A947-70E740481C1C}">
                                 <a14:useLocalDpi xmlns:a14="http://schemas.microsoft.com/office/drawing/2010/main" val="0"/>
@@ -2393,7 +2532,7 @@
                           </pic:cNvPicPr>
                         </pic:nvPicPr>
                         <pic:blipFill>
-                          <a:blip r:embed="rId16">
+                          <a:blip r:embed="rId15">
                             <a:extLst>
                               <a:ext uri="{28A0092B-C50C-407E-A947-70E740481C1C}">
                                 <a14:useLocalDpi xmlns:a14="http://schemas.microsoft.com/office/drawing/2010/main" val="0"/>
@@ -2500,7 +2639,7 @@
                           </pic:cNvPicPr>
                         </pic:nvPicPr>
                         <pic:blipFill>
-                          <a:blip r:embed="rId17">
+                          <a:blip r:embed="rId16">
                             <a:extLst>
                               <a:ext uri="{28A0092B-C50C-407E-A947-70E740481C1C}">
                                 <a14:useLocalDpi xmlns:a14="http://schemas.microsoft.com/office/drawing/2010/main" val="0"/>
@@ -2714,7 +2853,6 @@
                 <w:numId w:val="0"/>
               </w:numPr>
               <w:rPr>
-                <w:rFonts w:hint="eastAsia"/>
                 <w:noProof/>
                 <w:sz w:val="22"/>
                 <w:lang w:val="en-US"/>
@@ -2745,7 +2883,7 @@
                           </pic:cNvPicPr>
                         </pic:nvPicPr>
                         <pic:blipFill>
-                          <a:blip r:embed="rId18">
+                          <a:blip r:embed="rId17">
                             <a:extLst>
                               <a:ext uri="{28A0092B-C50C-407E-A947-70E740481C1C}">
                                 <a14:useLocalDpi xmlns:a14="http://schemas.microsoft.com/office/drawing/2010/main" val="0"/>
@@ -2803,10 +2941,270 @@
               </w:rPr>
               <w:t>P</w:t>
             </w:r>
+          </w:p>
+        </w:tc>
+      </w:tr>
+      <w:tr>
+        <w:tc>
+          <w:tcPr>
+            <w:tcW w:w="1560" w:type="dxa"/>
+          </w:tcPr>
+          <w:p>
+            <w:pPr>
+              <w:pStyle w:val="ListBullet"/>
+              <w:numPr>
+                <w:ilvl w:val="0"/>
+                <w:numId w:val="0"/>
+              </w:numPr>
+              <w:rPr>
+                <w:sz w:val="22"/>
+                <w:lang w:val="en-US"/>
+              </w:rPr>
+            </w:pPr>
+            <w:r>
+              <w:rPr>
+                <w:sz w:val="22"/>
+                <w:lang w:val="en-US"/>
+              </w:rPr>
+              <w:t>Main Menu</w:t>
+            </w:r>
+          </w:p>
+        </w:tc>
+        <w:tc>
+          <w:tcPr>
+            <w:tcW w:w="3260" w:type="dxa"/>
+          </w:tcPr>
+          <w:p>
+            <w:pPr>
+              <w:pStyle w:val="ListBullet"/>
+              <w:numPr>
+                <w:ilvl w:val="0"/>
+                <w:numId w:val="0"/>
+              </w:numPr>
+              <w:rPr>
+                <w:sz w:val="22"/>
+                <w:lang w:val="en-US"/>
+              </w:rPr>
+            </w:pPr>
+            <w:r>
+              <w:rPr>
+                <w:sz w:val="22"/>
+                <w:lang w:val="en-US"/>
+              </w:rPr>
+              <w:t>Display the main menu</w:t>
+            </w:r>
+          </w:p>
+        </w:tc>
+        <w:tc>
+          <w:tcPr>
+            <w:tcW w:w="2410" w:type="dxa"/>
+          </w:tcPr>
+          <w:p>
+            <w:pPr>
+              <w:pStyle w:val="ListBullet"/>
+              <w:numPr>
+                <w:ilvl w:val="0"/>
+                <w:numId w:val="0"/>
+              </w:numPr>
+              <w:rPr>
+                <w:sz w:val="22"/>
+                <w:lang w:val="en-US"/>
+              </w:rPr>
+            </w:pPr>
+            <w:r>
+              <w:rPr>
+                <w:sz w:val="22"/>
+                <w:lang w:val="en-US"/>
+              </w:rPr>
+              <w:t>Layout consistent with UI Design.png</w:t>
+            </w:r>
+          </w:p>
+        </w:tc>
+        <w:tc>
+          <w:tcPr>
+            <w:tcW w:w="2866" w:type="dxa"/>
+          </w:tcPr>
+          <w:p>
+            <w:pPr>
+              <w:pStyle w:val="ListBullet"/>
+              <w:numPr>
+                <w:ilvl w:val="0"/>
+                <w:numId w:val="0"/>
+              </w:numPr>
+              <w:rPr>
+                <w:sz w:val="22"/>
+                <w:lang w:val="en-US"/>
+              </w:rPr>
+            </w:pPr>
+            <w:r>
+              <w:rPr>
+                <w:noProof/>
+              </w:rPr>
+              <w:drawing>
+                <wp:inline distT="0" distB="0" distL="0" distR="0" wp14:anchorId="20A17A46" wp14:editId="6DDC9423">
+                  <wp:extent cx="1682750" cy="948690"/>
+                  <wp:effectExtent l="0" t="0" r="0" b="3810"/>
+                  <wp:docPr id="12" name="Picture 12"/>
+                  <wp:cNvGraphicFramePr>
+                    <a:graphicFrameLocks xmlns:a="http://schemas.openxmlformats.org/drawingml/2006/main" noChangeAspect="1"/>
+                  </wp:cNvGraphicFramePr>
+                  <a:graphic xmlns:a="http://schemas.openxmlformats.org/drawingml/2006/main">
+                    <a:graphicData uri="http://schemas.openxmlformats.org/drawingml/2006/picture">
+                      <pic:pic xmlns:pic="http://schemas.openxmlformats.org/drawingml/2006/picture">
+                        <pic:nvPicPr>
+                          <pic:cNvPr id="1" name=""/>
+                          <pic:cNvPicPr/>
+                        </pic:nvPicPr>
+                        <pic:blipFill>
+                          <a:blip r:embed="rId18"/>
+                          <a:stretch>
+                            <a:fillRect/>
+                          </a:stretch>
+                        </pic:blipFill>
+                        <pic:spPr>
+                          <a:xfrm>
+                            <a:off x="0" y="0"/>
+                            <a:ext cx="1682750" cy="948690"/>
+                          </a:xfrm>
+                          <a:prstGeom prst="rect">
+                            <a:avLst/>
+                          </a:prstGeom>
+                        </pic:spPr>
+                      </pic:pic>
+                    </a:graphicData>
+                  </a:graphic>
+                </wp:inline>
+              </w:drawing>
+            </w:r>
+          </w:p>
+        </w:tc>
+        <w:tc>
+          <w:tcPr>
+            <w:tcW w:w="618" w:type="dxa"/>
+          </w:tcPr>
+          <w:p>
+            <w:pPr>
+              <w:pStyle w:val="ListBullet"/>
+              <w:numPr>
+                <w:ilvl w:val="0"/>
+                <w:numId w:val="0"/>
+              </w:numPr>
+              <w:rPr>
+                <w:sz w:val="22"/>
+                <w:lang w:val="en-US"/>
+              </w:rPr>
+            </w:pPr>
+            <w:r>
+              <w:rPr>
+                <w:b/>
+                <w:sz w:val="22"/>
+                <w:lang w:val="en-US"/>
+              </w:rPr>
+              <w:t>P</w:t>
+            </w:r>
+          </w:p>
+        </w:tc>
+      </w:tr>
+      <w:tr>
+        <w:tc>
+          <w:tcPr>
+            <w:tcW w:w="1560" w:type="dxa"/>
+          </w:tcPr>
+          <w:p>
+            <w:pPr>
+              <w:pStyle w:val="ListBullet"/>
+              <w:numPr>
+                <w:ilvl w:val="0"/>
+                <w:numId w:val="0"/>
+              </w:numPr>
+              <w:rPr>
+                <w:sz w:val="22"/>
+                <w:lang w:val="en-US"/>
+              </w:rPr>
+            </w:pPr>
+            <w:r>
+              <w:rPr>
+                <w:sz w:val="22"/>
+                <w:lang w:val="en-US"/>
+              </w:rPr>
+              <w:t>Main Menu</w:t>
+            </w:r>
+          </w:p>
+        </w:tc>
+        <w:tc>
+          <w:tcPr>
+            <w:tcW w:w="3260" w:type="dxa"/>
+          </w:tcPr>
+          <w:p>
+            <w:pPr>
+              <w:pStyle w:val="ListBullet"/>
+              <w:numPr>
+                <w:ilvl w:val="0"/>
+                <w:numId w:val="0"/>
+              </w:numPr>
+              <w:rPr>
+                <w:sz w:val="22"/>
+                <w:lang w:val="en-US"/>
+              </w:rPr>
+            </w:pPr>
             <w:bookmarkStart w:id="0" w:name="_GoBack"/>
             <w:bookmarkEnd w:id="0"/>
           </w:p>
         </w:tc>
+        <w:tc>
+          <w:tcPr>
+            <w:tcW w:w="2410" w:type="dxa"/>
+          </w:tcPr>
+          <w:p>
+            <w:pPr>
+              <w:pStyle w:val="ListBullet"/>
+              <w:numPr>
+                <w:ilvl w:val="0"/>
+                <w:numId w:val="0"/>
+              </w:numPr>
+              <w:rPr>
+                <w:sz w:val="22"/>
+                <w:lang w:val="en-US"/>
+              </w:rPr>
+            </w:pPr>
+          </w:p>
+        </w:tc>
+        <w:tc>
+          <w:tcPr>
+            <w:tcW w:w="2866" w:type="dxa"/>
+          </w:tcPr>
+          <w:p>
+            <w:pPr>
+              <w:pStyle w:val="ListBullet"/>
+              <w:numPr>
+                <w:ilvl w:val="0"/>
+                <w:numId w:val="0"/>
+              </w:numPr>
+              <w:rPr>
+                <w:noProof/>
+              </w:rPr>
+            </w:pPr>
+          </w:p>
+        </w:tc>
+        <w:tc>
+          <w:tcPr>
+            <w:tcW w:w="618" w:type="dxa"/>
+          </w:tcPr>
+          <w:p>
+            <w:pPr>
+              <w:pStyle w:val="ListBullet"/>
+              <w:numPr>
+                <w:ilvl w:val="0"/>
+                <w:numId w:val="0"/>
+              </w:numPr>
+              <w:rPr>
+                <w:b/>
+                <w:sz w:val="22"/>
+                <w:lang w:val="en-US"/>
+              </w:rPr>
+            </w:pPr>
+          </w:p>
+        </w:tc>
       </w:tr>
       <w:tr>
         <w:tc>
@@ -2821,17 +3219,29 @@
                 <w:numId w:val="0"/>
               </w:numPr>
               <w:rPr>
-                <w:rFonts w:hint="eastAsia"/>
-                <w:sz w:val="22"/>
-                <w:lang w:val="en-US"/>
-              </w:rPr>
-            </w:pPr>
-            <w:r>
-              <w:rPr>
-                <w:sz w:val="22"/>
-                <w:lang w:val="en-US"/>
-              </w:rPr>
-              <w:t>Main Menu</w:t>
+                <w:sz w:val="22"/>
+                <w:lang w:val="en-US"/>
+              </w:rPr>
+            </w:pPr>
+          </w:p>
+          <w:p>
+            <w:pPr>
+              <w:pStyle w:val="ListBullet"/>
+              <w:numPr>
+                <w:ilvl w:val="0"/>
+                <w:numId w:val="0"/>
+              </w:numPr>
+              <w:rPr>
+                <w:sz w:val="22"/>
+                <w:lang w:val="en-US"/>
+              </w:rPr>
+            </w:pPr>
+            <w:r>
+              <w:rPr>
+                <w:sz w:val="22"/>
+                <w:lang w:val="en-US"/>
+              </w:rPr>
+              <w:t>Slow Generation</w:t>
             </w:r>
           </w:p>
         </w:tc>
@@ -2847,7 +3257,6 @@
                 <w:numId w:val="0"/>
               </w:numPr>
               <w:rPr>
-                <w:rFonts w:hint="eastAsia"/>
                 <w:sz w:val="22"/>
                 <w:lang w:val="en-US"/>
               </w:rPr>
@@ -2866,7 +3275,6 @@
                 <w:numId w:val="0"/>
               </w:numPr>
               <w:rPr>
-                <w:rFonts w:hint="eastAsia"/>
                 <w:sz w:val="22"/>
                 <w:lang w:val="en-US"/>
               </w:rPr>
@@ -2885,7 +3293,6 @@
                 <w:numId w:val="0"/>
               </w:numPr>
               <w:rPr>
-                <w:rFonts w:hint="eastAsia"/>
                 <w:sz w:val="22"/>
                 <w:lang w:val="en-US"/>
               </w:rPr>
@@ -2904,7 +3311,6 @@
                 <w:numId w:val="0"/>
               </w:numPr>
               <w:rPr>
-                <w:rFonts w:hint="eastAsia"/>
                 <w:sz w:val="22"/>
                 <w:lang w:val="en-US"/>
               </w:rPr>
@@ -2925,31 +3331,16 @@
                 <w:numId w:val="0"/>
               </w:numPr>
               <w:rPr>
-                <w:rFonts w:hint="eastAsia"/>
-                <w:sz w:val="22"/>
-                <w:lang w:val="en-US"/>
-              </w:rPr>
-            </w:pPr>
-          </w:p>
-          <w:p>
-            <w:pPr>
-              <w:pStyle w:val="ListBullet"/>
-              <w:numPr>
-                <w:ilvl w:val="0"/>
-                <w:numId w:val="0"/>
-              </w:numPr>
-              <w:rPr>
-                <w:rFonts w:hint="eastAsia"/>
-                <w:sz w:val="22"/>
-                <w:lang w:val="en-US"/>
-              </w:rPr>
-            </w:pPr>
-            <w:r>
-              <w:rPr>
-                <w:sz w:val="22"/>
-                <w:lang w:val="en-US"/>
-              </w:rPr>
-              <w:t>Slow Generation</w:t>
+                <w:sz w:val="22"/>
+                <w:lang w:val="en-US"/>
+              </w:rPr>
+            </w:pPr>
+            <w:r>
+              <w:rPr>
+                <w:sz w:val="22"/>
+                <w:lang w:val="en-US"/>
+              </w:rPr>
+              <w:t>Integration</w:t>
             </w:r>
           </w:p>
         </w:tc>
@@ -2965,7 +3356,6 @@
                 <w:numId w:val="0"/>
               </w:numPr>
               <w:rPr>
-                <w:rFonts w:hint="eastAsia"/>
                 <w:sz w:val="22"/>
                 <w:lang w:val="en-US"/>
               </w:rPr>
@@ -2984,7 +3374,6 @@
                 <w:numId w:val="0"/>
               </w:numPr>
               <w:rPr>
-                <w:rFonts w:hint="eastAsia"/>
                 <w:sz w:val="22"/>
                 <w:lang w:val="en-US"/>
               </w:rPr>
@@ -3003,7 +3392,6 @@
                 <w:numId w:val="0"/>
               </w:numPr>
               <w:rPr>
-                <w:rFonts w:hint="eastAsia"/>
                 <w:sz w:val="22"/>
                 <w:lang w:val="en-US"/>
               </w:rPr>
@@ -3022,7 +3410,6 @@
                 <w:numId w:val="0"/>
               </w:numPr>
               <w:rPr>
-                <w:rFonts w:hint="eastAsia"/>
                 <w:sz w:val="22"/>
                 <w:lang w:val="en-US"/>
               </w:rPr>
@@ -3043,17 +3430,16 @@
                 <w:numId w:val="0"/>
               </w:numPr>
               <w:rPr>
-                <w:rFonts w:hint="eastAsia"/>
-                <w:sz w:val="22"/>
-                <w:lang w:val="en-US"/>
-              </w:rPr>
-            </w:pPr>
-            <w:r>
-              <w:rPr>
-                <w:sz w:val="22"/>
-                <w:lang w:val="en-US"/>
-              </w:rPr>
-              <w:t>Integration</w:t>
+                <w:sz w:val="22"/>
+                <w:lang w:val="en-US"/>
+              </w:rPr>
+            </w:pPr>
+            <w:r>
+              <w:rPr>
+                <w:sz w:val="22"/>
+                <w:lang w:val="en-US"/>
+              </w:rPr>
+              <w:t>Fast Generation</w:t>
             </w:r>
           </w:p>
         </w:tc>
@@ -3069,7 +3455,6 @@
                 <w:numId w:val="0"/>
               </w:numPr>
               <w:rPr>
-                <w:rFonts w:hint="eastAsia"/>
                 <w:sz w:val="22"/>
                 <w:lang w:val="en-US"/>
               </w:rPr>
@@ -3088,7 +3473,6 @@
                 <w:numId w:val="0"/>
               </w:numPr>
               <w:rPr>
-                <w:rFonts w:hint="eastAsia"/>
                 <w:sz w:val="22"/>
                 <w:lang w:val="en-US"/>
               </w:rPr>
@@ -3107,7 +3491,6 @@
                 <w:numId w:val="0"/>
               </w:numPr>
               <w:rPr>
-                <w:rFonts w:hint="eastAsia"/>
                 <w:sz w:val="22"/>
                 <w:lang w:val="en-US"/>
               </w:rPr>
@@ -3126,7 +3509,6 @@
                 <w:numId w:val="0"/>
               </w:numPr>
               <w:rPr>
-                <w:rFonts w:hint="eastAsia"/>
                 <w:sz w:val="22"/>
                 <w:lang w:val="en-US"/>
               </w:rPr>
@@ -3147,17 +3529,23 @@
                 <w:numId w:val="0"/>
               </w:numPr>
               <w:rPr>
-                <w:rFonts w:hint="eastAsia"/>
-                <w:sz w:val="22"/>
-                <w:lang w:val="en-US"/>
-              </w:rPr>
-            </w:pPr>
-            <w:r>
-              <w:rPr>
-                <w:sz w:val="22"/>
-                <w:lang w:val="en-US"/>
-              </w:rPr>
-              <w:t>Fast Generation</w:t>
+                <w:sz w:val="22"/>
+                <w:lang w:val="en-US"/>
+              </w:rPr>
+            </w:pPr>
+            <w:r>
+              <w:rPr>
+                <w:sz w:val="22"/>
+                <w:lang w:val="en-US"/>
+              </w:rPr>
+              <w:t>Integratio</w:t>
+            </w:r>
+            <w:r>
+              <w:rPr>
+                <w:sz w:val="22"/>
+                <w:lang w:val="en-US"/>
+              </w:rPr>
+              <w:t>n</w:t>
             </w:r>
           </w:p>
         </w:tc>
@@ -3173,7 +3561,6 @@
                 <w:numId w:val="0"/>
               </w:numPr>
               <w:rPr>
-                <w:rFonts w:hint="eastAsia"/>
                 <w:sz w:val="22"/>
                 <w:lang w:val="en-US"/>
               </w:rPr>
@@ -3192,7 +3579,6 @@
                 <w:numId w:val="0"/>
               </w:numPr>
               <w:rPr>
-                <w:rFonts w:hint="eastAsia"/>
                 <w:sz w:val="22"/>
                 <w:lang w:val="en-US"/>
               </w:rPr>
@@ -3211,7 +3597,6 @@
                 <w:numId w:val="0"/>
               </w:numPr>
               <w:rPr>
-                <w:rFonts w:hint="eastAsia"/>
                 <w:sz w:val="22"/>
                 <w:lang w:val="en-US"/>
               </w:rPr>
@@ -3230,7 +3615,6 @@
                 <w:numId w:val="0"/>
               </w:numPr>
               <w:rPr>
-                <w:rFonts w:hint="eastAsia"/>
                 <w:sz w:val="22"/>
                 <w:lang w:val="en-US"/>
               </w:rPr>
@@ -3251,24 +3635,16 @@
                 <w:numId w:val="0"/>
               </w:numPr>
               <w:rPr>
-                <w:rFonts w:hint="eastAsia"/>
-                <w:sz w:val="22"/>
-                <w:lang w:val="en-US"/>
-              </w:rPr>
-            </w:pPr>
-            <w:r>
-              <w:rPr>
-                <w:sz w:val="22"/>
-                <w:lang w:val="en-US"/>
-              </w:rPr>
-              <w:t>Integratio</w:t>
-            </w:r>
-            <w:r>
-              <w:rPr>
-                <w:sz w:val="22"/>
-                <w:lang w:val="en-US"/>
-              </w:rPr>
-              <w:t>n</w:t>
+                <w:sz w:val="22"/>
+                <w:lang w:val="en-US"/>
+              </w:rPr>
+            </w:pPr>
+            <w:r>
+              <w:rPr>
+                <w:sz w:val="22"/>
+                <w:lang w:val="en-US"/>
+              </w:rPr>
+              <w:t>Average Food Graph</w:t>
             </w:r>
           </w:p>
         </w:tc>
@@ -3284,7 +3660,6 @@
                 <w:numId w:val="0"/>
               </w:numPr>
               <w:rPr>
-                <w:rFonts w:hint="eastAsia"/>
                 <w:sz w:val="22"/>
                 <w:lang w:val="en-US"/>
               </w:rPr>
@@ -3303,7 +3678,6 @@
                 <w:numId w:val="0"/>
               </w:numPr>
               <w:rPr>
-                <w:rFonts w:hint="eastAsia"/>
                 <w:sz w:val="22"/>
                 <w:lang w:val="en-US"/>
               </w:rPr>
@@ -3322,7 +3696,6 @@
                 <w:numId w:val="0"/>
               </w:numPr>
               <w:rPr>
-                <w:rFonts w:hint="eastAsia"/>
                 <w:sz w:val="22"/>
                 <w:lang w:val="en-US"/>
               </w:rPr>
@@ -3341,7 +3714,6 @@
                 <w:numId w:val="0"/>
               </w:numPr>
               <w:rPr>
-                <w:rFonts w:hint="eastAsia"/>
                 <w:sz w:val="22"/>
                 <w:lang w:val="en-US"/>
               </w:rPr>
@@ -3362,17 +3734,16 @@
                 <w:numId w:val="0"/>
               </w:numPr>
               <w:rPr>
-                <w:rFonts w:hint="eastAsia"/>
-                <w:sz w:val="22"/>
-                <w:lang w:val="en-US"/>
-              </w:rPr>
-            </w:pPr>
-            <w:r>
-              <w:rPr>
-                <w:sz w:val="22"/>
-                <w:lang w:val="en-US"/>
-              </w:rPr>
-              <w:t>Average Food Graph</w:t>
+                <w:sz w:val="22"/>
+                <w:lang w:val="en-US"/>
+              </w:rPr>
+            </w:pPr>
+            <w:r>
+              <w:rPr>
+                <w:sz w:val="22"/>
+                <w:lang w:val="en-US"/>
+              </w:rPr>
+              <w:t>Integration</w:t>
             </w:r>
           </w:p>
         </w:tc>
@@ -3388,7 +3759,6 @@
                 <w:numId w:val="0"/>
               </w:numPr>
               <w:rPr>
-                <w:rFonts w:hint="eastAsia"/>
                 <w:sz w:val="22"/>
                 <w:lang w:val="en-US"/>
               </w:rPr>
@@ -3407,7 +3777,6 @@
                 <w:numId w:val="0"/>
               </w:numPr>
               <w:rPr>
-                <w:rFonts w:hint="eastAsia"/>
                 <w:sz w:val="22"/>
                 <w:lang w:val="en-US"/>
               </w:rPr>
@@ -3426,7 +3795,6 @@
                 <w:numId w:val="0"/>
               </w:numPr>
               <w:rPr>
-                <w:rFonts w:hint="eastAsia"/>
                 <w:sz w:val="22"/>
                 <w:lang w:val="en-US"/>
               </w:rPr>
@@ -3445,7 +3813,6 @@
                 <w:numId w:val="0"/>
               </w:numPr>
               <w:rPr>
-                <w:rFonts w:hint="eastAsia"/>
                 <w:sz w:val="22"/>
                 <w:lang w:val="en-US"/>
               </w:rPr>
@@ -3466,17 +3833,16 @@
                 <w:numId w:val="0"/>
               </w:numPr>
               <w:rPr>
-                <w:rFonts w:hint="eastAsia"/>
-                <w:sz w:val="22"/>
-                <w:lang w:val="en-US"/>
-              </w:rPr>
-            </w:pPr>
-            <w:r>
-              <w:rPr>
-                <w:sz w:val="22"/>
-                <w:lang w:val="en-US"/>
-              </w:rPr>
-              <w:t>Integration</w:t>
+                <w:sz w:val="22"/>
+                <w:lang w:val="en-US"/>
+              </w:rPr>
+            </w:pPr>
+            <w:r>
+              <w:rPr>
+                <w:sz w:val="22"/>
+                <w:lang w:val="en-US"/>
+              </w:rPr>
+              <w:t>Creature Cannibalism</w:t>
             </w:r>
           </w:p>
         </w:tc>
@@ -3492,7 +3858,6 @@
                 <w:numId w:val="0"/>
               </w:numPr>
               <w:rPr>
-                <w:rFonts w:hint="eastAsia"/>
                 <w:sz w:val="22"/>
                 <w:lang w:val="en-US"/>
               </w:rPr>
@@ -3511,7 +3876,6 @@
                 <w:numId w:val="0"/>
               </w:numPr>
               <w:rPr>
-                <w:rFonts w:hint="eastAsia"/>
                 <w:sz w:val="22"/>
                 <w:lang w:val="en-US"/>
               </w:rPr>
@@ -3530,7 +3894,6 @@
                 <w:numId w:val="0"/>
               </w:numPr>
               <w:rPr>
-                <w:rFonts w:hint="eastAsia"/>
                 <w:sz w:val="22"/>
                 <w:lang w:val="en-US"/>
               </w:rPr>
@@ -3549,7 +3912,6 @@
                 <w:numId w:val="0"/>
               </w:numPr>
               <w:rPr>
-                <w:rFonts w:hint="eastAsia"/>
                 <w:sz w:val="22"/>
                 <w:lang w:val="en-US"/>
               </w:rPr>
@@ -3570,17 +3932,16 @@
                 <w:numId w:val="0"/>
               </w:numPr>
               <w:rPr>
-                <w:rFonts w:hint="eastAsia"/>
-                <w:sz w:val="22"/>
-                <w:lang w:val="en-US"/>
-              </w:rPr>
-            </w:pPr>
-            <w:r>
-              <w:rPr>
-                <w:sz w:val="22"/>
-                <w:lang w:val="en-US"/>
-              </w:rPr>
-              <w:t>Creature Cannibalism</w:t>
+                <w:sz w:val="22"/>
+                <w:lang w:val="en-US"/>
+              </w:rPr>
+            </w:pPr>
+            <w:r>
+              <w:rPr>
+                <w:sz w:val="22"/>
+                <w:lang w:val="en-US"/>
+              </w:rPr>
+              <w:t>Integration</w:t>
             </w:r>
           </w:p>
         </w:tc>
@@ -3596,7 +3957,6 @@
                 <w:numId w:val="0"/>
               </w:numPr>
               <w:rPr>
-                <w:rFonts w:hint="eastAsia"/>
                 <w:sz w:val="22"/>
                 <w:lang w:val="en-US"/>
               </w:rPr>
@@ -3615,7 +3975,6 @@
                 <w:numId w:val="0"/>
               </w:numPr>
               <w:rPr>
-                <w:rFonts w:hint="eastAsia"/>
                 <w:sz w:val="22"/>
                 <w:lang w:val="en-US"/>
               </w:rPr>
@@ -3634,7 +3993,6 @@
                 <w:numId w:val="0"/>
               </w:numPr>
               <w:rPr>
-                <w:rFonts w:hint="eastAsia"/>
                 <w:sz w:val="22"/>
                 <w:lang w:val="en-US"/>
               </w:rPr>
@@ -3653,7 +4011,6 @@
                 <w:numId w:val="0"/>
               </w:numPr>
               <w:rPr>
-                <w:rFonts w:hint="eastAsia"/>
                 <w:sz w:val="22"/>
                 <w:lang w:val="en-US"/>
               </w:rPr>
@@ -3674,17 +4031,16 @@
                 <w:numId w:val="0"/>
               </w:numPr>
               <w:rPr>
-                <w:rFonts w:hint="eastAsia"/>
-                <w:sz w:val="22"/>
-                <w:lang w:val="en-US"/>
-              </w:rPr>
-            </w:pPr>
-            <w:r>
-              <w:rPr>
-                <w:sz w:val="22"/>
-                <w:lang w:val="en-US"/>
-              </w:rPr>
-              <w:t>Integration</w:t>
+                <w:sz w:val="22"/>
+                <w:lang w:val="en-US"/>
+              </w:rPr>
+            </w:pPr>
+            <w:r>
+              <w:rPr>
+                <w:sz w:val="22"/>
+                <w:lang w:val="en-US"/>
+              </w:rPr>
+              <w:t>Creature Name Generation</w:t>
             </w:r>
           </w:p>
         </w:tc>
@@ -3700,7 +4056,6 @@
                 <w:numId w:val="0"/>
               </w:numPr>
               <w:rPr>
-                <w:rFonts w:hint="eastAsia"/>
                 <w:sz w:val="22"/>
                 <w:lang w:val="en-US"/>
               </w:rPr>
@@ -3719,7 +4074,6 @@
                 <w:numId w:val="0"/>
               </w:numPr>
               <w:rPr>
-                <w:rFonts w:hint="eastAsia"/>
                 <w:sz w:val="22"/>
                 <w:lang w:val="en-US"/>
               </w:rPr>
@@ -3738,7 +4092,6 @@
                 <w:numId w:val="0"/>
               </w:numPr>
               <w:rPr>
-                <w:rFonts w:hint="eastAsia"/>
                 <w:sz w:val="22"/>
                 <w:lang w:val="en-US"/>
               </w:rPr>
@@ -3757,7 +4110,6 @@
                 <w:numId w:val="0"/>
               </w:numPr>
               <w:rPr>
-                <w:rFonts w:hint="eastAsia"/>
                 <w:sz w:val="22"/>
                 <w:lang w:val="en-US"/>
               </w:rPr>
@@ -3778,17 +4130,17 @@
                 <w:numId w:val="0"/>
               </w:numPr>
               <w:rPr>
-                <w:rFonts w:hint="eastAsia"/>
-                <w:sz w:val="22"/>
-                <w:lang w:val="en-US"/>
-              </w:rPr>
-            </w:pPr>
-            <w:r>
-              <w:rPr>
-                <w:sz w:val="22"/>
-                <w:lang w:val="en-US"/>
-              </w:rPr>
-              <w:t>Creature Name Generation</w:t>
+                <w:sz w:val="22"/>
+                <w:lang w:val="en-US"/>
+              </w:rPr>
+            </w:pPr>
+            <w:r>
+              <w:rPr>
+                <w:sz w:val="22"/>
+                <w:lang w:val="en-US"/>
+              </w:rPr>
+              <w:lastRenderedPageBreak/>
+              <w:t>Integration</w:t>
             </w:r>
           </w:p>
         </w:tc>
@@ -3804,7 +4156,6 @@
                 <w:numId w:val="0"/>
               </w:numPr>
               <w:rPr>
-                <w:rFonts w:hint="eastAsia"/>
                 <w:sz w:val="22"/>
                 <w:lang w:val="en-US"/>
               </w:rPr>
@@ -3823,7 +4174,6 @@
                 <w:numId w:val="0"/>
               </w:numPr>
               <w:rPr>
-                <w:rFonts w:hint="eastAsia"/>
                 <w:sz w:val="22"/>
                 <w:lang w:val="en-US"/>
               </w:rPr>
@@ -3842,7 +4192,6 @@
                 <w:numId w:val="0"/>
               </w:numPr>
               <w:rPr>
-                <w:rFonts w:hint="eastAsia"/>
                 <w:sz w:val="22"/>
                 <w:lang w:val="en-US"/>
               </w:rPr>
@@ -3861,111 +4210,6 @@
                 <w:numId w:val="0"/>
               </w:numPr>
               <w:rPr>
-                <w:rFonts w:hint="eastAsia"/>
-                <w:sz w:val="22"/>
-                <w:lang w:val="en-US"/>
-              </w:rPr>
-            </w:pPr>
-          </w:p>
-        </w:tc>
-      </w:tr>
-      <w:tr>
-        <w:tc>
-          <w:tcPr>
-            <w:tcW w:w="1560" w:type="dxa"/>
-          </w:tcPr>
-          <w:p>
-            <w:pPr>
-              <w:pStyle w:val="ListBullet"/>
-              <w:numPr>
-                <w:ilvl w:val="0"/>
-                <w:numId w:val="0"/>
-              </w:numPr>
-              <w:rPr>
-                <w:rFonts w:hint="eastAsia"/>
-                <w:sz w:val="22"/>
-                <w:lang w:val="en-US"/>
-              </w:rPr>
-            </w:pPr>
-            <w:r>
-              <w:rPr>
-                <w:sz w:val="22"/>
-                <w:lang w:val="en-US"/>
-              </w:rPr>
-              <w:t>Integration</w:t>
-            </w:r>
-          </w:p>
-        </w:tc>
-        <w:tc>
-          <w:tcPr>
-            <w:tcW w:w="3260" w:type="dxa"/>
-          </w:tcPr>
-          <w:p>
-            <w:pPr>
-              <w:pStyle w:val="ListBullet"/>
-              <w:numPr>
-                <w:ilvl w:val="0"/>
-                <w:numId w:val="0"/>
-              </w:numPr>
-              <w:rPr>
-                <w:rFonts w:hint="eastAsia"/>
-                <w:sz w:val="22"/>
-                <w:lang w:val="en-US"/>
-              </w:rPr>
-            </w:pPr>
-          </w:p>
-        </w:tc>
-        <w:tc>
-          <w:tcPr>
-            <w:tcW w:w="2410" w:type="dxa"/>
-          </w:tcPr>
-          <w:p>
-            <w:pPr>
-              <w:pStyle w:val="ListBullet"/>
-              <w:numPr>
-                <w:ilvl w:val="0"/>
-                <w:numId w:val="0"/>
-              </w:numPr>
-              <w:rPr>
-                <w:rFonts w:hint="eastAsia"/>
-                <w:sz w:val="22"/>
-                <w:lang w:val="en-US"/>
-              </w:rPr>
-            </w:pPr>
-          </w:p>
-        </w:tc>
-        <w:tc>
-          <w:tcPr>
-            <w:tcW w:w="2866" w:type="dxa"/>
-          </w:tcPr>
-          <w:p>
-            <w:pPr>
-              <w:pStyle w:val="ListBullet"/>
-              <w:numPr>
-                <w:ilvl w:val="0"/>
-                <w:numId w:val="0"/>
-              </w:numPr>
-              <w:rPr>
-                <w:rFonts w:hint="eastAsia"/>
-                <w:sz w:val="22"/>
-                <w:lang w:val="en-US"/>
-              </w:rPr>
-            </w:pPr>
-          </w:p>
-        </w:tc>
-        <w:tc>
-          <w:tcPr>
-            <w:tcW w:w="618" w:type="dxa"/>
-          </w:tcPr>
-          <w:p>
-            <w:pPr>
-              <w:pStyle w:val="ListBullet"/>
-              <w:numPr>
-                <w:ilvl w:val="0"/>
-                <w:numId w:val="0"/>
-              </w:numPr>
-              <w:rPr>
-                <w:rFonts w:hint="eastAsia"/>
                 <w:sz w:val="22"/>
                 <w:lang w:val="en-US"/>
               </w:rPr>
@@ -4007,7 +4251,53 @@
           <w:sz w:val="22"/>
           <w:lang w:val="en-US"/>
         </w:rPr>
-        <w:t xml:space="preserve"> – The failure of this test was due to the fact that he hardlim function returned 1 when x was &gt;0.5, rather than when x&gt;0</w:t>
+        <w:t xml:space="preserve"> – The failure of this test was </w:t>
+      </w:r>
+      <w:proofErr w:type="gramStart"/>
+      <w:r>
+        <w:rPr>
+          <w:sz w:val="22"/>
+          <w:lang w:val="en-US"/>
+        </w:rPr>
+        <w:t>due to the fact that</w:t>
+      </w:r>
+      <w:proofErr w:type="gramEnd"/>
+      <w:r>
+        <w:rPr>
+          <w:sz w:val="22"/>
+          <w:lang w:val="en-US"/>
+        </w:rPr>
+        <w:t xml:space="preserve"> </w:t>
+      </w:r>
+      <w:r>
+        <w:rPr>
+          <w:sz w:val="22"/>
+          <w:lang w:val="en-US"/>
+        </w:rPr>
+        <w:t>t</w:t>
+      </w:r>
+      <w:r>
+        <w:rPr>
+          <w:sz w:val="22"/>
+          <w:lang w:val="en-US"/>
+        </w:rPr>
+        <w:t xml:space="preserve">he </w:t>
+      </w:r>
+      <w:proofErr w:type="spellStart"/>
+      <w:r>
+        <w:rPr>
+          <w:sz w:val="22"/>
+          <w:lang w:val="en-US"/>
+        </w:rPr>
+        <w:t>hardlim</w:t>
+      </w:r>
+      <w:proofErr w:type="spellEnd"/>
+      <w:r>
+        <w:rPr>
+          <w:sz w:val="22"/>
+          <w:lang w:val="en-US"/>
+        </w:rPr>
+        <w:t xml:space="preserve"> function returned 1 when x was &gt;0.5, rather than when x&gt;0</w:t>
       </w:r>
       <w:r>
         <w:rPr>
@@ -4039,9 +4329,21 @@
           <w:ilvl w:val="0"/>
           <w:numId w:val="0"/>
         </w:numPr>
-        <w:ind w:left="360" w:hanging="360"/>
-        <w:rPr>
-          <w:rFonts w:hint="eastAsia"/>
+        <w:rPr>
+          <w:b/>
+          <w:sz w:val="26"/>
+          <w:lang w:val="en-US"/>
+        </w:rPr>
+      </w:pPr>
+    </w:p>
+    <w:p>
+      <w:pPr>
+        <w:pStyle w:val="ListBullet"/>
+        <w:numPr>
+          <w:ilvl w:val="0"/>
+          <w:numId w:val="0"/>
+        </w:numPr>
+        <w:rPr>
           <w:b/>
           <w:sz w:val="26"/>
           <w:lang w:val="en-US"/>
@@ -4073,7 +4375,6 @@
         </w:numPr>
         <w:ind w:left="360" w:hanging="360"/>
         <w:rPr>
-          <w:rFonts w:hint="eastAsia"/>
           <w:sz w:val="22"/>
           <w:lang w:val="en-US"/>
         </w:rPr>
@@ -4102,7 +4403,6 @@
         </w:numPr>
         <w:ind w:left="360" w:hanging="360"/>
         <w:rPr>
-          <w:rFonts w:hint="eastAsia"/>
           <w:sz w:val="22"/>
           <w:lang w:val="en-US"/>
         </w:rPr>
@@ -4116,7 +4416,6 @@
           <w:numId w:val="0"/>
         </w:numPr>
         <w:rPr>
-          <w:rFonts w:hint="eastAsia"/>
           <w:sz w:val="22"/>
           <w:lang w:val="en-US"/>
         </w:rPr>
@@ -4136,8 +4435,8 @@
         <w:tblLook w:val="04A0" w:firstRow="1" w:lastRow="0" w:firstColumn="1" w:lastColumn="0" w:noHBand="0" w:noVBand="1"/>
       </w:tblPr>
       <w:tblGrid>
-        <w:gridCol w:w="8033"/>
-        <w:gridCol w:w="483"/>
+        <w:gridCol w:w="8044"/>
+        <w:gridCol w:w="472"/>
       </w:tblGrid>
       <w:tr>
         <w:tc>
@@ -4152,7 +4451,6 @@
                 <w:numId w:val="0"/>
               </w:numPr>
               <w:rPr>
-                <w:rFonts w:hint="eastAsia"/>
                 <w:b/>
                 <w:lang w:val="en-US"/>
               </w:rPr>
@@ -4178,7 +4476,6 @@
                 <w:numId w:val="0"/>
               </w:numPr>
               <w:rPr>
-                <w:rFonts w:hint="eastAsia"/>
                 <w:b/>
                 <w:lang w:val="en-US"/>
               </w:rPr>
@@ -4204,15 +4501,22 @@
           <w:p>
             <w:pPr>
               <w:rPr>
-                <w:rFonts w:hint="eastAsia"/>
-                <w:lang w:val="en-US"/>
-              </w:rPr>
-            </w:pPr>
-            <w:r>
-              <w:rPr>
-                <w:lang w:val="en-US"/>
-              </w:rPr>
-              <w:t>Initialise a frame and panel</w:t>
+                <w:lang w:val="en-US"/>
+              </w:rPr>
+            </w:pPr>
+            <w:proofErr w:type="spellStart"/>
+            <w:r>
+              <w:rPr>
+                <w:lang w:val="en-US"/>
+              </w:rPr>
+              <w:t>Initialise</w:t>
+            </w:r>
+            <w:proofErr w:type="spellEnd"/>
+            <w:r>
+              <w:rPr>
+                <w:lang w:val="en-US"/>
+              </w:rPr>
+              <w:t xml:space="preserve"> a frame and panel</w:t>
             </w:r>
           </w:p>
         </w:tc>
@@ -4228,7 +4532,6 @@
                 <w:numId w:val="0"/>
               </w:numPr>
               <w:rPr>
-                <w:rFonts w:hint="eastAsia"/>
                 <w:sz w:val="22"/>
                 <w:lang w:val="en-US"/>
               </w:rPr>
@@ -4247,7 +4550,6 @@
           <w:p>
             <w:pPr>
               <w:rPr>
-                <w:rFonts w:hint="eastAsia"/>
                 <w:lang w:val="en-US"/>
               </w:rPr>
             </w:pPr>
@@ -4271,7 +4573,6 @@
                 <w:numId w:val="0"/>
               </w:numPr>
               <w:rPr>
-                <w:rFonts w:hint="eastAsia"/>
                 <w:sz w:val="22"/>
                 <w:lang w:val="en-US"/>
               </w:rPr>
@@ -4290,21 +4591,20 @@
           <w:p>
             <w:pPr>
               <w:rPr>
+                <w:lang w:val="en-US"/>
+              </w:rPr>
+            </w:pPr>
+            <w:r>
+              <w:rPr>
+                <w:lang w:val="en-US"/>
+              </w:rPr>
+              <w:t xml:space="preserve">Create children of Neural Nets with </w:t>
+            </w:r>
+            <w:r>
+              <w:rPr>
                 <w:rFonts w:hint="eastAsia"/>
                 <w:lang w:val="en-US"/>
               </w:rPr>
-            </w:pPr>
-            <w:r>
-              <w:rPr>
-                <w:lang w:val="en-US"/>
-              </w:rPr>
-              <w:t xml:space="preserve">Create children of Neural Nets with </w:t>
-            </w:r>
-            <w:r>
-              <w:rPr>
-                <w:rFonts w:hint="eastAsia"/>
-                <w:lang w:val="en-US"/>
-              </w:rPr>
               <w:t>random</w:t>
             </w:r>
             <w:r>
@@ -4327,7 +4627,6 @@
                 <w:numId w:val="0"/>
               </w:numPr>
               <w:rPr>
-                <w:rFonts w:hint="eastAsia"/>
                 <w:sz w:val="22"/>
                 <w:lang w:val="en-US"/>
               </w:rPr>
@@ -4346,7 +4645,6 @@
           <w:p>
             <w:pPr>
               <w:rPr>
-                <w:rFonts w:hint="eastAsia"/>
                 <w:lang w:val="en-US"/>
               </w:rPr>
             </w:pPr>
@@ -4370,7 +4668,6 @@
                 <w:numId w:val="0"/>
               </w:numPr>
               <w:rPr>
-                <w:rFonts w:hint="eastAsia"/>
                 <w:sz w:val="22"/>
                 <w:lang w:val="en-US"/>
               </w:rPr>
@@ -4389,7 +4686,6 @@
           <w:p>
             <w:pPr>
               <w:rPr>
-                <w:rFonts w:hint="eastAsia"/>
                 <w:lang w:val="en-US"/>
               </w:rPr>
             </w:pPr>
@@ -4413,7 +4709,6 @@
                 <w:numId w:val="0"/>
               </w:numPr>
               <w:rPr>
-                <w:rFonts w:hint="eastAsia"/>
                 <w:sz w:val="22"/>
                 <w:lang w:val="en-US"/>
               </w:rPr>
@@ -4432,34 +4727,33 @@
           <w:p>
             <w:pPr>
               <w:rPr>
+                <w:lang w:val="en-US"/>
+              </w:rPr>
+            </w:pPr>
+            <w:r>
+              <w:rPr>
+                <w:lang w:val="en-US"/>
+              </w:rPr>
+              <w:t xml:space="preserve">Run a slow generation which allows the user to see the </w:t>
+            </w:r>
+            <w:r>
+              <w:rPr>
                 <w:rFonts w:hint="eastAsia"/>
                 <w:lang w:val="en-US"/>
               </w:rPr>
-            </w:pPr>
-            <w:r>
-              <w:rPr>
-                <w:lang w:val="en-US"/>
-              </w:rPr>
-              <w:t xml:space="preserve">Run a slow generation which allows the user to see the </w:t>
+              <w:t>‘</w:t>
+            </w:r>
+            <w:r>
+              <w:rPr>
+                <w:lang w:val="en-US"/>
+              </w:rPr>
+              <w:t>creatures</w:t>
             </w:r>
             <w:r>
               <w:rPr>
                 <w:rFonts w:hint="eastAsia"/>
                 <w:lang w:val="en-US"/>
               </w:rPr>
-              <w:t>‘</w:t>
-            </w:r>
-            <w:r>
-              <w:rPr>
-                <w:lang w:val="en-US"/>
-              </w:rPr>
-              <w:t>creatures</w:t>
-            </w:r>
-            <w:r>
-              <w:rPr>
-                <w:rFonts w:hint="eastAsia"/>
-                <w:lang w:val="en-US"/>
-              </w:rPr>
               <w:t>’</w:t>
             </w:r>
             <w:r>
@@ -4482,7 +4776,6 @@
                 <w:numId w:val="0"/>
               </w:numPr>
               <w:rPr>
-                <w:rFonts w:hint="eastAsia"/>
                 <w:sz w:val="22"/>
                 <w:lang w:val="en-US"/>
               </w:rPr>
@@ -4501,21 +4794,20 @@
           <w:p>
             <w:pPr>
               <w:rPr>
+                <w:lang w:val="en-US"/>
+              </w:rPr>
+            </w:pPr>
+            <w:r>
+              <w:rPr>
+                <w:lang w:val="en-US"/>
+              </w:rPr>
+              <w:t xml:space="preserve">Record and display </w:t>
+            </w:r>
+            <w:r>
+              <w:rPr>
                 <w:rFonts w:hint="eastAsia"/>
                 <w:lang w:val="en-US"/>
               </w:rPr>
-            </w:pPr>
-            <w:r>
-              <w:rPr>
-                <w:lang w:val="en-US"/>
-              </w:rPr>
-              <w:t xml:space="preserve">Record and display </w:t>
-            </w:r>
-            <w:r>
-              <w:rPr>
-                <w:rFonts w:hint="eastAsia"/>
-                <w:lang w:val="en-US"/>
-              </w:rPr>
               <w:t>average</w:t>
             </w:r>
             <w:r>
@@ -4550,7 +4842,6 @@
                 <w:numId w:val="0"/>
               </w:numPr>
               <w:rPr>
-                <w:rFonts w:hint="eastAsia"/>
                 <w:sz w:val="22"/>
                 <w:lang w:val="en-US"/>
               </w:rPr>
@@ -4569,7 +4860,6 @@
           <w:p>
             <w:pPr>
               <w:rPr>
-                <w:rFonts w:hint="eastAsia"/>
                 <w:lang w:val="en-US"/>
               </w:rPr>
             </w:pPr>
@@ -4593,7 +4883,6 @@
                 <w:numId w:val="0"/>
               </w:numPr>
               <w:rPr>
-                <w:rFonts w:hint="eastAsia"/>
                 <w:sz w:val="22"/>
                 <w:lang w:val="en-US"/>
               </w:rPr>
@@ -4612,7 +4901,6 @@
           <w:p>
             <w:pPr>
               <w:rPr>
-                <w:rFonts w:hint="eastAsia"/>
                 <w:lang w:val="en-US"/>
               </w:rPr>
             </w:pPr>
@@ -4636,7 +4924,6 @@
                 <w:numId w:val="0"/>
               </w:numPr>
               <w:rPr>
-                <w:rFonts w:hint="eastAsia"/>
                 <w:sz w:val="22"/>
                 <w:lang w:val="en-US"/>
               </w:rPr>
@@ -4653,7 +4940,6 @@
           <w:numId w:val="0"/>
         </w:numPr>
         <w:rPr>
-          <w:rFonts w:hint="eastAsia"/>
           <w:sz w:val="22"/>
           <w:lang w:val="en-US"/>
         </w:rPr>
@@ -4667,7 +4953,6 @@
           <w:numId w:val="0"/>
         </w:numPr>
         <w:rPr>
-          <w:rFonts w:hint="eastAsia"/>
           <w:sz w:val="22"/>
           <w:lang w:val="en-US"/>
         </w:rPr>
@@ -4773,7 +5058,6 @@
           <w:numId w:val="0"/>
         </w:numPr>
         <w:rPr>
-          <w:rFonts w:hint="eastAsia"/>
           <w:sz w:val="22"/>
           <w:lang w:val="en-US"/>
         </w:rPr>
@@ -4787,7 +5071,6 @@
           <w:numId w:val="0"/>
         </w:numPr>
         <w:rPr>
-          <w:rFonts w:hint="eastAsia"/>
           <w:b/>
           <w:sz w:val="26"/>
           <w:lang w:val="en-US"/>
@@ -4810,7 +5093,6 @@
           <w:numId w:val="0"/>
         </w:numPr>
         <w:rPr>
-          <w:rFonts w:hint="eastAsia"/>
           <w:sz w:val="22"/>
           <w:lang w:val="en-US"/>
         </w:rPr>
@@ -4853,7 +5135,6 @@
           <w:numId w:val="8"/>
         </w:numPr>
         <w:rPr>
-          <w:rFonts w:hint="eastAsia"/>
           <w:sz w:val="22"/>
           <w:lang w:val="en-US"/>
         </w:rPr>
@@ -4903,7 +5184,6 @@
           <w:numId w:val="8"/>
         </w:numPr>
         <w:rPr>
-          <w:rFonts w:hint="eastAsia"/>
           <w:sz w:val="22"/>
           <w:lang w:val="en-US"/>
         </w:rPr>
@@ -4964,8 +5244,8 @@
 </file>
 
 <file path=word/numbering.xml><?xml version="1.0" encoding="utf-8"?>
-<w:numbering xmlns:wpc="http://schemas.microsoft.com/office/word/2010/wordprocessingCanvas" xmlns:mo="http://schemas.microsoft.com/office/mac/office/2008/main" xmlns:mc="http://schemas.openxmlformats.org/markup-compatibility/2006" xmlns:mv="urn:schemas-microsoft-com:mac:vml" xmlns:o="urn:schemas-microsoft-com:office:office" xmlns:r="http://schemas.openxmlformats.org/officeDocument/2006/relationships" xmlns:m="http://schemas.openxmlformats.org/officeDocument/2006/math" xmlns:v="urn:schemas-microsoft-com:vml" xmlns:wp14="http://schemas.microsoft.com/office/word/2010/wordprocessingDrawing" xmlns:wp="http://schemas.openxmlformats.org/drawingml/2006/wordprocessingDrawing" xmlns:w10="urn:schemas-microsoft-com:office:word" xmlns:w="http://schemas.openxmlformats.org/wordprocessingml/2006/main" xmlns:w14="http://schemas.microsoft.com/office/word/2010/wordml" xmlns:wpg="http://schemas.microsoft.com/office/word/2010/wordprocessingGroup" xmlns:wpi="http://schemas.microsoft.com/office/word/2010/wordprocessingInk" xmlns:wne="http://schemas.microsoft.com/office/word/2006/wordml" xmlns:wps="http://schemas.microsoft.com/office/word/2010/wordprocessingShape" mc:Ignorable="w14 wp14">
-  <w:abstractNum w:abstractNumId="0">
+<w:numbering xmlns:wpc="http://schemas.microsoft.com/office/word/2010/wordprocessingCanvas" xmlns:cx="http://schemas.microsoft.com/office/drawing/2014/chartex" xmlns:cx1="http://schemas.microsoft.com/office/drawing/2015/9/8/chartex" xmlns:cx2="http://schemas.microsoft.com/office/drawing/2015/10/21/chartex" xmlns:cx3="http://schemas.microsoft.com/office/drawing/2016/5/9/chartex" xmlns:cx4="http://schemas.microsoft.com/office/drawing/2016/5/10/chartex" xmlns:cx5="http://schemas.microsoft.com/office/drawing/2016/5/11/chartex" xmlns:cx6="http://schemas.microsoft.com/office/drawing/2016/5/12/chartex" xmlns:cx7="http://schemas.microsoft.com/office/drawing/2016/5/13/chartex" xmlns:cx8="http://schemas.microsoft.com/office/drawing/2016/5/14/chartex" xmlns:mc="http://schemas.openxmlformats.org/markup-compatibility/2006" xmlns:aink="http://schemas.microsoft.com/office/drawing/2016/ink" xmlns:am3d="http://schemas.microsoft.com/office/drawing/2017/model3d" xmlns:o="urn:schemas-microsoft-com:office:office" xmlns:r="http://schemas.openxmlformats.org/officeDocument/2006/relationships" xmlns:m="http://schemas.openxmlformats.org/officeDocument/2006/math" xmlns:v="urn:schemas-microsoft-com:vml" xmlns:wp14="http://schemas.microsoft.com/office/word/2010/wordprocessingDrawing" xmlns:wp="http://schemas.openxmlformats.org/drawingml/2006/wordprocessingDrawing" xmlns:w10="urn:schemas-microsoft-com:office:word" xmlns:w="http://schemas.openxmlformats.org/wordprocessingml/2006/main" xmlns:w14="http://schemas.microsoft.com/office/word/2010/wordml" xmlns:w15="http://schemas.microsoft.com/office/word/2012/wordml" xmlns:w16cid="http://schemas.microsoft.com/office/word/2016/wordml/cid" xmlns:w16se="http://schemas.microsoft.com/office/word/2015/wordml/symex" xmlns:wpg="http://schemas.microsoft.com/office/word/2010/wordprocessingGroup" xmlns:wpi="http://schemas.microsoft.com/office/word/2010/wordprocessingInk" xmlns:wne="http://schemas.microsoft.com/office/word/2006/wordml" xmlns:wps="http://schemas.microsoft.com/office/word/2010/wordprocessingShape" mc:Ignorable="w14 w15 w16se w16cid wp14">
+  <w:abstractNum w:abstractNumId="0" w15:restartNumberingAfterBreak="0">
     <w:nsid w:val="FFFFFF89"/>
     <w:multiLevelType w:val="singleLevel"/>
     <w:tmpl w:val="5FACC648"/>
@@ -4986,7 +5266,7 @@
       </w:rPr>
     </w:lvl>
   </w:abstractNum>
-  <w:abstractNum w:abstractNumId="1">
+  <w:abstractNum w:abstractNumId="1" w15:restartNumberingAfterBreak="0">
     <w:nsid w:val="19D94D2A"/>
     <w:multiLevelType w:val="hybridMultilevel"/>
     <w:tmpl w:val="04C43918"/>
@@ -5099,7 +5379,7 @@
       </w:rPr>
     </w:lvl>
   </w:abstractNum>
-  <w:abstractNum w:abstractNumId="2">
+  <w:abstractNum w:abstractNumId="2" w15:restartNumberingAfterBreak="0">
     <w:nsid w:val="1F582603"/>
     <w:multiLevelType w:val="hybridMultilevel"/>
     <w:tmpl w:val="FBBC23B4"/>
@@ -5212,7 +5492,7 @@
       </w:rPr>
     </w:lvl>
   </w:abstractNum>
-  <w:abstractNum w:abstractNumId="3">
+  <w:abstractNum w:abstractNumId="3" w15:restartNumberingAfterBreak="0">
     <w:nsid w:val="28E1030C"/>
     <w:multiLevelType w:val="hybridMultilevel"/>
     <w:tmpl w:val="10D64268"/>
@@ -5325,7 +5605,7 @@
       </w:rPr>
     </w:lvl>
   </w:abstractNum>
-  <w:abstractNum w:abstractNumId="4">
+  <w:abstractNum w:abstractNumId="4" w15:restartNumberingAfterBreak="0">
     <w:nsid w:val="2EFF390B"/>
     <w:multiLevelType w:val="hybridMultilevel"/>
     <w:tmpl w:val="3A44BE1C"/>
@@ -5438,7 +5718,7 @@
       </w:rPr>
     </w:lvl>
   </w:abstractNum>
-  <w:abstractNum w:abstractNumId="5">
+  <w:abstractNum w:abstractNumId="5" w15:restartNumberingAfterBreak="0">
     <w:nsid w:val="4A684398"/>
     <w:multiLevelType w:val="hybridMultilevel"/>
     <w:tmpl w:val="C9181270"/>
@@ -5551,7 +5831,7 @@
       </w:rPr>
     </w:lvl>
   </w:abstractNum>
-  <w:abstractNum w:abstractNumId="6">
+  <w:abstractNum w:abstractNumId="6" w15:restartNumberingAfterBreak="0">
     <w:nsid w:val="4C411C4E"/>
     <w:multiLevelType w:val="hybridMultilevel"/>
     <w:tmpl w:val="38B4C4CE"/>
@@ -5664,7 +5944,7 @@
       </w:rPr>
     </w:lvl>
   </w:abstractNum>
-  <w:abstractNum w:abstractNumId="7">
+  <w:abstractNum w:abstractNumId="7" w15:restartNumberingAfterBreak="0">
     <w:nsid w:val="5EB800DA"/>
     <w:multiLevelType w:val="hybridMultilevel"/>
     <w:tmpl w:val="A25C4DCE"/>
@@ -5805,7 +6085,7 @@
 </file>
 
 <file path=word/styles.xml><?xml version="1.0" encoding="utf-8"?>
-<w:styles xmlns:mc="http://schemas.openxmlformats.org/markup-compatibility/2006" xmlns:r="http://schemas.openxmlformats.org/officeDocument/2006/relationships" xmlns:w="http://schemas.openxmlformats.org/wordprocessingml/2006/main" xmlns:w14="http://schemas.microsoft.com/office/word/2010/wordml" mc:Ignorable="w14">
+<w:styles xmlns:mc="http://schemas.openxmlformats.org/markup-compatibility/2006" xmlns:r="http://schemas.openxmlformats.org/officeDocument/2006/relationships" xmlns:w="http://schemas.openxmlformats.org/wordprocessingml/2006/main" xmlns:w14="http://schemas.microsoft.com/office/word/2010/wordml" xmlns:w15="http://schemas.microsoft.com/office/word/2012/wordml" xmlns:w16cid="http://schemas.microsoft.com/office/word/2016/wordml/cid" xmlns:w16se="http://schemas.microsoft.com/office/word/2015/wordml/symex" mc:Ignorable="w14 w15 w16se w16cid">
   <w:docDefaults>
     <w:rPrDefault>
       <w:rPr>
@@ -5817,144 +6097,377 @@
     </w:rPrDefault>
     <w:pPrDefault/>
   </w:docDefaults>
-  <w:latentStyles w:defLockedState="0" w:defUIPriority="99" w:defSemiHidden="1" w:defUnhideWhenUsed="1" w:defQFormat="0" w:count="276">
-    <w:lsdException w:name="Normal" w:semiHidden="0" w:uiPriority="0" w:unhideWhenUsed="0" w:qFormat="1"/>
-    <w:lsdException w:name="heading 1" w:semiHidden="0" w:uiPriority="9" w:unhideWhenUsed="0" w:qFormat="1"/>
-    <w:lsdException w:name="heading 2" w:uiPriority="9" w:qFormat="1"/>
-    <w:lsdException w:name="heading 3" w:uiPriority="9" w:qFormat="1"/>
-    <w:lsdException w:name="heading 4" w:uiPriority="9" w:qFormat="1"/>
-    <w:lsdException w:name="heading 5" w:uiPriority="9" w:qFormat="1"/>
-    <w:lsdException w:name="heading 6" w:uiPriority="9" w:qFormat="1"/>
-    <w:lsdException w:name="heading 7" w:uiPriority="9" w:qFormat="1"/>
-    <w:lsdException w:name="heading 8" w:uiPriority="9" w:qFormat="1"/>
-    <w:lsdException w:name="heading 9" w:uiPriority="9" w:qFormat="1"/>
-    <w:lsdException w:name="toc 1" w:uiPriority="39"/>
-    <w:lsdException w:name="toc 2" w:uiPriority="39"/>
-    <w:lsdException w:name="toc 3" w:uiPriority="39"/>
-    <w:lsdException w:name="toc 4" w:uiPriority="39"/>
-    <w:lsdException w:name="toc 5" w:uiPriority="39"/>
-    <w:lsdException w:name="toc 6" w:uiPriority="39"/>
-    <w:lsdException w:name="toc 7" w:uiPriority="39"/>
-    <w:lsdException w:name="toc 8" w:uiPriority="39"/>
-    <w:lsdException w:name="toc 9" w:uiPriority="39"/>
-    <w:lsdException w:name="caption" w:uiPriority="35" w:qFormat="1"/>
-    <w:lsdException w:name="Title" w:semiHidden="0" w:uiPriority="10" w:unhideWhenUsed="0" w:qFormat="1"/>
-    <w:lsdException w:name="Default Paragraph Font" w:uiPriority="1"/>
-    <w:lsdException w:name="Subtitle" w:semiHidden="0" w:uiPriority="11" w:unhideWhenUsed="0" w:qFormat="1"/>
-    <w:lsdException w:name="Strong" w:semiHidden="0" w:uiPriority="22" w:unhideWhenUsed="0" w:qFormat="1"/>
-    <w:lsdException w:name="Emphasis" w:semiHidden="0" w:uiPriority="20" w:unhideWhenUsed="0" w:qFormat="1"/>
-    <w:lsdException w:name="Table Grid" w:semiHidden="0" w:uiPriority="59" w:unhideWhenUsed="0"/>
-    <w:lsdException w:name="Placeholder Text" w:unhideWhenUsed="0"/>
-    <w:lsdException w:name="No Spacing" w:semiHidden="0" w:uiPriority="1" w:unhideWhenUsed="0" w:qFormat="1"/>
-    <w:lsdException w:name="Light Shading" w:semiHidden="0" w:uiPriority="60" w:unhideWhenUsed="0"/>
-    <w:lsdException w:name="Light List" w:semiHidden="0" w:uiPriority="61" w:unhideWhenUsed="0"/>
-    <w:lsdException w:name="Light Grid" w:semiHidden="0" w:uiPriority="62" w:unhideWhenUsed="0"/>
-    <w:lsdException w:name="Medium Shading 1" w:semiHidden="0" w:uiPriority="63" w:unhideWhenUsed="0"/>
-    <w:lsdException w:name="Medium Shading 2" w:semiHidden="0" w:uiPriority="64" w:unhideWhenUsed="0"/>
-    <w:lsdException w:name="Medium List 1" w:semiHidden="0" w:uiPriority="65" w:unhideWhenUsed="0"/>
-    <w:lsdException w:name="Medium List 2" w:semiHidden="0" w:uiPriority="66" w:unhideWhenUsed="0"/>
-    <w:lsdException w:name="Medium Grid 1" w:semiHidden="0" w:uiPriority="67" w:unhideWhenUsed="0"/>
-    <w:lsdException w:name="Medium Grid 2" w:semiHidden="0" w:uiPriority="68" w:unhideWhenUsed="0"/>
-    <w:lsdException w:name="Medium Grid 3" w:semiHidden="0" w:uiPriority="69" w:unhideWhenUsed="0"/>
-    <w:lsdException w:name="Dark List" w:semiHidden="0" w:uiPriority="70" w:unhideWhenUsed="0"/>
-    <w:lsdException w:name="Colorful Shading" w:semiHidden="0" w:uiPriority="71" w:unhideWhenUsed="0"/>
-    <w:lsdException w:name="Colorful List" w:semiHidden="0" w:uiPriority="72" w:unhideWhenUsed="0"/>
-    <w:lsdException w:name="Colorful Grid" w:semiHidden="0" w:uiPriority="73" w:unhideWhenUsed="0"/>
-    <w:lsdException w:name="Light Shading Accent 1" w:semiHidden="0" w:uiPriority="60" w:unhideWhenUsed="0"/>
-    <w:lsdException w:name="Light List Accent 1" w:semiHidden="0" w:uiPriority="61" w:unhideWhenUsed="0"/>
-    <w:lsdException w:name="Light Grid Accent 1" w:semiHidden="0" w:uiPriority="62" w:unhideWhenUsed="0"/>
-    <w:lsdException w:name="Medium Shading 1 Accent 1" w:semiHidden="0" w:uiPriority="63" w:unhideWhenUsed="0"/>
-    <w:lsdException w:name="Medium Shading 2 Accent 1" w:semiHidden="0" w:uiPriority="64" w:unhideWhenUsed="0"/>
-    <w:lsdException w:name="Medium List 1 Accent 1" w:semiHidden="0" w:uiPriority="65" w:unhideWhenUsed="0"/>
-    <w:lsdException w:name="Revision" w:unhideWhenUsed="0"/>
-    <w:lsdException w:name="List Paragraph" w:semiHidden="0" w:uiPriority="34" w:unhideWhenUsed="0" w:qFormat="1"/>
-    <w:lsdException w:name="Quote" w:semiHidden="0" w:uiPriority="29" w:unhideWhenUsed="0" w:qFormat="1"/>
-    <w:lsdException w:name="Intense Quote" w:semiHidden="0" w:uiPriority="30" w:unhideWhenUsed="0" w:qFormat="1"/>
-    <w:lsdException w:name="Medium List 2 Accent 1" w:semiHidden="0" w:uiPriority="66" w:unhideWhenUsed="0"/>
-    <w:lsdException w:name="Medium Grid 1 Accent 1" w:semiHidden="0" w:uiPriority="67" w:unhideWhenUsed="0"/>
-    <w:lsdException w:name="Medium Grid 2 Accent 1" w:semiHidden="0" w:uiPriority="68" w:unhideWhenUsed="0"/>
-    <w:lsdException w:name="Medium Grid 3 Accent 1" w:semiHidden="0" w:uiPriority="69" w:unhideWhenUsed="0"/>
-    <w:lsdException w:name="Dark List Accent 1" w:semiHidden="0" w:uiPriority="70" w:unhideWhenUsed="0"/>
-    <w:lsdException w:name="Colorful Shading Accent 1" w:semiHidden="0" w:uiPriority="71" w:unhideWhenUsed="0"/>
-    <w:lsdException w:name="Colorful List Accent 1" w:semiHidden="0" w:uiPriority="72" w:unhideWhenUsed="0"/>
-    <w:lsdException w:name="Colorful Grid Accent 1" w:semiHidden="0" w:uiPriority="73" w:unhideWhenUsed="0"/>
-    <w:lsdException w:name="Light Shading Accent 2" w:semiHidden="0" w:uiPriority="60" w:unhideWhenUsed="0"/>
-    <w:lsdException w:name="Light List Accent 2" w:semiHidden="0" w:uiPriority="61" w:unhideWhenUsed="0"/>
-    <w:lsdException w:name="Light Grid Accent 2" w:semiHidden="0" w:uiPriority="62" w:unhideWhenUsed="0"/>
-    <w:lsdException w:name="Medium Shading 1 Accent 2" w:semiHidden="0" w:uiPriority="63" w:unhideWhenUsed="0"/>
-    <w:lsdException w:name="Medium Shading 2 Accent 2" w:semiHidden="0" w:uiPriority="64" w:unhideWhenUsed="0"/>
-    <w:lsdException w:name="Medium List 1 Accent 2" w:semiHidden="0" w:uiPriority="65" w:unhideWhenUsed="0"/>
-    <w:lsdException w:name="Medium List 2 Accent 2" w:semiHidden="0" w:uiPriority="66" w:unhideWhenUsed="0"/>
-    <w:lsdException w:name="Medium Grid 1 Accent 2" w:semiHidden="0" w:uiPriority="67" w:unhideWhenUsed="0"/>
-    <w:lsdException w:name="Medium Grid 2 Accent 2" w:semiHidden="0" w:uiPriority="68" w:unhideWhenUsed="0"/>
-    <w:lsdException w:name="Medium Grid 3 Accent 2" w:semiHidden="0" w:uiPriority="69" w:unhideWhenUsed="0"/>
-    <w:lsdException w:name="Dark List Accent 2" w:semiHidden="0" w:uiPriority="70" w:unhideWhenUsed="0"/>
-    <w:lsdException w:name="Colorful Shading Accent 2" w:semiHidden="0" w:uiPriority="71" w:unhideWhenUsed="0"/>
-    <w:lsdException w:name="Colorful List Accent 2" w:semiHidden="0" w:uiPriority="72" w:unhideWhenUsed="0"/>
-    <w:lsdException w:name="Colorful Grid Accent 2" w:semiHidden="0" w:uiPriority="73" w:unhideWhenUsed="0"/>
-    <w:lsdException w:name="Light Shading Accent 3" w:semiHidden="0" w:uiPriority="60" w:unhideWhenUsed="0"/>
-    <w:lsdException w:name="Light List Accent 3" w:semiHidden="0" w:uiPriority="61" w:unhideWhenUsed="0"/>
-    <w:lsdException w:name="Light Grid Accent 3" w:semiHidden="0" w:uiPriority="62" w:unhideWhenUsed="0"/>
-    <w:lsdException w:name="Medium Shading 1 Accent 3" w:semiHidden="0" w:uiPriority="63" w:unhideWhenUsed="0"/>
-    <w:lsdException w:name="Medium Shading 2 Accent 3" w:semiHidden="0" w:uiPriority="64" w:unhideWhenUsed="0"/>
-    <w:lsdException w:name="Medium List 1 Accent 3" w:semiHidden="0" w:uiPriority="65" w:unhideWhenUsed="0"/>
-    <w:lsdException w:name="Medium List 2 Accent 3" w:semiHidden="0" w:uiPriority="66" w:unhideWhenUsed="0"/>
-    <w:lsdException w:name="Medium Grid 1 Accent 3" w:semiHidden="0" w:uiPriority="67" w:unhideWhenUsed="0"/>
-    <w:lsdException w:name="Medium Grid 2 Accent 3" w:semiHidden="0" w:uiPriority="68" w:unhideWhenUsed="0"/>
-    <w:lsdException w:name="Medium Grid 3 Accent 3" w:semiHidden="0" w:uiPriority="69" w:unhideWhenUsed="0"/>
-    <w:lsdException w:name="Dark List Accent 3" w:semiHidden="0" w:uiPriority="70" w:unhideWhenUsed="0"/>
-    <w:lsdException w:name="Colorful Shading Accent 3" w:semiHidden="0" w:uiPriority="71" w:unhideWhenUsed="0"/>
-    <w:lsdException w:name="Colorful List Accent 3" w:semiHidden="0" w:uiPriority="72" w:unhideWhenUsed="0"/>
-    <w:lsdException w:name="Colorful Grid Accent 3" w:semiHidden="0" w:uiPriority="73" w:unhideWhenUsed="0"/>
-    <w:lsdException w:name="Light Shading Accent 4" w:semiHidden="0" w:uiPriority="60" w:unhideWhenUsed="0"/>
-    <w:lsdException w:name="Light List Accent 4" w:semiHidden="0" w:uiPriority="61" w:unhideWhenUsed="0"/>
-    <w:lsdException w:name="Light Grid Accent 4" w:semiHidden="0" w:uiPriority="62" w:unhideWhenUsed="0"/>
-    <w:lsdException w:name="Medium Shading 1 Accent 4" w:semiHidden="0" w:uiPriority="63" w:unhideWhenUsed="0"/>
-    <w:lsdException w:name="Medium Shading 2 Accent 4" w:semiHidden="0" w:uiPriority="64" w:unhideWhenUsed="0"/>
-    <w:lsdException w:name="Medium List 1 Accent 4" w:semiHidden="0" w:uiPriority="65" w:unhideWhenUsed="0"/>
-    <w:lsdException w:name="Medium List 2 Accent 4" w:semiHidden="0" w:uiPriority="66" w:unhideWhenUsed="0"/>
-    <w:lsdException w:name="Medium Grid 1 Accent 4" w:semiHidden="0" w:uiPriority="67" w:unhideWhenUsed="0"/>
-    <w:lsdException w:name="Medium Grid 2 Accent 4" w:semiHidden="0" w:uiPriority="68" w:unhideWhenUsed="0"/>
-    <w:lsdException w:name="Medium Grid 3 Accent 4" w:semiHidden="0" w:uiPriority="69" w:unhideWhenUsed="0"/>
-    <w:lsdException w:name="Dark List Accent 4" w:semiHidden="0" w:uiPriority="70" w:unhideWhenUsed="0"/>
-    <w:lsdException w:name="Colorful Shading Accent 4" w:semiHidden="0" w:uiPriority="71" w:unhideWhenUsed="0"/>
-    <w:lsdException w:name="Colorful List Accent 4" w:semiHidden="0" w:uiPriority="72" w:unhideWhenUsed="0"/>
-    <w:lsdException w:name="Colorful Grid Accent 4" w:semiHidden="0" w:uiPriority="73" w:unhideWhenUsed="0"/>
-    <w:lsdException w:name="Light Shading Accent 5" w:semiHidden="0" w:uiPriority="60" w:unhideWhenUsed="0"/>
-    <w:lsdException w:name="Light List Accent 5" w:semiHidden="0" w:uiPriority="61" w:unhideWhenUsed="0"/>
-    <w:lsdException w:name="Light Grid Accent 5" w:semiHidden="0" w:uiPriority="62" w:unhideWhenUsed="0"/>
-    <w:lsdException w:name="Medium Shading 1 Accent 5" w:semiHidden="0" w:uiPriority="63" w:unhideWhenUsed="0"/>
-    <w:lsdException w:name="Medium Shading 2 Accent 5" w:semiHidden="0" w:uiPriority="64" w:unhideWhenUsed="0"/>
-    <w:lsdException w:name="Medium List 1 Accent 5" w:semiHidden="0" w:uiPriority="65" w:unhideWhenUsed="0"/>
-    <w:lsdException w:name="Medium List 2 Accent 5" w:semiHidden="0" w:uiPriority="66" w:unhideWhenUsed="0"/>
-    <w:lsdException w:name="Medium Grid 1 Accent 5" w:semiHidden="0" w:uiPriority="67" w:unhideWhenUsed="0"/>
-    <w:lsdException w:name="Medium Grid 2 Accent 5" w:semiHidden="0" w:uiPriority="68" w:unhideWhenUsed="0"/>
-    <w:lsdException w:name="Medium Grid 3 Accent 5" w:semiHidden="0" w:uiPriority="69" w:unhideWhenUsed="0"/>
-    <w:lsdException w:name="Dark List Accent 5" w:semiHidden="0" w:uiPriority="70" w:unhideWhenUsed="0"/>
-    <w:lsdException w:name="Colorful Shading Accent 5" w:semiHidden="0" w:uiPriority="71" w:unhideWhenUsed="0"/>
-    <w:lsdException w:name="Colorful List Accent 5" w:semiHidden="0" w:uiPriority="72" w:unhideWhenUsed="0"/>
-    <w:lsdException w:name="Colorful Grid Accent 5" w:semiHidden="0" w:uiPriority="73" w:unhideWhenUsed="0"/>
-    <w:lsdException w:name="Light Shading Accent 6" w:semiHidden="0" w:uiPriority="60" w:unhideWhenUsed="0"/>
-    <w:lsdException w:name="Light List Accent 6" w:semiHidden="0" w:uiPriority="61" w:unhideWhenUsed="0"/>
-    <w:lsdException w:name="Light Grid Accent 6" w:semiHidden="0" w:uiPriority="62" w:unhideWhenUsed="0"/>
-    <w:lsdException w:name="Medium Shading 1 Accent 6" w:semiHidden="0" w:uiPriority="63" w:unhideWhenUsed="0"/>
-    <w:lsdException w:name="Medium Shading 2 Accent 6" w:semiHidden="0" w:uiPriority="64" w:unhideWhenUsed="0"/>
-    <w:lsdException w:name="Medium List 1 Accent 6" w:semiHidden="0" w:uiPriority="65" w:unhideWhenUsed="0"/>
-    <w:lsdException w:name="Medium List 2 Accent 6" w:semiHidden="0" w:uiPriority="66" w:unhideWhenUsed="0"/>
-    <w:lsdException w:name="Medium Grid 1 Accent 6" w:semiHidden="0" w:uiPriority="67" w:unhideWhenUsed="0"/>
-    <w:lsdException w:name="Medium Grid 2 Accent 6" w:semiHidden="0" w:uiPriority="68" w:unhideWhenUsed="0"/>
-    <w:lsdException w:name="Medium Grid 3 Accent 6" w:semiHidden="0" w:uiPriority="69" w:unhideWhenUsed="0"/>
-    <w:lsdException w:name="Dark List Accent 6" w:semiHidden="0" w:uiPriority="70" w:unhideWhenUsed="0"/>
-    <w:lsdException w:name="Colorful Shading Accent 6" w:semiHidden="0" w:uiPriority="71" w:unhideWhenUsed="0"/>
-    <w:lsdException w:name="Colorful List Accent 6" w:semiHidden="0" w:uiPriority="72" w:unhideWhenUsed="0"/>
-    <w:lsdException w:name="Colorful Grid Accent 6" w:semiHidden="0" w:uiPriority="73" w:unhideWhenUsed="0"/>
-    <w:lsdException w:name="Subtle Emphasis" w:semiHidden="0" w:uiPriority="19" w:unhideWhenUsed="0" w:qFormat="1"/>
-    <w:lsdException w:name="Intense Emphasis" w:semiHidden="0" w:uiPriority="21" w:unhideWhenUsed="0" w:qFormat="1"/>
-    <w:lsdException w:name="Subtle Reference" w:semiHidden="0" w:uiPriority="31" w:unhideWhenUsed="0" w:qFormat="1"/>
-    <w:lsdException w:name="Intense Reference" w:semiHidden="0" w:uiPriority="32" w:unhideWhenUsed="0" w:qFormat="1"/>
-    <w:lsdException w:name="Book Title" w:semiHidden="0" w:uiPriority="33" w:unhideWhenUsed="0" w:qFormat="1"/>
-    <w:lsdException w:name="Bibliography" w:uiPriority="37"/>
-    <w:lsdException w:name="TOC Heading" w:uiPriority="39" w:qFormat="1"/>
+  <w:latentStyles w:defLockedState="0" w:defUIPriority="99" w:defSemiHidden="0" w:defUnhideWhenUsed="0" w:defQFormat="0" w:count="375">
+    <w:lsdException w:name="Normal" w:uiPriority="0" w:qFormat="1"/>
+    <w:lsdException w:name="heading 1" w:uiPriority="9" w:qFormat="1"/>
+    <w:lsdException w:name="heading 2" w:semiHidden="1" w:uiPriority="9" w:unhideWhenUsed="1" w:qFormat="1"/>
+    <w:lsdException w:name="heading 3" w:semiHidden="1" w:uiPriority="9" w:unhideWhenUsed="1" w:qFormat="1"/>
+    <w:lsdException w:name="heading 4" w:semiHidden="1" w:uiPriority="9" w:unhideWhenUsed="1" w:qFormat="1"/>
+    <w:lsdException w:name="heading 5" w:semiHidden="1" w:uiPriority="9" w:unhideWhenUsed="1" w:qFormat="1"/>
+    <w:lsdException w:name="heading 6" w:semiHidden="1" w:uiPriority="9" w:unhideWhenUsed="1" w:qFormat="1"/>
+    <w:lsdException w:name="heading 7" w:semiHidden="1" w:uiPriority="9" w:unhideWhenUsed="1" w:qFormat="1"/>
+    <w:lsdException w:name="heading 8" w:semiHidden="1" w:uiPriority="9" w:unhideWhenUsed="1" w:qFormat="1"/>
+    <w:lsdException w:name="heading 9" w:semiHidden="1" w:uiPriority="9" w:unhideWhenUsed="1" w:qFormat="1"/>
+    <w:lsdException w:name="index 1" w:semiHidden="1" w:unhideWhenUsed="1"/>
+    <w:lsdException w:name="index 2" w:semiHidden="1" w:unhideWhenUsed="1"/>
+    <w:lsdException w:name="index 3" w:semiHidden="1" w:unhideWhenUsed="1"/>
+    <w:lsdException w:name="index 4" w:semiHidden="1" w:unhideWhenUsed="1"/>
+    <w:lsdException w:name="index 5" w:semiHidden="1" w:unhideWhenUsed="1"/>
+    <w:lsdException w:name="index 6" w:semiHidden="1" w:unhideWhenUsed="1"/>
+    <w:lsdException w:name="index 7" w:semiHidden="1" w:unhideWhenUsed="1"/>
+    <w:lsdException w:name="index 8" w:semiHidden="1" w:unhideWhenUsed="1"/>
+    <w:lsdException w:name="index 9" w:semiHidden="1" w:unhideWhenUsed="1"/>
+    <w:lsdException w:name="toc 1" w:semiHidden="1" w:uiPriority="39" w:unhideWhenUsed="1"/>
+    <w:lsdException w:name="toc 2" w:semiHidden="1" w:uiPriority="39" w:unhideWhenUsed="1"/>
+    <w:lsdException w:name="toc 3" w:semiHidden="1" w:uiPriority="39" w:unhideWhenUsed="1"/>
+    <w:lsdException w:name="toc 4" w:semiHidden="1" w:uiPriority="39" w:unhideWhenUsed="1"/>
+    <w:lsdException w:name="toc 5" w:semiHidden="1" w:uiPriority="39" w:unhideWhenUsed="1"/>
+    <w:lsdException w:name="toc 6" w:semiHidden="1" w:uiPriority="39" w:unhideWhenUsed="1"/>
+    <w:lsdException w:name="toc 7" w:semiHidden="1" w:uiPriority="39" w:unhideWhenUsed="1"/>
+    <w:lsdException w:name="toc 8" w:semiHidden="1" w:uiPriority="39" w:unhideWhenUsed="1"/>
+    <w:lsdException w:name="toc 9" w:semiHidden="1" w:uiPriority="39" w:unhideWhenUsed="1"/>
+    <w:lsdException w:name="Normal Indent" w:semiHidden="1" w:unhideWhenUsed="1"/>
+    <w:lsdException w:name="footnote text" w:semiHidden="1" w:unhideWhenUsed="1"/>
+    <w:lsdException w:name="annotation text" w:semiHidden="1" w:unhideWhenUsed="1"/>
+    <w:lsdException w:name="header" w:semiHidden="1" w:unhideWhenUsed="1"/>
+    <w:lsdException w:name="footer" w:semiHidden="1" w:unhideWhenUsed="1"/>
+    <w:lsdException w:name="index heading" w:semiHidden="1" w:unhideWhenUsed="1"/>
+    <w:lsdException w:name="caption" w:semiHidden="1" w:uiPriority="35" w:unhideWhenUsed="1" w:qFormat="1"/>
+    <w:lsdException w:name="table of figures" w:semiHidden="1" w:unhideWhenUsed="1"/>
+    <w:lsdException w:name="envelope address" w:semiHidden="1" w:unhideWhenUsed="1"/>
+    <w:lsdException w:name="envelope return" w:semiHidden="1" w:unhideWhenUsed="1"/>
+    <w:lsdException w:name="footnote reference" w:semiHidden="1" w:unhideWhenUsed="1"/>
+    <w:lsdException w:name="annotation reference" w:semiHidden="1" w:unhideWhenUsed="1"/>
+    <w:lsdException w:name="line number" w:semiHidden="1" w:unhideWhenUsed="1"/>
+    <w:lsdException w:name="page number" w:semiHidden="1" w:unhideWhenUsed="1"/>
+    <w:lsdException w:name="endnote reference" w:semiHidden="1" w:unhideWhenUsed="1"/>
+    <w:lsdException w:name="endnote text" w:semiHidden="1" w:unhideWhenUsed="1"/>
+    <w:lsdException w:name="table of authorities" w:semiHidden="1" w:unhideWhenUsed="1"/>
+    <w:lsdException w:name="macro" w:semiHidden="1" w:unhideWhenUsed="1"/>
+    <w:lsdException w:name="toa heading" w:semiHidden="1" w:unhideWhenUsed="1"/>
+    <w:lsdException w:name="List" w:semiHidden="1" w:unhideWhenUsed="1"/>
+    <w:lsdException w:name="List Bullet" w:semiHidden="1" w:unhideWhenUsed="1"/>
+    <w:lsdException w:name="List Number" w:semiHidden="1" w:unhideWhenUsed="1"/>
+    <w:lsdException w:name="List 2" w:semiHidden="1" w:unhideWhenUsed="1"/>
+    <w:lsdException w:name="List 3" w:semiHidden="1" w:unhideWhenUsed="1"/>
+    <w:lsdException w:name="List 4" w:semiHidden="1" w:unhideWhenUsed="1"/>
+    <w:lsdException w:name="List 5" w:semiHidden="1" w:unhideWhenUsed="1"/>
+    <w:lsdException w:name="List Bullet 2" w:semiHidden="1" w:unhideWhenUsed="1"/>
+    <w:lsdException w:name="List Bullet 3" w:semiHidden="1" w:unhideWhenUsed="1"/>
+    <w:lsdException w:name="List Bullet 4" w:semiHidden="1" w:unhideWhenUsed="1"/>
+    <w:lsdException w:name="List Bullet 5" w:semiHidden="1" w:unhideWhenUsed="1"/>
+    <w:lsdException w:name="List Number 2" w:semiHidden="1" w:unhideWhenUsed="1"/>
+    <w:lsdException w:name="List Number 3" w:semiHidden="1" w:unhideWhenUsed="1"/>
+    <w:lsdException w:name="List Number 4" w:semiHidden="1" w:unhideWhenUsed="1"/>
+    <w:lsdException w:name="List Number 5" w:semiHidden="1" w:unhideWhenUsed="1"/>
+    <w:lsdException w:name="Title" w:uiPriority="10" w:qFormat="1"/>
+    <w:lsdException w:name="Closing" w:semiHidden="1" w:unhideWhenUsed="1"/>
+    <w:lsdException w:name="Signature" w:semiHidden="1" w:unhideWhenUsed="1"/>
+    <w:lsdException w:name="Default Paragraph Font" w:semiHidden="1" w:uiPriority="1" w:unhideWhenUsed="1"/>
+    <w:lsdException w:name="Body Text" w:semiHidden="1" w:unhideWhenUsed="1"/>
+    <w:lsdException w:name="Body Text Indent" w:semiHidden="1" w:unhideWhenUsed="1"/>
+    <w:lsdException w:name="List Continue" w:semiHidden="1" w:unhideWhenUsed="1"/>
+    <w:lsdException w:name="List Continue 2" w:semiHidden="1" w:unhideWhenUsed="1"/>
+    <w:lsdException w:name="List Continue 3" w:semiHidden="1" w:unhideWhenUsed="1"/>
+    <w:lsdException w:name="List Continue 4" w:semiHidden="1" w:unhideWhenUsed="1"/>
+    <w:lsdException w:name="List Continue 5" w:semiHidden="1" w:unhideWhenUsed="1"/>
+    <w:lsdException w:name="Message Header" w:semiHidden="1" w:unhideWhenUsed="1"/>
+    <w:lsdException w:name="Subtitle" w:uiPriority="11" w:qFormat="1"/>
+    <w:lsdException w:name="Salutation" w:semiHidden="1" w:unhideWhenUsed="1"/>
+    <w:lsdException w:name="Date" w:semiHidden="1" w:unhideWhenUsed="1"/>
+    <w:lsdException w:name="Body Text First Indent" w:semiHidden="1" w:unhideWhenUsed="1"/>
+    <w:lsdException w:name="Body Text First Indent 2" w:semiHidden="1" w:unhideWhenUsed="1"/>
+    <w:lsdException w:name="Note Heading" w:semiHidden="1" w:unhideWhenUsed="1"/>
+    <w:lsdException w:name="Body Text 2" w:semiHidden="1" w:unhideWhenUsed="1"/>
+    <w:lsdException w:name="Body Text 3" w:semiHidden="1" w:unhideWhenUsed="1"/>
+    <w:lsdException w:name="Body Text Indent 2" w:semiHidden="1" w:unhideWhenUsed="1"/>
+    <w:lsdException w:name="Body Text Indent 3" w:semiHidden="1" w:unhideWhenUsed="1"/>
+    <w:lsdException w:name="Block Text" w:semiHidden="1" w:unhideWhenUsed="1"/>
+    <w:lsdException w:name="Hyperlink" w:semiHidden="1" w:unhideWhenUsed="1"/>
+    <w:lsdException w:name="FollowedHyperlink" w:semiHidden="1" w:unhideWhenUsed="1"/>
+    <w:lsdException w:name="Strong" w:uiPriority="22" w:qFormat="1"/>
+    <w:lsdException w:name="Emphasis" w:uiPriority="20" w:qFormat="1"/>
+    <w:lsdException w:name="Document Map" w:semiHidden="1" w:unhideWhenUsed="1"/>
+    <w:lsdException w:name="Plain Text" w:semiHidden="1" w:unhideWhenUsed="1"/>
+    <w:lsdException w:name="E-mail Signature" w:semiHidden="1" w:unhideWhenUsed="1"/>
+    <w:lsdException w:name="HTML Top of Form" w:semiHidden="1" w:unhideWhenUsed="1"/>
+    <w:lsdException w:name="HTML Bottom of Form" w:semiHidden="1" w:unhideWhenUsed="1"/>
+    <w:lsdException w:name="Normal (Web)" w:semiHidden="1" w:unhideWhenUsed="1"/>
+    <w:lsdException w:name="HTML Acronym" w:semiHidden="1" w:unhideWhenUsed="1"/>
+    <w:lsdException w:name="HTML Address" w:semiHidden="1" w:unhideWhenUsed="1"/>
+    <w:lsdException w:name="HTML Cite" w:semiHidden="1" w:unhideWhenUsed="1"/>
+    <w:lsdException w:name="HTML Code" w:semiHidden="1" w:unhideWhenUsed="1"/>
+    <w:lsdException w:name="HTML Definition" w:semiHidden="1" w:unhideWhenUsed="1"/>
+    <w:lsdException w:name="HTML Keyboard" w:semiHidden="1" w:unhideWhenUsed="1"/>
+    <w:lsdException w:name="HTML Preformatted" w:semiHidden="1" w:unhideWhenUsed="1"/>
+    <w:lsdException w:name="HTML Sample" w:semiHidden="1" w:unhideWhenUsed="1"/>
+    <w:lsdException w:name="HTML Typewriter" w:semiHidden="1" w:unhideWhenUsed="1"/>
+    <w:lsdException w:name="HTML Variable" w:semiHidden="1" w:unhideWhenUsed="1"/>
+    <w:lsdException w:name="Normal Table" w:semiHidden="1" w:unhideWhenUsed="1"/>
+    <w:lsdException w:name="annotation subject" w:semiHidden="1" w:unhideWhenUsed="1"/>
+    <w:lsdException w:name="No List" w:semiHidden="1" w:unhideWhenUsed="1"/>
+    <w:lsdException w:name="Outline List 1" w:semiHidden="1" w:unhideWhenUsed="1"/>
+    <w:lsdException w:name="Outline List 2" w:semiHidden="1" w:unhideWhenUsed="1"/>
+    <w:lsdException w:name="Outline List 3" w:semiHidden="1" w:unhideWhenUsed="1"/>
+    <w:lsdException w:name="Table Simple 1" w:semiHidden="1" w:unhideWhenUsed="1"/>
+    <w:lsdException w:name="Table Simple 2" w:semiHidden="1" w:unhideWhenUsed="1"/>
+    <w:lsdException w:name="Table Simple 3" w:semiHidden="1" w:unhideWhenUsed="1"/>
+    <w:lsdException w:name="Table Classic 1" w:semiHidden="1" w:unhideWhenUsed="1"/>
+    <w:lsdException w:name="Table Classic 2" w:semiHidden="1" w:unhideWhenUsed="1"/>
+    <w:lsdException w:name="Table Classic 3" w:semiHidden="1" w:unhideWhenUsed="1"/>
+    <w:lsdException w:name="Table Classic 4" w:semiHidden="1" w:unhideWhenUsed="1"/>
+    <w:lsdException w:name="Table Colorful 1" w:semiHidden="1" w:unhideWhenUsed="1"/>
+    <w:lsdException w:name="Table Colorful 2" w:semiHidden="1" w:unhideWhenUsed="1"/>
+    <w:lsdException w:name="Table Colorful 3" w:semiHidden="1" w:unhideWhenUsed="1"/>
+    <w:lsdException w:name="Table Columns 1" w:semiHidden="1" w:unhideWhenUsed="1"/>
+    <w:lsdException w:name="Table Columns 2" w:semiHidden="1" w:unhideWhenUsed="1"/>
+    <w:lsdException w:name="Table Columns 3" w:semiHidden="1" w:unhideWhenUsed="1"/>
+    <w:lsdException w:name="Table Columns 4" w:semiHidden="1" w:unhideWhenUsed="1"/>
+    <w:lsdException w:name="Table Columns 5" w:semiHidden="1" w:unhideWhenUsed="1"/>
+    <w:lsdException w:name="Table Grid 1" w:semiHidden="1" w:unhideWhenUsed="1"/>
+    <w:lsdException w:name="Table Grid 2" w:semiHidden="1" w:unhideWhenUsed="1"/>
+    <w:lsdException w:name="Table Grid 3" w:semiHidden="1" w:unhideWhenUsed="1"/>
+    <w:lsdException w:name="Table Grid 4" w:semiHidden="1" w:unhideWhenUsed="1"/>
+    <w:lsdException w:name="Table Grid 5" w:semiHidden="1" w:unhideWhenUsed="1"/>
+    <w:lsdException w:name="Table Grid 6" w:semiHidden="1" w:unhideWhenUsed="1"/>
+    <w:lsdException w:name="Table Grid 7" w:semiHidden="1" w:unhideWhenUsed="1"/>
+    <w:lsdException w:name="Table Grid 8" w:semiHidden="1" w:unhideWhenUsed="1"/>
+    <w:lsdException w:name="Table List 1" w:semiHidden="1" w:unhideWhenUsed="1"/>
+    <w:lsdException w:name="Table List 2" w:semiHidden="1" w:unhideWhenUsed="1"/>
+    <w:lsdException w:name="Table List 3" w:semiHidden="1" w:unhideWhenUsed="1"/>
+    <w:lsdException w:name="Table List 4" w:semiHidden="1" w:unhideWhenUsed="1"/>
+    <w:lsdException w:name="Table List 5" w:semiHidden="1" w:unhideWhenUsed="1"/>
+    <w:lsdException w:name="Table List 6" w:semiHidden="1" w:unhideWhenUsed="1"/>
+    <w:lsdException w:name="Table List 7" w:semiHidden="1" w:unhideWhenUsed="1"/>
+    <w:lsdException w:name="Table List 8" w:semiHidden="1" w:unhideWhenUsed="1"/>
+    <w:lsdException w:name="Table 3D effects 1" w:semiHidden="1" w:unhideWhenUsed="1"/>
+    <w:lsdException w:name="Table 3D effects 2" w:semiHidden="1" w:unhideWhenUsed="1"/>
+    <w:lsdException w:name="Table 3D effects 3" w:semiHidden="1" w:unhideWhenUsed="1"/>
+    <w:lsdException w:name="Table Contemporary" w:semiHidden="1" w:unhideWhenUsed="1"/>
+    <w:lsdException w:name="Table Elegant" w:semiHidden="1" w:unhideWhenUsed="1"/>
+    <w:lsdException w:name="Table Professional" w:semiHidden="1" w:unhideWhenUsed="1"/>
+    <w:lsdException w:name="Table Subtle 1" w:semiHidden="1" w:unhideWhenUsed="1"/>
+    <w:lsdException w:name="Table Subtle 2" w:semiHidden="1" w:unhideWhenUsed="1"/>
+    <w:lsdException w:name="Table Web 1" w:semiHidden="1" w:unhideWhenUsed="1"/>
+    <w:lsdException w:name="Table Web 2" w:semiHidden="1" w:unhideWhenUsed="1"/>
+    <w:lsdException w:name="Table Web 3" w:semiHidden="1" w:unhideWhenUsed="1"/>
+    <w:lsdException w:name="Balloon Text" w:semiHidden="1" w:unhideWhenUsed="1"/>
+    <w:lsdException w:name="Table Grid" w:uiPriority="59"/>
+    <w:lsdException w:name="Table Theme" w:semiHidden="1" w:unhideWhenUsed="1"/>
+    <w:lsdException w:name="Placeholder Text" w:semiHidden="1"/>
+    <w:lsdException w:name="No Spacing" w:uiPriority="1" w:qFormat="1"/>
+    <w:lsdException w:name="Light Shading" w:uiPriority="60"/>
+    <w:lsdException w:name="Light List" w:uiPriority="61"/>
+    <w:lsdException w:name="Light Grid" w:uiPriority="62"/>
+    <w:lsdException w:name="Medium Shading 1" w:uiPriority="63"/>
+    <w:lsdException w:name="Medium Shading 2" w:uiPriority="64"/>
+    <w:lsdException w:name="Medium List 1" w:uiPriority="65"/>
+    <w:lsdException w:name="Medium List 2" w:uiPriority="66"/>
+    <w:lsdException w:name="Medium Grid 1" w:uiPriority="67"/>
+    <w:lsdException w:name="Medium Grid 2" w:uiPriority="68"/>
+    <w:lsdException w:name="Medium Grid 3" w:uiPriority="69"/>
+    <w:lsdException w:name="Dark List" w:uiPriority="70"/>
+    <w:lsdException w:name="Colorful Shading" w:uiPriority="71"/>
+    <w:lsdException w:name="Colorful List" w:uiPriority="72"/>
+    <w:lsdException w:name="Colorful Grid" w:uiPriority="73"/>
+    <w:lsdException w:name="Light Shading Accent 1" w:uiPriority="60"/>
+    <w:lsdException w:name="Light List Accent 1" w:uiPriority="61"/>
+    <w:lsdException w:name="Light Grid Accent 1" w:uiPriority="62"/>
+    <w:lsdException w:name="Medium Shading 1 Accent 1" w:uiPriority="63"/>
+    <w:lsdException w:name="Medium Shading 2 Accent 1" w:uiPriority="64"/>
+    <w:lsdException w:name="Medium List 1 Accent 1" w:uiPriority="65"/>
+    <w:lsdException w:name="Revision" w:semiHidden="1"/>
+    <w:lsdException w:name="List Paragraph" w:uiPriority="34" w:qFormat="1"/>
+    <w:lsdException w:name="Quote" w:uiPriority="29" w:qFormat="1"/>
+    <w:lsdException w:name="Intense Quote" w:uiPriority="30" w:qFormat="1"/>
+    <w:lsdException w:name="Medium List 2 Accent 1" w:uiPriority="66"/>
+    <w:lsdException w:name="Medium Grid 1 Accent 1" w:uiPriority="67"/>
+    <w:lsdException w:name="Medium Grid 2 Accent 1" w:uiPriority="68"/>
+    <w:lsdException w:name="Medium Grid 3 Accent 1" w:uiPriority="69"/>
+    <w:lsdException w:name="Dark List Accent 1" w:uiPriority="70"/>
+    <w:lsdException w:name="Colorful Shading Accent 1" w:uiPriority="71"/>
+    <w:lsdException w:name="Colorful List Accent 1" w:uiPriority="72"/>
+    <w:lsdException w:name="Colorful Grid Accent 1" w:uiPriority="73"/>
+    <w:lsdException w:name="Light Shading Accent 2" w:uiPriority="60"/>
+    <w:lsdException w:name="Light List Accent 2" w:uiPriority="61"/>
+    <w:lsdException w:name="Light Grid Accent 2" w:uiPriority="62"/>
+    <w:lsdException w:name="Medium Shading 1 Accent 2" w:uiPriority="63"/>
+    <w:lsdException w:name="Medium Shading 2 Accent 2" w:uiPriority="64"/>
+    <w:lsdException w:name="Medium List 1 Accent 2" w:uiPriority="65"/>
+    <w:lsdException w:name="Medium List 2 Accent 2" w:uiPriority="66"/>
+    <w:lsdException w:name="Medium Grid 1 Accent 2" w:uiPriority="67"/>
+    <w:lsdException w:name="Medium Grid 2 Accent 2" w:uiPriority="68"/>
+    <w:lsdException w:name="Medium Grid 3 Accent 2" w:uiPriority="69"/>
+    <w:lsdException w:name="Dark List Accent 2" w:uiPriority="70"/>
+    <w:lsdException w:name="Colorful Shading Accent 2" w:uiPriority="71"/>
+    <w:lsdException w:name="Colorful List Accent 2" w:uiPriority="72"/>
+    <w:lsdException w:name="Colorful Grid Accent 2" w:uiPriority="73"/>
+    <w:lsdException w:name="Light Shading Accent 3" w:uiPriority="60"/>
+    <w:lsdException w:name="Light List Accent 3" w:uiPriority="61"/>
+    <w:lsdException w:name="Light Grid Accent 3" w:uiPriority="62"/>
+    <w:lsdException w:name="Medium Shading 1 Accent 3" w:uiPriority="63"/>
+    <w:lsdException w:name="Medium Shading 2 Accent 3" w:uiPriority="64"/>
+    <w:lsdException w:name="Medium List 1 Accent 3" w:uiPriority="65"/>
+    <w:lsdException w:name="Medium List 2 Accent 3" w:uiPriority="66"/>
+    <w:lsdException w:name="Medium Grid 1 Accent 3" w:uiPriority="67"/>
+    <w:lsdException w:name="Medium Grid 2 Accent 3" w:uiPriority="68"/>
+    <w:lsdException w:name="Medium Grid 3 Accent 3" w:uiPriority="69"/>
+    <w:lsdException w:name="Dark List Accent 3" w:uiPriority="70"/>
+    <w:lsdException w:name="Colorful Shading Accent 3" w:uiPriority="71"/>
+    <w:lsdException w:name="Colorful List Accent 3" w:uiPriority="72"/>
+    <w:lsdException w:name="Colorful Grid Accent 3" w:uiPriority="73"/>
+    <w:lsdException w:name="Light Shading Accent 4" w:uiPriority="60"/>
+    <w:lsdException w:name="Light List Accent 4" w:uiPriority="61"/>
+    <w:lsdException w:name="Light Grid Accent 4" w:uiPriority="62"/>
+    <w:lsdException w:name="Medium Shading 1 Accent 4" w:uiPriority="63"/>
+    <w:lsdException w:name="Medium Shading 2 Accent 4" w:uiPriority="64"/>
+    <w:lsdException w:name="Medium List 1 Accent 4" w:uiPriority="65"/>
+    <w:lsdException w:name="Medium List 2 Accent 4" w:uiPriority="66"/>
+    <w:lsdException w:name="Medium Grid 1 Accent 4" w:uiPriority="67"/>
+    <w:lsdException w:name="Medium Grid 2 Accent 4" w:uiPriority="68"/>
+    <w:lsdException w:name="Medium Grid 3 Accent 4" w:uiPriority="69"/>
+    <w:lsdException w:name="Dark List Accent 4" w:uiPriority="70"/>
+    <w:lsdException w:name="Colorful Shading Accent 4" w:uiPriority="71"/>
+    <w:lsdException w:name="Colorful List Accent 4" w:uiPriority="72"/>
+    <w:lsdException w:name="Colorful Grid Accent 4" w:uiPriority="73"/>
+    <w:lsdException w:name="Light Shading Accent 5" w:uiPriority="60"/>
+    <w:lsdException w:name="Light List Accent 5" w:uiPriority="61"/>
+    <w:lsdException w:name="Light Grid Accent 5" w:uiPriority="62"/>
+    <w:lsdException w:name="Medium Shading 1 Accent 5" w:uiPriority="63"/>
+    <w:lsdException w:name="Medium Shading 2 Accent 5" w:uiPriority="64"/>
+    <w:lsdException w:name="Medium List 1 Accent 5" w:uiPriority="65"/>
+    <w:lsdException w:name="Medium List 2 Accent 5" w:uiPriority="66"/>
+    <w:lsdException w:name="Medium Grid 1 Accent 5" w:uiPriority="67"/>
+    <w:lsdException w:name="Medium Grid 2 Accent 5" w:uiPriority="68"/>
+    <w:lsdException w:name="Medium Grid 3 Accent 5" w:uiPriority="69"/>
+    <w:lsdException w:name="Dark List Accent 5" w:uiPriority="70"/>
+    <w:lsdException w:name="Colorful Shading Accent 5" w:uiPriority="71"/>
+    <w:lsdException w:name="Colorful List Accent 5" w:uiPriority="72"/>
+    <w:lsdException w:name="Colorful Grid Accent 5" w:uiPriority="73"/>
+    <w:lsdException w:name="Light Shading Accent 6" w:uiPriority="60"/>
+    <w:lsdException w:name="Light List Accent 6" w:uiPriority="61"/>
+    <w:lsdException w:name="Light Grid Accent 6" w:uiPriority="62"/>
+    <w:lsdException w:name="Medium Shading 1 Accent 6" w:uiPriority="63"/>
+    <w:lsdException w:name="Medium Shading 2 Accent 6" w:uiPriority="64"/>
+    <w:lsdException w:name="Medium List 1 Accent 6" w:uiPriority="65"/>
+    <w:lsdException w:name="Medium List 2 Accent 6" w:uiPriority="66"/>
+    <w:lsdException w:name="Medium Grid 1 Accent 6" w:uiPriority="67"/>
+    <w:lsdException w:name="Medium Grid 2 Accent 6" w:uiPriority="68"/>
+    <w:lsdException w:name="Medium Grid 3 Accent 6" w:uiPriority="69"/>
+    <w:lsdException w:name="Dark List Accent 6" w:uiPriority="70"/>
+    <w:lsdException w:name="Colorful Shading Accent 6" w:uiPriority="71"/>
+    <w:lsdException w:name="Colorful List Accent 6" w:uiPriority="72"/>
+    <w:lsdException w:name="Colorful Grid Accent 6" w:uiPriority="73"/>
+    <w:lsdException w:name="Subtle Emphasis" w:uiPriority="19" w:qFormat="1"/>
+    <w:lsdException w:name="Intense Emphasis" w:uiPriority="21" w:qFormat="1"/>
+    <w:lsdException w:name="Subtle Reference" w:uiPriority="31" w:qFormat="1"/>
+    <w:lsdException w:name="Intense Reference" w:uiPriority="32" w:qFormat="1"/>
+    <w:lsdException w:name="Book Title" w:uiPriority="33" w:qFormat="1"/>
+    <w:lsdException w:name="Bibliography" w:semiHidden="1" w:uiPriority="37" w:unhideWhenUsed="1"/>
+    <w:lsdException w:name="TOC Heading" w:semiHidden="1" w:uiPriority="39" w:unhideWhenUsed="1" w:qFormat="1"/>
+    <w:lsdException w:name="Grid Table Light" w:semiHidden="1" w:unhideWhenUsed="1"/>
+    <w:lsdException w:name="Grid Table 1 Light" w:semiHidden="1" w:unhideWhenUsed="1"/>
+    <w:lsdException w:name="Grid Table 2" w:semiHidden="1" w:unhideWhenUsed="1"/>
+    <w:lsdException w:name="Grid Table 3" w:semiHidden="1" w:unhideWhenUsed="1"/>
+    <w:lsdException w:name="Grid Table 4" w:uiPriority="49"/>
+    <w:lsdException w:name="Grid Table 5 Dark" w:uiPriority="50"/>
+    <w:lsdException w:name="Grid Table 6 Colorful" w:uiPriority="51"/>
+    <w:lsdException w:name="Grid Table 7 Colorful" w:uiPriority="52"/>
+    <w:lsdException w:name="Grid Table 1 Light Accent 1" w:uiPriority="46"/>
+    <w:lsdException w:name="Grid Table 2 Accent 1" w:uiPriority="47"/>
+    <w:lsdException w:name="Grid Table 3 Accent 1" w:uiPriority="48"/>
+    <w:lsdException w:name="Grid Table 4 Accent 1" w:uiPriority="49"/>
+    <w:lsdException w:name="Grid Table 5 Dark Accent 1" w:uiPriority="50"/>
+    <w:lsdException w:name="Grid Table 6 Colorful Accent 1" w:uiPriority="51"/>
+    <w:lsdException w:name="Grid Table 7 Colorful Accent 1" w:uiPriority="52"/>
+    <w:lsdException w:name="Grid Table 1 Light Accent 2" w:uiPriority="46"/>
+    <w:lsdException w:name="Grid Table 2 Accent 2" w:uiPriority="47"/>
+    <w:lsdException w:name="Grid Table 3 Accent 2" w:uiPriority="48"/>
+    <w:lsdException w:name="Grid Table 4 Accent 2" w:uiPriority="49"/>
+    <w:lsdException w:name="Grid Table 5 Dark Accent 2" w:uiPriority="50"/>
+    <w:lsdException w:name="Grid Table 6 Colorful Accent 2" w:uiPriority="51"/>
+    <w:lsdException w:name="Grid Table 7 Colorful Accent 2" w:uiPriority="52"/>
+    <w:lsdException w:name="Grid Table 1 Light Accent 3" w:uiPriority="46"/>
+    <w:lsdException w:name="Grid Table 2 Accent 3" w:uiPriority="47"/>
+    <w:lsdException w:name="Grid Table 3 Accent 3" w:uiPriority="48"/>
+    <w:lsdException w:name="Grid Table 4 Accent 3" w:uiPriority="49"/>
+    <w:lsdException w:name="Grid Table 5 Dark Accent 3" w:uiPriority="50"/>
+    <w:lsdException w:name="Grid Table 6 Colorful Accent 3" w:uiPriority="51"/>
+    <w:lsdException w:name="Grid Table 7 Colorful Accent 3" w:uiPriority="52"/>
+    <w:lsdException w:name="Grid Table 1 Light Accent 4" w:uiPriority="46"/>
+    <w:lsdException w:name="Grid Table 2 Accent 4" w:uiPriority="47"/>
+    <w:lsdException w:name="Grid Table 3 Accent 4" w:uiPriority="48"/>
+    <w:lsdException w:name="Grid Table 4 Accent 4" w:uiPriority="49"/>
+    <w:lsdException w:name="Grid Table 5 Dark Accent 4" w:uiPriority="50"/>
+    <w:lsdException w:name="Grid Table 6 Colorful Accent 4" w:uiPriority="51"/>
+    <w:lsdException w:name="Grid Table 7 Colorful Accent 4" w:uiPriority="52"/>
+    <w:lsdException w:name="Grid Table 1 Light Accent 5" w:uiPriority="46"/>
+    <w:lsdException w:name="Grid Table 2 Accent 5" w:uiPriority="47"/>
+    <w:lsdException w:name="Grid Table 3 Accent 5" w:uiPriority="48"/>
+    <w:lsdException w:name="Grid Table 4 Accent 5" w:uiPriority="49"/>
+    <w:lsdException w:name="Grid Table 5 Dark Accent 5" w:uiPriority="50"/>
+    <w:lsdException w:name="Grid Table 6 Colorful Accent 5" w:uiPriority="51"/>
+    <w:lsdException w:name="Grid Table 7 Colorful Accent 5" w:uiPriority="52"/>
+    <w:lsdException w:name="Grid Table 1 Light Accent 6" w:uiPriority="46"/>
+    <w:lsdException w:name="Grid Table 2 Accent 6" w:uiPriority="47"/>
+    <w:lsdException w:name="Grid Table 3 Accent 6" w:uiPriority="48"/>
+    <w:lsdException w:name="Grid Table 4 Accent 6" w:uiPriority="49"/>
+    <w:lsdException w:name="Grid Table 5 Dark Accent 6" w:uiPriority="50"/>
+    <w:lsdException w:name="Grid Table 6 Colorful Accent 6" w:uiPriority="51"/>
+    <w:lsdException w:name="Grid Table 7 Colorful Accent 6" w:uiPriority="52"/>
+    <w:lsdException w:name="List Table 1 Light" w:uiPriority="46"/>
+    <w:lsdException w:name="List Table 2" w:uiPriority="47"/>
+    <w:lsdException w:name="List Table 3" w:uiPriority="48"/>
+    <w:lsdException w:name="List Table 4" w:uiPriority="49"/>
+    <w:lsdException w:name="List Table 5 Dark" w:uiPriority="50"/>
+    <w:lsdException w:name="List Table 6 Colorful" w:uiPriority="51"/>
+    <w:lsdException w:name="List Table 7 Colorful" w:uiPriority="52"/>
+    <w:lsdException w:name="List Table 1 Light Accent 1" w:uiPriority="46"/>
+    <w:lsdException w:name="List Table 2 Accent 1" w:uiPriority="47"/>
+    <w:lsdException w:name="List Table 3 Accent 1" w:uiPriority="48"/>
+    <w:lsdException w:name="List Table 4 Accent 1" w:uiPriority="49"/>
+    <w:lsdException w:name="List Table 5 Dark Accent 1" w:uiPriority="50"/>
+    <w:lsdException w:name="List Table 6 Colorful Accent 1" w:uiPriority="51"/>
+    <w:lsdException w:name="List Table 7 Colorful Accent 1" w:uiPriority="52"/>
+    <w:lsdException w:name="List Table 1 Light Accent 2" w:uiPriority="46"/>
+    <w:lsdException w:name="List Table 2 Accent 2" w:uiPriority="47"/>
+    <w:lsdException w:name="List Table 3 Accent 2" w:uiPriority="48"/>
+    <w:lsdException w:name="List Table 4 Accent 2" w:uiPriority="49"/>
+    <w:lsdException w:name="List Table 5 Dark Accent 2" w:uiPriority="50"/>
+    <w:lsdException w:name="List Table 6 Colorful Accent 2" w:uiPriority="51"/>
+    <w:lsdException w:name="List Table 7 Colorful Accent 2" w:uiPriority="52"/>
+    <w:lsdException w:name="List Table 1 Light Accent 3" w:uiPriority="46"/>
+    <w:lsdException w:name="List Table 2 Accent 3" w:uiPriority="47"/>
+    <w:lsdException w:name="List Table 3 Accent 3" w:uiPriority="48"/>
+    <w:lsdException w:name="List Table 4 Accent 3" w:uiPriority="49"/>
+    <w:lsdException w:name="List Table 5 Dark Accent 3" w:uiPriority="50"/>
+    <w:lsdException w:name="List Table 6 Colorful Accent 3" w:uiPriority="51"/>
+    <w:lsdException w:name="List Table 7 Colorful Accent 3" w:uiPriority="52"/>
+    <w:lsdException w:name="List Table 1 Light Accent 4" w:uiPriority="46"/>
+    <w:lsdException w:name="List Table 2 Accent 4" w:uiPriority="47"/>
+    <w:lsdException w:name="List Table 3 Accent 4" w:uiPriority="48"/>
+    <w:lsdException w:name="List Table 4 Accent 4" w:uiPriority="49"/>
+    <w:lsdException w:name="List Table 5 Dark Accent 4" w:uiPriority="50"/>
+    <w:lsdException w:name="List Table 6 Colorful Accent 4" w:uiPriority="51"/>
+    <w:lsdException w:name="List Table 7 Colorful Accent 4" w:uiPriority="52"/>
+    <w:lsdException w:name="List Table 1 Light Accent 5" w:uiPriority="46"/>
+    <w:lsdException w:name="List Table 2 Accent 5" w:uiPriority="47"/>
+    <w:lsdException w:name="List Table 3 Accent 5" w:uiPriority="48"/>
+    <w:lsdException w:name="List Table 4 Accent 5" w:uiPriority="49"/>
+    <w:lsdException w:name="List Table 5 Dark Accent 5" w:uiPriority="50"/>
+    <w:lsdException w:name="List Table 6 Colorful Accent 5" w:uiPriority="51"/>
+    <w:lsdException w:name="List Table 7 Colorful Accent 5" w:uiPriority="52"/>
+    <w:lsdException w:name="List Table 1 Light Accent 6" w:uiPriority="46"/>
+    <w:lsdException w:name="List Table 2 Accent 6" w:uiPriority="47"/>
+    <w:lsdException w:name="List Table 3 Accent 6" w:uiPriority="48"/>
+    <w:lsdException w:name="List Table 4 Accent 6" w:uiPriority="49"/>
+    <w:lsdException w:name="List Table 5 Dark Accent 6" w:uiPriority="50"/>
+    <w:lsdException w:name="List Table 6 Colorful Accent 6" w:uiPriority="51"/>
+    <w:lsdException w:name="List Table 7 Colorful Accent 6" w:uiPriority="52"/>
+    <w:lsdException w:name="Mention" w:semiHidden="1" w:unhideWhenUsed="1"/>
+    <w:lsdException w:name="Smart Hyperlink" w:semiHidden="1" w:unhideWhenUsed="1"/>
+    <w:lsdException w:name="Hashtag" w:semiHidden="1" w:unhideWhenUsed="1"/>
+    <w:lsdException w:name="Unresolved Mention" w:semiHidden="1" w:unhideWhenUsed="1"/>
   </w:latentStyles>
   <w:style w:type="paragraph" w:default="1" w:styleId="Normal">
     <w:name w:val="Normal"/>
@@ -6017,7 +6530,6 @@
     <w:uiPriority w:val="59"/>
     <w:rsid w:val="00A41E20"/>
     <w:tblPr>
-      <w:tblInd w:w="0" w:type="dxa"/>
       <w:tblBorders>
         <w:top w:val="single" w:sz="4" w:space="0" w:color="auto"/>
         <w:left w:val="single" w:sz="4" w:space="0" w:color="auto"/>
@@ -6026,282 +6538,6 @@
         <w:insideH w:val="single" w:sz="4" w:space="0" w:color="auto"/>
         <w:insideV w:val="single" w:sz="4" w:space="0" w:color="auto"/>
       </w:tblBorders>
-      <w:tblCellMar>
-        <w:top w:w="0" w:type="dxa"/>
-        <w:left w:w="108" w:type="dxa"/>
-        <w:bottom w:w="0" w:type="dxa"/>
-        <w:right w:w="108" w:type="dxa"/>
-      </w:tblCellMar>
-    </w:tblPr>
-  </w:style>
-  <w:style w:type="paragraph" w:styleId="BalloonText">
-    <w:name w:val="Balloon Text"/>
-    <w:basedOn w:val="Normal"/>
-    <w:link w:val="BalloonTextChar"/>
-    <w:uiPriority w:val="99"/>
-    <w:semiHidden/>
-    <w:unhideWhenUsed/>
-    <w:rsid w:val="00ED776B"/>
-    <w:rPr>
-      <w:rFonts w:ascii="Lucida Grande" w:hAnsi="Lucida Grande" w:cs="Lucida Grande"/>
-      <w:sz w:val="18"/>
-      <w:szCs w:val="18"/>
-    </w:rPr>
-  </w:style>
-  <w:style w:type="character" w:customStyle="1" w:styleId="BalloonTextChar">
-    <w:name w:val="Balloon Text Char"/>
-    <w:basedOn w:val="DefaultParagraphFont"/>
-    <w:link w:val="BalloonText"/>
-    <w:uiPriority w:val="99"/>
-    <w:semiHidden/>
-    <w:rsid w:val="00ED776B"/>
-    <w:rPr>
-      <w:rFonts w:ascii="Lucida Grande" w:hAnsi="Lucida Grande" w:cs="Lucida Grande"/>
-      <w:sz w:val="18"/>
-      <w:szCs w:val="18"/>
-    </w:rPr>
-  </w:style>
-  <w:style w:type="character" w:styleId="PlaceholderText">
-    <w:name w:val="Placeholder Text"/>
-    <w:basedOn w:val="DefaultParagraphFont"/>
-    <w:uiPriority w:val="99"/>
-    <w:semiHidden/>
-    <w:rsid w:val="00BE77A9"/>
-    <w:rPr>
-      <w:color w:val="808080"/>
-    </w:rPr>
-  </w:style>
-</w:styles>
-</file>
-
-<file path=word/stylesWithEffects.xml><?xml version="1.0" encoding="utf-8"?>
-<w:styles xmlns:wpc="http://schemas.microsoft.com/office/word/2010/wordprocessingCanvas" xmlns:mo="http://schemas.microsoft.com/office/mac/office/2008/main" xmlns:mc="http://schemas.openxmlformats.org/markup-compatibility/2006" xmlns:mv="urn:schemas-microsoft-com:mac:vml" xmlns:o="urn:schemas-microsoft-com:office:office" xmlns:r="http://schemas.openxmlformats.org/officeDocument/2006/relationships" xmlns:m="http://schemas.openxmlformats.org/officeDocument/2006/math" xmlns:v="urn:schemas-microsoft-com:vml" xmlns:wp14="http://schemas.microsoft.com/office/word/2010/wordprocessingDrawing" xmlns:wp="http://schemas.openxmlformats.org/drawingml/2006/wordprocessingDrawing" xmlns:w10="urn:schemas-microsoft-com:office:word" xmlns:w="http://schemas.openxmlformats.org/wordprocessingml/2006/main" xmlns:w14="http://schemas.microsoft.com/office/word/2010/wordml" xmlns:wpg="http://schemas.microsoft.com/office/word/2010/wordprocessingGroup" xmlns:wpi="http://schemas.microsoft.com/office/word/2010/wordprocessingInk" xmlns:wne="http://schemas.microsoft.com/office/word/2006/wordml" xmlns:wps="http://schemas.microsoft.com/office/word/2010/wordprocessingShape" mc:Ignorable="w14 wp14">
-  <w:docDefaults>
-    <w:rPrDefault>
-      <w:rPr>
-        <w:rFonts w:asciiTheme="minorHAnsi" w:eastAsiaTheme="minorEastAsia" w:hAnsiTheme="minorHAnsi" w:cstheme="minorBidi"/>
-        <w:sz w:val="24"/>
-        <w:szCs w:val="24"/>
-        <w:lang w:val="en-GB" w:eastAsia="en-US" w:bidi="ar-SA"/>
-      </w:rPr>
-    </w:rPrDefault>
-    <w:pPrDefault/>
-  </w:docDefaults>
-  <w:latentStyles w:defLockedState="0" w:defUIPriority="99" w:defSemiHidden="1" w:defUnhideWhenUsed="1" w:defQFormat="0" w:count="276">
-    <w:lsdException w:name="Normal" w:semiHidden="0" w:uiPriority="0" w:unhideWhenUsed="0" w:qFormat="1"/>
-    <w:lsdException w:name="heading 1" w:semiHidden="0" w:uiPriority="9" w:unhideWhenUsed="0" w:qFormat="1"/>
-    <w:lsdException w:name="heading 2" w:uiPriority="9" w:qFormat="1"/>
-    <w:lsdException w:name="heading 3" w:uiPriority="9" w:qFormat="1"/>
-    <w:lsdException w:name="heading 4" w:uiPriority="9" w:qFormat="1"/>
-    <w:lsdException w:name="heading 5" w:uiPriority="9" w:qFormat="1"/>
-    <w:lsdException w:name="heading 6" w:uiPriority="9" w:qFormat="1"/>
-    <w:lsdException w:name="heading 7" w:uiPriority="9" w:qFormat="1"/>
-    <w:lsdException w:name="heading 8" w:uiPriority="9" w:qFormat="1"/>
-    <w:lsdException w:name="heading 9" w:uiPriority="9" w:qFormat="1"/>
-    <w:lsdException w:name="toc 1" w:uiPriority="39"/>
-    <w:lsdException w:name="toc 2" w:uiPriority="39"/>
-    <w:lsdException w:name="toc 3" w:uiPriority="39"/>
-    <w:lsdException w:name="toc 4" w:uiPriority="39"/>
-    <w:lsdException w:name="toc 5" w:uiPriority="39"/>
-    <w:lsdException w:name="toc 6" w:uiPriority="39"/>
-    <w:lsdException w:name="toc 7" w:uiPriority="39"/>
-    <w:lsdException w:name="toc 8" w:uiPriority="39"/>
-    <w:lsdException w:name="toc 9" w:uiPriority="39"/>
-    <w:lsdException w:name="caption" w:uiPriority="35" w:qFormat="1"/>
-    <w:lsdException w:name="Title" w:semiHidden="0" w:uiPriority="10" w:unhideWhenUsed="0" w:qFormat="1"/>
-    <w:lsdException w:name="Default Paragraph Font" w:uiPriority="1"/>
-    <w:lsdException w:name="Subtitle" w:semiHidden="0" w:uiPriority="11" w:unhideWhenUsed="0" w:qFormat="1"/>
-    <w:lsdException w:name="Strong" w:semiHidden="0" w:uiPriority="22" w:unhideWhenUsed="0" w:qFormat="1"/>
-    <w:lsdException w:name="Emphasis" w:semiHidden="0" w:uiPriority="20" w:unhideWhenUsed="0" w:qFormat="1"/>
-    <w:lsdException w:name="Table Grid" w:semiHidden="0" w:uiPriority="59" w:unhideWhenUsed="0"/>
-    <w:lsdException w:name="Placeholder Text" w:unhideWhenUsed="0"/>
-    <w:lsdException w:name="No Spacing" w:semiHidden="0" w:uiPriority="1" w:unhideWhenUsed="0" w:qFormat="1"/>
-    <w:lsdException w:name="Light Shading" w:semiHidden="0" w:uiPriority="60" w:unhideWhenUsed="0"/>
-    <w:lsdException w:name="Light List" w:semiHidden="0" w:uiPriority="61" w:unhideWhenUsed="0"/>
-    <w:lsdException w:name="Light Grid" w:semiHidden="0" w:uiPriority="62" w:unhideWhenUsed="0"/>
-    <w:lsdException w:name="Medium Shading 1" w:semiHidden="0" w:uiPriority="63" w:unhideWhenUsed="0"/>
-    <w:lsdException w:name="Medium Shading 2" w:semiHidden="0" w:uiPriority="64" w:unhideWhenUsed="0"/>
-    <w:lsdException w:name="Medium List 1" w:semiHidden="0" w:uiPriority="65" w:unhideWhenUsed="0"/>
-    <w:lsdException w:name="Medium List 2" w:semiHidden="0" w:uiPriority="66" w:unhideWhenUsed="0"/>
-    <w:lsdException w:name="Medium Grid 1" w:semiHidden="0" w:uiPriority="67" w:unhideWhenUsed="0"/>
-    <w:lsdException w:name="Medium Grid 2" w:semiHidden="0" w:uiPriority="68" w:unhideWhenUsed="0"/>
-    <w:lsdException w:name="Medium Grid 3" w:semiHidden="0" w:uiPriority="69" w:unhideWhenUsed="0"/>
-    <w:lsdException w:name="Dark List" w:semiHidden="0" w:uiPriority="70" w:unhideWhenUsed="0"/>
-    <w:lsdException w:name="Colorful Shading" w:semiHidden="0" w:uiPriority="71" w:unhideWhenUsed="0"/>
-    <w:lsdException w:name="Colorful List" w:semiHidden="0" w:uiPriority="72" w:unhideWhenUsed="0"/>
-    <w:lsdException w:name="Colorful Grid" w:semiHidden="0" w:uiPriority="73" w:unhideWhenUsed="0"/>
-    <w:lsdException w:name="Light Shading Accent 1" w:semiHidden="0" w:uiPriority="60" w:unhideWhenUsed="0"/>
-    <w:lsdException w:name="Light List Accent 1" w:semiHidden="0" w:uiPriority="61" w:unhideWhenUsed="0"/>
-    <w:lsdException w:name="Light Grid Accent 1" w:semiHidden="0" w:uiPriority="62" w:unhideWhenUsed="0"/>
-    <w:lsdException w:name="Medium Shading 1 Accent 1" w:semiHidden="0" w:uiPriority="63" w:unhideWhenUsed="0"/>
-    <w:lsdException w:name="Medium Shading 2 Accent 1" w:semiHidden="0" w:uiPriority="64" w:unhideWhenUsed="0"/>
-    <w:lsdException w:name="Medium List 1 Accent 1" w:semiHidden="0" w:uiPriority="65" w:unhideWhenUsed="0"/>
-    <w:lsdException w:name="Revision" w:unhideWhenUsed="0"/>
-    <w:lsdException w:name="List Paragraph" w:semiHidden="0" w:uiPriority="34" w:unhideWhenUsed="0" w:qFormat="1"/>
-    <w:lsdException w:name="Quote" w:semiHidden="0" w:uiPriority="29" w:unhideWhenUsed="0" w:qFormat="1"/>
-    <w:lsdException w:name="Intense Quote" w:semiHidden="0" w:uiPriority="30" w:unhideWhenUsed="0" w:qFormat="1"/>
-    <w:lsdException w:name="Medium List 2 Accent 1" w:semiHidden="0" w:uiPriority="66" w:unhideWhenUsed="0"/>
-    <w:lsdException w:name="Medium Grid 1 Accent 1" w:semiHidden="0" w:uiPriority="67" w:unhideWhenUsed="0"/>
-    <w:lsdException w:name="Medium Grid 2 Accent 1" w:semiHidden="0" w:uiPriority="68" w:unhideWhenUsed="0"/>
-    <w:lsdException w:name="Medium Grid 3 Accent 1" w:semiHidden="0" w:uiPriority="69" w:unhideWhenUsed="0"/>
-    <w:lsdException w:name="Dark List Accent 1" w:semiHidden="0" w:uiPriority="70" w:unhideWhenUsed="0"/>
-    <w:lsdException w:name="Colorful Shading Accent 1" w:semiHidden="0" w:uiPriority="71" w:unhideWhenUsed="0"/>
-    <w:lsdException w:name="Colorful List Accent 1" w:semiHidden="0" w:uiPriority="72" w:unhideWhenUsed="0"/>
-    <w:lsdException w:name="Colorful Grid Accent 1" w:semiHidden="0" w:uiPriority="73" w:unhideWhenUsed="0"/>
-    <w:lsdException w:name="Light Shading Accent 2" w:semiHidden="0" w:uiPriority="60" w:unhideWhenUsed="0"/>
-    <w:lsdException w:name="Light List Accent 2" w:semiHidden="0" w:uiPriority="61" w:unhideWhenUsed="0"/>
-    <w:lsdException w:name="Light Grid Accent 2" w:semiHidden="0" w:uiPriority="62" w:unhideWhenUsed="0"/>
-    <w:lsdException w:name="Medium Shading 1 Accent 2" w:semiHidden="0" w:uiPriority="63" w:unhideWhenUsed="0"/>
-    <w:lsdException w:name="Medium Shading 2 Accent 2" w:semiHidden="0" w:uiPriority="64" w:unhideWhenUsed="0"/>
-    <w:lsdException w:name="Medium List 1 Accent 2" w:semiHidden="0" w:uiPriority="65" w:unhideWhenUsed="0"/>
-    <w:lsdException w:name="Medium List 2 Accent 2" w:semiHidden="0" w:uiPriority="66" w:unhideWhenUsed="0"/>
-    <w:lsdException w:name="Medium Grid 1 Accent 2" w:semiHidden="0" w:uiPriority="67" w:unhideWhenUsed="0"/>
-    <w:lsdException w:name="Medium Grid 2 Accent 2" w:semiHidden="0" w:uiPriority="68" w:unhideWhenUsed="0"/>
-    <w:lsdException w:name="Medium Grid 3 Accent 2" w:semiHidden="0" w:uiPriority="69" w:unhideWhenUsed="0"/>
-    <w:lsdException w:name="Dark List Accent 2" w:semiHidden="0" w:uiPriority="70" w:unhideWhenUsed="0"/>
-    <w:lsdException w:name="Colorful Shading Accent 2" w:semiHidden="0" w:uiPriority="71" w:unhideWhenUsed="0"/>
-    <w:lsdException w:name="Colorful List Accent 2" w:semiHidden="0" w:uiPriority="72" w:unhideWhenUsed="0"/>
-    <w:lsdException w:name="Colorful Grid Accent 2" w:semiHidden="0" w:uiPriority="73" w:unhideWhenUsed="0"/>
-    <w:lsdException w:name="Light Shading Accent 3" w:semiHidden="0" w:uiPriority="60" w:unhideWhenUsed="0"/>
-    <w:lsdException w:name="Light List Accent 3" w:semiHidden="0" w:uiPriority="61" w:unhideWhenUsed="0"/>
-    <w:lsdException w:name="Light Grid Accent 3" w:semiHidden="0" w:uiPriority="62" w:unhideWhenUsed="0"/>
-    <w:lsdException w:name="Medium Shading 1 Accent 3" w:semiHidden="0" w:uiPriority="63" w:unhideWhenUsed="0"/>
-    <w:lsdException w:name="Medium Shading 2 Accent 3" w:semiHidden="0" w:uiPriority="64" w:unhideWhenUsed="0"/>
-    <w:lsdException w:name="Medium List 1 Accent 3" w:semiHidden="0" w:uiPriority="65" w:unhideWhenUsed="0"/>
-    <w:lsdException w:name="Medium List 2 Accent 3" w:semiHidden="0" w:uiPriority="66" w:unhideWhenUsed="0"/>
-    <w:lsdException w:name="Medium Grid 1 Accent 3" w:semiHidden="0" w:uiPriority="67" w:unhideWhenUsed="0"/>
-    <w:lsdException w:name="Medium Grid 2 Accent 3" w:semiHidden="0" w:uiPriority="68" w:unhideWhenUsed="0"/>
-    <w:lsdException w:name="Medium Grid 3 Accent 3" w:semiHidden="0" w:uiPriority="69" w:unhideWhenUsed="0"/>
-    <w:lsdException w:name="Dark List Accent 3" w:semiHidden="0" w:uiPriority="70" w:unhideWhenUsed="0"/>
-    <w:lsdException w:name="Colorful Shading Accent 3" w:semiHidden="0" w:uiPriority="71" w:unhideWhenUsed="0"/>
-    <w:lsdException w:name="Colorful List Accent 3" w:semiHidden="0" w:uiPriority="72" w:unhideWhenUsed="0"/>
-    <w:lsdException w:name="Colorful Grid Accent 3" w:semiHidden="0" w:uiPriority="73" w:unhideWhenUsed="0"/>
-    <w:lsdException w:name="Light Shading Accent 4" w:semiHidden="0" w:uiPriority="60" w:unhideWhenUsed="0"/>
-    <w:lsdException w:name="Light List Accent 4" w:semiHidden="0" w:uiPriority="61" w:unhideWhenUsed="0"/>
-    <w:lsdException w:name="Light Grid Accent 4" w:semiHidden="0" w:uiPriority="62" w:unhideWhenUsed="0"/>
-    <w:lsdException w:name="Medium Shading 1 Accent 4" w:semiHidden="0" w:uiPriority="63" w:unhideWhenUsed="0"/>
-    <w:lsdException w:name="Medium Shading 2 Accent 4" w:semiHidden="0" w:uiPriority="64" w:unhideWhenUsed="0"/>
-    <w:lsdException w:name="Medium List 1 Accent 4" w:semiHidden="0" w:uiPriority="65" w:unhideWhenUsed="0"/>
-    <w:lsdException w:name="Medium List 2 Accent 4" w:semiHidden="0" w:uiPriority="66" w:unhideWhenUsed="0"/>
-    <w:lsdException w:name="Medium Grid 1 Accent 4" w:semiHidden="0" w:uiPriority="67" w:unhideWhenUsed="0"/>
-    <w:lsdException w:name="Medium Grid 2 Accent 4" w:semiHidden="0" w:uiPriority="68" w:unhideWhenUsed="0"/>
-    <w:lsdException w:name="Medium Grid 3 Accent 4" w:semiHidden="0" w:uiPriority="69" w:unhideWhenUsed="0"/>
-    <w:lsdException w:name="Dark List Accent 4" w:semiHidden="0" w:uiPriority="70" w:unhideWhenUsed="0"/>
-    <w:lsdException w:name="Colorful Shading Accent 4" w:semiHidden="0" w:uiPriority="71" w:unhideWhenUsed="0"/>
-    <w:lsdException w:name="Colorful List Accent 4" w:semiHidden="0" w:uiPriority="72" w:unhideWhenUsed="0"/>
-    <w:lsdException w:name="Colorful Grid Accent 4" w:semiHidden="0" w:uiPriority="73" w:unhideWhenUsed="0"/>
-    <w:lsdException w:name="Light Shading Accent 5" w:semiHidden="0" w:uiPriority="60" w:unhideWhenUsed="0"/>
-    <w:lsdException w:name="Light List Accent 5" w:semiHidden="0" w:uiPriority="61" w:unhideWhenUsed="0"/>
-    <w:lsdException w:name="Light Grid Accent 5" w:semiHidden="0" w:uiPriority="62" w:unhideWhenUsed="0"/>
-    <w:lsdException w:name="Medium Shading 1 Accent 5" w:semiHidden="0" w:uiPriority="63" w:unhideWhenUsed="0"/>
-    <w:lsdException w:name="Medium Shading 2 Accent 5" w:semiHidden="0" w:uiPriority="64" w:unhideWhenUsed="0"/>
-    <w:lsdException w:name="Medium List 1 Accent 5" w:semiHidden="0" w:uiPriority="65" w:unhideWhenUsed="0"/>
-    <w:lsdException w:name="Medium List 2 Accent 5" w:semiHidden="0" w:uiPriority="66" w:unhideWhenUsed="0"/>
-    <w:lsdException w:name="Medium Grid 1 Accent 5" w:semiHidden="0" w:uiPriority="67" w:unhideWhenUsed="0"/>
-    <w:lsdException w:name="Medium Grid 2 Accent 5" w:semiHidden="0" w:uiPriority="68" w:unhideWhenUsed="0"/>
-    <w:lsdException w:name="Medium Grid 3 Accent 5" w:semiHidden="0" w:uiPriority="69" w:unhideWhenUsed="0"/>
-    <w:lsdException w:name="Dark List Accent 5" w:semiHidden="0" w:uiPriority="70" w:unhideWhenUsed="0"/>
-    <w:lsdException w:name="Colorful Shading Accent 5" w:semiHidden="0" w:uiPriority="71" w:unhideWhenUsed="0"/>
-    <w:lsdException w:name="Colorful List Accent 5" w:semiHidden="0" w:uiPriority="72" w:unhideWhenUsed="0"/>
-    <w:lsdException w:name="Colorful Grid Accent 5" w:semiHidden="0" w:uiPriority="73" w:unhideWhenUsed="0"/>
-    <w:lsdException w:name="Light Shading Accent 6" w:semiHidden="0" w:uiPriority="60" w:unhideWhenUsed="0"/>
-    <w:lsdException w:name="Light List Accent 6" w:semiHidden="0" w:uiPriority="61" w:unhideWhenUsed="0"/>
-    <w:lsdException w:name="Light Grid Accent 6" w:semiHidden="0" w:uiPriority="62" w:unhideWhenUsed="0"/>
-    <w:lsdException w:name="Medium Shading 1 Accent 6" w:semiHidden="0" w:uiPriority="63" w:unhideWhenUsed="0"/>
-    <w:lsdException w:name="Medium Shading 2 Accent 6" w:semiHidden="0" w:uiPriority="64" w:unhideWhenUsed="0"/>
-    <w:lsdException w:name="Medium List 1 Accent 6" w:semiHidden="0" w:uiPriority="65" w:unhideWhenUsed="0"/>
-    <w:lsdException w:name="Medium List 2 Accent 6" w:semiHidden="0" w:uiPriority="66" w:unhideWhenUsed="0"/>
-    <w:lsdException w:name="Medium Grid 1 Accent 6" w:semiHidden="0" w:uiPriority="67" w:unhideWhenUsed="0"/>
-    <w:lsdException w:name="Medium Grid 2 Accent 6" w:semiHidden="0" w:uiPriority="68" w:unhideWhenUsed="0"/>
-    <w:lsdException w:name="Medium Grid 3 Accent 6" w:semiHidden="0" w:uiPriority="69" w:unhideWhenUsed="0"/>
-    <w:lsdException w:name="Dark List Accent 6" w:semiHidden="0" w:uiPriority="70" w:unhideWhenUsed="0"/>
-    <w:lsdException w:name="Colorful Shading Accent 6" w:semiHidden="0" w:uiPriority="71" w:unhideWhenUsed="0"/>
-    <w:lsdException w:name="Colorful List Accent 6" w:semiHidden="0" w:uiPriority="72" w:unhideWhenUsed="0"/>
-    <w:lsdException w:name="Colorful Grid Accent 6" w:semiHidden="0" w:uiPriority="73" w:unhideWhenUsed="0"/>
-    <w:lsdException w:name="Subtle Emphasis" w:semiHidden="0" w:uiPriority="19" w:unhideWhenUsed="0" w:qFormat="1"/>
-    <w:lsdException w:name="Intense Emphasis" w:semiHidden="0" w:uiPriority="21" w:unhideWhenUsed="0" w:qFormat="1"/>
-    <w:lsdException w:name="Subtle Reference" w:semiHidden="0" w:uiPriority="31" w:unhideWhenUsed="0" w:qFormat="1"/>
-    <w:lsdException w:name="Intense Reference" w:semiHidden="0" w:uiPriority="32" w:unhideWhenUsed="0" w:qFormat="1"/>
-    <w:lsdException w:name="Book Title" w:semiHidden="0" w:uiPriority="33" w:unhideWhenUsed="0" w:qFormat="1"/>
-    <w:lsdException w:name="Bibliography" w:uiPriority="37"/>
-    <w:lsdException w:name="TOC Heading" w:uiPriority="39" w:qFormat="1"/>
-  </w:latentStyles>
-  <w:style w:type="paragraph" w:default="1" w:styleId="Normal">
-    <w:name w:val="Normal"/>
-    <w:qFormat/>
-  </w:style>
-  <w:style w:type="character" w:default="1" w:styleId="DefaultParagraphFont">
-    <w:name w:val="Default Paragraph Font"/>
-    <w:uiPriority w:val="1"/>
-    <w:semiHidden/>
-    <w:unhideWhenUsed/>
-  </w:style>
-  <w:style w:type="table" w:default="1" w:styleId="TableNormal">
-    <w:name w:val="Normal Table"/>
-    <w:uiPriority w:val="99"/>
-    <w:semiHidden/>
-    <w:unhideWhenUsed/>
-    <w:tblPr>
-      <w:tblInd w:w="0" w:type="dxa"/>
-      <w:tblCellMar>
-        <w:top w:w="0" w:type="dxa"/>
-        <w:left w:w="108" w:type="dxa"/>
-        <w:bottom w:w="0" w:type="dxa"/>
-        <w:right w:w="108" w:type="dxa"/>
-      </w:tblCellMar>
-    </w:tblPr>
-  </w:style>
-  <w:style w:type="numbering" w:default="1" w:styleId="NoList">
-    <w:name w:val="No List"/>
-    <w:uiPriority w:val="99"/>
-    <w:semiHidden/>
-    <w:unhideWhenUsed/>
-  </w:style>
-  <w:style w:type="paragraph" w:styleId="ListBullet">
-    <w:name w:val="List Bullet"/>
-    <w:basedOn w:val="Normal"/>
-    <w:uiPriority w:val="99"/>
-    <w:unhideWhenUsed/>
-    <w:rsid w:val="00C71196"/>
-    <w:pPr>
-      <w:numPr>
-        <w:numId w:val="1"/>
-      </w:numPr>
-      <w:contextualSpacing/>
-    </w:pPr>
-  </w:style>
-  <w:style w:type="paragraph" w:styleId="ListParagraph">
-    <w:name w:val="List Paragraph"/>
-    <w:basedOn w:val="Normal"/>
-    <w:uiPriority w:val="34"/>
-    <w:qFormat/>
-    <w:rsid w:val="002A2047"/>
-    <w:pPr>
-      <w:ind w:left="720"/>
-      <w:contextualSpacing/>
-    </w:pPr>
-  </w:style>
-  <w:style w:type="table" w:styleId="TableGrid">
-    <w:name w:val="Table Grid"/>
-    <w:basedOn w:val="TableNormal"/>
-    <w:uiPriority w:val="59"/>
-    <w:rsid w:val="00A41E20"/>
-    <w:tblPr>
-      <w:tblInd w:w="0" w:type="dxa"/>
-      <w:tblBorders>
-        <w:top w:val="single" w:sz="4" w:space="0" w:color="auto"/>
-        <w:left w:val="single" w:sz="4" w:space="0" w:color="auto"/>
-        <w:bottom w:val="single" w:sz="4" w:space="0" w:color="auto"/>
-        <w:right w:val="single" w:sz="4" w:space="0" w:color="auto"/>
-        <w:insideH w:val="single" w:sz="4" w:space="0" w:color="auto"/>
-        <w:insideV w:val="single" w:sz="4" w:space="0" w:color="auto"/>
-      </w:tblBorders>
-      <w:tblCellMar>
-        <w:top w:w="0" w:type="dxa"/>
-        <w:left w:w="108" w:type="dxa"/>
-        <w:bottom w:w="0" w:type="dxa"/>
-        <w:right w:w="108" w:type="dxa"/>
-      </w:tblCellMar>
     </w:tblPr>
   </w:style>
   <w:style w:type="paragraph" w:styleId="BalloonText">
@@ -6669,7 +6905,7 @@
 </file>
 
 <file path=customXml/itemProps1.xml><?xml version="1.0" encoding="utf-8"?>
-<ds:datastoreItem xmlns:ds="http://schemas.openxmlformats.org/officeDocument/2006/customXml" ds:itemID="{F0D18061-8F74-1946-9844-36A4BFB500D5}">
+<ds:datastoreItem xmlns:ds="http://schemas.openxmlformats.org/officeDocument/2006/customXml" ds:itemID="{6280BDAA-38C0-4429-9BF8-CB36D2E90E8C}">
   <ds:schemaRefs>
     <ds:schemaRef ds:uri="http://schemas.openxmlformats.org/officeDocument/2006/bibliography"/>
   </ds:schemaRefs>

</xml_diff>

<commit_message>
Exit button and testing
-Test all buttons are responsive
-Implement exit to desktop button
-Test exit to desktop button
</commit_message>
<xml_diff>
--- a/Test Plan.docx
+++ b/Test Plan.docx
@@ -3143,12 +3143,113 @@
                 <w:numId w:val="0"/>
               </w:numPr>
               <w:rPr>
-                <w:sz w:val="22"/>
-                <w:lang w:val="en-US"/>
-              </w:rPr>
-            </w:pPr>
-            <w:bookmarkStart w:id="0" w:name="_GoBack"/>
-            <w:bookmarkEnd w:id="0"/>
+                <w:noProof/>
+              </w:rPr>
+            </w:pPr>
+            <w:r>
+              <w:rPr>
+                <w:sz w:val="22"/>
+                <w:lang w:val="en-US"/>
+              </w:rPr>
+              <w:t>Create stub to handle button presses</w:t>
+            </w:r>
+            <w:r>
+              <w:rPr>
+                <w:sz w:val="22"/>
+                <w:lang w:val="en-US"/>
+              </w:rPr>
+              <w:t xml:space="preserve"> by printing the button name</w:t>
+            </w:r>
+            <w:r>
+              <w:rPr>
+                <w:sz w:val="22"/>
+                <w:lang w:val="en-US"/>
+              </w:rPr>
+              <w:t>:</w:t>
+            </w:r>
+            <w:r>
+              <w:rPr>
+                <w:noProof/>
+              </w:rPr>
+              <w:t xml:space="preserve"> </w:t>
+            </w:r>
+            <w:r>
+              <w:rPr>
+                <w:noProof/>
+              </w:rPr>
+              <w:drawing>
+                <wp:inline distT="0" distB="0" distL="0" distR="0" wp14:anchorId="55C7BDF3" wp14:editId="6ACEFAC0">
+                  <wp:extent cx="1932940" cy="408305"/>
+                  <wp:effectExtent l="0" t="0" r="0" b="0"/>
+                  <wp:docPr id="13" name="Picture 13"/>
+                  <wp:cNvGraphicFramePr>
+                    <a:graphicFrameLocks xmlns:a="http://schemas.openxmlformats.org/drawingml/2006/main" noChangeAspect="1"/>
+                  </wp:cNvGraphicFramePr>
+                  <a:graphic xmlns:a="http://schemas.openxmlformats.org/drawingml/2006/main">
+                    <a:graphicData uri="http://schemas.openxmlformats.org/drawingml/2006/picture">
+                      <pic:pic xmlns:pic="http://schemas.openxmlformats.org/drawingml/2006/picture">
+                        <pic:nvPicPr>
+                          <pic:cNvPr id="1" name=""/>
+                          <pic:cNvPicPr/>
+                        </pic:nvPicPr>
+                        <pic:blipFill>
+                          <a:blip r:embed="rId19"/>
+                          <a:stretch>
+                            <a:fillRect/>
+                          </a:stretch>
+                        </pic:blipFill>
+                        <pic:spPr>
+                          <a:xfrm>
+                            <a:off x="0" y="0"/>
+                            <a:ext cx="1932940" cy="408305"/>
+                          </a:xfrm>
+                          <a:prstGeom prst="rect">
+                            <a:avLst/>
+                          </a:prstGeom>
+                        </pic:spPr>
+                      </pic:pic>
+                    </a:graphicData>
+                  </a:graphic>
+                </wp:inline>
+              </w:drawing>
+            </w:r>
+          </w:p>
+          <w:p>
+            <w:pPr>
+              <w:pStyle w:val="ListBullet"/>
+              <w:numPr>
+                <w:ilvl w:val="0"/>
+                <w:numId w:val="0"/>
+              </w:numPr>
+              <w:rPr>
+                <w:sz w:val="22"/>
+                <w:lang w:val="en-US"/>
+              </w:rPr>
+            </w:pPr>
+            <w:r>
+              <w:rPr>
+                <w:noProof/>
+              </w:rPr>
+              <w:t xml:space="preserve">Press </w:t>
+            </w:r>
+            <w:r>
+              <w:rPr>
+                <w:noProof/>
+              </w:rPr>
+              <w:t>Slow</w:t>
+            </w:r>
+            <w:r>
+              <w:rPr>
+                <w:noProof/>
+              </w:rPr>
+              <w:t xml:space="preserve"> Generation, then</w:t>
+            </w:r>
+            <w:r>
+              <w:rPr>
+                <w:noProof/>
+              </w:rPr>
+              <w:t xml:space="preserve"> Quick Generation, then View Previous Generation, then Exit to Desktop, then Start Fresh.</w:t>
+            </w:r>
           </w:p>
         </w:tc>
         <w:tc>
@@ -3167,6 +3268,81 @@
                 <w:lang w:val="en-US"/>
               </w:rPr>
             </w:pPr>
+            <w:r>
+              <w:rPr>
+                <w:sz w:val="22"/>
+                <w:lang w:val="en-US"/>
+              </w:rPr>
+              <w:t>“Slow Generation”</w:t>
+            </w:r>
+            <w:r>
+              <w:rPr>
+                <w:sz w:val="22"/>
+                <w:lang w:val="en-US"/>
+              </w:rPr>
+              <w:br/>
+              <w:t>“Quick Generation”</w:t>
+            </w:r>
+          </w:p>
+          <w:p>
+            <w:pPr>
+              <w:pStyle w:val="ListBullet"/>
+              <w:numPr>
+                <w:ilvl w:val="0"/>
+                <w:numId w:val="0"/>
+              </w:numPr>
+              <w:rPr>
+                <w:sz w:val="22"/>
+                <w:lang w:val="en-US"/>
+              </w:rPr>
+            </w:pPr>
+            <w:r>
+              <w:rPr>
+                <w:sz w:val="22"/>
+                <w:lang w:val="en-US"/>
+              </w:rPr>
+              <w:t>“View Previous Generation”</w:t>
+            </w:r>
+          </w:p>
+          <w:p>
+            <w:pPr>
+              <w:pStyle w:val="ListBullet"/>
+              <w:numPr>
+                <w:ilvl w:val="0"/>
+                <w:numId w:val="0"/>
+              </w:numPr>
+              <w:rPr>
+                <w:sz w:val="22"/>
+                <w:lang w:val="en-US"/>
+              </w:rPr>
+            </w:pPr>
+            <w:r>
+              <w:rPr>
+                <w:sz w:val="22"/>
+                <w:lang w:val="en-US"/>
+              </w:rPr>
+              <w:t>“Exit to Desktop”</w:t>
+            </w:r>
+          </w:p>
+          <w:p>
+            <w:pPr>
+              <w:pStyle w:val="ListBullet"/>
+              <w:numPr>
+                <w:ilvl w:val="0"/>
+                <w:numId w:val="0"/>
+              </w:numPr>
+              <w:rPr>
+                <w:sz w:val="22"/>
+                <w:lang w:val="en-US"/>
+              </w:rPr>
+            </w:pPr>
+            <w:r>
+              <w:rPr>
+                <w:sz w:val="22"/>
+                <w:lang w:val="en-US"/>
+              </w:rPr>
+              <w:t>“Start Fresh”</w:t>
+            </w:r>
           </w:p>
         </w:tc>
         <w:tc>
@@ -3184,6 +3360,46 @@
                 <w:noProof/>
               </w:rPr>
             </w:pPr>
+            <w:r>
+              <w:rPr>
+                <w:noProof/>
+              </w:rPr>
+              <w:drawing>
+                <wp:inline distT="0" distB="0" distL="0" distR="0" wp14:anchorId="322296DC" wp14:editId="74025334">
+                  <wp:extent cx="1682750" cy="800100"/>
+                  <wp:effectExtent l="0" t="0" r="0" b="0"/>
+                  <wp:docPr id="15" name="Picture 15"/>
+                  <wp:cNvGraphicFramePr>
+                    <a:graphicFrameLocks xmlns:a="http://schemas.openxmlformats.org/drawingml/2006/main" noChangeAspect="1"/>
+                  </wp:cNvGraphicFramePr>
+                  <a:graphic xmlns:a="http://schemas.openxmlformats.org/drawingml/2006/main">
+                    <a:graphicData uri="http://schemas.openxmlformats.org/drawingml/2006/picture">
+                      <pic:pic xmlns:pic="http://schemas.openxmlformats.org/drawingml/2006/picture">
+                        <pic:nvPicPr>
+                          <pic:cNvPr id="1" name=""/>
+                          <pic:cNvPicPr/>
+                        </pic:nvPicPr>
+                        <pic:blipFill>
+                          <a:blip r:embed="rId20"/>
+                          <a:stretch>
+                            <a:fillRect/>
+                          </a:stretch>
+                        </pic:blipFill>
+                        <pic:spPr>
+                          <a:xfrm>
+                            <a:off x="0" y="0"/>
+                            <a:ext cx="1682750" cy="800100"/>
+                          </a:xfrm>
+                          <a:prstGeom prst="rect">
+                            <a:avLst/>
+                          </a:prstGeom>
+                        </pic:spPr>
+                      </pic:pic>
+                    </a:graphicData>
+                  </a:graphic>
+                </wp:inline>
+              </w:drawing>
+            </w:r>
           </w:p>
         </w:tc>
         <w:tc>
@@ -3223,25 +3439,12 @@
                 <w:lang w:val="en-US"/>
               </w:rPr>
             </w:pPr>
-          </w:p>
-          <w:p>
-            <w:pPr>
-              <w:pStyle w:val="ListBullet"/>
-              <w:numPr>
-                <w:ilvl w:val="0"/>
-                <w:numId w:val="0"/>
-              </w:numPr>
-              <w:rPr>
-                <w:sz w:val="22"/>
-                <w:lang w:val="en-US"/>
-              </w:rPr>
-            </w:pPr>
-            <w:r>
-              <w:rPr>
-                <w:sz w:val="22"/>
-                <w:lang w:val="en-US"/>
-              </w:rPr>
-              <w:t>Slow Generation</w:t>
+            <w:r>
+              <w:rPr>
+                <w:sz w:val="22"/>
+                <w:lang w:val="en-US"/>
+              </w:rPr>
+              <w:t>Main Menu</w:t>
             </w:r>
           </w:p>
         </w:tc>
@@ -3261,6 +3464,20 @@
                 <w:lang w:val="en-US"/>
               </w:rPr>
             </w:pPr>
+            <w:r>
+              <w:rPr>
+                <w:sz w:val="22"/>
+                <w:lang w:val="en-US"/>
+              </w:rPr>
+              <w:t xml:space="preserve">Implement </w:t>
+            </w:r>
+            <w:r>
+              <w:rPr>
+                <w:sz w:val="22"/>
+                <w:lang w:val="en-US"/>
+              </w:rPr>
+              <w:t>response for the Exit to Desktop button. Press exit to desktop</w:t>
+            </w:r>
           </w:p>
         </w:tc>
         <w:tc>
@@ -3279,6 +3496,13 @@
                 <w:lang w:val="en-US"/>
               </w:rPr>
             </w:pPr>
+            <w:r>
+              <w:rPr>
+                <w:sz w:val="22"/>
+                <w:lang w:val="en-US"/>
+              </w:rPr>
+              <w:t>Wind closes and all processes are ended.</w:t>
+            </w:r>
           </w:p>
         </w:tc>
         <w:tc>
@@ -3293,10 +3517,15 @@
                 <w:numId w:val="0"/>
               </w:numPr>
               <w:rPr>
-                <w:sz w:val="22"/>
-                <w:lang w:val="en-US"/>
-              </w:rPr>
-            </w:pPr>
+                <w:noProof/>
+              </w:rPr>
+            </w:pPr>
+            <w:r>
+              <w:rPr>
+                <w:noProof/>
+              </w:rPr>
+              <w:t xml:space="preserve">Window closed and all processes were terminated </w:t>
+            </w:r>
           </w:p>
         </w:tc>
         <w:tc>
@@ -3311,10 +3540,21 @@
                 <w:numId w:val="0"/>
               </w:numPr>
               <w:rPr>
-                <w:sz w:val="22"/>
-                <w:lang w:val="en-US"/>
-              </w:rPr>
-            </w:pPr>
+                <w:b/>
+                <w:sz w:val="22"/>
+                <w:lang w:val="en-US"/>
+              </w:rPr>
+            </w:pPr>
+            <w:bookmarkStart w:id="0" w:name="_GoBack"/>
+            <w:r>
+              <w:rPr>
+                <w:b/>
+                <w:sz w:val="22"/>
+                <w:lang w:val="en-US"/>
+              </w:rPr>
+              <w:t>P</w:t>
+            </w:r>
+            <w:bookmarkEnd w:id="0"/>
           </w:p>
         </w:tc>
       </w:tr>
@@ -3335,12 +3575,25 @@
                 <w:lang w:val="en-US"/>
               </w:rPr>
             </w:pPr>
-            <w:r>
-              <w:rPr>
-                <w:sz w:val="22"/>
-                <w:lang w:val="en-US"/>
-              </w:rPr>
-              <w:t>Integration</w:t>
+          </w:p>
+          <w:p>
+            <w:pPr>
+              <w:pStyle w:val="ListBullet"/>
+              <w:numPr>
+                <w:ilvl w:val="0"/>
+                <w:numId w:val="0"/>
+              </w:numPr>
+              <w:rPr>
+                <w:sz w:val="22"/>
+                <w:lang w:val="en-US"/>
+              </w:rPr>
+            </w:pPr>
+            <w:r>
+              <w:rPr>
+                <w:sz w:val="22"/>
+                <w:lang w:val="en-US"/>
+              </w:rPr>
+              <w:t>Slow Generation</w:t>
             </w:r>
           </w:p>
         </w:tc>
@@ -3439,7 +3692,8 @@
                 <w:sz w:val="22"/>
                 <w:lang w:val="en-US"/>
               </w:rPr>
-              <w:t>Fast Generation</w:t>
+              <w:lastRenderedPageBreak/>
+              <w:t>Integration</w:t>
             </w:r>
           </w:p>
         </w:tc>
@@ -3538,14 +3792,7 @@
                 <w:sz w:val="22"/>
                 <w:lang w:val="en-US"/>
               </w:rPr>
-              <w:t>Integratio</w:t>
-            </w:r>
-            <w:r>
-              <w:rPr>
-                <w:sz w:val="22"/>
-                <w:lang w:val="en-US"/>
-              </w:rPr>
-              <w:t>n</w:t>
+              <w:t>Fast Generation</w:t>
             </w:r>
           </w:p>
         </w:tc>
@@ -3644,7 +3891,14 @@
                 <w:sz w:val="22"/>
                 <w:lang w:val="en-US"/>
               </w:rPr>
-              <w:t>Average Food Graph</w:t>
+              <w:t>Integratio</w:t>
+            </w:r>
+            <w:r>
+              <w:rPr>
+                <w:sz w:val="22"/>
+                <w:lang w:val="en-US"/>
+              </w:rPr>
+              <w:t>n</w:t>
             </w:r>
           </w:p>
         </w:tc>
@@ -3743,7 +3997,7 @@
                 <w:sz w:val="22"/>
                 <w:lang w:val="en-US"/>
               </w:rPr>
-              <w:t>Integration</w:t>
+              <w:t>Average Food Graph</w:t>
             </w:r>
           </w:p>
         </w:tc>
@@ -3842,7 +4096,7 @@
                 <w:sz w:val="22"/>
                 <w:lang w:val="en-US"/>
               </w:rPr>
-              <w:t>Creature Cannibalism</w:t>
+              <w:t>Integration</w:t>
             </w:r>
           </w:p>
         </w:tc>
@@ -3941,7 +4195,7 @@
                 <w:sz w:val="22"/>
                 <w:lang w:val="en-US"/>
               </w:rPr>
-              <w:t>Integration</w:t>
+              <w:t>Creature Cannibalism</w:t>
             </w:r>
           </w:p>
         </w:tc>
@@ -4040,7 +4294,7 @@
                 <w:sz w:val="22"/>
                 <w:lang w:val="en-US"/>
               </w:rPr>
-              <w:t>Creature Name Generation</w:t>
+              <w:t>Integration</w:t>
             </w:r>
           </w:p>
         </w:tc>
@@ -4139,7 +4393,105 @@
                 <w:sz w:val="22"/>
                 <w:lang w:val="en-US"/>
               </w:rPr>
-              <w:lastRenderedPageBreak/>
+              <w:t>Creature Name Generation</w:t>
+            </w:r>
+          </w:p>
+        </w:tc>
+        <w:tc>
+          <w:tcPr>
+            <w:tcW w:w="3260" w:type="dxa"/>
+          </w:tcPr>
+          <w:p>
+            <w:pPr>
+              <w:pStyle w:val="ListBullet"/>
+              <w:numPr>
+                <w:ilvl w:val="0"/>
+                <w:numId w:val="0"/>
+              </w:numPr>
+              <w:rPr>
+                <w:sz w:val="22"/>
+                <w:lang w:val="en-US"/>
+              </w:rPr>
+            </w:pPr>
+          </w:p>
+        </w:tc>
+        <w:tc>
+          <w:tcPr>
+            <w:tcW w:w="2410" w:type="dxa"/>
+          </w:tcPr>
+          <w:p>
+            <w:pPr>
+              <w:pStyle w:val="ListBullet"/>
+              <w:numPr>
+                <w:ilvl w:val="0"/>
+                <w:numId w:val="0"/>
+              </w:numPr>
+              <w:rPr>
+                <w:sz w:val="22"/>
+                <w:lang w:val="en-US"/>
+              </w:rPr>
+            </w:pPr>
+          </w:p>
+        </w:tc>
+        <w:tc>
+          <w:tcPr>
+            <w:tcW w:w="2866" w:type="dxa"/>
+          </w:tcPr>
+          <w:p>
+            <w:pPr>
+              <w:pStyle w:val="ListBullet"/>
+              <w:numPr>
+                <w:ilvl w:val="0"/>
+                <w:numId w:val="0"/>
+              </w:numPr>
+              <w:rPr>
+                <w:sz w:val="22"/>
+                <w:lang w:val="en-US"/>
+              </w:rPr>
+            </w:pPr>
+          </w:p>
+        </w:tc>
+        <w:tc>
+          <w:tcPr>
+            <w:tcW w:w="618" w:type="dxa"/>
+          </w:tcPr>
+          <w:p>
+            <w:pPr>
+              <w:pStyle w:val="ListBullet"/>
+              <w:numPr>
+                <w:ilvl w:val="0"/>
+                <w:numId w:val="0"/>
+              </w:numPr>
+              <w:rPr>
+                <w:sz w:val="22"/>
+                <w:lang w:val="en-US"/>
+              </w:rPr>
+            </w:pPr>
+          </w:p>
+        </w:tc>
+      </w:tr>
+      <w:tr>
+        <w:tc>
+          <w:tcPr>
+            <w:tcW w:w="1560" w:type="dxa"/>
+          </w:tcPr>
+          <w:p>
+            <w:pPr>
+              <w:pStyle w:val="ListBullet"/>
+              <w:numPr>
+                <w:ilvl w:val="0"/>
+                <w:numId w:val="0"/>
+              </w:numPr>
+              <w:rPr>
+                <w:sz w:val="22"/>
+                <w:lang w:val="en-US"/>
+              </w:rPr>
+            </w:pPr>
+            <w:r>
+              <w:rPr>
+                <w:sz w:val="22"/>
+                <w:lang w:val="en-US"/>
+              </w:rPr>
               <w:t>Integration</w:t>
             </w:r>
           </w:p>
@@ -6905,7 +7257,7 @@
 </file>
 
 <file path=customXml/itemProps1.xml><?xml version="1.0" encoding="utf-8"?>
-<ds:datastoreItem xmlns:ds="http://schemas.openxmlformats.org/officeDocument/2006/customXml" ds:itemID="{6280BDAA-38C0-4429-9BF8-CB36D2E90E8C}">
+<ds:datastoreItem xmlns:ds="http://schemas.openxmlformats.org/officeDocument/2006/customXml" ds:itemID="{95469F02-F947-4535-A7D0-09B85A3557B9}">
   <ds:schemaRefs>
     <ds:schemaRef ds:uri="http://schemas.openxmlformats.org/officeDocument/2006/bibliography"/>
   </ds:schemaRefs>

</xml_diff>

<commit_message>
Whole Generation of Creatures
-More organised system using GenerationManager
-Whole generation drawn at once
</commit_message>
<xml_diff>
--- a/Test Plan.docx
+++ b/Test Plan.docx
@@ -4143,30 +4143,12 @@
               </w:rPr>
               <w:t xml:space="preserve"> to tick the creature logic, and repaint the canvas</w:t>
             </w:r>
-          </w:p>
-        </w:tc>
-        <w:tc>
-          <w:tcPr>
-            <w:tcW w:w="2410" w:type="dxa"/>
-          </w:tcPr>
-          <w:p>
-            <w:pPr>
-              <w:pStyle w:val="ListBullet"/>
-              <w:numPr>
-                <w:ilvl w:val="0"/>
-                <w:numId w:val="0"/>
-              </w:numPr>
-              <w:rPr>
-                <w:sz w:val="22"/>
-                <w:lang w:val="en-US"/>
-              </w:rPr>
-            </w:pPr>
-            <w:r>
-              <w:rPr>
-                <w:sz w:val="22"/>
-                <w:lang w:val="en-US"/>
-              </w:rPr>
-              <w:t>Creature should move about.</w:t>
+            <w:r>
+              <w:rPr>
+                <w:sz w:val="22"/>
+                <w:lang w:val="en-US"/>
+              </w:rPr>
+              <w:t>.</w:t>
             </w:r>
             <w:bookmarkStart w:id="0" w:name="_GoBack"/>
             <w:bookmarkEnd w:id="0"/>
@@ -4174,6 +4156,31 @@
         </w:tc>
         <w:tc>
           <w:tcPr>
+            <w:tcW w:w="2410" w:type="dxa"/>
+          </w:tcPr>
+          <w:p>
+            <w:pPr>
+              <w:pStyle w:val="ListBullet"/>
+              <w:numPr>
+                <w:ilvl w:val="0"/>
+                <w:numId w:val="0"/>
+              </w:numPr>
+              <w:rPr>
+                <w:sz w:val="22"/>
+                <w:lang w:val="en-US"/>
+              </w:rPr>
+            </w:pPr>
+            <w:r>
+              <w:rPr>
+                <w:sz w:val="22"/>
+                <w:lang w:val="en-US"/>
+              </w:rPr>
+              <w:t>Creature should move about.</w:t>
+            </w:r>
+          </w:p>
+        </w:tc>
+        <w:tc>
+          <w:tcPr>
             <w:tcW w:w="2866" w:type="dxa"/>
           </w:tcPr>
           <w:p>
@@ -4187,6 +4194,12 @@
                 <w:noProof/>
               </w:rPr>
             </w:pPr>
+            <w:r>
+              <w:rPr>
+                <w:noProof/>
+              </w:rPr>
+              <w:t>Creature moves about</w:t>
+            </w:r>
           </w:p>
         </w:tc>
         <w:tc>
@@ -4206,6 +4219,14 @@
                 <w:lang w:val="en-US"/>
               </w:rPr>
             </w:pPr>
+            <w:r>
+              <w:rPr>
+                <w:b/>
+                <w:sz w:val="22"/>
+                <w:lang w:val="en-US"/>
+              </w:rPr>
+              <w:t>P</w:t>
+            </w:r>
           </w:p>
         </w:tc>
       </w:tr>
@@ -7692,7 +7713,7 @@
 </file>
 
 <file path=customXml/itemProps1.xml><?xml version="1.0" encoding="utf-8"?>
-<ds:datastoreItem xmlns:ds="http://schemas.openxmlformats.org/officeDocument/2006/customXml" ds:itemID="{711AD950-81F5-477C-B892-933DE6B148FF}">
+<ds:datastoreItem xmlns:ds="http://schemas.openxmlformats.org/officeDocument/2006/customXml" ds:itemID="{3C4FBF30-B0D6-4696-9A89-C1375F6023E6}">
   <ds:schemaRefs>
     <ds:schemaRef ds:uri="http://schemas.openxmlformats.org/officeDocument/2006/bibliography"/>
   </ds:schemaRefs>

</xml_diff>

<commit_message>
Creature can see food pellets, but in both directions
-Implement creatures seeing food pellets
</commit_message>
<xml_diff>
--- a/Test Plan.docx
+++ b/Test Plan.docx
@@ -1,11 +1,12 @@
 
 <file path=word/document.xml><?xml version="1.0" encoding="utf-8"?>
-<w:document xmlns:wpc="http://schemas.microsoft.com/office/word/2010/wordprocessingCanvas" xmlns:cx="http://schemas.microsoft.com/office/drawing/2014/chartex" xmlns:cx1="http://schemas.microsoft.com/office/drawing/2015/9/8/chartex" xmlns:cx2="http://schemas.microsoft.com/office/drawing/2015/10/21/chartex" xmlns:cx3="http://schemas.microsoft.com/office/drawing/2016/5/9/chartex" xmlns:cx4="http://schemas.microsoft.com/office/drawing/2016/5/10/chartex" xmlns:cx5="http://schemas.microsoft.com/office/drawing/2016/5/11/chartex" xmlns:cx6="http://schemas.microsoft.com/office/drawing/2016/5/12/chartex" xmlns:cx7="http://schemas.microsoft.com/office/drawing/2016/5/13/chartex" xmlns:cx8="http://schemas.microsoft.com/office/drawing/2016/5/14/chartex" xmlns:mc="http://schemas.openxmlformats.org/markup-compatibility/2006" xmlns:aink="http://schemas.microsoft.com/office/drawing/2016/ink" xmlns:am3d="http://schemas.microsoft.com/office/drawing/2017/model3d" xmlns:o="urn:schemas-microsoft-com:office:office" xmlns:r="http://schemas.openxmlformats.org/officeDocument/2006/relationships" xmlns:m="http://schemas.openxmlformats.org/officeDocument/2006/math" xmlns:v="urn:schemas-microsoft-com:vml" xmlns:wp14="http://schemas.microsoft.com/office/word/2010/wordprocessingDrawing" xmlns:wp="http://schemas.openxmlformats.org/drawingml/2006/wordprocessingDrawing" xmlns:w10="urn:schemas-microsoft-com:office:word" xmlns:w="http://schemas.openxmlformats.org/wordprocessingml/2006/main" xmlns:w14="http://schemas.microsoft.com/office/word/2010/wordml" xmlns:w15="http://schemas.microsoft.com/office/word/2012/wordml" xmlns:w16cid="http://schemas.microsoft.com/office/word/2016/wordml/cid" xmlns:w16se="http://schemas.microsoft.com/office/word/2015/wordml/symex" xmlns:wpg="http://schemas.microsoft.com/office/word/2010/wordprocessingGroup" xmlns:wpi="http://schemas.microsoft.com/office/word/2010/wordprocessingInk" xmlns:wne="http://schemas.microsoft.com/office/word/2006/wordml" xmlns:wps="http://schemas.microsoft.com/office/word/2010/wordprocessingShape" mc:Ignorable="w14 w15 w16se w16cid wp14">
+<w:document xmlns:wpc="http://schemas.microsoft.com/office/word/2010/wordprocessingCanvas" xmlns:mo="http://schemas.microsoft.com/office/mac/office/2008/main" xmlns:mc="http://schemas.openxmlformats.org/markup-compatibility/2006" xmlns:mv="urn:schemas-microsoft-com:mac:vml" xmlns:o="urn:schemas-microsoft-com:office:office" xmlns:r="http://schemas.openxmlformats.org/officeDocument/2006/relationships" xmlns:m="http://schemas.openxmlformats.org/officeDocument/2006/math" xmlns:v="urn:schemas-microsoft-com:vml" xmlns:wp14="http://schemas.microsoft.com/office/word/2010/wordprocessingDrawing" xmlns:wp="http://schemas.openxmlformats.org/drawingml/2006/wordprocessingDrawing" xmlns:w10="urn:schemas-microsoft-com:office:word" xmlns:w="http://schemas.openxmlformats.org/wordprocessingml/2006/main" xmlns:w14="http://schemas.microsoft.com/office/word/2010/wordml" xmlns:wpg="http://schemas.microsoft.com/office/word/2010/wordprocessingGroup" xmlns:wpi="http://schemas.microsoft.com/office/word/2010/wordprocessingInk" xmlns:wne="http://schemas.microsoft.com/office/word/2006/wordml" xmlns:wps="http://schemas.microsoft.com/office/word/2010/wordprocessingShape" mc:Ignorable="w14 wp14">
   <w:body>
     <w:p>
       <w:pPr>
         <w:jc w:val="center"/>
         <w:rPr>
+          <w:rFonts w:hint="eastAsia"/>
           <w:sz w:val="32"/>
           <w:szCs w:val="36"/>
           <w:u w:val="single"/>
@@ -30,6 +31,7 @@
           <w:numId w:val="0"/>
         </w:numPr>
         <w:rPr>
+          <w:rFonts w:hint="eastAsia"/>
           <w:lang w:val="en-US"/>
         </w:rPr>
       </w:pPr>
@@ -48,6 +50,7 @@
           <w:numId w:val="3"/>
         </w:numPr>
         <w:rPr>
+          <w:rFonts w:hint="eastAsia"/>
           <w:lang w:val="en-US"/>
         </w:rPr>
       </w:pPr>
@@ -66,6 +69,7 @@
           <w:numId w:val="3"/>
         </w:numPr>
         <w:rPr>
+          <w:rFonts w:hint="eastAsia"/>
           <w:lang w:val="en-US"/>
         </w:rPr>
       </w:pPr>
@@ -84,6 +88,7 @@
           <w:numId w:val="3"/>
         </w:numPr>
         <w:rPr>
+          <w:rFonts w:hint="eastAsia"/>
           <w:lang w:val="en-US"/>
         </w:rPr>
       </w:pPr>
@@ -102,6 +107,7 @@
           <w:numId w:val="3"/>
         </w:numPr>
         <w:rPr>
+          <w:rFonts w:hint="eastAsia"/>
           <w:lang w:val="en-US"/>
         </w:rPr>
       </w:pPr>
@@ -120,6 +126,7 @@
           <w:numId w:val="3"/>
         </w:numPr>
         <w:rPr>
+          <w:rFonts w:hint="eastAsia"/>
           <w:lang w:val="en-US"/>
         </w:rPr>
       </w:pPr>
@@ -138,6 +145,7 @@
           <w:numId w:val="3"/>
         </w:numPr>
         <w:rPr>
+          <w:rFonts w:hint="eastAsia"/>
           <w:lang w:val="en-US"/>
         </w:rPr>
       </w:pPr>
@@ -156,6 +164,7 @@
           <w:numId w:val="3"/>
         </w:numPr>
         <w:rPr>
+          <w:rFonts w:hint="eastAsia"/>
           <w:lang w:val="en-US"/>
         </w:rPr>
       </w:pPr>
@@ -175,6 +184,7 @@
         </w:numPr>
         <w:ind w:left="360" w:hanging="360"/>
         <w:rPr>
+          <w:rFonts w:hint="eastAsia"/>
           <w:lang w:val="en-US"/>
         </w:rPr>
       </w:pPr>
@@ -188,6 +198,7 @@
         </w:numPr>
         <w:ind w:left="360" w:hanging="360"/>
         <w:rPr>
+          <w:rFonts w:hint="eastAsia"/>
           <w:b/>
           <w:sz w:val="26"/>
           <w:lang w:val="en-US"/>
@@ -210,6 +221,7 @@
           <w:numId w:val="0"/>
         </w:numPr>
         <w:rPr>
+          <w:rFonts w:hint="eastAsia"/>
           <w:sz w:val="22"/>
           <w:lang w:val="en-US"/>
         </w:rPr>
@@ -263,62 +275,14 @@
           <w:sz w:val="22"/>
           <w:lang w:val="en-US"/>
         </w:rPr>
-        <w:t xml:space="preserve"> </w:t>
-      </w:r>
-      <w:proofErr w:type="spellStart"/>
-      <w:r>
-        <w:rPr>
-          <w:sz w:val="22"/>
-          <w:lang w:val="en-US"/>
-        </w:rPr>
-        <w:t>gantt</w:t>
-      </w:r>
-      <w:proofErr w:type="spellEnd"/>
-      <w:r>
-        <w:rPr>
-          <w:sz w:val="22"/>
-          <w:lang w:val="en-US"/>
-        </w:rPr>
-        <w:t xml:space="preserve"> </w:t>
-      </w:r>
-      <w:proofErr w:type="gramStart"/>
-      <w:r>
-        <w:rPr>
-          <w:sz w:val="22"/>
-          <w:lang w:val="en-US"/>
-        </w:rPr>
-        <w:t>chart</w:t>
+        <w:t xml:space="preserve"> gantt chart</w:t>
       </w:r>
       <w:r>
         <w:rPr>
           <w:sz w:val="22"/>
           <w:lang w:val="en-US"/>
         </w:rPr>
-        <w:t>, but</w:t>
-      </w:r>
-      <w:proofErr w:type="gramEnd"/>
-      <w:r>
-        <w:rPr>
-          <w:sz w:val="22"/>
-          <w:lang w:val="en-US"/>
-        </w:rPr>
-        <w:t xml:space="preserve"> reflected in my revised </w:t>
-      </w:r>
-      <w:proofErr w:type="spellStart"/>
-      <w:r>
-        <w:rPr>
-          <w:sz w:val="22"/>
-          <w:lang w:val="en-US"/>
-        </w:rPr>
-        <w:t>gantt</w:t>
-      </w:r>
-      <w:proofErr w:type="spellEnd"/>
-      <w:r>
-        <w:rPr>
-          <w:sz w:val="22"/>
-          <w:lang w:val="en-US"/>
-        </w:rPr>
-        <w:t xml:space="preserve"> chart</w:t>
+        <w:t>, but reflected in my revised gantt chart</w:t>
       </w:r>
       <w:r>
         <w:rPr>
@@ -358,6 +322,7 @@
           <w:numId w:val="0"/>
         </w:numPr>
         <w:rPr>
+          <w:rFonts w:hint="eastAsia"/>
           <w:sz w:val="22"/>
           <w:lang w:val="en-US"/>
         </w:rPr>
@@ -371,6 +336,7 @@
           <w:numId w:val="0"/>
         </w:numPr>
         <w:rPr>
+          <w:rFonts w:hint="eastAsia"/>
           <w:sz w:val="22"/>
           <w:lang w:val="en-US"/>
         </w:rPr>
@@ -450,6 +416,7 @@
           <w:numId w:val="0"/>
         </w:numPr>
         <w:rPr>
+          <w:rFonts w:hint="eastAsia"/>
           <w:sz w:val="22"/>
           <w:lang w:val="en-US"/>
         </w:rPr>
@@ -463,6 +430,7 @@
           <w:numId w:val="0"/>
         </w:numPr>
         <w:rPr>
+          <w:rFonts w:hint="eastAsia"/>
           <w:sz w:val="22"/>
           <w:lang w:val="en-US"/>
         </w:rPr>
@@ -849,6 +817,7 @@
         </w:numPr>
         <w:ind w:left="360" w:hanging="360"/>
         <w:rPr>
+          <w:rFonts w:hint="eastAsia"/>
           <w:sz w:val="22"/>
           <w:lang w:val="en-US"/>
         </w:rPr>
@@ -883,6 +852,7 @@
               </w:numPr>
               <w:ind w:right="-77"/>
               <w:rPr>
+                <w:rFonts w:hint="eastAsia"/>
                 <w:b/>
                 <w:lang w:val="en-US"/>
               </w:rPr>
@@ -908,6 +878,7 @@
                 <w:numId w:val="0"/>
               </w:numPr>
               <w:rPr>
+                <w:rFonts w:hint="eastAsia"/>
                 <w:b/>
                 <w:lang w:val="en-US"/>
               </w:rPr>
@@ -933,6 +904,7 @@
                 <w:numId w:val="0"/>
               </w:numPr>
               <w:rPr>
+                <w:rFonts w:hint="eastAsia"/>
                 <w:b/>
                 <w:lang w:val="en-US"/>
               </w:rPr>
@@ -958,6 +930,7 @@
                 <w:numId w:val="0"/>
               </w:numPr>
               <w:rPr>
+                <w:rFonts w:hint="eastAsia"/>
                 <w:b/>
                 <w:lang w:val="en-US"/>
               </w:rPr>
@@ -983,6 +956,7 @@
                 <w:numId w:val="0"/>
               </w:numPr>
               <w:rPr>
+                <w:rFonts w:hint="eastAsia"/>
                 <w:b/>
                 <w:lang w:val="en-US"/>
               </w:rPr>
@@ -1017,6 +991,7 @@
                 <w:numId w:val="0"/>
               </w:numPr>
               <w:rPr>
+                <w:rFonts w:hint="eastAsia"/>
                 <w:sz w:val="22"/>
                 <w:lang w:val="en-US"/>
               </w:rPr>
@@ -1042,6 +1017,7 @@
                 <w:numId w:val="0"/>
               </w:numPr>
               <w:rPr>
+                <w:rFonts w:hint="eastAsia"/>
                 <w:sz w:val="22"/>
                 <w:lang w:val="en-US"/>
               </w:rPr>
@@ -1077,7 +1053,7 @@
                           </pic:cNvPicPr>
                         </pic:nvPicPr>
                         <pic:blipFill>
-                          <a:blip r:embed="rId6">
+                          <a:blip r:embed="rId7">
                             <a:extLst>
                               <a:ext uri="{28A0092B-C50C-407E-A947-70E740481C1C}">
                                 <a14:useLocalDpi xmlns:a14="http://schemas.microsoft.com/office/drawing/2010/main" val="0"/>
@@ -1122,6 +1098,7 @@
                 <w:numId w:val="0"/>
               </w:numPr>
               <w:rPr>
+                <w:rFonts w:hint="eastAsia"/>
                 <w:sz w:val="22"/>
                 <w:lang w:val="en-US"/>
               </w:rPr>
@@ -1153,17 +1130,8 @@
                 <w:sz w:val="22"/>
                 <w:lang w:val="en-US"/>
               </w:rPr>
-              <w:t xml:space="preserve"> with a red sphere in the </w:t>
-            </w:r>
-            <w:proofErr w:type="spellStart"/>
-            <w:r>
-              <w:rPr>
-                <w:sz w:val="22"/>
-                <w:lang w:val="en-US"/>
-              </w:rPr>
-              <w:t>centre</w:t>
-            </w:r>
-            <w:proofErr w:type="spellEnd"/>
+              <w:t xml:space="preserve"> with a red sphere in the centre</w:t>
+            </w:r>
             <w:r>
               <w:rPr>
                 <w:sz w:val="22"/>
@@ -1185,6 +1153,7 @@
                 <w:numId w:val="0"/>
               </w:numPr>
               <w:rPr>
+                <w:rFonts w:hint="eastAsia"/>
                 <w:sz w:val="22"/>
                 <w:lang w:val="en-US"/>
               </w:rPr>
@@ -1214,7 +1183,7 @@
                           </pic:cNvPicPr>
                         </pic:nvPicPr>
                         <pic:blipFill>
-                          <a:blip r:embed="rId7">
+                          <a:blip r:embed="rId8">
                             <a:extLst>
                               <a:ext uri="{28A0092B-C50C-407E-A947-70E740481C1C}">
                                 <a14:useLocalDpi xmlns:a14="http://schemas.microsoft.com/office/drawing/2010/main" val="0"/>
@@ -1259,6 +1228,7 @@
                 <w:numId w:val="0"/>
               </w:numPr>
               <w:rPr>
+                <w:rFonts w:hint="eastAsia"/>
                 <w:b/>
                 <w:sz w:val="22"/>
                 <w:lang w:val="en-US"/>
@@ -1288,6 +1258,7 @@
                 <w:numId w:val="0"/>
               </w:numPr>
               <w:rPr>
+                <w:rFonts w:hint="eastAsia"/>
                 <w:sz w:val="22"/>
                 <w:lang w:val="en-US"/>
               </w:rPr>
@@ -1313,6 +1284,7 @@
                 <w:numId w:val="0"/>
               </w:numPr>
               <w:rPr>
+                <w:rFonts w:hint="eastAsia"/>
                 <w:sz w:val="22"/>
                 <w:lang w:val="en-US"/>
               </w:rPr>
@@ -1339,7 +1311,6 @@
               </w:rPr>
               <w:t xml:space="preserve">de to test the </w:t>
             </w:r>
-            <w:proofErr w:type="spellStart"/>
             <w:r>
               <w:rPr>
                 <w:sz w:val="22"/>
@@ -1354,7 +1325,6 @@
               </w:rPr>
               <w:t>InputNode</w:t>
             </w:r>
-            <w:proofErr w:type="spellEnd"/>
             <w:r>
               <w:rPr>
                 <w:sz w:val="22"/>
@@ -1386,7 +1356,7 @@
                           </pic:cNvPicPr>
                         </pic:nvPicPr>
                         <pic:blipFill>
-                          <a:blip r:embed="rId8">
+                          <a:blip r:embed="rId9">
                             <a:extLst>
                               <a:ext uri="{28A0092B-C50C-407E-A947-70E740481C1C}">
                                 <a14:useLocalDpi xmlns:a14="http://schemas.microsoft.com/office/drawing/2010/main" val="0"/>
@@ -1431,6 +1401,7 @@
                 <w:numId w:val="0"/>
               </w:numPr>
               <w:rPr>
+                <w:rFonts w:hint="eastAsia"/>
                 <w:sz w:val="22"/>
                 <w:lang w:val="en-US"/>
               </w:rPr>
@@ -1455,23 +1426,7 @@
                 <w:sz w:val="22"/>
                 <w:lang w:val="en-US"/>
               </w:rPr>
-              <w:t xml:space="preserve"> (-</w:t>
-            </w:r>
-            <w:proofErr w:type="spellStart"/>
-            <w:r>
-              <w:rPr>
-                <w:sz w:val="22"/>
-                <w:lang w:val="en-US"/>
-              </w:rPr>
-              <w:t>ve</w:t>
-            </w:r>
-            <w:proofErr w:type="spellEnd"/>
-            <w:r>
-              <w:rPr>
-                <w:sz w:val="22"/>
-                <w:lang w:val="en-US"/>
-              </w:rPr>
-              <w:t>)</w:t>
+              <w:t xml:space="preserve"> (-ve)</w:t>
             </w:r>
             <w:r>
               <w:rPr>
@@ -1513,23 +1468,7 @@
                 <w:sz w:val="22"/>
                 <w:lang w:val="en-US"/>
               </w:rPr>
-              <w:t xml:space="preserve"> (+</w:t>
-            </w:r>
-            <w:proofErr w:type="spellStart"/>
-            <w:r>
-              <w:rPr>
-                <w:sz w:val="22"/>
-                <w:lang w:val="en-US"/>
-              </w:rPr>
-              <w:t>ve</w:t>
-            </w:r>
-            <w:proofErr w:type="spellEnd"/>
-            <w:r>
-              <w:rPr>
-                <w:sz w:val="22"/>
-                <w:lang w:val="en-US"/>
-              </w:rPr>
-              <w:t>)</w:t>
+              <w:t xml:space="preserve"> (+ve)</w:t>
             </w:r>
           </w:p>
         </w:tc>
@@ -1545,6 +1484,7 @@
                 <w:numId w:val="0"/>
               </w:numPr>
               <w:rPr>
+                <w:rFonts w:hint="eastAsia"/>
                 <w:sz w:val="22"/>
                 <w:lang w:val="en-US"/>
               </w:rPr>
@@ -1574,7 +1514,7 @@
                           </pic:cNvPicPr>
                         </pic:nvPicPr>
                         <pic:blipFill>
-                          <a:blip r:embed="rId9">
+                          <a:blip r:embed="rId10">
                             <a:extLst>
                               <a:ext uri="{28A0092B-C50C-407E-A947-70E740481C1C}">
                                 <a14:useLocalDpi xmlns:a14="http://schemas.microsoft.com/office/drawing/2010/main" val="0"/>
@@ -1619,6 +1559,7 @@
                 <w:numId w:val="0"/>
               </w:numPr>
               <w:rPr>
+                <w:rFonts w:hint="eastAsia"/>
                 <w:b/>
                 <w:sz w:val="22"/>
                 <w:lang w:val="en-US"/>
@@ -1648,6 +1589,7 @@
                 <w:numId w:val="0"/>
               </w:numPr>
               <w:rPr>
+                <w:rFonts w:hint="eastAsia"/>
                 <w:sz w:val="22"/>
                 <w:lang w:val="en-US"/>
               </w:rPr>
@@ -1673,6 +1615,7 @@
                 <w:numId w:val="0"/>
               </w:numPr>
               <w:rPr>
+                <w:rFonts w:hint="eastAsia"/>
                 <w:sz w:val="22"/>
                 <w:lang w:val="en-US"/>
               </w:rPr>
@@ -1704,56 +1647,46 @@
                 <w:sz w:val="22"/>
                 <w:lang w:val="en-US"/>
               </w:rPr>
+              <w:t xml:space="preserve"> S</w:t>
+            </w:r>
+            <w:r>
+              <w:rPr>
+                <w:rFonts w:hint="eastAsia"/>
+                <w:sz w:val="22"/>
+                <w:lang w:val="en-US"/>
+              </w:rPr>
+              <w:t>i</w:t>
+            </w:r>
+            <w:r>
+              <w:rPr>
+                <w:sz w:val="22"/>
+                <w:lang w:val="en-US"/>
+              </w:rPr>
+              <w:t>gmoidNode</w:t>
+            </w:r>
+            <w:r>
+              <w:rPr>
+                <w:sz w:val="22"/>
+                <w:lang w:val="en-US"/>
+              </w:rPr>
+              <w:t xml:space="preserve"> class and how </w:t>
+            </w:r>
+            <w:r>
+              <w:rPr>
+                <w:rFonts w:hint="eastAsia"/>
+                <w:sz w:val="22"/>
+                <w:lang w:val="en-US"/>
+              </w:rPr>
+              <w:t>it gets data from a</w:t>
+            </w:r>
+            <w:r>
+              <w:rPr>
+                <w:rFonts w:hint="eastAsia"/>
+                <w:sz w:val="22"/>
+                <w:lang w:val="en-US"/>
+              </w:rPr>
               <w:t xml:space="preserve"> </w:t>
             </w:r>
-            <w:proofErr w:type="spellStart"/>
-            <w:r>
-              <w:rPr>
-                <w:sz w:val="22"/>
-                <w:lang w:val="en-US"/>
-              </w:rPr>
-              <w:t>S</w:t>
-            </w:r>
-            <w:r>
-              <w:rPr>
-                <w:rFonts w:hint="eastAsia"/>
-                <w:sz w:val="22"/>
-                <w:lang w:val="en-US"/>
-              </w:rPr>
-              <w:t>i</w:t>
-            </w:r>
-            <w:r>
-              <w:rPr>
-                <w:sz w:val="22"/>
-                <w:lang w:val="en-US"/>
-              </w:rPr>
-              <w:t>gmoidNode</w:t>
-            </w:r>
-            <w:proofErr w:type="spellEnd"/>
-            <w:r>
-              <w:rPr>
-                <w:sz w:val="22"/>
-                <w:lang w:val="en-US"/>
-              </w:rPr>
-              <w:t xml:space="preserve"> class and how </w:t>
-            </w:r>
-            <w:r>
-              <w:rPr>
-                <w:rFonts w:hint="eastAsia"/>
-                <w:sz w:val="22"/>
-                <w:lang w:val="en-US"/>
-              </w:rPr>
-              <w:t>it gets data from a</w:t>
-            </w:r>
-            <w:r>
-              <w:rPr>
-                <w:rFonts w:hint="eastAsia"/>
-                <w:sz w:val="22"/>
-                <w:lang w:val="en-US"/>
-              </w:rPr>
-              <w:t xml:space="preserve"> </w:t>
-            </w:r>
-            <w:proofErr w:type="spellStart"/>
             <w:r>
               <w:rPr>
                 <w:sz w:val="22"/>
@@ -1774,23 +1707,7 @@
                 <w:sz w:val="22"/>
                 <w:lang w:val="en-US"/>
               </w:rPr>
-              <w:t>e</w:t>
-            </w:r>
-            <w:proofErr w:type="spellEnd"/>
-            <w:r>
-              <w:rPr>
-                <w:sz w:val="22"/>
-                <w:lang w:val="en-US"/>
-              </w:rPr>
-              <w:t xml:space="preserve"> with value </w:t>
-            </w:r>
-            <w:r>
-              <w:rPr>
-                <w:sz w:val="22"/>
-                <w:lang w:val="en-US"/>
-              </w:rPr>
-              <w:lastRenderedPageBreak/>
-              <w:t>0.5</w:t>
+              <w:t>e with value 0.5</w:t>
             </w:r>
             <w:r>
               <w:rPr>
@@ -1817,7 +1734,7 @@
                           </pic:cNvPicPr>
                         </pic:nvPicPr>
                         <pic:blipFill>
-                          <a:blip r:embed="rId10">
+                          <a:blip r:embed="rId11">
                             <a:extLst>
                               <a:ext uri="{28A0092B-C50C-407E-A947-70E740481C1C}">
                                 <a14:useLocalDpi xmlns:a14="http://schemas.microsoft.com/office/drawing/2010/main" val="0"/>
@@ -1862,17 +1779,17 @@
                 <w:numId w:val="0"/>
               </w:numPr>
               <w:rPr>
-                <w:sz w:val="22"/>
-                <w:lang w:val="en-US"/>
-              </w:rPr>
-            </w:pPr>
-            <w:r>
-              <w:rPr>
-                <w:rFonts w:hint="eastAsia"/>
-                <w:sz w:val="22"/>
-                <w:lang w:val="en-US"/>
-              </w:rPr>
-              <w:lastRenderedPageBreak/>
+                <w:rFonts w:hint="eastAsia"/>
+                <w:sz w:val="22"/>
+                <w:lang w:val="en-US"/>
+              </w:rPr>
+            </w:pPr>
+            <w:r>
+              <w:rPr>
+                <w:rFonts w:hint="eastAsia"/>
+                <w:sz w:val="22"/>
+                <w:lang w:val="en-US"/>
+              </w:rPr>
               <w:t>h1</w:t>
             </w:r>
             <w:r>
@@ -1891,6 +1808,7 @@
                 <w:numId w:val="0"/>
               </w:numPr>
               <w:rPr>
+                <w:rFonts w:hint="eastAsia"/>
                 <w:sz w:val="22"/>
                 <w:lang w:val="en-US"/>
               </w:rPr>
@@ -1902,27 +1820,18 @@
               </w:rPr>
               <w:t>sigmoid(</w:t>
             </w:r>
-            <w:proofErr w:type="gramStart"/>
             <w:r>
               <w:rPr>
                 <w:sz w:val="16"/>
                 <w:lang w:val="en-US"/>
               </w:rPr>
-              <w:t>sigmoid(</w:t>
-            </w:r>
-            <w:proofErr w:type="gramEnd"/>
+              <w:t>sigmoid(0.5)</w:t>
+            </w:r>
             <w:r>
               <w:rPr>
                 <w:sz w:val="16"/>
                 <w:lang w:val="en-US"/>
               </w:rPr>
-              <w:t>0.5)</w:t>
-            </w:r>
-            <w:r>
-              <w:rPr>
-                <w:sz w:val="16"/>
-                <w:lang w:val="en-US"/>
-              </w:rPr>
               <w:t xml:space="preserve"> * h1_weight + h1_bias)</w:t>
             </w:r>
           </w:p>
@@ -1939,6 +1848,7 @@
                 <w:numId w:val="0"/>
               </w:numPr>
               <w:rPr>
+                <w:rFonts w:hint="eastAsia"/>
                 <w:noProof/>
                 <w:sz w:val="22"/>
                 <w:lang w:val="en-US"/>
@@ -1969,7 +1879,7 @@
                           </pic:cNvPicPr>
                         </pic:nvPicPr>
                         <pic:blipFill>
-                          <a:blip r:embed="rId11">
+                          <a:blip r:embed="rId12">
                             <a:extLst>
                               <a:ext uri="{28A0092B-C50C-407E-A947-70E740481C1C}">
                                 <a14:useLocalDpi xmlns:a14="http://schemas.microsoft.com/office/drawing/2010/main" val="0"/>
@@ -2014,6 +1924,7 @@
                 <w:numId w:val="0"/>
               </w:numPr>
               <w:rPr>
+                <w:rFonts w:hint="eastAsia"/>
                 <w:b/>
                 <w:sz w:val="22"/>
                 <w:lang w:val="en-US"/>
@@ -2043,15 +1954,17 @@
                 <w:numId w:val="0"/>
               </w:numPr>
               <w:rPr>
-                <w:sz w:val="22"/>
-                <w:lang w:val="en-US"/>
-              </w:rPr>
-            </w:pPr>
-            <w:r>
-              <w:rPr>
-                <w:sz w:val="22"/>
-                <w:lang w:val="en-US"/>
-              </w:rPr>
+                <w:rFonts w:hint="eastAsia"/>
+                <w:sz w:val="22"/>
+                <w:lang w:val="en-US"/>
+              </w:rPr>
+            </w:pPr>
+            <w:r>
+              <w:rPr>
+                <w:sz w:val="22"/>
+                <w:lang w:val="en-US"/>
+              </w:rPr>
+              <w:lastRenderedPageBreak/>
               <w:t>Neural Net</w:t>
             </w:r>
           </w:p>
@@ -2068,74 +1981,35 @@
                 <w:numId w:val="0"/>
               </w:numPr>
               <w:rPr>
-                <w:sz w:val="22"/>
-                <w:lang w:val="en-US"/>
-              </w:rPr>
-            </w:pPr>
-            <w:r>
-              <w:rPr>
-                <w:sz w:val="22"/>
-                <w:lang w:val="en-US"/>
-              </w:rPr>
-              <w:t xml:space="preserve">Driver code to test the </w:t>
-            </w:r>
-            <w:proofErr w:type="spellStart"/>
-            <w:r>
-              <w:rPr>
-                <w:sz w:val="22"/>
-                <w:lang w:val="en-US"/>
-              </w:rPr>
-              <w:t>HardlimNode</w:t>
-            </w:r>
-            <w:proofErr w:type="spellEnd"/>
-            <w:r>
-              <w:rPr>
-                <w:sz w:val="22"/>
-                <w:lang w:val="en-US"/>
-              </w:rPr>
-              <w:t xml:space="preserve"> class and how it gets data from a </w:t>
-            </w:r>
-            <w:proofErr w:type="spellStart"/>
-            <w:r>
-              <w:rPr>
-                <w:sz w:val="22"/>
-                <w:lang w:val="en-US"/>
-              </w:rPr>
-              <w:t>SigmoidNode</w:t>
-            </w:r>
-            <w:proofErr w:type="spellEnd"/>
-            <w:r>
-              <w:rPr>
-                <w:sz w:val="22"/>
-                <w:lang w:val="en-US"/>
-              </w:rPr>
-              <w:t xml:space="preserve">, which in turn gets data from a </w:t>
-            </w:r>
-            <w:proofErr w:type="spellStart"/>
-            <w:r>
-              <w:rPr>
-                <w:sz w:val="22"/>
-                <w:lang w:val="en-US"/>
-              </w:rPr>
-              <w:t>SigmoidInputNode</w:t>
-            </w:r>
-            <w:proofErr w:type="spellEnd"/>
-            <w:r>
-              <w:rPr>
-                <w:sz w:val="22"/>
-                <w:lang w:val="en-US"/>
-              </w:rPr>
-              <w:t>:</w:t>
-            </w:r>
-          </w:p>
-          <w:p>
-            <w:pPr>
-              <w:pStyle w:val="ListBullet"/>
-              <w:numPr>
-                <w:ilvl w:val="0"/>
-                <w:numId w:val="0"/>
-              </w:numPr>
-              <w:rPr>
+                <w:rFonts w:hint="eastAsia"/>
+                <w:sz w:val="22"/>
+                <w:lang w:val="en-US"/>
+              </w:rPr>
+            </w:pPr>
+            <w:r>
+              <w:rPr>
+                <w:sz w:val="22"/>
+                <w:lang w:val="en-US"/>
+              </w:rPr>
+              <w:t>Driver code to test the HardlimNode class and how it gets data from a SigmoidNode</w:t>
+            </w:r>
+            <w:r>
+              <w:rPr>
+                <w:sz w:val="22"/>
+                <w:lang w:val="en-US"/>
+              </w:rPr>
+              <w:t>, which in turn gets data from a SigmoidInputNode:</w:t>
+            </w:r>
+          </w:p>
+          <w:p>
+            <w:pPr>
+              <w:pStyle w:val="ListBullet"/>
+              <w:numPr>
+                <w:ilvl w:val="0"/>
+                <w:numId w:val="0"/>
+              </w:numPr>
+              <w:rPr>
+                <w:rFonts w:hint="eastAsia"/>
                 <w:sz w:val="22"/>
                 <w:lang w:val="en-US"/>
               </w:rPr>
@@ -2164,7 +2038,7 @@
                           </pic:cNvPicPr>
                         </pic:nvPicPr>
                         <pic:blipFill>
-                          <a:blip r:embed="rId12">
+                          <a:blip r:embed="rId13">
                             <a:extLst>
                               <a:ext uri="{28A0092B-C50C-407E-A947-70E740481C1C}">
                                 <a14:useLocalDpi xmlns:a14="http://schemas.microsoft.com/office/drawing/2010/main" val="0"/>
@@ -2209,6 +2083,7 @@
                 <w:numId w:val="0"/>
               </w:numPr>
               <w:rPr>
+                <w:rFonts w:hint="eastAsia"/>
                 <w:sz w:val="22"/>
                 <w:lang w:val="en-US"/>
               </w:rPr>
@@ -2237,34 +2112,17 @@
                 <w:numId w:val="0"/>
               </w:numPr>
               <w:rPr>
+                <w:rFonts w:hint="eastAsia"/>
                 <w:sz w:val="16"/>
                 <w:lang w:val="en-US"/>
               </w:rPr>
             </w:pPr>
-            <w:proofErr w:type="spellStart"/>
-            <w:proofErr w:type="gramStart"/>
             <w:r>
               <w:rPr>
                 <w:sz w:val="16"/>
                 <w:lang w:val="en-US"/>
               </w:rPr>
-              <w:t>hardlim</w:t>
-            </w:r>
-            <w:proofErr w:type="spellEnd"/>
-            <w:r>
-              <w:rPr>
-                <w:sz w:val="16"/>
-                <w:lang w:val="en-US"/>
-              </w:rPr>
-              <w:t>(</w:t>
-            </w:r>
-            <w:proofErr w:type="gramEnd"/>
-            <w:r>
-              <w:rPr>
-                <w:sz w:val="16"/>
-                <w:lang w:val="en-US"/>
-              </w:rPr>
-              <w:t>h1_output * weight + bias)</w:t>
+              <w:t>hardlim(h1_output * weight + bias)</w:t>
             </w:r>
           </w:p>
         </w:tc>
@@ -2280,6 +2138,7 @@
                 <w:numId w:val="0"/>
               </w:numPr>
               <w:rPr>
+                <w:rFonts w:hint="eastAsia"/>
                 <w:noProof/>
                 <w:sz w:val="22"/>
                 <w:lang w:val="en-US"/>
@@ -2309,7 +2168,7 @@
                           </pic:cNvPicPr>
                         </pic:nvPicPr>
                         <pic:blipFill>
-                          <a:blip r:embed="rId13">
+                          <a:blip r:embed="rId14">
                             <a:extLst>
                               <a:ext uri="{28A0092B-C50C-407E-A947-70E740481C1C}">
                                 <a14:useLocalDpi xmlns:a14="http://schemas.microsoft.com/office/drawing/2010/main" val="0"/>
@@ -2354,6 +2213,7 @@
                 <w:numId w:val="0"/>
               </w:numPr>
               <w:rPr>
+                <w:rFonts w:hint="eastAsia"/>
                 <w:b/>
                 <w:sz w:val="22"/>
                 <w:lang w:val="en-US"/>
@@ -2383,6 +2243,7 @@
                 <w:numId w:val="0"/>
               </w:numPr>
               <w:rPr>
+                <w:rFonts w:hint="eastAsia"/>
                 <w:sz w:val="22"/>
                 <w:lang w:val="en-US"/>
               </w:rPr>
@@ -2408,6 +2269,7 @@
                 <w:numId w:val="0"/>
               </w:numPr>
               <w:rPr>
+                <w:rFonts w:hint="eastAsia"/>
                 <w:sz w:val="22"/>
                 <w:lang w:val="en-US"/>
               </w:rPr>
@@ -2435,6 +2297,7 @@
                 <w:numId w:val="0"/>
               </w:numPr>
               <w:rPr>
+                <w:rFonts w:hint="eastAsia"/>
                 <w:sz w:val="22"/>
                 <w:lang w:val="en-US"/>
               </w:rPr>
@@ -2464,7 +2327,7 @@
                           </pic:cNvPicPr>
                         </pic:nvPicPr>
                         <pic:blipFill>
-                          <a:blip r:embed="rId14">
+                          <a:blip r:embed="rId15">
                             <a:extLst>
                               <a:ext uri="{28A0092B-C50C-407E-A947-70E740481C1C}">
                                 <a14:useLocalDpi xmlns:a14="http://schemas.microsoft.com/office/drawing/2010/main" val="0"/>
@@ -2504,6 +2367,7 @@
                 <w:numId w:val="0"/>
               </w:numPr>
               <w:rPr>
+                <w:rFonts w:hint="eastAsia"/>
                 <w:sz w:val="22"/>
                 <w:lang w:val="en-US"/>
               </w:rPr>
@@ -2532,7 +2396,7 @@
                           </pic:cNvPicPr>
                         </pic:nvPicPr>
                         <pic:blipFill>
-                          <a:blip r:embed="rId15">
+                          <a:blip r:embed="rId16">
                             <a:extLst>
                               <a:ext uri="{28A0092B-C50C-407E-A947-70E740481C1C}">
                                 <a14:useLocalDpi xmlns:a14="http://schemas.microsoft.com/office/drawing/2010/main" val="0"/>
@@ -2577,6 +2441,7 @@
                 <w:numId w:val="0"/>
               </w:numPr>
               <w:rPr>
+                <w:rFonts w:hint="eastAsia"/>
                 <w:sz w:val="22"/>
                 <w:lang w:val="en-US"/>
               </w:rPr>
@@ -2609,6 +2474,7 @@
                 <w:numId w:val="0"/>
               </w:numPr>
               <w:rPr>
+                <w:rFonts w:hint="eastAsia"/>
                 <w:noProof/>
                 <w:sz w:val="22"/>
                 <w:lang w:val="en-US"/>
@@ -2639,7 +2505,7 @@
                           </pic:cNvPicPr>
                         </pic:nvPicPr>
                         <pic:blipFill>
-                          <a:blip r:embed="rId16">
+                          <a:blip r:embed="rId17">
                             <a:extLst>
                               <a:ext uri="{28A0092B-C50C-407E-A947-70E740481C1C}">
                                 <a14:useLocalDpi xmlns:a14="http://schemas.microsoft.com/office/drawing/2010/main" val="0"/>
@@ -2679,6 +2545,7 @@
                 <w:numId w:val="0"/>
               </w:numPr>
               <w:rPr>
+                <w:rFonts w:hint="eastAsia"/>
                 <w:noProof/>
                 <w:sz w:val="22"/>
                 <w:lang w:val="en-US"/>
@@ -2722,6 +2589,7 @@
                 <w:numId w:val="0"/>
               </w:numPr>
               <w:rPr>
+                <w:rFonts w:hint="eastAsia"/>
                 <w:b/>
                 <w:sz w:val="22"/>
                 <w:vertAlign w:val="subscript"/>
@@ -2761,6 +2629,7 @@
                 <w:numId w:val="0"/>
               </w:numPr>
               <w:rPr>
+                <w:rFonts w:hint="eastAsia"/>
                 <w:sz w:val="22"/>
                 <w:lang w:val="en-US"/>
               </w:rPr>
@@ -2786,6 +2655,7 @@
                 <w:numId w:val="0"/>
               </w:numPr>
               <w:rPr>
+                <w:rFonts w:hint="eastAsia"/>
                 <w:sz w:val="22"/>
                 <w:vertAlign w:val="subscript"/>
                 <w:lang w:val="en-US"/>
@@ -2828,6 +2698,7 @@
                 <w:numId w:val="0"/>
               </w:numPr>
               <w:rPr>
+                <w:rFonts w:hint="eastAsia"/>
                 <w:sz w:val="22"/>
                 <w:lang w:val="en-US"/>
               </w:rPr>
@@ -2853,6 +2724,7 @@
                 <w:numId w:val="0"/>
               </w:numPr>
               <w:rPr>
+                <w:rFonts w:hint="eastAsia"/>
                 <w:noProof/>
                 <w:sz w:val="22"/>
                 <w:lang w:val="en-US"/>
@@ -2883,7 +2755,7 @@
                           </pic:cNvPicPr>
                         </pic:nvPicPr>
                         <pic:blipFill>
-                          <a:blip r:embed="rId17">
+                          <a:blip r:embed="rId18">
                             <a:extLst>
                               <a:ext uri="{28A0092B-C50C-407E-A947-70E740481C1C}">
                                 <a14:useLocalDpi xmlns:a14="http://schemas.microsoft.com/office/drawing/2010/main" val="0"/>
@@ -2928,6 +2800,7 @@
                 <w:numId w:val="0"/>
               </w:numPr>
               <w:rPr>
+                <w:rFonts w:hint="eastAsia"/>
                 <w:b/>
                 <w:sz w:val="22"/>
                 <w:lang w:val="en-US"/>
@@ -2957,6 +2830,7 @@
                 <w:numId w:val="0"/>
               </w:numPr>
               <w:rPr>
+                <w:rFonts w:hint="eastAsia"/>
                 <w:sz w:val="22"/>
                 <w:lang w:val="en-US"/>
               </w:rPr>
@@ -2982,6 +2856,7 @@
                 <w:numId w:val="0"/>
               </w:numPr>
               <w:rPr>
+                <w:rFonts w:hint="eastAsia"/>
                 <w:sz w:val="22"/>
                 <w:lang w:val="en-US"/>
               </w:rPr>
@@ -3007,6 +2882,7 @@
                 <w:numId w:val="0"/>
               </w:numPr>
               <w:rPr>
+                <w:rFonts w:hint="eastAsia"/>
                 <w:sz w:val="22"/>
                 <w:lang w:val="en-US"/>
               </w:rPr>
@@ -3032,6 +2908,7 @@
                 <w:numId w:val="0"/>
               </w:numPr>
               <w:rPr>
+                <w:rFonts w:hint="eastAsia"/>
                 <w:sz w:val="22"/>
                 <w:lang w:val="en-US"/>
               </w:rPr>
@@ -3039,149 +2916,13 @@
             <w:r>
               <w:rPr>
                 <w:noProof/>
+                <w:lang w:val="en-US"/>
               </w:rPr>
               <w:drawing>
                 <wp:inline distT="0" distB="0" distL="0" distR="0" wp14:anchorId="20A17A46" wp14:editId="6DDC9423">
                   <wp:extent cx="1682750" cy="948690"/>
                   <wp:effectExtent l="0" t="0" r="0" b="3810"/>
                   <wp:docPr id="12" name="Picture 12"/>
-                  <wp:cNvGraphicFramePr>
-                    <a:graphicFrameLocks xmlns:a="http://schemas.openxmlformats.org/drawingml/2006/main" noChangeAspect="1"/>
-                  </wp:cNvGraphicFramePr>
-                  <a:graphic xmlns:a="http://schemas.openxmlformats.org/drawingml/2006/main">
-                    <a:graphicData uri="http://schemas.openxmlformats.org/drawingml/2006/picture">
-                      <pic:pic xmlns:pic="http://schemas.openxmlformats.org/drawingml/2006/picture">
-                        <pic:nvPicPr>
-                          <pic:cNvPr id="1" name=""/>
-                          <pic:cNvPicPr/>
-                        </pic:nvPicPr>
-                        <pic:blipFill>
-                          <a:blip r:embed="rId18"/>
-                          <a:stretch>
-                            <a:fillRect/>
-                          </a:stretch>
-                        </pic:blipFill>
-                        <pic:spPr>
-                          <a:xfrm>
-                            <a:off x="0" y="0"/>
-                            <a:ext cx="1682750" cy="948690"/>
-                          </a:xfrm>
-                          <a:prstGeom prst="rect">
-                            <a:avLst/>
-                          </a:prstGeom>
-                        </pic:spPr>
-                      </pic:pic>
-                    </a:graphicData>
-                  </a:graphic>
-                </wp:inline>
-              </w:drawing>
-            </w:r>
-          </w:p>
-        </w:tc>
-        <w:tc>
-          <w:tcPr>
-            <w:tcW w:w="618" w:type="dxa"/>
-          </w:tcPr>
-          <w:p>
-            <w:pPr>
-              <w:pStyle w:val="ListBullet"/>
-              <w:numPr>
-                <w:ilvl w:val="0"/>
-                <w:numId w:val="0"/>
-              </w:numPr>
-              <w:rPr>
-                <w:sz w:val="22"/>
-                <w:lang w:val="en-US"/>
-              </w:rPr>
-            </w:pPr>
-            <w:r>
-              <w:rPr>
-                <w:b/>
-                <w:sz w:val="22"/>
-                <w:lang w:val="en-US"/>
-              </w:rPr>
-              <w:t>P</w:t>
-            </w:r>
-          </w:p>
-        </w:tc>
-      </w:tr>
-      <w:tr>
-        <w:tc>
-          <w:tcPr>
-            <w:tcW w:w="1560" w:type="dxa"/>
-          </w:tcPr>
-          <w:p>
-            <w:pPr>
-              <w:pStyle w:val="ListBullet"/>
-              <w:numPr>
-                <w:ilvl w:val="0"/>
-                <w:numId w:val="0"/>
-              </w:numPr>
-              <w:rPr>
-                <w:sz w:val="22"/>
-                <w:lang w:val="en-US"/>
-              </w:rPr>
-            </w:pPr>
-            <w:r>
-              <w:rPr>
-                <w:sz w:val="22"/>
-                <w:lang w:val="en-US"/>
-              </w:rPr>
-              <w:t>Main Menu</w:t>
-            </w:r>
-          </w:p>
-        </w:tc>
-        <w:tc>
-          <w:tcPr>
-            <w:tcW w:w="3260" w:type="dxa"/>
-          </w:tcPr>
-          <w:p>
-            <w:pPr>
-              <w:pStyle w:val="ListBullet"/>
-              <w:numPr>
-                <w:ilvl w:val="0"/>
-                <w:numId w:val="0"/>
-              </w:numPr>
-              <w:rPr>
-                <w:noProof/>
-              </w:rPr>
-            </w:pPr>
-            <w:r>
-              <w:rPr>
-                <w:sz w:val="22"/>
-                <w:lang w:val="en-US"/>
-              </w:rPr>
-              <w:t>Create stub to handle button presses</w:t>
-            </w:r>
-            <w:r>
-              <w:rPr>
-                <w:sz w:val="22"/>
-                <w:lang w:val="en-US"/>
-              </w:rPr>
-              <w:t xml:space="preserve"> by printing the button name</w:t>
-            </w:r>
-            <w:r>
-              <w:rPr>
-                <w:sz w:val="22"/>
-                <w:lang w:val="en-US"/>
-              </w:rPr>
-              <w:t>:</w:t>
-            </w:r>
-            <w:r>
-              <w:rPr>
-                <w:noProof/>
-              </w:rPr>
-              <w:t xml:space="preserve"> </w:t>
-            </w:r>
-            <w:r>
-              <w:rPr>
-                <w:noProof/>
-              </w:rPr>
-              <w:drawing>
-                <wp:inline distT="0" distB="0" distL="0" distR="0" wp14:anchorId="55C7BDF3" wp14:editId="6ACEFAC0">
-                  <wp:extent cx="1932940" cy="408305"/>
-                  <wp:effectExtent l="0" t="0" r="0" b="0"/>
-                  <wp:docPr id="13" name="Picture 13"/>
                   <wp:cNvGraphicFramePr>
                     <a:graphicFrameLocks xmlns:a="http://schemas.openxmlformats.org/drawingml/2006/main" noChangeAspect="1"/>
                   </wp:cNvGraphicFramePr>
@@ -3201,7 +2942,7 @@
                         <pic:spPr>
                           <a:xfrm>
                             <a:off x="0" y="0"/>
-                            <a:ext cx="1932940" cy="408305"/>
+                            <a:ext cx="1682750" cy="948690"/>
                           </a:xfrm>
                           <a:prstGeom prst="rect">
                             <a:avLst/>
@@ -3214,161 +2955,115 @@
               </w:drawing>
             </w:r>
           </w:p>
-          <w:p>
-            <w:pPr>
-              <w:pStyle w:val="ListBullet"/>
-              <w:numPr>
-                <w:ilvl w:val="0"/>
-                <w:numId w:val="0"/>
-              </w:numPr>
-              <w:rPr>
-                <w:sz w:val="22"/>
-                <w:lang w:val="en-US"/>
-              </w:rPr>
-            </w:pPr>
-            <w:r>
-              <w:rPr>
+        </w:tc>
+        <w:tc>
+          <w:tcPr>
+            <w:tcW w:w="618" w:type="dxa"/>
+          </w:tcPr>
+          <w:p>
+            <w:pPr>
+              <w:pStyle w:val="ListBullet"/>
+              <w:numPr>
+                <w:ilvl w:val="0"/>
+                <w:numId w:val="0"/>
+              </w:numPr>
+              <w:rPr>
+                <w:rFonts w:hint="eastAsia"/>
+                <w:sz w:val="22"/>
+                <w:lang w:val="en-US"/>
+              </w:rPr>
+            </w:pPr>
+            <w:r>
+              <w:rPr>
+                <w:b/>
+                <w:sz w:val="22"/>
+                <w:lang w:val="en-US"/>
+              </w:rPr>
+              <w:t>P</w:t>
+            </w:r>
+          </w:p>
+        </w:tc>
+      </w:tr>
+      <w:tr>
+        <w:tc>
+          <w:tcPr>
+            <w:tcW w:w="1560" w:type="dxa"/>
+          </w:tcPr>
+          <w:p>
+            <w:pPr>
+              <w:pStyle w:val="ListBullet"/>
+              <w:numPr>
+                <w:ilvl w:val="0"/>
+                <w:numId w:val="0"/>
+              </w:numPr>
+              <w:rPr>
+                <w:rFonts w:hint="eastAsia"/>
+                <w:sz w:val="22"/>
+                <w:lang w:val="en-US"/>
+              </w:rPr>
+            </w:pPr>
+            <w:r>
+              <w:rPr>
+                <w:sz w:val="22"/>
+                <w:lang w:val="en-US"/>
+              </w:rPr>
+              <w:t>Main Menu</w:t>
+            </w:r>
+          </w:p>
+        </w:tc>
+        <w:tc>
+          <w:tcPr>
+            <w:tcW w:w="3260" w:type="dxa"/>
+          </w:tcPr>
+          <w:p>
+            <w:pPr>
+              <w:pStyle w:val="ListBullet"/>
+              <w:numPr>
+                <w:ilvl w:val="0"/>
+                <w:numId w:val="0"/>
+              </w:numPr>
+              <w:rPr>
+                <w:rFonts w:hint="eastAsia"/>
                 <w:noProof/>
               </w:rPr>
-              <w:t xml:space="preserve">Press </w:t>
+            </w:pPr>
+            <w:r>
+              <w:rPr>
+                <w:sz w:val="22"/>
+                <w:lang w:val="en-US"/>
+              </w:rPr>
+              <w:t>Create stub to handle button presses</w:t>
+            </w:r>
+            <w:r>
+              <w:rPr>
+                <w:sz w:val="22"/>
+                <w:lang w:val="en-US"/>
+              </w:rPr>
+              <w:t xml:space="preserve"> by printing the button name</w:t>
+            </w:r>
+            <w:r>
+              <w:rPr>
+                <w:sz w:val="22"/>
+                <w:lang w:val="en-US"/>
+              </w:rPr>
+              <w:t>:</w:t>
             </w:r>
             <w:r>
               <w:rPr>
                 <w:noProof/>
               </w:rPr>
-              <w:t>Slow</w:t>
+              <w:t xml:space="preserve"> </w:t>
             </w:r>
             <w:r>
               <w:rPr>
                 <w:noProof/>
-              </w:rPr>
-              <w:t xml:space="preserve"> Generation, then</w:t>
-            </w:r>
-            <w:r>
-              <w:rPr>
-                <w:noProof/>
-              </w:rPr>
-              <w:t xml:space="preserve"> Quick Generation, then View Previous Generation, then Exit to Desktop, then Start Fresh.</w:t>
-            </w:r>
-          </w:p>
-        </w:tc>
-        <w:tc>
-          <w:tcPr>
-            <w:tcW w:w="2410" w:type="dxa"/>
-          </w:tcPr>
-          <w:p>
-            <w:pPr>
-              <w:pStyle w:val="ListBullet"/>
-              <w:numPr>
-                <w:ilvl w:val="0"/>
-                <w:numId w:val="0"/>
-              </w:numPr>
-              <w:rPr>
-                <w:sz w:val="22"/>
-                <w:lang w:val="en-US"/>
-              </w:rPr>
-            </w:pPr>
-            <w:r>
-              <w:rPr>
-                <w:sz w:val="22"/>
-                <w:lang w:val="en-US"/>
-              </w:rPr>
-              <w:t>“Slow Generation”</w:t>
-            </w:r>
-            <w:r>
-              <w:rPr>
-                <w:sz w:val="22"/>
-                <w:lang w:val="en-US"/>
-              </w:rPr>
-              <w:br/>
-              <w:t>“Quick Generation”</w:t>
-            </w:r>
-          </w:p>
-          <w:p>
-            <w:pPr>
-              <w:pStyle w:val="ListBullet"/>
-              <w:numPr>
-                <w:ilvl w:val="0"/>
-                <w:numId w:val="0"/>
-              </w:numPr>
-              <w:rPr>
-                <w:sz w:val="22"/>
-                <w:lang w:val="en-US"/>
-              </w:rPr>
-            </w:pPr>
-            <w:r>
-              <w:rPr>
-                <w:sz w:val="22"/>
-                <w:lang w:val="en-US"/>
-              </w:rPr>
-              <w:t>“View Previous Generation”</w:t>
-            </w:r>
-          </w:p>
-          <w:p>
-            <w:pPr>
-              <w:pStyle w:val="ListBullet"/>
-              <w:numPr>
-                <w:ilvl w:val="0"/>
-                <w:numId w:val="0"/>
-              </w:numPr>
-              <w:rPr>
-                <w:sz w:val="22"/>
-                <w:lang w:val="en-US"/>
-              </w:rPr>
-            </w:pPr>
-            <w:r>
-              <w:rPr>
-                <w:sz w:val="22"/>
-                <w:lang w:val="en-US"/>
-              </w:rPr>
-              <w:t>“Exit to Desktop”</w:t>
-            </w:r>
-          </w:p>
-          <w:p>
-            <w:pPr>
-              <w:pStyle w:val="ListBullet"/>
-              <w:numPr>
-                <w:ilvl w:val="0"/>
-                <w:numId w:val="0"/>
-              </w:numPr>
-              <w:rPr>
-                <w:sz w:val="22"/>
-                <w:lang w:val="en-US"/>
-              </w:rPr>
-            </w:pPr>
-            <w:r>
-              <w:rPr>
-                <w:sz w:val="22"/>
-                <w:lang w:val="en-US"/>
-              </w:rPr>
-              <w:t>“Start Fresh”</w:t>
-            </w:r>
-          </w:p>
-        </w:tc>
-        <w:tc>
-          <w:tcPr>
-            <w:tcW w:w="2866" w:type="dxa"/>
-          </w:tcPr>
-          <w:p>
-            <w:pPr>
-              <w:pStyle w:val="ListBullet"/>
-              <w:numPr>
-                <w:ilvl w:val="0"/>
-                <w:numId w:val="0"/>
-              </w:numPr>
-              <w:rPr>
-                <w:noProof/>
-              </w:rPr>
-            </w:pPr>
-            <w:r>
-              <w:rPr>
-                <w:noProof/>
+                <w:lang w:val="en-US"/>
               </w:rPr>
               <w:drawing>
-                <wp:inline distT="0" distB="0" distL="0" distR="0" wp14:anchorId="322296DC" wp14:editId="74025334">
-                  <wp:extent cx="1682750" cy="800100"/>
+                <wp:inline distT="0" distB="0" distL="0" distR="0" wp14:anchorId="55C7BDF3" wp14:editId="6ACEFAC0">
+                  <wp:extent cx="1932940" cy="408305"/>
                   <wp:effectExtent l="0" t="0" r="0" b="0"/>
-                  <wp:docPr id="15" name="Picture 15"/>
+                  <wp:docPr id="13" name="Picture 13"/>
                   <wp:cNvGraphicFramePr>
                     <a:graphicFrameLocks xmlns:a="http://schemas.openxmlformats.org/drawingml/2006/main" noChangeAspect="1"/>
                   </wp:cNvGraphicFramePr>
@@ -3388,7 +3083,7 @@
                         <pic:spPr>
                           <a:xfrm>
                             <a:off x="0" y="0"/>
-                            <a:ext cx="1682750" cy="800100"/>
+                            <a:ext cx="1932940" cy="408305"/>
                           </a:xfrm>
                           <a:prstGeom prst="rect">
                             <a:avLst/>
@@ -3401,82 +3096,42 @@
               </w:drawing>
             </w:r>
           </w:p>
-        </w:tc>
-        <w:tc>
-          <w:tcPr>
-            <w:tcW w:w="618" w:type="dxa"/>
-          </w:tcPr>
-          <w:p>
-            <w:pPr>
-              <w:pStyle w:val="ListBullet"/>
-              <w:numPr>
-                <w:ilvl w:val="0"/>
-                <w:numId w:val="0"/>
-              </w:numPr>
-              <w:rPr>
-                <w:b/>
-                <w:sz w:val="22"/>
-                <w:lang w:val="en-US"/>
-              </w:rPr>
-            </w:pPr>
-          </w:p>
-        </w:tc>
-      </w:tr>
-      <w:tr>
-        <w:tc>
-          <w:tcPr>
-            <w:tcW w:w="1560" w:type="dxa"/>
-          </w:tcPr>
-          <w:p>
-            <w:pPr>
-              <w:pStyle w:val="ListBullet"/>
-              <w:numPr>
-                <w:ilvl w:val="0"/>
-                <w:numId w:val="0"/>
-              </w:numPr>
-              <w:rPr>
-                <w:sz w:val="22"/>
-                <w:lang w:val="en-US"/>
-              </w:rPr>
-            </w:pPr>
-            <w:r>
-              <w:rPr>
-                <w:sz w:val="22"/>
-                <w:lang w:val="en-US"/>
-              </w:rPr>
-              <w:t>Main Menu</w:t>
-            </w:r>
-          </w:p>
-        </w:tc>
-        <w:tc>
-          <w:tcPr>
-            <w:tcW w:w="3260" w:type="dxa"/>
-          </w:tcPr>
-          <w:p>
-            <w:pPr>
-              <w:pStyle w:val="ListBullet"/>
-              <w:numPr>
-                <w:ilvl w:val="0"/>
-                <w:numId w:val="0"/>
-              </w:numPr>
-              <w:rPr>
-                <w:sz w:val="22"/>
-                <w:lang w:val="en-US"/>
-              </w:rPr>
-            </w:pPr>
-            <w:r>
-              <w:rPr>
-                <w:sz w:val="22"/>
-                <w:lang w:val="en-US"/>
-              </w:rPr>
-              <w:t xml:space="preserve">Implement </w:t>
-            </w:r>
-            <w:r>
-              <w:rPr>
-                <w:sz w:val="22"/>
-                <w:lang w:val="en-US"/>
-              </w:rPr>
-              <w:t>response for the Exit to Desktop button. Press exit to desktop</w:t>
+          <w:p>
+            <w:pPr>
+              <w:pStyle w:val="ListBullet"/>
+              <w:numPr>
+                <w:ilvl w:val="0"/>
+                <w:numId w:val="0"/>
+              </w:numPr>
+              <w:rPr>
+                <w:rFonts w:hint="eastAsia"/>
+                <w:sz w:val="22"/>
+                <w:lang w:val="en-US"/>
+              </w:rPr>
+            </w:pPr>
+            <w:r>
+              <w:rPr>
+                <w:noProof/>
+              </w:rPr>
+              <w:t xml:space="preserve">Press </w:t>
+            </w:r>
+            <w:r>
+              <w:rPr>
+                <w:noProof/>
+              </w:rPr>
+              <w:t>Slow</w:t>
+            </w:r>
+            <w:r>
+              <w:rPr>
+                <w:noProof/>
+              </w:rPr>
+              <w:t xml:space="preserve"> Generation, then</w:t>
+            </w:r>
+            <w:r>
+              <w:rPr>
+                <w:noProof/>
+              </w:rPr>
+              <w:t xml:space="preserve"> Quick Generation, then View Previous Generation, then Exit to Desktop, then Start Fresh.</w:t>
             </w:r>
           </w:p>
         </w:tc>
@@ -3492,30 +3147,88 @@
                 <w:numId w:val="0"/>
               </w:numPr>
               <w:rPr>
-                <w:sz w:val="22"/>
-                <w:lang w:val="en-US"/>
-              </w:rPr>
-            </w:pPr>
-            <w:r>
-              <w:rPr>
-                <w:sz w:val="22"/>
-                <w:lang w:val="en-US"/>
-              </w:rPr>
-              <w:t>Wind</w:t>
-            </w:r>
-            <w:r>
-              <w:rPr>
-                <w:sz w:val="22"/>
-                <w:lang w:val="en-US"/>
-              </w:rPr>
-              <w:t>ow</w:t>
-            </w:r>
-            <w:r>
-              <w:rPr>
-                <w:sz w:val="22"/>
-                <w:lang w:val="en-US"/>
-              </w:rPr>
-              <w:t xml:space="preserve"> closes and all processes are ended.</w:t>
+                <w:rFonts w:hint="eastAsia"/>
+                <w:sz w:val="22"/>
+                <w:lang w:val="en-US"/>
+              </w:rPr>
+            </w:pPr>
+            <w:r>
+              <w:rPr>
+                <w:sz w:val="22"/>
+                <w:lang w:val="en-US"/>
+              </w:rPr>
+              <w:t>“Slow Generation”</w:t>
+            </w:r>
+            <w:r>
+              <w:rPr>
+                <w:sz w:val="22"/>
+                <w:lang w:val="en-US"/>
+              </w:rPr>
+              <w:br/>
+              <w:t>“Quick Generation”</w:t>
+            </w:r>
+          </w:p>
+          <w:p>
+            <w:pPr>
+              <w:pStyle w:val="ListBullet"/>
+              <w:numPr>
+                <w:ilvl w:val="0"/>
+                <w:numId w:val="0"/>
+              </w:numPr>
+              <w:rPr>
+                <w:rFonts w:hint="eastAsia"/>
+                <w:sz w:val="22"/>
+                <w:lang w:val="en-US"/>
+              </w:rPr>
+            </w:pPr>
+            <w:r>
+              <w:rPr>
+                <w:sz w:val="22"/>
+                <w:lang w:val="en-US"/>
+              </w:rPr>
+              <w:t>“View Previous Generation”</w:t>
+            </w:r>
+          </w:p>
+          <w:p>
+            <w:pPr>
+              <w:pStyle w:val="ListBullet"/>
+              <w:numPr>
+                <w:ilvl w:val="0"/>
+                <w:numId w:val="0"/>
+              </w:numPr>
+              <w:rPr>
+                <w:rFonts w:hint="eastAsia"/>
+                <w:sz w:val="22"/>
+                <w:lang w:val="en-US"/>
+              </w:rPr>
+            </w:pPr>
+            <w:r>
+              <w:rPr>
+                <w:sz w:val="22"/>
+                <w:lang w:val="en-US"/>
+              </w:rPr>
+              <w:t>“Exit to Desktop”</w:t>
+            </w:r>
+          </w:p>
+          <w:p>
+            <w:pPr>
+              <w:pStyle w:val="ListBullet"/>
+              <w:numPr>
+                <w:ilvl w:val="0"/>
+                <w:numId w:val="0"/>
+              </w:numPr>
+              <w:rPr>
+                <w:rFonts w:hint="eastAsia"/>
+                <w:sz w:val="22"/>
+                <w:lang w:val="en-US"/>
+              </w:rPr>
+            </w:pPr>
+            <w:r>
+              <w:rPr>
+                <w:sz w:val="22"/>
+                <w:lang w:val="en-US"/>
+              </w:rPr>
+              <w:t>“Start Fresh”</w:t>
             </w:r>
           </w:p>
         </w:tc>
@@ -3531,187 +3244,20 @@
                 <w:numId w:val="0"/>
               </w:numPr>
               <w:rPr>
+                <w:rFonts w:hint="eastAsia"/>
                 <w:noProof/>
               </w:rPr>
             </w:pPr>
             <w:r>
               <w:rPr>
                 <w:noProof/>
-              </w:rPr>
-              <w:t xml:space="preserve">Window closed and all processes were terminated </w:t>
-            </w:r>
-          </w:p>
-        </w:tc>
-        <w:tc>
-          <w:tcPr>
-            <w:tcW w:w="618" w:type="dxa"/>
-          </w:tcPr>
-          <w:p>
-            <w:pPr>
-              <w:pStyle w:val="ListBullet"/>
-              <w:numPr>
-                <w:ilvl w:val="0"/>
-                <w:numId w:val="0"/>
-              </w:numPr>
-              <w:rPr>
-                <w:b/>
-                <w:sz w:val="22"/>
-                <w:lang w:val="en-US"/>
-              </w:rPr>
-            </w:pPr>
-            <w:r>
-              <w:rPr>
-                <w:b/>
-                <w:sz w:val="22"/>
-                <w:lang w:val="en-US"/>
-              </w:rPr>
-              <w:t>P</w:t>
-            </w:r>
-          </w:p>
-        </w:tc>
-      </w:tr>
-      <w:tr>
-        <w:tc>
-          <w:tcPr>
-            <w:tcW w:w="1560" w:type="dxa"/>
-          </w:tcPr>
-          <w:p>
-            <w:pPr>
-              <w:pStyle w:val="ListBullet"/>
-              <w:numPr>
-                <w:ilvl w:val="0"/>
-                <w:numId w:val="0"/>
-              </w:numPr>
-              <w:rPr>
-                <w:sz w:val="22"/>
-                <w:lang w:val="en-US"/>
-              </w:rPr>
-            </w:pPr>
-          </w:p>
-          <w:p>
-            <w:pPr>
-              <w:pStyle w:val="ListBullet"/>
-              <w:numPr>
-                <w:ilvl w:val="0"/>
-                <w:numId w:val="0"/>
-              </w:numPr>
-              <w:rPr>
-                <w:sz w:val="22"/>
-                <w:lang w:val="en-US"/>
-              </w:rPr>
-            </w:pPr>
-            <w:r>
-              <w:rPr>
-                <w:sz w:val="22"/>
-                <w:lang w:val="en-US"/>
-              </w:rPr>
-              <w:t>Slow Generation</w:t>
-            </w:r>
-          </w:p>
-        </w:tc>
-        <w:tc>
-          <w:tcPr>
-            <w:tcW w:w="3260" w:type="dxa"/>
-          </w:tcPr>
-          <w:p>
-            <w:pPr>
-              <w:pStyle w:val="ListBullet"/>
-              <w:numPr>
-                <w:ilvl w:val="0"/>
-                <w:numId w:val="0"/>
-              </w:numPr>
-              <w:rPr>
-                <w:sz w:val="22"/>
-                <w:lang w:val="en-US"/>
-              </w:rPr>
-            </w:pPr>
-            <w:r>
-              <w:rPr>
-                <w:sz w:val="22"/>
-                <w:lang w:val="en-US"/>
-              </w:rPr>
-              <w:t>Create creature class which gives the creature a random position</w:t>
-            </w:r>
-            <w:r>
-              <w:rPr>
-                <w:sz w:val="22"/>
-                <w:lang w:val="en-US"/>
-              </w:rPr>
-              <w:t>. Create stub method that displays the creature</w:t>
-            </w:r>
-            <w:r>
-              <w:rPr>
-                <w:sz w:val="22"/>
-                <w:lang w:val="en-US"/>
-              </w:rPr>
-              <w:t>. Create driver code that makes game start in the in-game view</w:t>
-            </w:r>
-          </w:p>
-        </w:tc>
-        <w:tc>
-          <w:tcPr>
-            <w:tcW w:w="2410" w:type="dxa"/>
-          </w:tcPr>
-          <w:p>
-            <w:pPr>
-              <w:pStyle w:val="ListBullet"/>
-              <w:numPr>
-                <w:ilvl w:val="0"/>
-                <w:numId w:val="0"/>
-              </w:numPr>
-              <w:rPr>
-                <w:sz w:val="22"/>
-                <w:lang w:val="en-US"/>
-              </w:rPr>
-            </w:pPr>
-            <w:r>
-              <w:rPr>
-                <w:sz w:val="22"/>
-                <w:lang w:val="en-US"/>
-              </w:rPr>
-              <w:t xml:space="preserve">Run multiple times, creature should appear in multiple </w:t>
-            </w:r>
-            <w:r>
-              <w:rPr>
-                <w:sz w:val="22"/>
-                <w:lang w:val="en-US"/>
-              </w:rPr>
-              <w:t xml:space="preserve">different </w:t>
-            </w:r>
-            <w:r>
-              <w:rPr>
-                <w:sz w:val="22"/>
-                <w:lang w:val="en-US"/>
-              </w:rPr>
-              <w:t>places</w:t>
-            </w:r>
-          </w:p>
-        </w:tc>
-        <w:tc>
-          <w:tcPr>
-            <w:tcW w:w="2866" w:type="dxa"/>
-          </w:tcPr>
-          <w:p>
-            <w:pPr>
-              <w:pStyle w:val="ListBullet"/>
-              <w:numPr>
-                <w:ilvl w:val="0"/>
-                <w:numId w:val="0"/>
-              </w:numPr>
-              <w:rPr>
-                <w:sz w:val="22"/>
-                <w:lang w:val="en-US"/>
-              </w:rPr>
-            </w:pPr>
-            <w:r>
-              <w:rPr>
-                <w:noProof/>
+                <w:lang w:val="en-US"/>
               </w:rPr>
               <w:drawing>
-                <wp:inline distT="0" distB="0" distL="0" distR="0" wp14:anchorId="78530314" wp14:editId="23AA1007">
-                  <wp:extent cx="1682750" cy="987425"/>
-                  <wp:effectExtent l="0" t="0" r="0" b="3175"/>
-                  <wp:docPr id="16" name="Picture 16"/>
+                <wp:inline distT="0" distB="0" distL="0" distR="0" wp14:anchorId="322296DC" wp14:editId="74025334">
+                  <wp:extent cx="1682750" cy="800100"/>
+                  <wp:effectExtent l="0" t="0" r="0" b="0"/>
+                  <wp:docPr id="15" name="Picture 15"/>
                   <wp:cNvGraphicFramePr>
                     <a:graphicFrameLocks xmlns:a="http://schemas.openxmlformats.org/drawingml/2006/main" noChangeAspect="1"/>
                   </wp:cNvGraphicFramePr>
@@ -3731,7 +3277,7 @@
                         <pic:spPr>
                           <a:xfrm>
                             <a:off x="0" y="0"/>
-                            <a:ext cx="1682750" cy="987425"/>
+                            <a:ext cx="1682750" cy="800100"/>
                           </a:xfrm>
                           <a:prstGeom prst="rect">
                             <a:avLst/>
@@ -3743,15 +3289,330 @@
                 </wp:inline>
               </w:drawing>
             </w:r>
-            <w:r>
-              <w:rPr>
+          </w:p>
+        </w:tc>
+        <w:tc>
+          <w:tcPr>
+            <w:tcW w:w="618" w:type="dxa"/>
+          </w:tcPr>
+          <w:p>
+            <w:pPr>
+              <w:pStyle w:val="ListBullet"/>
+              <w:numPr>
+                <w:ilvl w:val="0"/>
+                <w:numId w:val="0"/>
+              </w:numPr>
+              <w:rPr>
+                <w:rFonts w:hint="eastAsia"/>
+                <w:b/>
+                <w:sz w:val="22"/>
+                <w:lang w:val="en-US"/>
+              </w:rPr>
+            </w:pPr>
+          </w:p>
+        </w:tc>
+      </w:tr>
+      <w:tr>
+        <w:tc>
+          <w:tcPr>
+            <w:tcW w:w="1560" w:type="dxa"/>
+          </w:tcPr>
+          <w:p>
+            <w:pPr>
+              <w:pStyle w:val="ListBullet"/>
+              <w:numPr>
+                <w:ilvl w:val="0"/>
+                <w:numId w:val="0"/>
+              </w:numPr>
+              <w:rPr>
+                <w:rFonts w:hint="eastAsia"/>
+                <w:sz w:val="22"/>
+                <w:lang w:val="en-US"/>
+              </w:rPr>
+            </w:pPr>
+            <w:r>
+              <w:rPr>
+                <w:sz w:val="22"/>
+                <w:lang w:val="en-US"/>
+              </w:rPr>
+              <w:t>Main Menu</w:t>
+            </w:r>
+          </w:p>
+        </w:tc>
+        <w:tc>
+          <w:tcPr>
+            <w:tcW w:w="3260" w:type="dxa"/>
+          </w:tcPr>
+          <w:p>
+            <w:pPr>
+              <w:pStyle w:val="ListBullet"/>
+              <w:numPr>
+                <w:ilvl w:val="0"/>
+                <w:numId w:val="0"/>
+              </w:numPr>
+              <w:rPr>
+                <w:rFonts w:hint="eastAsia"/>
+                <w:sz w:val="22"/>
+                <w:lang w:val="en-US"/>
+              </w:rPr>
+            </w:pPr>
+            <w:r>
+              <w:rPr>
+                <w:sz w:val="22"/>
+                <w:lang w:val="en-US"/>
+              </w:rPr>
+              <w:t xml:space="preserve">Implement </w:t>
+            </w:r>
+            <w:r>
+              <w:rPr>
+                <w:sz w:val="22"/>
+                <w:lang w:val="en-US"/>
+              </w:rPr>
+              <w:t>response for the Exit to Desktop button. Press exit to desktop</w:t>
+            </w:r>
+          </w:p>
+        </w:tc>
+        <w:tc>
+          <w:tcPr>
+            <w:tcW w:w="2410" w:type="dxa"/>
+          </w:tcPr>
+          <w:p>
+            <w:pPr>
+              <w:pStyle w:val="ListBullet"/>
+              <w:numPr>
+                <w:ilvl w:val="0"/>
+                <w:numId w:val="0"/>
+              </w:numPr>
+              <w:rPr>
+                <w:rFonts w:hint="eastAsia"/>
+                <w:sz w:val="22"/>
+                <w:lang w:val="en-US"/>
+              </w:rPr>
+            </w:pPr>
+            <w:r>
+              <w:rPr>
+                <w:sz w:val="22"/>
+                <w:lang w:val="en-US"/>
+              </w:rPr>
+              <w:t>Wind</w:t>
+            </w:r>
+            <w:r>
+              <w:rPr>
+                <w:sz w:val="22"/>
+                <w:lang w:val="en-US"/>
+              </w:rPr>
+              <w:t>ow</w:t>
+            </w:r>
+            <w:r>
+              <w:rPr>
+                <w:sz w:val="22"/>
+                <w:lang w:val="en-US"/>
+              </w:rPr>
+              <w:t xml:space="preserve"> closes and all processes are ended.</w:t>
+            </w:r>
+          </w:p>
+        </w:tc>
+        <w:tc>
+          <w:tcPr>
+            <w:tcW w:w="2866" w:type="dxa"/>
+          </w:tcPr>
+          <w:p>
+            <w:pPr>
+              <w:pStyle w:val="ListBullet"/>
+              <w:numPr>
+                <w:ilvl w:val="0"/>
+                <w:numId w:val="0"/>
+              </w:numPr>
+              <w:rPr>
+                <w:rFonts w:hint="eastAsia"/>
                 <w:noProof/>
               </w:rPr>
+            </w:pPr>
+            <w:r>
+              <w:rPr>
+                <w:noProof/>
+              </w:rPr>
+              <w:t xml:space="preserve">Window closed and all processes were terminated </w:t>
+            </w:r>
+          </w:p>
+        </w:tc>
+        <w:tc>
+          <w:tcPr>
+            <w:tcW w:w="618" w:type="dxa"/>
+          </w:tcPr>
+          <w:p>
+            <w:pPr>
+              <w:pStyle w:val="ListBullet"/>
+              <w:numPr>
+                <w:ilvl w:val="0"/>
+                <w:numId w:val="0"/>
+              </w:numPr>
+              <w:rPr>
+                <w:rFonts w:hint="eastAsia"/>
+                <w:b/>
+                <w:sz w:val="22"/>
+                <w:lang w:val="en-US"/>
+              </w:rPr>
+            </w:pPr>
+            <w:r>
+              <w:rPr>
+                <w:b/>
+                <w:sz w:val="22"/>
+                <w:lang w:val="en-US"/>
+              </w:rPr>
+              <w:t>P</w:t>
+            </w:r>
+          </w:p>
+        </w:tc>
+      </w:tr>
+      <w:tr>
+        <w:tc>
+          <w:tcPr>
+            <w:tcW w:w="1560" w:type="dxa"/>
+          </w:tcPr>
+          <w:p>
+            <w:pPr>
+              <w:pStyle w:val="ListBullet"/>
+              <w:numPr>
+                <w:ilvl w:val="0"/>
+                <w:numId w:val="0"/>
+              </w:numPr>
+              <w:rPr>
+                <w:rFonts w:hint="eastAsia"/>
+                <w:sz w:val="22"/>
+                <w:lang w:val="en-US"/>
+              </w:rPr>
+            </w:pPr>
+          </w:p>
+          <w:p>
+            <w:pPr>
+              <w:pStyle w:val="ListBullet"/>
+              <w:numPr>
+                <w:ilvl w:val="0"/>
+                <w:numId w:val="0"/>
+              </w:numPr>
+              <w:rPr>
+                <w:rFonts w:hint="eastAsia"/>
+                <w:sz w:val="22"/>
+                <w:lang w:val="en-US"/>
+              </w:rPr>
+            </w:pPr>
+            <w:r>
+              <w:rPr>
+                <w:sz w:val="22"/>
+                <w:lang w:val="en-US"/>
+              </w:rPr>
+              <w:t>Slow Generation</w:t>
+            </w:r>
+          </w:p>
+        </w:tc>
+        <w:tc>
+          <w:tcPr>
+            <w:tcW w:w="3260" w:type="dxa"/>
+          </w:tcPr>
+          <w:p>
+            <w:pPr>
+              <w:pStyle w:val="ListBullet"/>
+              <w:numPr>
+                <w:ilvl w:val="0"/>
+                <w:numId w:val="0"/>
+              </w:numPr>
+              <w:rPr>
+                <w:rFonts w:hint="eastAsia"/>
+                <w:sz w:val="22"/>
+                <w:lang w:val="en-US"/>
+              </w:rPr>
+            </w:pPr>
+            <w:r>
+              <w:rPr>
+                <w:sz w:val="22"/>
+                <w:lang w:val="en-US"/>
+              </w:rPr>
+              <w:t>Create creature class which gives the creature a random position</w:t>
+            </w:r>
+            <w:r>
+              <w:rPr>
+                <w:sz w:val="22"/>
+                <w:lang w:val="en-US"/>
+              </w:rPr>
+              <w:t>. Create stub method that displays the creature</w:t>
+            </w:r>
+            <w:r>
+              <w:rPr>
+                <w:sz w:val="22"/>
+                <w:lang w:val="en-US"/>
+              </w:rPr>
+              <w:t>. Create driver code that makes game start in the in-game view</w:t>
+            </w:r>
+          </w:p>
+        </w:tc>
+        <w:tc>
+          <w:tcPr>
+            <w:tcW w:w="2410" w:type="dxa"/>
+          </w:tcPr>
+          <w:p>
+            <w:pPr>
+              <w:pStyle w:val="ListBullet"/>
+              <w:numPr>
+                <w:ilvl w:val="0"/>
+                <w:numId w:val="0"/>
+              </w:numPr>
+              <w:rPr>
+                <w:rFonts w:hint="eastAsia"/>
+                <w:sz w:val="22"/>
+                <w:lang w:val="en-US"/>
+              </w:rPr>
+            </w:pPr>
+            <w:r>
+              <w:rPr>
+                <w:sz w:val="22"/>
+                <w:lang w:val="en-US"/>
+              </w:rPr>
+              <w:t xml:space="preserve">Run multiple times, creature should appear in multiple </w:t>
+            </w:r>
+            <w:r>
+              <w:rPr>
+                <w:sz w:val="22"/>
+                <w:lang w:val="en-US"/>
+              </w:rPr>
+              <w:t xml:space="preserve">different </w:t>
+            </w:r>
+            <w:r>
+              <w:rPr>
+                <w:sz w:val="22"/>
+                <w:lang w:val="en-US"/>
+              </w:rPr>
+              <w:t>places</w:t>
+            </w:r>
+          </w:p>
+        </w:tc>
+        <w:tc>
+          <w:tcPr>
+            <w:tcW w:w="2866" w:type="dxa"/>
+          </w:tcPr>
+          <w:p>
+            <w:pPr>
+              <w:pStyle w:val="ListBullet"/>
+              <w:numPr>
+                <w:ilvl w:val="0"/>
+                <w:numId w:val="0"/>
+              </w:numPr>
+              <w:rPr>
+                <w:rFonts w:hint="eastAsia"/>
+                <w:sz w:val="22"/>
+                <w:lang w:val="en-US"/>
+              </w:rPr>
+            </w:pPr>
+            <w:r>
+              <w:rPr>
+                <w:noProof/>
+                <w:lang w:val="en-US"/>
+              </w:rPr>
               <w:drawing>
-                <wp:inline distT="0" distB="0" distL="0" distR="0" wp14:anchorId="34B2C3A0" wp14:editId="4907A977">
-                  <wp:extent cx="1682750" cy="986155"/>
-                  <wp:effectExtent l="0" t="0" r="0" b="4445"/>
-                  <wp:docPr id="17" name="Picture 17"/>
+                <wp:inline distT="0" distB="0" distL="0" distR="0" wp14:anchorId="78530314" wp14:editId="23AA1007">
+                  <wp:extent cx="1682750" cy="987425"/>
+                  <wp:effectExtent l="0" t="0" r="0" b="3175"/>
+                  <wp:docPr id="16" name="Picture 16"/>
                   <wp:cNvGraphicFramePr>
                     <a:graphicFrameLocks xmlns:a="http://schemas.openxmlformats.org/drawingml/2006/main" noChangeAspect="1"/>
                   </wp:cNvGraphicFramePr>
@@ -3771,7 +3632,7 @@
                         <pic:spPr>
                           <a:xfrm>
                             <a:off x="0" y="0"/>
-                            <a:ext cx="1682750" cy="986155"/>
+                            <a:ext cx="1682750" cy="987425"/>
                           </a:xfrm>
                           <a:prstGeom prst="rect">
                             <a:avLst/>
@@ -3786,12 +3647,14 @@
             <w:r>
               <w:rPr>
                 <w:noProof/>
-              </w:rPr>
+                <w:lang w:val="en-US"/>
+              </w:rPr>
+              <w:lastRenderedPageBreak/>
               <w:drawing>
-                <wp:inline distT="0" distB="0" distL="0" distR="0" wp14:anchorId="641C2DED" wp14:editId="6E6CFF26">
-                  <wp:extent cx="1662109" cy="971550"/>
-                  <wp:effectExtent l="0" t="0" r="0" b="0"/>
-                  <wp:docPr id="18" name="Picture 18"/>
+                <wp:inline distT="0" distB="0" distL="0" distR="0" wp14:anchorId="34B2C3A0" wp14:editId="4907A977">
+                  <wp:extent cx="1682750" cy="986155"/>
+                  <wp:effectExtent l="0" t="0" r="0" b="4445"/>
+                  <wp:docPr id="17" name="Picture 17"/>
                   <wp:cNvGraphicFramePr>
                     <a:graphicFrameLocks xmlns:a="http://schemas.openxmlformats.org/drawingml/2006/main" noChangeAspect="1"/>
                   </wp:cNvGraphicFramePr>
@@ -3811,7 +3674,7 @@
                         <pic:spPr>
                           <a:xfrm>
                             <a:off x="0" y="0"/>
-                            <a:ext cx="1697282" cy="992109"/>
+                            <a:ext cx="1682750" cy="986155"/>
                           </a:xfrm>
                           <a:prstGeom prst="rect">
                             <a:avLst/>
@@ -3823,160 +3686,16 @@
                 </wp:inline>
               </w:drawing>
             </w:r>
-          </w:p>
-        </w:tc>
-        <w:tc>
-          <w:tcPr>
-            <w:tcW w:w="618" w:type="dxa"/>
-          </w:tcPr>
-          <w:p>
-            <w:pPr>
-              <w:pStyle w:val="ListBullet"/>
-              <w:numPr>
-                <w:ilvl w:val="0"/>
-                <w:numId w:val="0"/>
-              </w:numPr>
-              <w:rPr>
-                <w:b/>
-                <w:sz w:val="22"/>
-                <w:lang w:val="en-US"/>
-              </w:rPr>
-            </w:pPr>
-            <w:r>
-              <w:rPr>
-                <w:b/>
-                <w:sz w:val="22"/>
-                <w:lang w:val="en-US"/>
-              </w:rPr>
-              <w:t>P</w:t>
-            </w:r>
-          </w:p>
-        </w:tc>
-      </w:tr>
-      <w:tr>
-        <w:tc>
-          <w:tcPr>
-            <w:tcW w:w="1560" w:type="dxa"/>
-          </w:tcPr>
-          <w:p>
-            <w:pPr>
-              <w:pStyle w:val="ListBullet"/>
-              <w:numPr>
-                <w:ilvl w:val="0"/>
-                <w:numId w:val="0"/>
-              </w:numPr>
-              <w:rPr>
-                <w:sz w:val="22"/>
-                <w:lang w:val="en-US"/>
-              </w:rPr>
-            </w:pPr>
-            <w:r>
-              <w:rPr>
-                <w:sz w:val="22"/>
-                <w:lang w:val="en-US"/>
-              </w:rPr>
-              <w:t>Integration</w:t>
-            </w:r>
-          </w:p>
-        </w:tc>
-        <w:tc>
-          <w:tcPr>
-            <w:tcW w:w="3260" w:type="dxa"/>
-          </w:tcPr>
-          <w:p>
-            <w:pPr>
-              <w:pStyle w:val="ListBullet"/>
-              <w:numPr>
-                <w:ilvl w:val="0"/>
-                <w:numId w:val="0"/>
-              </w:numPr>
-              <w:rPr>
-                <w:sz w:val="22"/>
-                <w:lang w:val="en-US"/>
-              </w:rPr>
-            </w:pPr>
-            <w:r>
-              <w:rPr>
-                <w:sz w:val="22"/>
-                <w:lang w:val="en-US"/>
-              </w:rPr>
-              <w:t xml:space="preserve">Implement the slow generation button to switch to the </w:t>
-            </w:r>
-            <w:proofErr w:type="gramStart"/>
-            <w:r>
-              <w:rPr>
-                <w:sz w:val="22"/>
-                <w:lang w:val="en-US"/>
-              </w:rPr>
-              <w:t>in game</w:t>
-            </w:r>
-            <w:proofErr w:type="gramEnd"/>
-            <w:r>
-              <w:rPr>
-                <w:sz w:val="22"/>
-                <w:lang w:val="en-US"/>
-              </w:rPr>
-              <w:t xml:space="preserve"> view.</w:t>
-            </w:r>
-          </w:p>
-        </w:tc>
-        <w:tc>
-          <w:tcPr>
-            <w:tcW w:w="2410" w:type="dxa"/>
-          </w:tcPr>
-          <w:p>
-            <w:pPr>
-              <w:pStyle w:val="ListBullet"/>
-              <w:numPr>
-                <w:ilvl w:val="0"/>
-                <w:numId w:val="0"/>
-              </w:numPr>
-              <w:rPr>
-                <w:sz w:val="22"/>
-                <w:lang w:val="en-US"/>
-              </w:rPr>
-            </w:pPr>
-            <w:r>
-              <w:rPr>
-                <w:sz w:val="22"/>
-                <w:lang w:val="en-US"/>
-              </w:rPr>
-              <w:t xml:space="preserve">Click slow generation button, game starts showing creature </w:t>
-            </w:r>
-            <w:r>
-              <w:rPr>
-                <w:sz w:val="22"/>
-                <w:lang w:val="en-US"/>
-              </w:rPr>
-              <w:t>instead of main menu</w:t>
-            </w:r>
-          </w:p>
-        </w:tc>
-        <w:tc>
-          <w:tcPr>
-            <w:tcW w:w="2866" w:type="dxa"/>
-          </w:tcPr>
-          <w:p>
-            <w:pPr>
-              <w:pStyle w:val="ListBullet"/>
-              <w:numPr>
-                <w:ilvl w:val="0"/>
-                <w:numId w:val="0"/>
-              </w:numPr>
-              <w:rPr>
-                <w:sz w:val="22"/>
-                <w:lang w:val="en-US"/>
-              </w:rPr>
-            </w:pPr>
             <w:r>
               <w:rPr>
                 <w:noProof/>
+                <w:lang w:val="en-US"/>
               </w:rPr>
               <w:drawing>
-                <wp:inline distT="0" distB="0" distL="0" distR="0" wp14:anchorId="294E869F" wp14:editId="448F52AF">
-                  <wp:extent cx="1682750" cy="984885"/>
-                  <wp:effectExtent l="0" t="0" r="0" b="5715"/>
-                  <wp:docPr id="19" name="Picture 19"/>
+                <wp:inline distT="0" distB="0" distL="0" distR="0" wp14:anchorId="641C2DED" wp14:editId="6E6CFF26">
+                  <wp:extent cx="1662109" cy="971550"/>
+                  <wp:effectExtent l="0" t="0" r="0" b="0"/>
+                  <wp:docPr id="18" name="Picture 18"/>
                   <wp:cNvGraphicFramePr>
                     <a:graphicFrameLocks xmlns:a="http://schemas.openxmlformats.org/drawingml/2006/main" noChangeAspect="1"/>
                   </wp:cNvGraphicFramePr>
@@ -3996,7 +3715,7 @@
                         <pic:spPr>
                           <a:xfrm>
                             <a:off x="0" y="0"/>
-                            <a:ext cx="1682750" cy="984885"/>
+                            <a:ext cx="1697282" cy="992109"/>
                           </a:xfrm>
                           <a:prstGeom prst="rect">
                             <a:avLst/>
@@ -4008,15 +3727,152 @@
                 </wp:inline>
               </w:drawing>
             </w:r>
+          </w:p>
+        </w:tc>
+        <w:tc>
+          <w:tcPr>
+            <w:tcW w:w="618" w:type="dxa"/>
+          </w:tcPr>
+          <w:p>
+            <w:pPr>
+              <w:pStyle w:val="ListBullet"/>
+              <w:numPr>
+                <w:ilvl w:val="0"/>
+                <w:numId w:val="0"/>
+              </w:numPr>
+              <w:rPr>
+                <w:rFonts w:hint="eastAsia"/>
+                <w:b/>
+                <w:sz w:val="22"/>
+                <w:lang w:val="en-US"/>
+              </w:rPr>
+            </w:pPr>
+            <w:r>
+              <w:rPr>
+                <w:b/>
+                <w:sz w:val="22"/>
+                <w:lang w:val="en-US"/>
+              </w:rPr>
+              <w:lastRenderedPageBreak/>
+              <w:t>P</w:t>
+            </w:r>
+          </w:p>
+        </w:tc>
+      </w:tr>
+      <w:tr>
+        <w:tc>
+          <w:tcPr>
+            <w:tcW w:w="1560" w:type="dxa"/>
+          </w:tcPr>
+          <w:p>
+            <w:pPr>
+              <w:pStyle w:val="ListBullet"/>
+              <w:numPr>
+                <w:ilvl w:val="0"/>
+                <w:numId w:val="0"/>
+              </w:numPr>
+              <w:rPr>
+                <w:rFonts w:hint="eastAsia"/>
+                <w:sz w:val="22"/>
+                <w:lang w:val="en-US"/>
+              </w:rPr>
+            </w:pPr>
+            <w:r>
+              <w:rPr>
+                <w:sz w:val="22"/>
+                <w:lang w:val="en-US"/>
+              </w:rPr>
+              <w:lastRenderedPageBreak/>
+              <w:t>Integration</w:t>
+            </w:r>
+          </w:p>
+        </w:tc>
+        <w:tc>
+          <w:tcPr>
+            <w:tcW w:w="3260" w:type="dxa"/>
+          </w:tcPr>
+          <w:p>
+            <w:pPr>
+              <w:pStyle w:val="ListBullet"/>
+              <w:numPr>
+                <w:ilvl w:val="0"/>
+                <w:numId w:val="0"/>
+              </w:numPr>
+              <w:rPr>
+                <w:rFonts w:hint="eastAsia"/>
+                <w:sz w:val="22"/>
+                <w:lang w:val="en-US"/>
+              </w:rPr>
+            </w:pPr>
+            <w:r>
+              <w:rPr>
+                <w:sz w:val="22"/>
+                <w:lang w:val="en-US"/>
+              </w:rPr>
+              <w:t>Implement the slow generation button to switch to the in game view.</w:t>
+            </w:r>
+          </w:p>
+        </w:tc>
+        <w:tc>
+          <w:tcPr>
+            <w:tcW w:w="2410" w:type="dxa"/>
+          </w:tcPr>
+          <w:p>
+            <w:pPr>
+              <w:pStyle w:val="ListBullet"/>
+              <w:numPr>
+                <w:ilvl w:val="0"/>
+                <w:numId w:val="0"/>
+              </w:numPr>
+              <w:rPr>
+                <w:rFonts w:hint="eastAsia"/>
+                <w:sz w:val="22"/>
+                <w:lang w:val="en-US"/>
+              </w:rPr>
+            </w:pPr>
+            <w:r>
+              <w:rPr>
+                <w:sz w:val="22"/>
+                <w:lang w:val="en-US"/>
+              </w:rPr>
+              <w:t xml:space="preserve">Click slow generation button, game starts showing creature </w:t>
+            </w:r>
+            <w:r>
+              <w:rPr>
+                <w:sz w:val="22"/>
+                <w:lang w:val="en-US"/>
+              </w:rPr>
+              <w:t>instead of main menu</w:t>
+            </w:r>
+          </w:p>
+        </w:tc>
+        <w:tc>
+          <w:tcPr>
+            <w:tcW w:w="2866" w:type="dxa"/>
+          </w:tcPr>
+          <w:p>
+            <w:pPr>
+              <w:pStyle w:val="ListBullet"/>
+              <w:numPr>
+                <w:ilvl w:val="0"/>
+                <w:numId w:val="0"/>
+              </w:numPr>
+              <w:rPr>
+                <w:rFonts w:hint="eastAsia"/>
+                <w:sz w:val="22"/>
+                <w:lang w:val="en-US"/>
+              </w:rPr>
+            </w:pPr>
             <w:r>
               <w:rPr>
                 <w:noProof/>
+                <w:lang w:val="en-US"/>
               </w:rPr>
               <w:drawing>
-                <wp:inline distT="0" distB="0" distL="0" distR="0" wp14:anchorId="3E3B1529" wp14:editId="7BA7A20E">
-                  <wp:extent cx="1682750" cy="986790"/>
-                  <wp:effectExtent l="0" t="0" r="0" b="3810"/>
-                  <wp:docPr id="20" name="Picture 20"/>
+                <wp:inline distT="0" distB="0" distL="0" distR="0" wp14:anchorId="294E869F" wp14:editId="448F52AF">
+                  <wp:extent cx="1682750" cy="984885"/>
+                  <wp:effectExtent l="0" t="0" r="0" b="5715"/>
+                  <wp:docPr id="19" name="Picture 19"/>
                   <wp:cNvGraphicFramePr>
                     <a:graphicFrameLocks xmlns:a="http://schemas.openxmlformats.org/drawingml/2006/main" noChangeAspect="1"/>
                   </wp:cNvGraphicFramePr>
@@ -4036,6 +3892,47 @@
                         <pic:spPr>
                           <a:xfrm>
                             <a:off x="0" y="0"/>
+                            <a:ext cx="1682750" cy="984885"/>
+                          </a:xfrm>
+                          <a:prstGeom prst="rect">
+                            <a:avLst/>
+                          </a:prstGeom>
+                        </pic:spPr>
+                      </pic:pic>
+                    </a:graphicData>
+                  </a:graphic>
+                </wp:inline>
+              </w:drawing>
+            </w:r>
+            <w:r>
+              <w:rPr>
+                <w:noProof/>
+                <w:lang w:val="en-US"/>
+              </w:rPr>
+              <w:drawing>
+                <wp:inline distT="0" distB="0" distL="0" distR="0" wp14:anchorId="3E3B1529" wp14:editId="7BA7A20E">
+                  <wp:extent cx="1682750" cy="986790"/>
+                  <wp:effectExtent l="0" t="0" r="0" b="3810"/>
+                  <wp:docPr id="20" name="Picture 20"/>
+                  <wp:cNvGraphicFramePr>
+                    <a:graphicFrameLocks xmlns:a="http://schemas.openxmlformats.org/drawingml/2006/main" noChangeAspect="1"/>
+                  </wp:cNvGraphicFramePr>
+                  <a:graphic xmlns:a="http://schemas.openxmlformats.org/drawingml/2006/main">
+                    <a:graphicData uri="http://schemas.openxmlformats.org/drawingml/2006/picture">
+                      <pic:pic xmlns:pic="http://schemas.openxmlformats.org/drawingml/2006/picture">
+                        <pic:nvPicPr>
+                          <pic:cNvPr id="1" name=""/>
+                          <pic:cNvPicPr/>
+                        </pic:nvPicPr>
+                        <pic:blipFill>
+                          <a:blip r:embed="rId26"/>
+                          <a:stretch>
+                            <a:fillRect/>
+                          </a:stretch>
+                        </pic:blipFill>
+                        <pic:spPr>
+                          <a:xfrm>
+                            <a:off x="0" y="0"/>
                             <a:ext cx="1682750" cy="986790"/>
                           </a:xfrm>
                           <a:prstGeom prst="rect">
@@ -4062,6 +3959,7 @@
                 <w:numId w:val="0"/>
               </w:numPr>
               <w:rPr>
+                <w:rFonts w:hint="eastAsia"/>
                 <w:b/>
                 <w:sz w:val="22"/>
                 <w:lang w:val="en-US"/>
@@ -4091,6 +3989,7 @@
                 <w:numId w:val="0"/>
               </w:numPr>
               <w:rPr>
+                <w:rFonts w:hint="eastAsia"/>
                 <w:sz w:val="22"/>
                 <w:lang w:val="en-US"/>
               </w:rPr>
@@ -4116,32 +4015,17 @@
                 <w:numId w:val="0"/>
               </w:numPr>
               <w:rPr>
-                <w:sz w:val="22"/>
-                <w:lang w:val="en-US"/>
-              </w:rPr>
-            </w:pPr>
-            <w:r>
-              <w:rPr>
-                <w:sz w:val="22"/>
-                <w:lang w:val="en-US"/>
-              </w:rPr>
-              <w:t xml:space="preserve">Create </w:t>
-            </w:r>
-            <w:proofErr w:type="spellStart"/>
-            <w:r>
-              <w:rPr>
-                <w:sz w:val="22"/>
-                <w:lang w:val="en-US"/>
-              </w:rPr>
-              <w:t>runnables</w:t>
-            </w:r>
-            <w:proofErr w:type="spellEnd"/>
-            <w:r>
-              <w:rPr>
-                <w:sz w:val="22"/>
-                <w:lang w:val="en-US"/>
-              </w:rPr>
-              <w:t xml:space="preserve"> to tick the creature logic, and repaint the canvas</w:t>
+                <w:rFonts w:hint="eastAsia"/>
+                <w:sz w:val="22"/>
+                <w:lang w:val="en-US"/>
+              </w:rPr>
+            </w:pPr>
+            <w:r>
+              <w:rPr>
+                <w:sz w:val="22"/>
+                <w:lang w:val="en-US"/>
+              </w:rPr>
+              <w:t>Create runnables to tick the creature logic, and repaint the canvas</w:t>
             </w:r>
             <w:r>
               <w:rPr>
@@ -4149,6 +4033,206 @@
                 <w:lang w:val="en-US"/>
               </w:rPr>
               <w:t>.</w:t>
+            </w:r>
+          </w:p>
+        </w:tc>
+        <w:tc>
+          <w:tcPr>
+            <w:tcW w:w="2410" w:type="dxa"/>
+          </w:tcPr>
+          <w:p>
+            <w:pPr>
+              <w:pStyle w:val="ListBullet"/>
+              <w:numPr>
+                <w:ilvl w:val="0"/>
+                <w:numId w:val="0"/>
+              </w:numPr>
+              <w:rPr>
+                <w:rFonts w:hint="eastAsia"/>
+                <w:sz w:val="22"/>
+                <w:lang w:val="en-US"/>
+              </w:rPr>
+            </w:pPr>
+            <w:r>
+              <w:rPr>
+                <w:sz w:val="22"/>
+                <w:lang w:val="en-US"/>
+              </w:rPr>
+              <w:t>Creature should move about.</w:t>
+            </w:r>
+          </w:p>
+        </w:tc>
+        <w:tc>
+          <w:tcPr>
+            <w:tcW w:w="2866" w:type="dxa"/>
+          </w:tcPr>
+          <w:p>
+            <w:pPr>
+              <w:pStyle w:val="ListBullet"/>
+              <w:numPr>
+                <w:ilvl w:val="0"/>
+                <w:numId w:val="0"/>
+              </w:numPr>
+              <w:rPr>
+                <w:rFonts w:hint="eastAsia"/>
+                <w:noProof/>
+              </w:rPr>
+            </w:pPr>
+            <w:r>
+              <w:rPr>
+                <w:noProof/>
+              </w:rPr>
+              <w:t>Creature moves about</w:t>
+            </w:r>
+          </w:p>
+        </w:tc>
+        <w:tc>
+          <w:tcPr>
+            <w:tcW w:w="618" w:type="dxa"/>
+          </w:tcPr>
+          <w:p>
+            <w:pPr>
+              <w:pStyle w:val="ListBullet"/>
+              <w:numPr>
+                <w:ilvl w:val="0"/>
+                <w:numId w:val="0"/>
+              </w:numPr>
+              <w:rPr>
+                <w:rFonts w:hint="eastAsia"/>
+                <w:b/>
+                <w:sz w:val="22"/>
+                <w:lang w:val="en-US"/>
+              </w:rPr>
+            </w:pPr>
+            <w:r>
+              <w:rPr>
+                <w:b/>
+                <w:sz w:val="22"/>
+                <w:lang w:val="en-US"/>
+              </w:rPr>
+              <w:t>P</w:t>
+            </w:r>
+          </w:p>
+        </w:tc>
+      </w:tr>
+      <w:tr>
+        <w:tc>
+          <w:tcPr>
+            <w:tcW w:w="1560" w:type="dxa"/>
+          </w:tcPr>
+          <w:p>
+            <w:pPr>
+              <w:pStyle w:val="ListBullet"/>
+              <w:numPr>
+                <w:ilvl w:val="0"/>
+                <w:numId w:val="0"/>
+              </w:numPr>
+              <w:rPr>
+                <w:sz w:val="22"/>
+                <w:lang w:val="en-US"/>
+              </w:rPr>
+            </w:pPr>
+            <w:r>
+              <w:rPr>
+                <w:sz w:val="22"/>
+                <w:lang w:val="en-US"/>
+              </w:rPr>
+              <w:t>Slow Generation</w:t>
+            </w:r>
+          </w:p>
+        </w:tc>
+        <w:tc>
+          <w:tcPr>
+            <w:tcW w:w="3260" w:type="dxa"/>
+          </w:tcPr>
+          <w:p>
+            <w:pPr>
+              <w:pStyle w:val="ListBullet"/>
+              <w:numPr>
+                <w:ilvl w:val="0"/>
+                <w:numId w:val="0"/>
+              </w:numPr>
+              <w:rPr>
+                <w:sz w:val="22"/>
+                <w:lang w:val="en-US"/>
+              </w:rPr>
+            </w:pPr>
+            <w:r>
+              <w:rPr>
+                <w:sz w:val="22"/>
+                <w:lang w:val="en-US"/>
+              </w:rPr>
+              <w:t xml:space="preserve">Implement creatures </w:t>
+            </w:r>
+            <w:r>
+              <w:rPr>
+                <w:rFonts w:hint="eastAsia"/>
+                <w:sz w:val="22"/>
+                <w:lang w:val="en-US"/>
+              </w:rPr>
+              <w:t>‘</w:t>
+            </w:r>
+            <w:r>
+              <w:rPr>
+                <w:sz w:val="22"/>
+                <w:lang w:val="en-US"/>
+              </w:rPr>
+              <w:t>seeing</w:t>
+            </w:r>
+            <w:r>
+              <w:rPr>
+                <w:rFonts w:hint="eastAsia"/>
+                <w:sz w:val="22"/>
+                <w:lang w:val="en-US"/>
+              </w:rPr>
+              <w:t>’</w:t>
+            </w:r>
+            <w:r>
+              <w:rPr>
+                <w:sz w:val="22"/>
+                <w:lang w:val="en-US"/>
+              </w:rPr>
+              <w:t xml:space="preserve"> food pellets. Reduce generation size to one creature, show line for direction it</w:t>
+            </w:r>
+            <w:r>
+              <w:rPr>
+                <w:rFonts w:hint="eastAsia"/>
+                <w:sz w:val="22"/>
+                <w:lang w:val="en-US"/>
+              </w:rPr>
+              <w:t>’</w:t>
+            </w:r>
+            <w:r>
+              <w:rPr>
+                <w:sz w:val="22"/>
+                <w:lang w:val="en-US"/>
+              </w:rPr>
+              <w:t>s facing, and highlight food pellet it can see</w:t>
+            </w:r>
+          </w:p>
+        </w:tc>
+        <w:tc>
+          <w:tcPr>
+            <w:tcW w:w="2410" w:type="dxa"/>
+          </w:tcPr>
+          <w:p>
+            <w:pPr>
+              <w:pStyle w:val="ListBullet"/>
+              <w:numPr>
+                <w:ilvl w:val="0"/>
+                <w:numId w:val="0"/>
+              </w:numPr>
+              <w:rPr>
+                <w:sz w:val="22"/>
+                <w:lang w:val="en-US"/>
+              </w:rPr>
+            </w:pPr>
+            <w:r>
+              <w:rPr>
+                <w:sz w:val="22"/>
+                <w:lang w:val="en-US"/>
+              </w:rPr>
+              <w:t>Food Pellet highlighted red when the creature can see it</w:t>
             </w:r>
             <w:bookmarkStart w:id="0" w:name="_GoBack"/>
             <w:bookmarkEnd w:id="0"/>
@@ -4156,31 +4240,6 @@
         </w:tc>
         <w:tc>
           <w:tcPr>
-            <w:tcW w:w="2410" w:type="dxa"/>
-          </w:tcPr>
-          <w:p>
-            <w:pPr>
-              <w:pStyle w:val="ListBullet"/>
-              <w:numPr>
-                <w:ilvl w:val="0"/>
-                <w:numId w:val="0"/>
-              </w:numPr>
-              <w:rPr>
-                <w:sz w:val="22"/>
-                <w:lang w:val="en-US"/>
-              </w:rPr>
-            </w:pPr>
-            <w:r>
-              <w:rPr>
-                <w:sz w:val="22"/>
-                <w:lang w:val="en-US"/>
-              </w:rPr>
-              <w:t>Creature should move about.</w:t>
-            </w:r>
-          </w:p>
-        </w:tc>
-        <w:tc>
-          <w:tcPr>
             <w:tcW w:w="2866" w:type="dxa"/>
           </w:tcPr>
           <w:p>
@@ -4194,12 +4253,6 @@
                 <w:noProof/>
               </w:rPr>
             </w:pPr>
-            <w:r>
-              <w:rPr>
-                <w:noProof/>
-              </w:rPr>
-              <w:t>Creature moves about</w:t>
-            </w:r>
           </w:p>
         </w:tc>
         <w:tc>
@@ -4219,14 +4272,6 @@
                 <w:lang w:val="en-US"/>
               </w:rPr>
             </w:pPr>
-            <w:r>
-              <w:rPr>
-                <w:b/>
-                <w:sz w:val="22"/>
-                <w:lang w:val="en-US"/>
-              </w:rPr>
-              <w:t>P</w:t>
-            </w:r>
           </w:p>
         </w:tc>
       </w:tr>
@@ -4243,6 +4288,7 @@
                 <w:numId w:val="0"/>
               </w:numPr>
               <w:rPr>
+                <w:rFonts w:hint="eastAsia"/>
                 <w:sz w:val="22"/>
                 <w:lang w:val="en-US"/>
               </w:rPr>
@@ -4268,6 +4314,7 @@
                 <w:numId w:val="0"/>
               </w:numPr>
               <w:rPr>
+                <w:rFonts w:hint="eastAsia"/>
                 <w:sz w:val="22"/>
                 <w:lang w:val="en-US"/>
               </w:rPr>
@@ -4286,6 +4333,7 @@
                 <w:numId w:val="0"/>
               </w:numPr>
               <w:rPr>
+                <w:rFonts w:hint="eastAsia"/>
                 <w:sz w:val="22"/>
                 <w:lang w:val="en-US"/>
               </w:rPr>
@@ -4304,6 +4352,7 @@
                 <w:numId w:val="0"/>
               </w:numPr>
               <w:rPr>
+                <w:rFonts w:hint="eastAsia"/>
                 <w:sz w:val="22"/>
                 <w:lang w:val="en-US"/>
               </w:rPr>
@@ -4322,6 +4371,7 @@
                 <w:numId w:val="0"/>
               </w:numPr>
               <w:rPr>
+                <w:rFonts w:hint="eastAsia"/>
                 <w:sz w:val="22"/>
                 <w:lang w:val="en-US"/>
               </w:rPr>
@@ -4342,6 +4392,7 @@
                 <w:numId w:val="0"/>
               </w:numPr>
               <w:rPr>
+                <w:rFonts w:hint="eastAsia"/>
                 <w:sz w:val="22"/>
                 <w:lang w:val="en-US"/>
               </w:rPr>
@@ -4374,6 +4425,7 @@
                 <w:numId w:val="0"/>
               </w:numPr>
               <w:rPr>
+                <w:rFonts w:hint="eastAsia"/>
                 <w:sz w:val="22"/>
                 <w:lang w:val="en-US"/>
               </w:rPr>
@@ -4392,6 +4444,7 @@
                 <w:numId w:val="0"/>
               </w:numPr>
               <w:rPr>
+                <w:rFonts w:hint="eastAsia"/>
                 <w:sz w:val="22"/>
                 <w:lang w:val="en-US"/>
               </w:rPr>
@@ -4410,6 +4463,7 @@
                 <w:numId w:val="0"/>
               </w:numPr>
               <w:rPr>
+                <w:rFonts w:hint="eastAsia"/>
                 <w:sz w:val="22"/>
                 <w:lang w:val="en-US"/>
               </w:rPr>
@@ -4428,6 +4482,7 @@
                 <w:numId w:val="0"/>
               </w:numPr>
               <w:rPr>
+                <w:rFonts w:hint="eastAsia"/>
                 <w:sz w:val="22"/>
                 <w:lang w:val="en-US"/>
               </w:rPr>
@@ -4448,6 +4503,7 @@
                 <w:numId w:val="0"/>
               </w:numPr>
               <w:rPr>
+                <w:rFonts w:hint="eastAsia"/>
                 <w:sz w:val="22"/>
                 <w:lang w:val="en-US"/>
               </w:rPr>
@@ -4473,6 +4529,7 @@
                 <w:numId w:val="0"/>
               </w:numPr>
               <w:rPr>
+                <w:rFonts w:hint="eastAsia"/>
                 <w:sz w:val="22"/>
                 <w:lang w:val="en-US"/>
               </w:rPr>
@@ -4491,6 +4548,7 @@
                 <w:numId w:val="0"/>
               </w:numPr>
               <w:rPr>
+                <w:rFonts w:hint="eastAsia"/>
                 <w:sz w:val="22"/>
                 <w:lang w:val="en-US"/>
               </w:rPr>
@@ -4509,6 +4567,7 @@
                 <w:numId w:val="0"/>
               </w:numPr>
               <w:rPr>
+                <w:rFonts w:hint="eastAsia"/>
                 <w:sz w:val="22"/>
                 <w:lang w:val="en-US"/>
               </w:rPr>
@@ -4527,6 +4586,7 @@
                 <w:numId w:val="0"/>
               </w:numPr>
               <w:rPr>
+                <w:rFonts w:hint="eastAsia"/>
                 <w:sz w:val="22"/>
                 <w:lang w:val="en-US"/>
               </w:rPr>
@@ -4547,6 +4607,7 @@
                 <w:numId w:val="0"/>
               </w:numPr>
               <w:rPr>
+                <w:rFonts w:hint="eastAsia"/>
                 <w:sz w:val="22"/>
                 <w:lang w:val="en-US"/>
               </w:rPr>
@@ -4572,6 +4633,7 @@
                 <w:numId w:val="0"/>
               </w:numPr>
               <w:rPr>
+                <w:rFonts w:hint="eastAsia"/>
                 <w:sz w:val="22"/>
                 <w:lang w:val="en-US"/>
               </w:rPr>
@@ -4590,6 +4652,7 @@
                 <w:numId w:val="0"/>
               </w:numPr>
               <w:rPr>
+                <w:rFonts w:hint="eastAsia"/>
                 <w:sz w:val="22"/>
                 <w:lang w:val="en-US"/>
               </w:rPr>
@@ -4608,6 +4671,7 @@
                 <w:numId w:val="0"/>
               </w:numPr>
               <w:rPr>
+                <w:rFonts w:hint="eastAsia"/>
                 <w:sz w:val="22"/>
                 <w:lang w:val="en-US"/>
               </w:rPr>
@@ -4626,6 +4690,7 @@
                 <w:numId w:val="0"/>
               </w:numPr>
               <w:rPr>
+                <w:rFonts w:hint="eastAsia"/>
                 <w:sz w:val="22"/>
                 <w:lang w:val="en-US"/>
               </w:rPr>
@@ -4646,6 +4711,7 @@
                 <w:numId w:val="0"/>
               </w:numPr>
               <w:rPr>
+                <w:rFonts w:hint="eastAsia"/>
                 <w:sz w:val="22"/>
                 <w:lang w:val="en-US"/>
               </w:rPr>
@@ -4671,6 +4737,7 @@
                 <w:numId w:val="0"/>
               </w:numPr>
               <w:rPr>
+                <w:rFonts w:hint="eastAsia"/>
                 <w:sz w:val="22"/>
                 <w:lang w:val="en-US"/>
               </w:rPr>
@@ -4689,6 +4756,7 @@
                 <w:numId w:val="0"/>
               </w:numPr>
               <w:rPr>
+                <w:rFonts w:hint="eastAsia"/>
                 <w:sz w:val="22"/>
                 <w:lang w:val="en-US"/>
               </w:rPr>
@@ -4707,6 +4775,7 @@
                 <w:numId w:val="0"/>
               </w:numPr>
               <w:rPr>
+                <w:rFonts w:hint="eastAsia"/>
                 <w:sz w:val="22"/>
                 <w:lang w:val="en-US"/>
               </w:rPr>
@@ -4725,6 +4794,7 @@
                 <w:numId w:val="0"/>
               </w:numPr>
               <w:rPr>
+                <w:rFonts w:hint="eastAsia"/>
                 <w:sz w:val="22"/>
                 <w:lang w:val="en-US"/>
               </w:rPr>
@@ -4745,6 +4815,7 @@
                 <w:numId w:val="0"/>
               </w:numPr>
               <w:rPr>
+                <w:rFonts w:hint="eastAsia"/>
                 <w:sz w:val="22"/>
                 <w:lang w:val="en-US"/>
               </w:rPr>
@@ -4770,6 +4841,7 @@
                 <w:numId w:val="0"/>
               </w:numPr>
               <w:rPr>
+                <w:rFonts w:hint="eastAsia"/>
                 <w:sz w:val="22"/>
                 <w:lang w:val="en-US"/>
               </w:rPr>
@@ -4788,6 +4860,7 @@
                 <w:numId w:val="0"/>
               </w:numPr>
               <w:rPr>
+                <w:rFonts w:hint="eastAsia"/>
                 <w:sz w:val="22"/>
                 <w:lang w:val="en-US"/>
               </w:rPr>
@@ -4806,6 +4879,7 @@
                 <w:numId w:val="0"/>
               </w:numPr>
               <w:rPr>
+                <w:rFonts w:hint="eastAsia"/>
                 <w:sz w:val="22"/>
                 <w:lang w:val="en-US"/>
               </w:rPr>
@@ -4824,6 +4898,7 @@
                 <w:numId w:val="0"/>
               </w:numPr>
               <w:rPr>
+                <w:rFonts w:hint="eastAsia"/>
                 <w:sz w:val="22"/>
                 <w:lang w:val="en-US"/>
               </w:rPr>
@@ -4844,6 +4919,7 @@
                 <w:numId w:val="0"/>
               </w:numPr>
               <w:rPr>
+                <w:rFonts w:hint="eastAsia"/>
                 <w:sz w:val="22"/>
                 <w:lang w:val="en-US"/>
               </w:rPr>
@@ -4869,6 +4945,7 @@
                 <w:numId w:val="0"/>
               </w:numPr>
               <w:rPr>
+                <w:rFonts w:hint="eastAsia"/>
                 <w:sz w:val="22"/>
                 <w:lang w:val="en-US"/>
               </w:rPr>
@@ -4887,6 +4964,7 @@
                 <w:numId w:val="0"/>
               </w:numPr>
               <w:rPr>
+                <w:rFonts w:hint="eastAsia"/>
                 <w:sz w:val="22"/>
                 <w:lang w:val="en-US"/>
               </w:rPr>
@@ -4905,6 +4983,7 @@
                 <w:numId w:val="0"/>
               </w:numPr>
               <w:rPr>
+                <w:rFonts w:hint="eastAsia"/>
                 <w:sz w:val="22"/>
                 <w:lang w:val="en-US"/>
               </w:rPr>
@@ -4923,6 +5002,7 @@
                 <w:numId w:val="0"/>
               </w:numPr>
               <w:rPr>
+                <w:rFonts w:hint="eastAsia"/>
                 <w:sz w:val="22"/>
                 <w:lang w:val="en-US"/>
               </w:rPr>
@@ -4943,6 +5023,7 @@
                 <w:numId w:val="0"/>
               </w:numPr>
               <w:rPr>
+                <w:rFonts w:hint="eastAsia"/>
                 <w:sz w:val="22"/>
                 <w:lang w:val="en-US"/>
               </w:rPr>
@@ -4968,6 +5049,7 @@
                 <w:numId w:val="0"/>
               </w:numPr>
               <w:rPr>
+                <w:rFonts w:hint="eastAsia"/>
                 <w:sz w:val="22"/>
                 <w:lang w:val="en-US"/>
               </w:rPr>
@@ -4986,6 +5068,7 @@
                 <w:numId w:val="0"/>
               </w:numPr>
               <w:rPr>
+                <w:rFonts w:hint="eastAsia"/>
                 <w:sz w:val="22"/>
                 <w:lang w:val="en-US"/>
               </w:rPr>
@@ -5004,6 +5087,7 @@
                 <w:numId w:val="0"/>
               </w:numPr>
               <w:rPr>
+                <w:rFonts w:hint="eastAsia"/>
                 <w:sz w:val="22"/>
                 <w:lang w:val="en-US"/>
               </w:rPr>
@@ -5022,6 +5106,7 @@
                 <w:numId w:val="0"/>
               </w:numPr>
               <w:rPr>
+                <w:rFonts w:hint="eastAsia"/>
                 <w:sz w:val="22"/>
                 <w:lang w:val="en-US"/>
               </w:rPr>
@@ -5039,6 +5124,7 @@
         </w:numPr>
         <w:ind w:left="360" w:hanging="360"/>
         <w:rPr>
+          <w:rFonts w:hint="eastAsia"/>
           <w:sz w:val="22"/>
           <w:lang w:val="en-US"/>
         </w:rPr>
@@ -5063,23 +5149,7 @@
           <w:sz w:val="22"/>
           <w:lang w:val="en-US"/>
         </w:rPr>
-        <w:t xml:space="preserve"> – The failure of this test was </w:t>
-      </w:r>
-      <w:proofErr w:type="gramStart"/>
-      <w:r>
-        <w:rPr>
-          <w:sz w:val="22"/>
-          <w:lang w:val="en-US"/>
-        </w:rPr>
-        <w:t>due to the fact that</w:t>
-      </w:r>
-      <w:proofErr w:type="gramEnd"/>
-      <w:r>
-        <w:rPr>
-          <w:sz w:val="22"/>
-          <w:lang w:val="en-US"/>
-        </w:rPr>
-        <w:t xml:space="preserve"> </w:t>
+        <w:t xml:space="preserve"> – The failure of this test was due to the fact that </w:t>
       </w:r>
       <w:r>
         <w:rPr>
@@ -5093,23 +5163,7 @@
           <w:sz w:val="22"/>
           <w:lang w:val="en-US"/>
         </w:rPr>
-        <w:t xml:space="preserve">he </w:t>
-      </w:r>
-      <w:proofErr w:type="spellStart"/>
-      <w:r>
-        <w:rPr>
-          <w:sz w:val="22"/>
-          <w:lang w:val="en-US"/>
-        </w:rPr>
-        <w:t>hardlim</w:t>
-      </w:r>
-      <w:proofErr w:type="spellEnd"/>
-      <w:r>
-        <w:rPr>
-          <w:sz w:val="22"/>
-          <w:lang w:val="en-US"/>
-        </w:rPr>
-        <w:t xml:space="preserve"> function returned 1 when x was &gt;0.5, rather than when x&gt;0</w:t>
+        <w:t>he hardlim function returned 1 when x was &gt;0.5, rather than when x&gt;0</w:t>
       </w:r>
       <w:r>
         <w:rPr>
@@ -5128,6 +5182,7 @@
         </w:numPr>
         <w:ind w:left="360" w:hanging="360"/>
         <w:rPr>
+          <w:rFonts w:hint="eastAsia"/>
           <w:b/>
           <w:sz w:val="26"/>
           <w:lang w:val="en-US"/>
@@ -5142,6 +5197,7 @@
           <w:numId w:val="0"/>
         </w:numPr>
         <w:rPr>
+          <w:rFonts w:hint="eastAsia"/>
           <w:b/>
           <w:sz w:val="26"/>
           <w:lang w:val="en-US"/>
@@ -5156,6 +5212,7 @@
           <w:numId w:val="0"/>
         </w:numPr>
         <w:rPr>
+          <w:rFonts w:hint="eastAsia"/>
           <w:b/>
           <w:sz w:val="26"/>
           <w:lang w:val="en-US"/>
@@ -5187,6 +5244,7 @@
         </w:numPr>
         <w:ind w:left="360" w:hanging="360"/>
         <w:rPr>
+          <w:rFonts w:hint="eastAsia"/>
           <w:sz w:val="22"/>
           <w:lang w:val="en-US"/>
         </w:rPr>
@@ -5215,6 +5273,7 @@
         </w:numPr>
         <w:ind w:left="360" w:hanging="360"/>
         <w:rPr>
+          <w:rFonts w:hint="eastAsia"/>
           <w:sz w:val="22"/>
           <w:lang w:val="en-US"/>
         </w:rPr>
@@ -5228,6 +5287,7 @@
           <w:numId w:val="0"/>
         </w:numPr>
         <w:rPr>
+          <w:rFonts w:hint="eastAsia"/>
           <w:sz w:val="22"/>
           <w:lang w:val="en-US"/>
         </w:rPr>
@@ -5247,8 +5307,8 @@
         <w:tblLook w:val="04A0" w:firstRow="1" w:lastRow="0" w:firstColumn="1" w:lastColumn="0" w:noHBand="0" w:noVBand="1"/>
       </w:tblPr>
       <w:tblGrid>
-        <w:gridCol w:w="8044"/>
-        <w:gridCol w:w="472"/>
+        <w:gridCol w:w="8033"/>
+        <w:gridCol w:w="483"/>
       </w:tblGrid>
       <w:tr>
         <w:tc>
@@ -5263,6 +5323,7 @@
                 <w:numId w:val="0"/>
               </w:numPr>
               <w:rPr>
+                <w:rFonts w:hint="eastAsia"/>
                 <w:b/>
                 <w:lang w:val="en-US"/>
               </w:rPr>
@@ -5272,6 +5333,7 @@
                 <w:b/>
                 <w:lang w:val="en-US"/>
               </w:rPr>
+              <w:lastRenderedPageBreak/>
               <w:t>Requirement</w:t>
             </w:r>
           </w:p>
@@ -5288,6 +5350,7 @@
                 <w:numId w:val="0"/>
               </w:numPr>
               <w:rPr>
+                <w:rFonts w:hint="eastAsia"/>
                 <w:b/>
                 <w:lang w:val="en-US"/>
               </w:rPr>
@@ -5313,22 +5376,15 @@
           <w:p>
             <w:pPr>
               <w:rPr>
-                <w:lang w:val="en-US"/>
-              </w:rPr>
-            </w:pPr>
-            <w:proofErr w:type="spellStart"/>
-            <w:r>
-              <w:rPr>
-                <w:lang w:val="en-US"/>
-              </w:rPr>
-              <w:t>Initialise</w:t>
-            </w:r>
-            <w:proofErr w:type="spellEnd"/>
-            <w:r>
-              <w:rPr>
-                <w:lang w:val="en-US"/>
-              </w:rPr>
-              <w:t xml:space="preserve"> a frame and panel</w:t>
+                <w:rFonts w:hint="eastAsia"/>
+                <w:lang w:val="en-US"/>
+              </w:rPr>
+            </w:pPr>
+            <w:r>
+              <w:rPr>
+                <w:lang w:val="en-US"/>
+              </w:rPr>
+              <w:t>Initialise a frame and panel</w:t>
             </w:r>
           </w:p>
         </w:tc>
@@ -5344,6 +5400,7 @@
                 <w:numId w:val="0"/>
               </w:numPr>
               <w:rPr>
+                <w:rFonts w:hint="eastAsia"/>
                 <w:sz w:val="22"/>
                 <w:lang w:val="en-US"/>
               </w:rPr>
@@ -5362,6 +5419,7 @@
           <w:p>
             <w:pPr>
               <w:rPr>
+                <w:rFonts w:hint="eastAsia"/>
                 <w:lang w:val="en-US"/>
               </w:rPr>
             </w:pPr>
@@ -5385,6 +5443,7 @@
                 <w:numId w:val="0"/>
               </w:numPr>
               <w:rPr>
+                <w:rFonts w:hint="eastAsia"/>
                 <w:sz w:val="22"/>
                 <w:lang w:val="en-US"/>
               </w:rPr>
@@ -5403,6 +5462,7 @@
           <w:p>
             <w:pPr>
               <w:rPr>
+                <w:rFonts w:hint="eastAsia"/>
                 <w:lang w:val="en-US"/>
               </w:rPr>
             </w:pPr>
@@ -5439,6 +5499,7 @@
                 <w:numId w:val="0"/>
               </w:numPr>
               <w:rPr>
+                <w:rFonts w:hint="eastAsia"/>
                 <w:sz w:val="22"/>
                 <w:lang w:val="en-US"/>
               </w:rPr>
@@ -5457,6 +5518,7 @@
           <w:p>
             <w:pPr>
               <w:rPr>
+                <w:rFonts w:hint="eastAsia"/>
                 <w:lang w:val="en-US"/>
               </w:rPr>
             </w:pPr>
@@ -5480,6 +5542,7 @@
                 <w:numId w:val="0"/>
               </w:numPr>
               <w:rPr>
+                <w:rFonts w:hint="eastAsia"/>
                 <w:sz w:val="22"/>
                 <w:lang w:val="en-US"/>
               </w:rPr>
@@ -5498,6 +5561,7 @@
           <w:p>
             <w:pPr>
               <w:rPr>
+                <w:rFonts w:hint="eastAsia"/>
                 <w:lang w:val="en-US"/>
               </w:rPr>
             </w:pPr>
@@ -5521,6 +5585,7 @@
                 <w:numId w:val="0"/>
               </w:numPr>
               <w:rPr>
+                <w:rFonts w:hint="eastAsia"/>
                 <w:sz w:val="22"/>
                 <w:lang w:val="en-US"/>
               </w:rPr>
@@ -5539,6 +5604,7 @@
           <w:p>
             <w:pPr>
               <w:rPr>
+                <w:rFonts w:hint="eastAsia"/>
                 <w:lang w:val="en-US"/>
               </w:rPr>
             </w:pPr>
@@ -5588,6 +5654,7 @@
                 <w:numId w:val="0"/>
               </w:numPr>
               <w:rPr>
+                <w:rFonts w:hint="eastAsia"/>
                 <w:sz w:val="22"/>
                 <w:lang w:val="en-US"/>
               </w:rPr>
@@ -5606,6 +5673,7 @@
           <w:p>
             <w:pPr>
               <w:rPr>
+                <w:rFonts w:hint="eastAsia"/>
                 <w:lang w:val="en-US"/>
               </w:rPr>
             </w:pPr>
@@ -5654,6 +5722,7 @@
                 <w:numId w:val="0"/>
               </w:numPr>
               <w:rPr>
+                <w:rFonts w:hint="eastAsia"/>
                 <w:sz w:val="22"/>
                 <w:lang w:val="en-US"/>
               </w:rPr>
@@ -5672,6 +5741,7 @@
           <w:p>
             <w:pPr>
               <w:rPr>
+                <w:rFonts w:hint="eastAsia"/>
                 <w:lang w:val="en-US"/>
               </w:rPr>
             </w:pPr>
@@ -5695,6 +5765,7 @@
                 <w:numId w:val="0"/>
               </w:numPr>
               <w:rPr>
+                <w:rFonts w:hint="eastAsia"/>
                 <w:sz w:val="22"/>
                 <w:lang w:val="en-US"/>
               </w:rPr>
@@ -5713,6 +5784,7 @@
           <w:p>
             <w:pPr>
               <w:rPr>
+                <w:rFonts w:hint="eastAsia"/>
                 <w:lang w:val="en-US"/>
               </w:rPr>
             </w:pPr>
@@ -5736,6 +5808,7 @@
                 <w:numId w:val="0"/>
               </w:numPr>
               <w:rPr>
+                <w:rFonts w:hint="eastAsia"/>
                 <w:sz w:val="22"/>
                 <w:lang w:val="en-US"/>
               </w:rPr>
@@ -5752,6 +5825,7 @@
           <w:numId w:val="0"/>
         </w:numPr>
         <w:rPr>
+          <w:rFonts w:hint="eastAsia"/>
           <w:sz w:val="22"/>
           <w:lang w:val="en-US"/>
         </w:rPr>
@@ -5765,6 +5839,7 @@
           <w:numId w:val="0"/>
         </w:numPr>
         <w:rPr>
+          <w:rFonts w:hint="eastAsia"/>
           <w:sz w:val="22"/>
           <w:lang w:val="en-US"/>
         </w:rPr>
@@ -5870,6 +5945,7 @@
           <w:numId w:val="0"/>
         </w:numPr>
         <w:rPr>
+          <w:rFonts w:hint="eastAsia"/>
           <w:sz w:val="22"/>
           <w:lang w:val="en-US"/>
         </w:rPr>
@@ -5883,6 +5959,7 @@
           <w:numId w:val="0"/>
         </w:numPr>
         <w:rPr>
+          <w:rFonts w:hint="eastAsia"/>
           <w:b/>
           <w:sz w:val="26"/>
           <w:lang w:val="en-US"/>
@@ -5905,6 +5982,7 @@
           <w:numId w:val="0"/>
         </w:numPr>
         <w:rPr>
+          <w:rFonts w:hint="eastAsia"/>
           <w:sz w:val="22"/>
           <w:lang w:val="en-US"/>
         </w:rPr>
@@ -5947,6 +6025,7 @@
           <w:numId w:val="8"/>
         </w:numPr>
         <w:rPr>
+          <w:rFonts w:hint="eastAsia"/>
           <w:sz w:val="22"/>
           <w:lang w:val="en-US"/>
         </w:rPr>
@@ -5996,6 +6075,7 @@
           <w:numId w:val="8"/>
         </w:numPr>
         <w:rPr>
+          <w:rFonts w:hint="eastAsia"/>
           <w:sz w:val="22"/>
           <w:lang w:val="en-US"/>
         </w:rPr>
@@ -6056,8 +6136,8 @@
 </file>
 
 <file path=word/numbering.xml><?xml version="1.0" encoding="utf-8"?>
-<w:numbering xmlns:wpc="http://schemas.microsoft.com/office/word/2010/wordprocessingCanvas" xmlns:cx="http://schemas.microsoft.com/office/drawing/2014/chartex" xmlns:cx1="http://schemas.microsoft.com/office/drawing/2015/9/8/chartex" xmlns:cx2="http://schemas.microsoft.com/office/drawing/2015/10/21/chartex" xmlns:cx3="http://schemas.microsoft.com/office/drawing/2016/5/9/chartex" xmlns:cx4="http://schemas.microsoft.com/office/drawing/2016/5/10/chartex" xmlns:cx5="http://schemas.microsoft.com/office/drawing/2016/5/11/chartex" xmlns:cx6="http://schemas.microsoft.com/office/drawing/2016/5/12/chartex" xmlns:cx7="http://schemas.microsoft.com/office/drawing/2016/5/13/chartex" xmlns:cx8="http://schemas.microsoft.com/office/drawing/2016/5/14/chartex" xmlns:mc="http://schemas.openxmlformats.org/markup-compatibility/2006" xmlns:aink="http://schemas.microsoft.com/office/drawing/2016/ink" xmlns:am3d="http://schemas.microsoft.com/office/drawing/2017/model3d" xmlns:o="urn:schemas-microsoft-com:office:office" xmlns:r="http://schemas.openxmlformats.org/officeDocument/2006/relationships" xmlns:m="http://schemas.openxmlformats.org/officeDocument/2006/math" xmlns:v="urn:schemas-microsoft-com:vml" xmlns:wp14="http://schemas.microsoft.com/office/word/2010/wordprocessingDrawing" xmlns:wp="http://schemas.openxmlformats.org/drawingml/2006/wordprocessingDrawing" xmlns:w10="urn:schemas-microsoft-com:office:word" xmlns:w="http://schemas.openxmlformats.org/wordprocessingml/2006/main" xmlns:w14="http://schemas.microsoft.com/office/word/2010/wordml" xmlns:w15="http://schemas.microsoft.com/office/word/2012/wordml" xmlns:w16cid="http://schemas.microsoft.com/office/word/2016/wordml/cid" xmlns:w16se="http://schemas.microsoft.com/office/word/2015/wordml/symex" xmlns:wpg="http://schemas.microsoft.com/office/word/2010/wordprocessingGroup" xmlns:wpi="http://schemas.microsoft.com/office/word/2010/wordprocessingInk" xmlns:wne="http://schemas.microsoft.com/office/word/2006/wordml" xmlns:wps="http://schemas.microsoft.com/office/word/2010/wordprocessingShape" mc:Ignorable="w14 w15 w16se w16cid wp14">
-  <w:abstractNum w:abstractNumId="0" w15:restartNumberingAfterBreak="0">
+<w:numbering xmlns:wpc="http://schemas.microsoft.com/office/word/2010/wordprocessingCanvas" xmlns:mo="http://schemas.microsoft.com/office/mac/office/2008/main" xmlns:mc="http://schemas.openxmlformats.org/markup-compatibility/2006" xmlns:mv="urn:schemas-microsoft-com:mac:vml" xmlns:o="urn:schemas-microsoft-com:office:office" xmlns:r="http://schemas.openxmlformats.org/officeDocument/2006/relationships" xmlns:m="http://schemas.openxmlformats.org/officeDocument/2006/math" xmlns:v="urn:schemas-microsoft-com:vml" xmlns:wp14="http://schemas.microsoft.com/office/word/2010/wordprocessingDrawing" xmlns:wp="http://schemas.openxmlformats.org/drawingml/2006/wordprocessingDrawing" xmlns:w10="urn:schemas-microsoft-com:office:word" xmlns:w="http://schemas.openxmlformats.org/wordprocessingml/2006/main" xmlns:w14="http://schemas.microsoft.com/office/word/2010/wordml" xmlns:wpg="http://schemas.microsoft.com/office/word/2010/wordprocessingGroup" xmlns:wpi="http://schemas.microsoft.com/office/word/2010/wordprocessingInk" xmlns:wne="http://schemas.microsoft.com/office/word/2006/wordml" xmlns:wps="http://schemas.microsoft.com/office/word/2010/wordprocessingShape" mc:Ignorable="w14 wp14">
+  <w:abstractNum w:abstractNumId="0">
     <w:nsid w:val="FFFFFF89"/>
     <w:multiLevelType w:val="singleLevel"/>
     <w:tmpl w:val="5FACC648"/>
@@ -6078,7 +6158,7 @@
       </w:rPr>
     </w:lvl>
   </w:abstractNum>
-  <w:abstractNum w:abstractNumId="1" w15:restartNumberingAfterBreak="0">
+  <w:abstractNum w:abstractNumId="1">
     <w:nsid w:val="19D94D2A"/>
     <w:multiLevelType w:val="hybridMultilevel"/>
     <w:tmpl w:val="04C43918"/>
@@ -6191,7 +6271,7 @@
       </w:rPr>
     </w:lvl>
   </w:abstractNum>
-  <w:abstractNum w:abstractNumId="2" w15:restartNumberingAfterBreak="0">
+  <w:abstractNum w:abstractNumId="2">
     <w:nsid w:val="1F582603"/>
     <w:multiLevelType w:val="hybridMultilevel"/>
     <w:tmpl w:val="FBBC23B4"/>
@@ -6304,7 +6384,7 @@
       </w:rPr>
     </w:lvl>
   </w:abstractNum>
-  <w:abstractNum w:abstractNumId="3" w15:restartNumberingAfterBreak="0">
+  <w:abstractNum w:abstractNumId="3">
     <w:nsid w:val="28E1030C"/>
     <w:multiLevelType w:val="hybridMultilevel"/>
     <w:tmpl w:val="10D64268"/>
@@ -6417,7 +6497,7 @@
       </w:rPr>
     </w:lvl>
   </w:abstractNum>
-  <w:abstractNum w:abstractNumId="4" w15:restartNumberingAfterBreak="0">
+  <w:abstractNum w:abstractNumId="4">
     <w:nsid w:val="2EFF390B"/>
     <w:multiLevelType w:val="hybridMultilevel"/>
     <w:tmpl w:val="3A44BE1C"/>
@@ -6530,7 +6610,7 @@
       </w:rPr>
     </w:lvl>
   </w:abstractNum>
-  <w:abstractNum w:abstractNumId="5" w15:restartNumberingAfterBreak="0">
+  <w:abstractNum w:abstractNumId="5">
     <w:nsid w:val="4A684398"/>
     <w:multiLevelType w:val="hybridMultilevel"/>
     <w:tmpl w:val="C9181270"/>
@@ -6643,7 +6723,7 @@
       </w:rPr>
     </w:lvl>
   </w:abstractNum>
-  <w:abstractNum w:abstractNumId="6" w15:restartNumberingAfterBreak="0">
+  <w:abstractNum w:abstractNumId="6">
     <w:nsid w:val="4C411C4E"/>
     <w:multiLevelType w:val="hybridMultilevel"/>
     <w:tmpl w:val="38B4C4CE"/>
@@ -6756,7 +6836,7 @@
       </w:rPr>
     </w:lvl>
   </w:abstractNum>
-  <w:abstractNum w:abstractNumId="7" w15:restartNumberingAfterBreak="0">
+  <w:abstractNum w:abstractNumId="7">
     <w:nsid w:val="5EB800DA"/>
     <w:multiLevelType w:val="hybridMultilevel"/>
     <w:tmpl w:val="A25C4DCE"/>
@@ -6897,7 +6977,7 @@
 </file>
 
 <file path=word/styles.xml><?xml version="1.0" encoding="utf-8"?>
-<w:styles xmlns:mc="http://schemas.openxmlformats.org/markup-compatibility/2006" xmlns:r="http://schemas.openxmlformats.org/officeDocument/2006/relationships" xmlns:w="http://schemas.openxmlformats.org/wordprocessingml/2006/main" xmlns:w14="http://schemas.microsoft.com/office/word/2010/wordml" xmlns:w15="http://schemas.microsoft.com/office/word/2012/wordml" xmlns:w16cid="http://schemas.microsoft.com/office/word/2016/wordml/cid" xmlns:w16se="http://schemas.microsoft.com/office/word/2015/wordml/symex" mc:Ignorable="w14 w15 w16se w16cid">
+<w:styles xmlns:mc="http://schemas.openxmlformats.org/markup-compatibility/2006" xmlns:r="http://schemas.openxmlformats.org/officeDocument/2006/relationships" xmlns:w="http://schemas.openxmlformats.org/wordprocessingml/2006/main" xmlns:w14="http://schemas.microsoft.com/office/word/2010/wordml" mc:Ignorable="w14">
   <w:docDefaults>
     <w:rPrDefault>
       <w:rPr>
@@ -6909,373 +6989,153 @@
     </w:rPrDefault>
     <w:pPrDefault/>
   </w:docDefaults>
-  <w:latentStyles w:defLockedState="0" w:defUIPriority="99" w:defSemiHidden="0" w:defUnhideWhenUsed="0" w:defQFormat="0" w:count="375">
-    <w:lsdException w:name="Normal" w:uiPriority="0" w:qFormat="1"/>
-    <w:lsdException w:name="heading 1" w:uiPriority="9" w:qFormat="1"/>
-    <w:lsdException w:name="heading 2" w:semiHidden="1" w:uiPriority="9" w:unhideWhenUsed="1" w:qFormat="1"/>
-    <w:lsdException w:name="heading 3" w:semiHidden="1" w:uiPriority="9" w:unhideWhenUsed="1" w:qFormat="1"/>
-    <w:lsdException w:name="heading 4" w:semiHidden="1" w:uiPriority="9" w:unhideWhenUsed="1" w:qFormat="1"/>
-    <w:lsdException w:name="heading 5" w:semiHidden="1" w:uiPriority="9" w:unhideWhenUsed="1" w:qFormat="1"/>
-    <w:lsdException w:name="heading 6" w:semiHidden="1" w:uiPriority="9" w:unhideWhenUsed="1" w:qFormat="1"/>
-    <w:lsdException w:name="heading 7" w:semiHidden="1" w:uiPriority="9" w:unhideWhenUsed="1" w:qFormat="1"/>
-    <w:lsdException w:name="heading 8" w:semiHidden="1" w:uiPriority="9" w:unhideWhenUsed="1" w:qFormat="1"/>
-    <w:lsdException w:name="heading 9" w:semiHidden="1" w:uiPriority="9" w:unhideWhenUsed="1" w:qFormat="1"/>
-    <w:lsdException w:name="index 1" w:semiHidden="1" w:unhideWhenUsed="1"/>
-    <w:lsdException w:name="index 2" w:semiHidden="1" w:unhideWhenUsed="1"/>
-    <w:lsdException w:name="index 3" w:semiHidden="1" w:unhideWhenUsed="1"/>
-    <w:lsdException w:name="index 4" w:semiHidden="1" w:unhideWhenUsed="1"/>
-    <w:lsdException w:name="index 5" w:semiHidden="1" w:unhideWhenUsed="1"/>
-    <w:lsdException w:name="index 6" w:semiHidden="1" w:unhideWhenUsed="1"/>
-    <w:lsdException w:name="index 7" w:semiHidden="1" w:unhideWhenUsed="1"/>
-    <w:lsdException w:name="index 8" w:semiHidden="1" w:unhideWhenUsed="1"/>
-    <w:lsdException w:name="index 9" w:semiHidden="1" w:unhideWhenUsed="1"/>
-    <w:lsdException w:name="toc 1" w:semiHidden="1" w:uiPriority="39" w:unhideWhenUsed="1"/>
-    <w:lsdException w:name="toc 2" w:semiHidden="1" w:uiPriority="39" w:unhideWhenUsed="1"/>
-    <w:lsdException w:name="toc 3" w:semiHidden="1" w:uiPriority="39" w:unhideWhenUsed="1"/>
-    <w:lsdException w:name="toc 4" w:semiHidden="1" w:uiPriority="39" w:unhideWhenUsed="1"/>
-    <w:lsdException w:name="toc 5" w:semiHidden="1" w:uiPriority="39" w:unhideWhenUsed="1"/>
-    <w:lsdException w:name="toc 6" w:semiHidden="1" w:uiPriority="39" w:unhideWhenUsed="1"/>
-    <w:lsdException w:name="toc 7" w:semiHidden="1" w:uiPriority="39" w:unhideWhenUsed="1"/>
-    <w:lsdException w:name="toc 8" w:semiHidden="1" w:uiPriority="39" w:unhideWhenUsed="1"/>
-    <w:lsdException w:name="toc 9" w:semiHidden="1" w:uiPriority="39" w:unhideWhenUsed="1"/>
-    <w:lsdException w:name="Normal Indent" w:semiHidden="1" w:unhideWhenUsed="1"/>
-    <w:lsdException w:name="footnote text" w:semiHidden="1" w:unhideWhenUsed="1"/>
-    <w:lsdException w:name="annotation text" w:semiHidden="1" w:unhideWhenUsed="1"/>
-    <w:lsdException w:name="header" w:semiHidden="1" w:unhideWhenUsed="1"/>
-    <w:lsdException w:name="footer" w:semiHidden="1" w:unhideWhenUsed="1"/>
-    <w:lsdException w:name="index heading" w:semiHidden="1" w:unhideWhenUsed="1"/>
-    <w:lsdException w:name="caption" w:semiHidden="1" w:uiPriority="35" w:unhideWhenUsed="1" w:qFormat="1"/>
-    <w:lsdException w:name="table of figures" w:semiHidden="1" w:unhideWhenUsed="1"/>
-    <w:lsdException w:name="envelope address" w:semiHidden="1" w:unhideWhenUsed="1"/>
-    <w:lsdException w:name="envelope return" w:semiHidden="1" w:unhideWhenUsed="1"/>
-    <w:lsdException w:name="footnote reference" w:semiHidden="1" w:unhideWhenUsed="1"/>
-    <w:lsdException w:name="annotation reference" w:semiHidden="1" w:unhideWhenUsed="1"/>
-    <w:lsdException w:name="line number" w:semiHidden="1" w:unhideWhenUsed="1"/>
-    <w:lsdException w:name="page number" w:semiHidden="1" w:unhideWhenUsed="1"/>
-    <w:lsdException w:name="endnote reference" w:semiHidden="1" w:unhideWhenUsed="1"/>
-    <w:lsdException w:name="endnote text" w:semiHidden="1" w:unhideWhenUsed="1"/>
-    <w:lsdException w:name="table of authorities" w:semiHidden="1" w:unhideWhenUsed="1"/>
-    <w:lsdException w:name="macro" w:semiHidden="1" w:unhideWhenUsed="1"/>
-    <w:lsdException w:name="toa heading" w:semiHidden="1" w:unhideWhenUsed="1"/>
-    <w:lsdException w:name="List" w:semiHidden="1" w:unhideWhenUsed="1"/>
-    <w:lsdException w:name="List Bullet" w:semiHidden="1" w:unhideWhenUsed="1"/>
-    <w:lsdException w:name="List Number" w:semiHidden="1" w:unhideWhenUsed="1"/>
-    <w:lsdException w:name="List 2" w:semiHidden="1" w:unhideWhenUsed="1"/>
-    <w:lsdException w:name="List 3" w:semiHidden="1" w:unhideWhenUsed="1"/>
-    <w:lsdException w:name="List 4" w:semiHidden="1" w:unhideWhenUsed="1"/>
-    <w:lsdException w:name="List 5" w:semiHidden="1" w:unhideWhenUsed="1"/>
-    <w:lsdException w:name="List Bullet 2" w:semiHidden="1" w:unhideWhenUsed="1"/>
-    <w:lsdException w:name="List Bullet 3" w:semiHidden="1" w:unhideWhenUsed="1"/>
-    <w:lsdException w:name="List Bullet 4" w:semiHidden="1" w:unhideWhenUsed="1"/>
-    <w:lsdException w:name="List Bullet 5" w:semiHidden="1" w:unhideWhenUsed="1"/>
-    <w:lsdException w:name="List Number 2" w:semiHidden="1" w:unhideWhenUsed="1"/>
-    <w:lsdException w:name="List Number 3" w:semiHidden="1" w:unhideWhenUsed="1"/>
-    <w:lsdException w:name="List Number 4" w:semiHidden="1" w:unhideWhenUsed="1"/>
-    <w:lsdException w:name="List Number 5" w:semiHidden="1" w:unhideWhenUsed="1"/>
-    <w:lsdException w:name="Title" w:uiPriority="10" w:qFormat="1"/>
-    <w:lsdException w:name="Closing" w:semiHidden="1" w:unhideWhenUsed="1"/>
-    <w:lsdException w:name="Signature" w:semiHidden="1" w:unhideWhenUsed="1"/>
-    <w:lsdException w:name="Default Paragraph Font" w:semiHidden="1" w:uiPriority="1" w:unhideWhenUsed="1"/>
-    <w:lsdException w:name="Body Text" w:semiHidden="1" w:unhideWhenUsed="1"/>
-    <w:lsdException w:name="Body Text Indent" w:semiHidden="1" w:unhideWhenUsed="1"/>
-    <w:lsdException w:name="List Continue" w:semiHidden="1" w:unhideWhenUsed="1"/>
-    <w:lsdException w:name="List Continue 2" w:semiHidden="1" w:unhideWhenUsed="1"/>
-    <w:lsdException w:name="List Continue 3" w:semiHidden="1" w:unhideWhenUsed="1"/>
-    <w:lsdException w:name="List Continue 4" w:semiHidden="1" w:unhideWhenUsed="1"/>
-    <w:lsdException w:name="List Continue 5" w:semiHidden="1" w:unhideWhenUsed="1"/>
-    <w:lsdException w:name="Message Header" w:semiHidden="1" w:unhideWhenUsed="1"/>
-    <w:lsdException w:name="Subtitle" w:uiPriority="11" w:qFormat="1"/>
-    <w:lsdException w:name="Salutation" w:semiHidden="1" w:unhideWhenUsed="1"/>
-    <w:lsdException w:name="Date" w:semiHidden="1" w:unhideWhenUsed="1"/>
-    <w:lsdException w:name="Body Text First Indent" w:semiHidden="1" w:unhideWhenUsed="1"/>
-    <w:lsdException w:name="Body Text First Indent 2" w:semiHidden="1" w:unhideWhenUsed="1"/>
-    <w:lsdException w:name="Note Heading" w:semiHidden="1" w:unhideWhenUsed="1"/>
-    <w:lsdException w:name="Body Text 2" w:semiHidden="1" w:unhideWhenUsed="1"/>
-    <w:lsdException w:name="Body Text 3" w:semiHidden="1" w:unhideWhenUsed="1"/>
-    <w:lsdException w:name="Body Text Indent 2" w:semiHidden="1" w:unhideWhenUsed="1"/>
-    <w:lsdException w:name="Body Text Indent 3" w:semiHidden="1" w:unhideWhenUsed="1"/>
-    <w:lsdException w:name="Block Text" w:semiHidden="1" w:unhideWhenUsed="1"/>
-    <w:lsdException w:name="Hyperlink" w:semiHidden="1" w:unhideWhenUsed="1"/>
-    <w:lsdException w:name="FollowedHyperlink" w:semiHidden="1" w:unhideWhenUsed="1"/>
-    <w:lsdException w:name="Strong" w:uiPriority="22" w:qFormat="1"/>
-    <w:lsdException w:name="Emphasis" w:uiPriority="20" w:qFormat="1"/>
-    <w:lsdException w:name="Document Map" w:semiHidden="1" w:unhideWhenUsed="1"/>
-    <w:lsdException w:name="Plain Text" w:semiHidden="1" w:unhideWhenUsed="1"/>
-    <w:lsdException w:name="E-mail Signature" w:semiHidden="1" w:unhideWhenUsed="1"/>
-    <w:lsdException w:name="HTML Top of Form" w:semiHidden="1" w:unhideWhenUsed="1"/>
-    <w:lsdException w:name="HTML Bottom of Form" w:semiHidden="1" w:unhideWhenUsed="1"/>
-    <w:lsdException w:name="Normal (Web)" w:semiHidden="1" w:unhideWhenUsed="1"/>
-    <w:lsdException w:name="HTML Acronym" w:semiHidden="1" w:unhideWhenUsed="1"/>
-    <w:lsdException w:name="HTML Address" w:semiHidden="1" w:unhideWhenUsed="1"/>
-    <w:lsdException w:name="HTML Cite" w:semiHidden="1" w:unhideWhenUsed="1"/>
-    <w:lsdException w:name="HTML Code" w:semiHidden="1" w:unhideWhenUsed="1"/>
-    <w:lsdException w:name="HTML Definition" w:semiHidden="1" w:unhideWhenUsed="1"/>
-    <w:lsdException w:name="HTML Keyboard" w:semiHidden="1" w:unhideWhenUsed="1"/>
-    <w:lsdException w:name="HTML Preformatted" w:semiHidden="1" w:unhideWhenUsed="1"/>
-    <w:lsdException w:name="HTML Sample" w:semiHidden="1" w:unhideWhenUsed="1"/>
-    <w:lsdException w:name="HTML Typewriter" w:semiHidden="1" w:unhideWhenUsed="1"/>
-    <w:lsdException w:name="HTML Variable" w:semiHidden="1" w:unhideWhenUsed="1"/>
-    <w:lsdException w:name="Normal Table" w:semiHidden="1" w:unhideWhenUsed="1"/>
-    <w:lsdException w:name="annotation subject" w:semiHidden="1" w:unhideWhenUsed="1"/>
-    <w:lsdException w:name="No List" w:semiHidden="1" w:unhideWhenUsed="1"/>
-    <w:lsdException w:name="Outline List 1" w:semiHidden="1" w:unhideWhenUsed="1"/>
-    <w:lsdException w:name="Outline List 2" w:semiHidden="1" w:unhideWhenUsed="1"/>
-    <w:lsdException w:name="Outline List 3" w:semiHidden="1" w:unhideWhenUsed="1"/>
-    <w:lsdException w:name="Table Simple 1" w:semiHidden="1" w:unhideWhenUsed="1"/>
-    <w:lsdException w:name="Table Simple 2" w:semiHidden="1" w:unhideWhenUsed="1"/>
-    <w:lsdException w:name="Table Simple 3" w:semiHidden="1" w:unhideWhenUsed="1"/>
-    <w:lsdException w:name="Table Classic 1" w:semiHidden="1" w:unhideWhenUsed="1"/>
-    <w:lsdException w:name="Table Classic 2" w:semiHidden="1" w:unhideWhenUsed="1"/>
-    <w:lsdException w:name="Table Classic 3" w:semiHidden="1" w:unhideWhenUsed="1"/>
-    <w:lsdException w:name="Table Classic 4" w:semiHidden="1" w:unhideWhenUsed="1"/>
-    <w:lsdException w:name="Table Colorful 1" w:semiHidden="1" w:unhideWhenUsed="1"/>
-    <w:lsdException w:name="Table Colorful 2" w:semiHidden="1" w:unhideWhenUsed="1"/>
-    <w:lsdException w:name="Table Colorful 3" w:semiHidden="1" w:unhideWhenUsed="1"/>
-    <w:lsdException w:name="Table Columns 1" w:semiHidden="1" w:unhideWhenUsed="1"/>
-    <w:lsdException w:name="Table Columns 2" w:semiHidden="1" w:unhideWhenUsed="1"/>
-    <w:lsdException w:name="Table Columns 3" w:semiHidden="1" w:unhideWhenUsed="1"/>
-    <w:lsdException w:name="Table Columns 4" w:semiHidden="1" w:unhideWhenUsed="1"/>
-    <w:lsdException w:name="Table Columns 5" w:semiHidden="1" w:unhideWhenUsed="1"/>
-    <w:lsdException w:name="Table Grid 1" w:semiHidden="1" w:unhideWhenUsed="1"/>
-    <w:lsdException w:name="Table Grid 2" w:semiHidden="1" w:unhideWhenUsed="1"/>
-    <w:lsdException w:name="Table Grid 3" w:semiHidden="1" w:unhideWhenUsed="1"/>
-    <w:lsdException w:name="Table Grid 4" w:semiHidden="1" w:unhideWhenUsed="1"/>
-    <w:lsdException w:name="Table Grid 5" w:semiHidden="1" w:unhideWhenUsed="1"/>
-    <w:lsdException w:name="Table Grid 6" w:semiHidden="1" w:unhideWhenUsed="1"/>
-    <w:lsdException w:name="Table Grid 7" w:semiHidden="1" w:unhideWhenUsed="1"/>
-    <w:lsdException w:name="Table Grid 8" w:semiHidden="1" w:unhideWhenUsed="1"/>
-    <w:lsdException w:name="Table List 1" w:semiHidden="1" w:unhideWhenUsed="1"/>
-    <w:lsdException w:name="Table List 2" w:semiHidden="1" w:unhideWhenUsed="1"/>
-    <w:lsdException w:name="Table List 3" w:semiHidden="1" w:unhideWhenUsed="1"/>
-    <w:lsdException w:name="Table List 4" w:semiHidden="1" w:unhideWhenUsed="1"/>
-    <w:lsdException w:name="Table List 5" w:semiHidden="1" w:unhideWhenUsed="1"/>
-    <w:lsdException w:name="Table List 6" w:semiHidden="1" w:unhideWhenUsed="1"/>
-    <w:lsdException w:name="Table List 7" w:semiHidden="1" w:unhideWhenUsed="1"/>
-    <w:lsdException w:name="Table List 8" w:semiHidden="1" w:unhideWhenUsed="1"/>
-    <w:lsdException w:name="Table 3D effects 1" w:semiHidden="1" w:unhideWhenUsed="1"/>
-    <w:lsdException w:name="Table 3D effects 2" w:semiHidden="1" w:unhideWhenUsed="1"/>
-    <w:lsdException w:name="Table 3D effects 3" w:semiHidden="1" w:unhideWhenUsed="1"/>
-    <w:lsdException w:name="Table Contemporary" w:semiHidden="1" w:unhideWhenUsed="1"/>
-    <w:lsdException w:name="Table Elegant" w:semiHidden="1" w:unhideWhenUsed="1"/>
-    <w:lsdException w:name="Table Professional" w:semiHidden="1" w:unhideWhenUsed="1"/>
-    <w:lsdException w:name="Table Subtle 1" w:semiHidden="1" w:unhideWhenUsed="1"/>
-    <w:lsdException w:name="Table Subtle 2" w:semiHidden="1" w:unhideWhenUsed="1"/>
-    <w:lsdException w:name="Table Web 1" w:semiHidden="1" w:unhideWhenUsed="1"/>
-    <w:lsdException w:name="Table Web 2" w:semiHidden="1" w:unhideWhenUsed="1"/>
-    <w:lsdException w:name="Table Web 3" w:semiHidden="1" w:unhideWhenUsed="1"/>
-    <w:lsdException w:name="Balloon Text" w:semiHidden="1" w:unhideWhenUsed="1"/>
-    <w:lsdException w:name="Table Grid" w:uiPriority="59"/>
-    <w:lsdException w:name="Table Theme" w:semiHidden="1" w:unhideWhenUsed="1"/>
-    <w:lsdException w:name="Placeholder Text" w:semiHidden="1"/>
-    <w:lsdException w:name="No Spacing" w:uiPriority="1" w:qFormat="1"/>
-    <w:lsdException w:name="Light Shading" w:uiPriority="60"/>
-    <w:lsdException w:name="Light List" w:uiPriority="61"/>
-    <w:lsdException w:name="Light Grid" w:uiPriority="62"/>
-    <w:lsdException w:name="Medium Shading 1" w:uiPriority="63"/>
-    <w:lsdException w:name="Medium Shading 2" w:uiPriority="64"/>
-    <w:lsdException w:name="Medium List 1" w:uiPriority="65"/>
-    <w:lsdException w:name="Medium List 2" w:uiPriority="66"/>
-    <w:lsdException w:name="Medium Grid 1" w:uiPriority="67"/>
-    <w:lsdException w:name="Medium Grid 2" w:uiPriority="68"/>
-    <w:lsdException w:name="Medium Grid 3" w:uiPriority="69"/>
-    <w:lsdException w:name="Dark List" w:uiPriority="70"/>
-    <w:lsdException w:name="Colorful Shading" w:uiPriority="71"/>
-    <w:lsdException w:name="Colorful List" w:uiPriority="72"/>
-    <w:lsdException w:name="Colorful Grid" w:uiPriority="73"/>
-    <w:lsdException w:name="Light Shading Accent 1" w:uiPriority="60"/>
-    <w:lsdException w:name="Light List Accent 1" w:uiPriority="61"/>
-    <w:lsdException w:name="Light Grid Accent 1" w:uiPriority="62"/>
-    <w:lsdException w:name="Medium Shading 1 Accent 1" w:uiPriority="63"/>
-    <w:lsdException w:name="Medium Shading 2 Accent 1" w:uiPriority="64"/>
-    <w:lsdException w:name="Medium List 1 Accent 1" w:uiPriority="65"/>
-    <w:lsdException w:name="Revision" w:semiHidden="1"/>
-    <w:lsdException w:name="List Paragraph" w:uiPriority="34" w:qFormat="1"/>
-    <w:lsdException w:name="Quote" w:uiPriority="29" w:qFormat="1"/>
-    <w:lsdException w:name="Intense Quote" w:uiPriority="30" w:qFormat="1"/>
-    <w:lsdException w:name="Medium List 2 Accent 1" w:uiPriority="66"/>
-    <w:lsdException w:name="Medium Grid 1 Accent 1" w:uiPriority="67"/>
-    <w:lsdException w:name="Medium Grid 2 Accent 1" w:uiPriority="68"/>
-    <w:lsdException w:name="Medium Grid 3 Accent 1" w:uiPriority="69"/>
-    <w:lsdException w:name="Dark List Accent 1" w:uiPriority="70"/>
-    <w:lsdException w:name="Colorful Shading Accent 1" w:uiPriority="71"/>
-    <w:lsdException w:name="Colorful List Accent 1" w:uiPriority="72"/>
-    <w:lsdException w:name="Colorful Grid Accent 1" w:uiPriority="73"/>
-    <w:lsdException w:name="Light Shading Accent 2" w:uiPriority="60"/>
-    <w:lsdException w:name="Light List Accent 2" w:uiPriority="61"/>
-    <w:lsdException w:name="Light Grid Accent 2" w:uiPriority="62"/>
-    <w:lsdException w:name="Medium Shading 1 Accent 2" w:uiPriority="63"/>
-    <w:lsdException w:name="Medium Shading 2 Accent 2" w:uiPriority="64"/>
-    <w:lsdException w:name="Medium List 1 Accent 2" w:uiPriority="65"/>
-    <w:lsdException w:name="Medium List 2 Accent 2" w:uiPriority="66"/>
-    <w:lsdException w:name="Medium Grid 1 Accent 2" w:uiPriority="67"/>
-    <w:lsdException w:name="Medium Grid 2 Accent 2" w:uiPriority="68"/>
-    <w:lsdException w:name="Medium Grid 3 Accent 2" w:uiPriority="69"/>
-    <w:lsdException w:name="Dark List Accent 2" w:uiPriority="70"/>
-    <w:lsdException w:name="Colorful Shading Accent 2" w:uiPriority="71"/>
-    <w:lsdException w:name="Colorful List Accent 2" w:uiPriority="72"/>
-    <w:lsdException w:name="Colorful Grid Accent 2" w:uiPriority="73"/>
-    <w:lsdException w:name="Light Shading Accent 3" w:uiPriority="60"/>
-    <w:lsdException w:name="Light List Accent 3" w:uiPriority="61"/>
-    <w:lsdException w:name="Light Grid Accent 3" w:uiPriority="62"/>
-    <w:lsdException w:name="Medium Shading 1 Accent 3" w:uiPriority="63"/>
-    <w:lsdException w:name="Medium Shading 2 Accent 3" w:uiPriority="64"/>
-    <w:lsdException w:name="Medium List 1 Accent 3" w:uiPriority="65"/>
-    <w:lsdException w:name="Medium List 2 Accent 3" w:uiPriority="66"/>
-    <w:lsdException w:name="Medium Grid 1 Accent 3" w:uiPriority="67"/>
-    <w:lsdException w:name="Medium Grid 2 Accent 3" w:uiPriority="68"/>
-    <w:lsdException w:name="Medium Grid 3 Accent 3" w:uiPriority="69"/>
-    <w:lsdException w:name="Dark List Accent 3" w:uiPriority="70"/>
-    <w:lsdException w:name="Colorful Shading Accent 3" w:uiPriority="71"/>
-    <w:lsdException w:name="Colorful List Accent 3" w:uiPriority="72"/>
-    <w:lsdException w:name="Colorful Grid Accent 3" w:uiPriority="73"/>
-    <w:lsdException w:name="Light Shading Accent 4" w:uiPriority="60"/>
-    <w:lsdException w:name="Light List Accent 4" w:uiPriority="61"/>
-    <w:lsdException w:name="Light Grid Accent 4" w:uiPriority="62"/>
-    <w:lsdException w:name="Medium Shading 1 Accent 4" w:uiPriority="63"/>
-    <w:lsdException w:name="Medium Shading 2 Accent 4" w:uiPriority="64"/>
-    <w:lsdException w:name="Medium List 1 Accent 4" w:uiPriority="65"/>
-    <w:lsdException w:name="Medium List 2 Accent 4" w:uiPriority="66"/>
-    <w:lsdException w:name="Medium Grid 1 Accent 4" w:uiPriority="67"/>
-    <w:lsdException w:name="Medium Grid 2 Accent 4" w:uiPriority="68"/>
-    <w:lsdException w:name="Medium Grid 3 Accent 4" w:uiPriority="69"/>
-    <w:lsdException w:name="Dark List Accent 4" w:uiPriority="70"/>
-    <w:lsdException w:name="Colorful Shading Accent 4" w:uiPriority="71"/>
-    <w:lsdException w:name="Colorful List Accent 4" w:uiPriority="72"/>
-    <w:lsdException w:name="Colorful Grid Accent 4" w:uiPriority="73"/>
-    <w:lsdException w:name="Light Shading Accent 5" w:uiPriority="60"/>
-    <w:lsdException w:name="Light List Accent 5" w:uiPriority="61"/>
-    <w:lsdException w:name="Light Grid Accent 5" w:uiPriority="62"/>
-    <w:lsdException w:name="Medium Shading 1 Accent 5" w:uiPriority="63"/>
-    <w:lsdException w:name="Medium Shading 2 Accent 5" w:uiPriority="64"/>
-    <w:lsdException w:name="Medium List 1 Accent 5" w:uiPriority="65"/>
-    <w:lsdException w:name="Medium List 2 Accent 5" w:uiPriority="66"/>
-    <w:lsdException w:name="Medium Grid 1 Accent 5" w:uiPriority="67"/>
-    <w:lsdException w:name="Medium Grid 2 Accent 5" w:uiPriority="68"/>
-    <w:lsdException w:name="Medium Grid 3 Accent 5" w:uiPriority="69"/>
-    <w:lsdException w:name="Dark List Accent 5" w:uiPriority="70"/>
-    <w:lsdException w:name="Colorful Shading Accent 5" w:uiPriority="71"/>
-    <w:lsdException w:name="Colorful List Accent 5" w:uiPriority="72"/>
-    <w:lsdException w:name="Colorful Grid Accent 5" w:uiPriority="73"/>
-    <w:lsdException w:name="Light Shading Accent 6" w:uiPriority="60"/>
-    <w:lsdException w:name="Light List Accent 6" w:uiPriority="61"/>
-    <w:lsdException w:name="Light Grid Accent 6" w:uiPriority="62"/>
-    <w:lsdException w:name="Medium Shading 1 Accent 6" w:uiPriority="63"/>
-    <w:lsdException w:name="Medium Shading 2 Accent 6" w:uiPriority="64"/>
-    <w:lsdException w:name="Medium List 1 Accent 6" w:uiPriority="65"/>
-    <w:lsdException w:name="Medium List 2 Accent 6" w:uiPriority="66"/>
-    <w:lsdException w:name="Medium Grid 1 Accent 6" w:uiPriority="67"/>
-    <w:lsdException w:name="Medium Grid 2 Accent 6" w:uiPriority="68"/>
-    <w:lsdException w:name="Medium Grid 3 Accent 6" w:uiPriority="69"/>
-    <w:lsdException w:name="Dark List Accent 6" w:uiPriority="70"/>
-    <w:lsdException w:name="Colorful Shading Accent 6" w:uiPriority="71"/>
-    <w:lsdException w:name="Colorful List Accent 6" w:uiPriority="72"/>
-    <w:lsdException w:name="Colorful Grid Accent 6" w:uiPriority="73"/>
-    <w:lsdException w:name="Subtle Emphasis" w:uiPriority="19" w:qFormat="1"/>
-    <w:lsdException w:name="Intense Emphasis" w:uiPriority="21" w:qFormat="1"/>
-    <w:lsdException w:name="Subtle Reference" w:uiPriority="31" w:qFormat="1"/>
-    <w:lsdException w:name="Intense Reference" w:uiPriority="32" w:qFormat="1"/>
-    <w:lsdException w:name="Book Title" w:uiPriority="33" w:qFormat="1"/>
-    <w:lsdException w:name="Bibliography" w:semiHidden="1" w:uiPriority="37" w:unhideWhenUsed="1"/>
-    <w:lsdException w:name="TOC Heading" w:semiHidden="1" w:uiPriority="39" w:unhideWhenUsed="1" w:qFormat="1"/>
-    <w:lsdException w:name="Grid Table 4" w:uiPriority="49"/>
-    <w:lsdException w:name="Grid Table 5 Dark" w:uiPriority="50"/>
-    <w:lsdException w:name="Grid Table 6 Colorful" w:uiPriority="51"/>
-    <w:lsdException w:name="Grid Table 7 Colorful" w:uiPriority="52"/>
-    <w:lsdException w:name="Grid Table 1 Light Accent 1" w:uiPriority="46"/>
-    <w:lsdException w:name="Grid Table 2 Accent 1" w:uiPriority="47"/>
-    <w:lsdException w:name="Grid Table 3 Accent 1" w:uiPriority="48"/>
-    <w:lsdException w:name="Grid Table 4 Accent 1" w:uiPriority="49"/>
-    <w:lsdException w:name="Grid Table 5 Dark Accent 1" w:uiPriority="50"/>
-    <w:lsdException w:name="Grid Table 6 Colorful Accent 1" w:uiPriority="51"/>
-    <w:lsdException w:name="Grid Table 7 Colorful Accent 1" w:uiPriority="52"/>
-    <w:lsdException w:name="Grid Table 1 Light Accent 2" w:uiPriority="46"/>
-    <w:lsdException w:name="Grid Table 2 Accent 2" w:uiPriority="47"/>
-    <w:lsdException w:name="Grid Table 3 Accent 2" w:uiPriority="48"/>
-    <w:lsdException w:name="Grid Table 4 Accent 2" w:uiPriority="49"/>
-    <w:lsdException w:name="Grid Table 5 Dark Accent 2" w:uiPriority="50"/>
-    <w:lsdException w:name="Grid Table 6 Colorful Accent 2" w:uiPriority="51"/>
-    <w:lsdException w:name="Grid Table 7 Colorful Accent 2" w:uiPriority="52"/>
-    <w:lsdException w:name="Grid Table 1 Light Accent 3" w:uiPriority="46"/>
-    <w:lsdException w:name="Grid Table 2 Accent 3" w:uiPriority="47"/>
-    <w:lsdException w:name="Grid Table 3 Accent 3" w:uiPriority="48"/>
-    <w:lsdException w:name="Grid Table 4 Accent 3" w:uiPriority="49"/>
-    <w:lsdException w:name="Grid Table 5 Dark Accent 3" w:uiPriority="50"/>
-    <w:lsdException w:name="Grid Table 6 Colorful Accent 3" w:uiPriority="51"/>
-    <w:lsdException w:name="Grid Table 7 Colorful Accent 3" w:uiPriority="52"/>
-    <w:lsdException w:name="Grid Table 1 Light Accent 4" w:uiPriority="46"/>
-    <w:lsdException w:name="Grid Table 2 Accent 4" w:uiPriority="47"/>
-    <w:lsdException w:name="Grid Table 3 Accent 4" w:uiPriority="48"/>
-    <w:lsdException w:name="Grid Table 4 Accent 4" w:uiPriority="49"/>
-    <w:lsdException w:name="Grid Table 5 Dark Accent 4" w:uiPriority="50"/>
-    <w:lsdException w:name="Grid Table 6 Colorful Accent 4" w:uiPriority="51"/>
-    <w:lsdException w:name="Grid Table 7 Colorful Accent 4" w:uiPriority="52"/>
-    <w:lsdException w:name="Grid Table 1 Light Accent 5" w:uiPriority="46"/>
-    <w:lsdException w:name="Grid Table 2 Accent 5" w:uiPriority="47"/>
-    <w:lsdException w:name="Grid Table 3 Accent 5" w:uiPriority="48"/>
-    <w:lsdException w:name="Grid Table 4 Accent 5" w:uiPriority="49"/>
-    <w:lsdException w:name="Grid Table 5 Dark Accent 5" w:uiPriority="50"/>
-    <w:lsdException w:name="Grid Table 6 Colorful Accent 5" w:uiPriority="51"/>
-    <w:lsdException w:name="Grid Table 7 Colorful Accent 5" w:uiPriority="52"/>
-    <w:lsdException w:name="Grid Table 1 Light Accent 6" w:uiPriority="46"/>
-    <w:lsdException w:name="Grid Table 2 Accent 6" w:uiPriority="47"/>
-    <w:lsdException w:name="Grid Table 3 Accent 6" w:uiPriority="48"/>
-    <w:lsdException w:name="Grid Table 4 Accent 6" w:uiPriority="49"/>
-    <w:lsdException w:name="Grid Table 5 Dark Accent 6" w:uiPriority="50"/>
-    <w:lsdException w:name="Grid Table 6 Colorful Accent 6" w:uiPriority="51"/>
-    <w:lsdException w:name="Grid Table 7 Colorful Accent 6" w:uiPriority="52"/>
-    <w:lsdException w:name="List Table 1 Light" w:uiPriority="46"/>
-    <w:lsdException w:name="List Table 2" w:uiPriority="47"/>
-    <w:lsdException w:name="List Table 3" w:uiPriority="48"/>
-    <w:lsdException w:name="List Table 4" w:uiPriority="49"/>
-    <w:lsdException w:name="List Table 5 Dark" w:uiPriority="50"/>
-    <w:lsdException w:name="List Table 6 Colorful" w:uiPriority="51"/>
-    <w:lsdException w:name="List Table 7 Colorful" w:uiPriority="52"/>
-    <w:lsdException w:name="List Table 1 Light Accent 1" w:uiPriority="46"/>
-    <w:lsdException w:name="List Table 2 Accent 1" w:uiPriority="47"/>
-    <w:lsdException w:name="List Table 3 Accent 1" w:uiPriority="48"/>
-    <w:lsdException w:name="List Table 4 Accent 1" w:uiPriority="49"/>
-    <w:lsdException w:name="List Table 5 Dark Accent 1" w:uiPriority="50"/>
-    <w:lsdException w:name="List Table 6 Colorful Accent 1" w:uiPriority="51"/>
-    <w:lsdException w:name="List Table 7 Colorful Accent 1" w:uiPriority="52"/>
-    <w:lsdException w:name="List Table 1 Light Accent 2" w:uiPriority="46"/>
-    <w:lsdException w:name="List Table 2 Accent 2" w:uiPriority="47"/>
-    <w:lsdException w:name="List Table 3 Accent 2" w:uiPriority="48"/>
-    <w:lsdException w:name="List Table 4 Accent 2" w:uiPriority="49"/>
-    <w:lsdException w:name="List Table 5 Dark Accent 2" w:uiPriority="50"/>
-    <w:lsdException w:name="List Table 6 Colorful Accent 2" w:uiPriority="51"/>
-    <w:lsdException w:name="List Table 7 Colorful Accent 2" w:uiPriority="52"/>
-    <w:lsdException w:name="List Table 1 Light Accent 3" w:uiPriority="46"/>
-    <w:lsdException w:name="List Table 2 Accent 3" w:uiPriority="47"/>
-    <w:lsdException w:name="List Table 3 Accent 3" w:uiPriority="48"/>
-    <w:lsdException w:name="List Table 4 Accent 3" w:uiPriority="49"/>
-    <w:lsdException w:name="List Table 5 Dark Accent 3" w:uiPriority="50"/>
-    <w:lsdException w:name="List Table 6 Colorful Accent 3" w:uiPriority="51"/>
-    <w:lsdException w:name="List Table 7 Colorful Accent 3" w:uiPriority="52"/>
-    <w:lsdException w:name="List Table 1 Light Accent 4" w:uiPriority="46"/>
-    <w:lsdException w:name="List Table 2 Accent 4" w:uiPriority="47"/>
-    <w:lsdException w:name="List Table 3 Accent 4" w:uiPriority="48"/>
-    <w:lsdException w:name="List Table 4 Accent 4" w:uiPriority="49"/>
-    <w:lsdException w:name="List Table 5 Dark Accent 4" w:uiPriority="50"/>
-    <w:lsdException w:name="List Table 6 Colorful Accent 4" w:uiPriority="51"/>
-    <w:lsdException w:name="List Table 7 Colorful Accent 4" w:uiPriority="52"/>
-    <w:lsdException w:name="List Table 1 Light Accent 5" w:uiPriority="46"/>
-    <w:lsdException w:name="List Table 2 Accent 5" w:uiPriority="47"/>
-    <w:lsdException w:name="List Table 3 Accent 5" w:uiPriority="48"/>
-    <w:lsdException w:name="List Table 4 Accent 5" w:uiPriority="49"/>
-    <w:lsdException w:name="List Table 5 Dark Accent 5" w:uiPriority="50"/>
-    <w:lsdException w:name="List Table 6 Colorful Accent 5" w:uiPriority="51"/>
-    <w:lsdException w:name="List Table 7 Colorful Accent 5" w:uiPriority="52"/>
-    <w:lsdException w:name="List Table 1 Light Accent 6" w:uiPriority="46"/>
-    <w:lsdException w:name="List Table 2 Accent 6" w:uiPriority="47"/>
-    <w:lsdException w:name="List Table 3 Accent 6" w:uiPriority="48"/>
-    <w:lsdException w:name="List Table 4 Accent 6" w:uiPriority="49"/>
-    <w:lsdException w:name="List Table 5 Dark Accent 6" w:uiPriority="50"/>
-    <w:lsdException w:name="List Table 6 Colorful Accent 6" w:uiPriority="51"/>
-    <w:lsdException w:name="List Table 7 Colorful Accent 6" w:uiPriority="52"/>
-    <w:lsdException w:name="Mention" w:semiHidden="1" w:unhideWhenUsed="1"/>
-    <w:lsdException w:name="Smart Hyperlink" w:semiHidden="1" w:unhideWhenUsed="1"/>
-    <w:lsdException w:name="Hashtag" w:semiHidden="1" w:unhideWhenUsed="1"/>
-    <w:lsdException w:name="Unresolved Mention" w:semiHidden="1" w:unhideWhenUsed="1"/>
+  <w:latentStyles w:defLockedState="0" w:defUIPriority="99" w:defSemiHidden="1" w:defUnhideWhenUsed="1" w:defQFormat="0" w:count="276">
+    <w:lsdException w:name="Normal" w:semiHidden="0" w:uiPriority="0" w:unhideWhenUsed="0" w:qFormat="1"/>
+    <w:lsdException w:name="heading 1" w:semiHidden="0" w:uiPriority="9" w:unhideWhenUsed="0" w:qFormat="1"/>
+    <w:lsdException w:name="heading 2" w:uiPriority="9" w:qFormat="1"/>
+    <w:lsdException w:name="heading 3" w:uiPriority="9" w:qFormat="1"/>
+    <w:lsdException w:name="heading 4" w:uiPriority="9" w:qFormat="1"/>
+    <w:lsdException w:name="heading 5" w:uiPriority="9" w:qFormat="1"/>
+    <w:lsdException w:name="heading 6" w:uiPriority="9" w:qFormat="1"/>
+    <w:lsdException w:name="heading 7" w:uiPriority="9" w:qFormat="1"/>
+    <w:lsdException w:name="heading 8" w:uiPriority="9" w:qFormat="1"/>
+    <w:lsdException w:name="heading 9" w:uiPriority="9" w:qFormat="1"/>
+    <w:lsdException w:name="toc 1" w:uiPriority="39"/>
+    <w:lsdException w:name="toc 2" w:uiPriority="39"/>
+    <w:lsdException w:name="toc 3" w:uiPriority="39"/>
+    <w:lsdException w:name="toc 4" w:uiPriority="39"/>
+    <w:lsdException w:name="toc 5" w:uiPriority="39"/>
+    <w:lsdException w:name="toc 6" w:uiPriority="39"/>
+    <w:lsdException w:name="toc 7" w:uiPriority="39"/>
+    <w:lsdException w:name="toc 8" w:uiPriority="39"/>
+    <w:lsdException w:name="toc 9" w:uiPriority="39"/>
+    <w:lsdException w:name="caption" w:uiPriority="35" w:qFormat="1"/>
+    <w:lsdException w:name="Title" w:semiHidden="0" w:uiPriority="10" w:unhideWhenUsed="0" w:qFormat="1"/>
+    <w:lsdException w:name="Default Paragraph Font" w:uiPriority="1"/>
+    <w:lsdException w:name="Subtitle" w:semiHidden="0" w:uiPriority="11" w:unhideWhenUsed="0" w:qFormat="1"/>
+    <w:lsdException w:name="Strong" w:semiHidden="0" w:uiPriority="22" w:unhideWhenUsed="0" w:qFormat="1"/>
+    <w:lsdException w:name="Emphasis" w:semiHidden="0" w:uiPriority="20" w:unhideWhenUsed="0" w:qFormat="1"/>
+    <w:lsdException w:name="Table Grid" w:semiHidden="0" w:uiPriority="59" w:unhideWhenUsed="0"/>
+    <w:lsdException w:name="Note Level 1" w:semiHidden="0" w:unhideWhenUsed="0"/>
+    <w:lsdException w:name="Note Level 2" w:semiHidden="0" w:unhideWhenUsed="0"/>
+    <w:lsdException w:name="Note Level 3" w:semiHidden="0" w:unhideWhenUsed="0"/>
+    <w:lsdException w:name="Note Level 4" w:semiHidden="0" w:unhideWhenUsed="0"/>
+    <w:lsdException w:name="Note Level 5" w:semiHidden="0" w:unhideWhenUsed="0"/>
+    <w:lsdException w:name="Note Level 6" w:semiHidden="0" w:unhideWhenUsed="0"/>
+    <w:lsdException w:name="Note Level 7" w:semiHidden="0" w:unhideWhenUsed="0"/>
+    <w:lsdException w:name="Note Level 8" w:semiHidden="0" w:unhideWhenUsed="0"/>
+    <w:lsdException w:name="Note Level 9" w:semiHidden="0" w:unhideWhenUsed="0"/>
+    <w:lsdException w:name="Placeholder Text" w:unhideWhenUsed="0"/>
+    <w:lsdException w:name="No Spacing" w:semiHidden="0" w:uiPriority="1" w:unhideWhenUsed="0" w:qFormat="1"/>
+    <w:lsdException w:name="Light Shading" w:semiHidden="0" w:uiPriority="60" w:unhideWhenUsed="0"/>
+    <w:lsdException w:name="Light List" w:semiHidden="0" w:uiPriority="61" w:unhideWhenUsed="0"/>
+    <w:lsdException w:name="Light Grid" w:semiHidden="0" w:uiPriority="62" w:unhideWhenUsed="0"/>
+    <w:lsdException w:name="Medium Shading 1" w:semiHidden="0" w:uiPriority="63" w:unhideWhenUsed="0"/>
+    <w:lsdException w:name="Medium Shading 2" w:semiHidden="0" w:uiPriority="64" w:unhideWhenUsed="0"/>
+    <w:lsdException w:name="Medium List 1" w:semiHidden="0" w:uiPriority="65" w:unhideWhenUsed="0"/>
+    <w:lsdException w:name="Medium List 2" w:semiHidden="0" w:uiPriority="66" w:unhideWhenUsed="0"/>
+    <w:lsdException w:name="Medium Grid 1" w:semiHidden="0" w:uiPriority="67" w:unhideWhenUsed="0"/>
+    <w:lsdException w:name="Medium Grid 2" w:semiHidden="0" w:uiPriority="68" w:unhideWhenUsed="0"/>
+    <w:lsdException w:name="Medium Grid 3" w:semiHidden="0" w:uiPriority="69" w:unhideWhenUsed="0"/>
+    <w:lsdException w:name="Dark List" w:semiHidden="0" w:uiPriority="70" w:unhideWhenUsed="0"/>
+    <w:lsdException w:name="Colorful Shading" w:semiHidden="0" w:uiPriority="71" w:unhideWhenUsed="0"/>
+    <w:lsdException w:name="Colorful List" w:semiHidden="0" w:uiPriority="72" w:unhideWhenUsed="0"/>
+    <w:lsdException w:name="Colorful Grid" w:semiHidden="0" w:uiPriority="73" w:unhideWhenUsed="0"/>
+    <w:lsdException w:name="Light Shading Accent 1" w:semiHidden="0" w:uiPriority="60" w:unhideWhenUsed="0"/>
+    <w:lsdException w:name="Light List Accent 1" w:semiHidden="0" w:uiPriority="61" w:unhideWhenUsed="0"/>
+    <w:lsdException w:name="Light Grid Accent 1" w:semiHidden="0" w:uiPriority="62" w:unhideWhenUsed="0"/>
+    <w:lsdException w:name="Medium Shading 1 Accent 1" w:semiHidden="0" w:uiPriority="63" w:unhideWhenUsed="0"/>
+    <w:lsdException w:name="Medium Shading 2 Accent 1" w:semiHidden="0" w:uiPriority="64" w:unhideWhenUsed="0"/>
+    <w:lsdException w:name="Medium List 1 Accent 1" w:semiHidden="0" w:uiPriority="65" w:unhideWhenUsed="0"/>
+    <w:lsdException w:name="Revision" w:unhideWhenUsed="0"/>
+    <w:lsdException w:name="List Paragraph" w:semiHidden="0" w:uiPriority="34" w:unhideWhenUsed="0" w:qFormat="1"/>
+    <w:lsdException w:name="Quote" w:semiHidden="0" w:uiPriority="29" w:unhideWhenUsed="0" w:qFormat="1"/>
+    <w:lsdException w:name="Intense Quote" w:semiHidden="0" w:uiPriority="30" w:unhideWhenUsed="0" w:qFormat="1"/>
+    <w:lsdException w:name="Medium List 2 Accent 1" w:semiHidden="0" w:uiPriority="66" w:unhideWhenUsed="0"/>
+    <w:lsdException w:name="Medium Grid 1 Accent 1" w:semiHidden="0" w:uiPriority="67" w:unhideWhenUsed="0"/>
+    <w:lsdException w:name="Medium Grid 2 Accent 1" w:semiHidden="0" w:uiPriority="68" w:unhideWhenUsed="0"/>
+    <w:lsdException w:name="Medium Grid 3 Accent 1" w:semiHidden="0" w:uiPriority="69" w:unhideWhenUsed="0"/>
+    <w:lsdException w:name="Dark List Accent 1" w:semiHidden="0" w:uiPriority="70" w:unhideWhenUsed="0"/>
+    <w:lsdException w:name="Colorful Shading Accent 1" w:semiHidden="0" w:uiPriority="71" w:unhideWhenUsed="0"/>
+    <w:lsdException w:name="Colorful List Accent 1" w:semiHidden="0" w:uiPriority="72" w:unhideWhenUsed="0"/>
+    <w:lsdException w:name="Colorful Grid Accent 1" w:semiHidden="0" w:uiPriority="73" w:unhideWhenUsed="0"/>
+    <w:lsdException w:name="Light Shading Accent 2" w:semiHidden="0" w:uiPriority="60" w:unhideWhenUsed="0"/>
+    <w:lsdException w:name="Light List Accent 2" w:semiHidden="0" w:uiPriority="61" w:unhideWhenUsed="0"/>
+    <w:lsdException w:name="Light Grid Accent 2" w:semiHidden="0" w:uiPriority="62" w:unhideWhenUsed="0"/>
+    <w:lsdException w:name="Medium Shading 1 Accent 2" w:semiHidden="0" w:uiPriority="63" w:unhideWhenUsed="0"/>
+    <w:lsdException w:name="Medium Shading 2 Accent 2" w:semiHidden="0" w:uiPriority="64" w:unhideWhenUsed="0"/>
+    <w:lsdException w:name="Medium List 1 Accent 2" w:semiHidden="0" w:uiPriority="65" w:unhideWhenUsed="0"/>
+    <w:lsdException w:name="Medium List 2 Accent 2" w:semiHidden="0" w:uiPriority="66" w:unhideWhenUsed="0"/>
+    <w:lsdException w:name="Medium Grid 1 Accent 2" w:semiHidden="0" w:uiPriority="67" w:unhideWhenUsed="0"/>
+    <w:lsdException w:name="Medium Grid 2 Accent 2" w:semiHidden="0" w:uiPriority="68" w:unhideWhenUsed="0"/>
+    <w:lsdException w:name="Medium Grid 3 Accent 2" w:semiHidden="0" w:uiPriority="69" w:unhideWhenUsed="0"/>
+    <w:lsdException w:name="Dark List Accent 2" w:semiHidden="0" w:uiPriority="70" w:unhideWhenUsed="0"/>
+    <w:lsdException w:name="Colorful Shading Accent 2" w:semiHidden="0" w:uiPriority="71" w:unhideWhenUsed="0"/>
+    <w:lsdException w:name="Colorful List Accent 2" w:semiHidden="0" w:uiPriority="72" w:unhideWhenUsed="0"/>
+    <w:lsdException w:name="Colorful Grid Accent 2" w:semiHidden="0" w:uiPriority="73" w:unhideWhenUsed="0"/>
+    <w:lsdException w:name="Light Shading Accent 3" w:semiHidden="0" w:uiPriority="60" w:unhideWhenUsed="0"/>
+    <w:lsdException w:name="Light List Accent 3" w:semiHidden="0" w:uiPriority="61" w:unhideWhenUsed="0"/>
+    <w:lsdException w:name="Light Grid Accent 3" w:semiHidden="0" w:uiPriority="62" w:unhideWhenUsed="0"/>
+    <w:lsdException w:name="Medium Shading 1 Accent 3" w:semiHidden="0" w:uiPriority="63" w:unhideWhenUsed="0"/>
+    <w:lsdException w:name="Medium Shading 2 Accent 3" w:semiHidden="0" w:uiPriority="64" w:unhideWhenUsed="0"/>
+    <w:lsdException w:name="Medium List 1 Accent 3" w:semiHidden="0" w:uiPriority="65" w:unhideWhenUsed="0"/>
+    <w:lsdException w:name="Medium List 2 Accent 3" w:semiHidden="0" w:uiPriority="66" w:unhideWhenUsed="0"/>
+    <w:lsdException w:name="Medium Grid 1 Accent 3" w:semiHidden="0" w:uiPriority="67" w:unhideWhenUsed="0"/>
+    <w:lsdException w:name="Medium Grid 2 Accent 3" w:semiHidden="0" w:uiPriority="68" w:unhideWhenUsed="0"/>
+    <w:lsdException w:name="Medium Grid 3 Accent 3" w:semiHidden="0" w:uiPriority="69" w:unhideWhenUsed="0"/>
+    <w:lsdException w:name="Dark List Accent 3" w:semiHidden="0" w:uiPriority="70" w:unhideWhenUsed="0"/>
+    <w:lsdException w:name="Colorful Shading Accent 3" w:semiHidden="0" w:uiPriority="71" w:unhideWhenUsed="0"/>
+    <w:lsdException w:name="Colorful List Accent 3" w:semiHidden="0" w:uiPriority="72" w:unhideWhenUsed="0"/>
+    <w:lsdException w:name="Colorful Grid Accent 3" w:semiHidden="0" w:uiPriority="73" w:unhideWhenUsed="0"/>
+    <w:lsdException w:name="Light Shading Accent 4" w:semiHidden="0" w:uiPriority="60" w:unhideWhenUsed="0"/>
+    <w:lsdException w:name="Light List Accent 4" w:semiHidden="0" w:uiPriority="61" w:unhideWhenUsed="0"/>
+    <w:lsdException w:name="Light Grid Accent 4" w:semiHidden="0" w:uiPriority="62" w:unhideWhenUsed="0"/>
+    <w:lsdException w:name="Medium Shading 1 Accent 4" w:semiHidden="0" w:uiPriority="63" w:unhideWhenUsed="0"/>
+    <w:lsdException w:name="Medium Shading 2 Accent 4" w:semiHidden="0" w:uiPriority="64" w:unhideWhenUsed="0"/>
+    <w:lsdException w:name="Medium List 1 Accent 4" w:semiHidden="0" w:uiPriority="65" w:unhideWhenUsed="0"/>
+    <w:lsdException w:name="Medium List 2 Accent 4" w:semiHidden="0" w:uiPriority="66" w:unhideWhenUsed="0"/>
+    <w:lsdException w:name="Medium Grid 1 Accent 4" w:semiHidden="0" w:uiPriority="67" w:unhideWhenUsed="0"/>
+    <w:lsdException w:name="Medium Grid 2 Accent 4" w:semiHidden="0" w:uiPriority="68" w:unhideWhenUsed="0"/>
+    <w:lsdException w:name="Medium Grid 3 Accent 4" w:semiHidden="0" w:uiPriority="69" w:unhideWhenUsed="0"/>
+    <w:lsdException w:name="Dark List Accent 4" w:semiHidden="0" w:uiPriority="70" w:unhideWhenUsed="0"/>
+    <w:lsdException w:name="Colorful Shading Accent 4" w:semiHidden="0" w:uiPriority="71" w:unhideWhenUsed="0"/>
+    <w:lsdException w:name="Colorful List Accent 4" w:semiHidden="0" w:uiPriority="72" w:unhideWhenUsed="0"/>
+    <w:lsdException w:name="Colorful Grid Accent 4" w:semiHidden="0" w:uiPriority="73" w:unhideWhenUsed="0"/>
+    <w:lsdException w:name="Light Shading Accent 5" w:semiHidden="0" w:uiPriority="60" w:unhideWhenUsed="0"/>
+    <w:lsdException w:name="Light List Accent 5" w:semiHidden="0" w:uiPriority="61" w:unhideWhenUsed="0"/>
+    <w:lsdException w:name="Light Grid Accent 5" w:semiHidden="0" w:uiPriority="62" w:unhideWhenUsed="0"/>
+    <w:lsdException w:name="Medium Shading 1 Accent 5" w:semiHidden="0" w:uiPriority="63" w:unhideWhenUsed="0"/>
+    <w:lsdException w:name="Medium Shading 2 Accent 5" w:semiHidden="0" w:uiPriority="64" w:unhideWhenUsed="0"/>
+    <w:lsdException w:name="Medium List 1 Accent 5" w:semiHidden="0" w:uiPriority="65" w:unhideWhenUsed="0"/>
+    <w:lsdException w:name="Medium List 2 Accent 5" w:semiHidden="0" w:uiPriority="66" w:unhideWhenUsed="0"/>
+    <w:lsdException w:name="Medium Grid 1 Accent 5" w:semiHidden="0" w:uiPriority="67" w:unhideWhenUsed="0"/>
+    <w:lsdException w:name="Medium Grid 2 Accent 5" w:semiHidden="0" w:uiPriority="68" w:unhideWhenUsed="0"/>
+    <w:lsdException w:name="Medium Grid 3 Accent 5" w:semiHidden="0" w:uiPriority="69" w:unhideWhenUsed="0"/>
+    <w:lsdException w:name="Dark List Accent 5" w:semiHidden="0" w:uiPriority="70" w:unhideWhenUsed="0"/>
+    <w:lsdException w:name="Colorful Shading Accent 5" w:semiHidden="0" w:uiPriority="71" w:unhideWhenUsed="0"/>
+    <w:lsdException w:name="Colorful List Accent 5" w:semiHidden="0" w:uiPriority="72" w:unhideWhenUsed="0"/>
+    <w:lsdException w:name="Colorful Grid Accent 5" w:semiHidden="0" w:uiPriority="73" w:unhideWhenUsed="0"/>
+    <w:lsdException w:name="Light Shading Accent 6" w:semiHidden="0" w:uiPriority="60" w:unhideWhenUsed="0"/>
+    <w:lsdException w:name="Light List Accent 6" w:semiHidden="0" w:uiPriority="61" w:unhideWhenUsed="0"/>
+    <w:lsdException w:name="Light Grid Accent 6" w:semiHidden="0" w:uiPriority="62" w:unhideWhenUsed="0"/>
+    <w:lsdException w:name="Medium Shading 1 Accent 6" w:semiHidden="0" w:uiPriority="63" w:unhideWhenUsed="0"/>
+    <w:lsdException w:name="Medium Shading 2 Accent 6" w:semiHidden="0" w:uiPriority="64" w:unhideWhenUsed="0"/>
+    <w:lsdException w:name="Medium List 1 Accent 6" w:semiHidden="0" w:uiPriority="65" w:unhideWhenUsed="0"/>
+    <w:lsdException w:name="Medium List 2 Accent 6" w:semiHidden="0" w:uiPriority="66" w:unhideWhenUsed="0"/>
+    <w:lsdException w:name="Medium Grid 1 Accent 6" w:semiHidden="0" w:uiPriority="67" w:unhideWhenUsed="0"/>
+    <w:lsdException w:name="Medium Grid 2 Accent 6" w:semiHidden="0" w:uiPriority="68" w:unhideWhenUsed="0"/>
+    <w:lsdException w:name="Medium Grid 3 Accent 6" w:semiHidden="0" w:uiPriority="69" w:unhideWhenUsed="0"/>
+    <w:lsdException w:name="Dark List Accent 6" w:semiHidden="0" w:uiPriority="70" w:unhideWhenUsed="0"/>
+    <w:lsdException w:name="Colorful Shading Accent 6" w:semiHidden="0" w:uiPriority="71" w:unhideWhenUsed="0"/>
+    <w:lsdException w:name="Colorful List Accent 6" w:semiHidden="0" w:uiPriority="72" w:unhideWhenUsed="0"/>
+    <w:lsdException w:name="Colorful Grid Accent 6" w:semiHidden="0" w:uiPriority="73" w:unhideWhenUsed="0"/>
+    <w:lsdException w:name="Subtle Emphasis" w:semiHidden="0" w:uiPriority="19" w:unhideWhenUsed="0" w:qFormat="1"/>
+    <w:lsdException w:name="Intense Emphasis" w:semiHidden="0" w:uiPriority="21" w:unhideWhenUsed="0" w:qFormat="1"/>
+    <w:lsdException w:name="Subtle Reference" w:semiHidden="0" w:uiPriority="31" w:unhideWhenUsed="0" w:qFormat="1"/>
+    <w:lsdException w:name="Intense Reference" w:semiHidden="0" w:uiPriority="32" w:unhideWhenUsed="0" w:qFormat="1"/>
+    <w:lsdException w:name="Book Title" w:semiHidden="0" w:uiPriority="33" w:unhideWhenUsed="0" w:qFormat="1"/>
+    <w:lsdException w:name="Bibliography" w:uiPriority="37"/>
+    <w:lsdException w:name="TOC Heading" w:uiPriority="39" w:qFormat="1"/>
   </w:latentStyles>
   <w:style w:type="paragraph" w:default="1" w:styleId="Normal">
     <w:name w:val="Normal"/>
@@ -7338,6 +7198,7 @@
     <w:uiPriority w:val="59"/>
     <w:rsid w:val="00A41E20"/>
     <w:tblPr>
+      <w:tblInd w:w="0" w:type="dxa"/>
       <w:tblBorders>
         <w:top w:val="single" w:sz="4" w:space="0" w:color="auto"/>
         <w:left w:val="single" w:sz="4" w:space="0" w:color="auto"/>
@@ -7346,6 +7207,291 @@
         <w:insideH w:val="single" w:sz="4" w:space="0" w:color="auto"/>
         <w:insideV w:val="single" w:sz="4" w:space="0" w:color="auto"/>
       </w:tblBorders>
+      <w:tblCellMar>
+        <w:top w:w="0" w:type="dxa"/>
+        <w:left w:w="108" w:type="dxa"/>
+        <w:bottom w:w="0" w:type="dxa"/>
+        <w:right w:w="108" w:type="dxa"/>
+      </w:tblCellMar>
+    </w:tblPr>
+  </w:style>
+  <w:style w:type="paragraph" w:styleId="BalloonText">
+    <w:name w:val="Balloon Text"/>
+    <w:basedOn w:val="Normal"/>
+    <w:link w:val="BalloonTextChar"/>
+    <w:uiPriority w:val="99"/>
+    <w:semiHidden/>
+    <w:unhideWhenUsed/>
+    <w:rsid w:val="00ED776B"/>
+    <w:rPr>
+      <w:rFonts w:ascii="Lucida Grande" w:hAnsi="Lucida Grande" w:cs="Lucida Grande"/>
+      <w:sz w:val="18"/>
+      <w:szCs w:val="18"/>
+    </w:rPr>
+  </w:style>
+  <w:style w:type="character" w:customStyle="1" w:styleId="BalloonTextChar">
+    <w:name w:val="Balloon Text Char"/>
+    <w:basedOn w:val="DefaultParagraphFont"/>
+    <w:link w:val="BalloonText"/>
+    <w:uiPriority w:val="99"/>
+    <w:semiHidden/>
+    <w:rsid w:val="00ED776B"/>
+    <w:rPr>
+      <w:rFonts w:ascii="Lucida Grande" w:hAnsi="Lucida Grande" w:cs="Lucida Grande"/>
+      <w:sz w:val="18"/>
+      <w:szCs w:val="18"/>
+    </w:rPr>
+  </w:style>
+  <w:style w:type="character" w:styleId="PlaceholderText">
+    <w:name w:val="Placeholder Text"/>
+    <w:basedOn w:val="DefaultParagraphFont"/>
+    <w:uiPriority w:val="99"/>
+    <w:semiHidden/>
+    <w:rsid w:val="00BE77A9"/>
+    <w:rPr>
+      <w:color w:val="808080"/>
+    </w:rPr>
+  </w:style>
+</w:styles>
+</file>
+
+<file path=word/stylesWithEffects.xml><?xml version="1.0" encoding="utf-8"?>
+<w:styles xmlns:wpc="http://schemas.microsoft.com/office/word/2010/wordprocessingCanvas" xmlns:mo="http://schemas.microsoft.com/office/mac/office/2008/main" xmlns:mc="http://schemas.openxmlformats.org/markup-compatibility/2006" xmlns:mv="urn:schemas-microsoft-com:mac:vml" xmlns:o="urn:schemas-microsoft-com:office:office" xmlns:r="http://schemas.openxmlformats.org/officeDocument/2006/relationships" xmlns:m="http://schemas.openxmlformats.org/officeDocument/2006/math" xmlns:v="urn:schemas-microsoft-com:vml" xmlns:wp14="http://schemas.microsoft.com/office/word/2010/wordprocessingDrawing" xmlns:wp="http://schemas.openxmlformats.org/drawingml/2006/wordprocessingDrawing" xmlns:w10="urn:schemas-microsoft-com:office:word" xmlns:w="http://schemas.openxmlformats.org/wordprocessingml/2006/main" xmlns:w14="http://schemas.microsoft.com/office/word/2010/wordml" xmlns:wpg="http://schemas.microsoft.com/office/word/2010/wordprocessingGroup" xmlns:wpi="http://schemas.microsoft.com/office/word/2010/wordprocessingInk" xmlns:wne="http://schemas.microsoft.com/office/word/2006/wordml" xmlns:wps="http://schemas.microsoft.com/office/word/2010/wordprocessingShape" mc:Ignorable="w14 wp14">
+  <w:docDefaults>
+    <w:rPrDefault>
+      <w:rPr>
+        <w:rFonts w:asciiTheme="minorHAnsi" w:eastAsiaTheme="minorEastAsia" w:hAnsiTheme="minorHAnsi" w:cstheme="minorBidi"/>
+        <w:sz w:val="24"/>
+        <w:szCs w:val="24"/>
+        <w:lang w:val="en-GB" w:eastAsia="en-US" w:bidi="ar-SA"/>
+      </w:rPr>
+    </w:rPrDefault>
+    <w:pPrDefault/>
+  </w:docDefaults>
+  <w:latentStyles w:defLockedState="0" w:defUIPriority="99" w:defSemiHidden="1" w:defUnhideWhenUsed="1" w:defQFormat="0" w:count="276">
+    <w:lsdException w:name="Normal" w:semiHidden="0" w:uiPriority="0" w:unhideWhenUsed="0" w:qFormat="1"/>
+    <w:lsdException w:name="heading 1" w:semiHidden="0" w:uiPriority="9" w:unhideWhenUsed="0" w:qFormat="1"/>
+    <w:lsdException w:name="heading 2" w:uiPriority="9" w:qFormat="1"/>
+    <w:lsdException w:name="heading 3" w:uiPriority="9" w:qFormat="1"/>
+    <w:lsdException w:name="heading 4" w:uiPriority="9" w:qFormat="1"/>
+    <w:lsdException w:name="heading 5" w:uiPriority="9" w:qFormat="1"/>
+    <w:lsdException w:name="heading 6" w:uiPriority="9" w:qFormat="1"/>
+    <w:lsdException w:name="heading 7" w:uiPriority="9" w:qFormat="1"/>
+    <w:lsdException w:name="heading 8" w:uiPriority="9" w:qFormat="1"/>
+    <w:lsdException w:name="heading 9" w:uiPriority="9" w:qFormat="1"/>
+    <w:lsdException w:name="toc 1" w:uiPriority="39"/>
+    <w:lsdException w:name="toc 2" w:uiPriority="39"/>
+    <w:lsdException w:name="toc 3" w:uiPriority="39"/>
+    <w:lsdException w:name="toc 4" w:uiPriority="39"/>
+    <w:lsdException w:name="toc 5" w:uiPriority="39"/>
+    <w:lsdException w:name="toc 6" w:uiPriority="39"/>
+    <w:lsdException w:name="toc 7" w:uiPriority="39"/>
+    <w:lsdException w:name="toc 8" w:uiPriority="39"/>
+    <w:lsdException w:name="toc 9" w:uiPriority="39"/>
+    <w:lsdException w:name="caption" w:uiPriority="35" w:qFormat="1"/>
+    <w:lsdException w:name="Title" w:semiHidden="0" w:uiPriority="10" w:unhideWhenUsed="0" w:qFormat="1"/>
+    <w:lsdException w:name="Default Paragraph Font" w:uiPriority="1"/>
+    <w:lsdException w:name="Subtitle" w:semiHidden="0" w:uiPriority="11" w:unhideWhenUsed="0" w:qFormat="1"/>
+    <w:lsdException w:name="Strong" w:semiHidden="0" w:uiPriority="22" w:unhideWhenUsed="0" w:qFormat="1"/>
+    <w:lsdException w:name="Emphasis" w:semiHidden="0" w:uiPriority="20" w:unhideWhenUsed="0" w:qFormat="1"/>
+    <w:lsdException w:name="Table Grid" w:semiHidden="0" w:uiPriority="59" w:unhideWhenUsed="0"/>
+    <w:lsdException w:name="Note Level 1" w:semiHidden="0" w:unhideWhenUsed="0"/>
+    <w:lsdException w:name="Note Level 2" w:semiHidden="0" w:unhideWhenUsed="0"/>
+    <w:lsdException w:name="Note Level 3" w:semiHidden="0" w:unhideWhenUsed="0"/>
+    <w:lsdException w:name="Note Level 4" w:semiHidden="0" w:unhideWhenUsed="0"/>
+    <w:lsdException w:name="Note Level 5" w:semiHidden="0" w:unhideWhenUsed="0"/>
+    <w:lsdException w:name="Note Level 6" w:semiHidden="0" w:unhideWhenUsed="0"/>
+    <w:lsdException w:name="Note Level 7" w:semiHidden="0" w:unhideWhenUsed="0"/>
+    <w:lsdException w:name="Note Level 8" w:semiHidden="0" w:unhideWhenUsed="0"/>
+    <w:lsdException w:name="Note Level 9" w:semiHidden="0" w:unhideWhenUsed="0"/>
+    <w:lsdException w:name="Placeholder Text" w:unhideWhenUsed="0"/>
+    <w:lsdException w:name="No Spacing" w:semiHidden="0" w:uiPriority="1" w:unhideWhenUsed="0" w:qFormat="1"/>
+    <w:lsdException w:name="Light Shading" w:semiHidden="0" w:uiPriority="60" w:unhideWhenUsed="0"/>
+    <w:lsdException w:name="Light List" w:semiHidden="0" w:uiPriority="61" w:unhideWhenUsed="0"/>
+    <w:lsdException w:name="Light Grid" w:semiHidden="0" w:uiPriority="62" w:unhideWhenUsed="0"/>
+    <w:lsdException w:name="Medium Shading 1" w:semiHidden="0" w:uiPriority="63" w:unhideWhenUsed="0"/>
+    <w:lsdException w:name="Medium Shading 2" w:semiHidden="0" w:uiPriority="64" w:unhideWhenUsed="0"/>
+    <w:lsdException w:name="Medium List 1" w:semiHidden="0" w:uiPriority="65" w:unhideWhenUsed="0"/>
+    <w:lsdException w:name="Medium List 2" w:semiHidden="0" w:uiPriority="66" w:unhideWhenUsed="0"/>
+    <w:lsdException w:name="Medium Grid 1" w:semiHidden="0" w:uiPriority="67" w:unhideWhenUsed="0"/>
+    <w:lsdException w:name="Medium Grid 2" w:semiHidden="0" w:uiPriority="68" w:unhideWhenUsed="0"/>
+    <w:lsdException w:name="Medium Grid 3" w:semiHidden="0" w:uiPriority="69" w:unhideWhenUsed="0"/>
+    <w:lsdException w:name="Dark List" w:semiHidden="0" w:uiPriority="70" w:unhideWhenUsed="0"/>
+    <w:lsdException w:name="Colorful Shading" w:semiHidden="0" w:uiPriority="71" w:unhideWhenUsed="0"/>
+    <w:lsdException w:name="Colorful List" w:semiHidden="0" w:uiPriority="72" w:unhideWhenUsed="0"/>
+    <w:lsdException w:name="Colorful Grid" w:semiHidden="0" w:uiPriority="73" w:unhideWhenUsed="0"/>
+    <w:lsdException w:name="Light Shading Accent 1" w:semiHidden="0" w:uiPriority="60" w:unhideWhenUsed="0"/>
+    <w:lsdException w:name="Light List Accent 1" w:semiHidden="0" w:uiPriority="61" w:unhideWhenUsed="0"/>
+    <w:lsdException w:name="Light Grid Accent 1" w:semiHidden="0" w:uiPriority="62" w:unhideWhenUsed="0"/>
+    <w:lsdException w:name="Medium Shading 1 Accent 1" w:semiHidden="0" w:uiPriority="63" w:unhideWhenUsed="0"/>
+    <w:lsdException w:name="Medium Shading 2 Accent 1" w:semiHidden="0" w:uiPriority="64" w:unhideWhenUsed="0"/>
+    <w:lsdException w:name="Medium List 1 Accent 1" w:semiHidden="0" w:uiPriority="65" w:unhideWhenUsed="0"/>
+    <w:lsdException w:name="Revision" w:unhideWhenUsed="0"/>
+    <w:lsdException w:name="List Paragraph" w:semiHidden="0" w:uiPriority="34" w:unhideWhenUsed="0" w:qFormat="1"/>
+    <w:lsdException w:name="Quote" w:semiHidden="0" w:uiPriority="29" w:unhideWhenUsed="0" w:qFormat="1"/>
+    <w:lsdException w:name="Intense Quote" w:semiHidden="0" w:uiPriority="30" w:unhideWhenUsed="0" w:qFormat="1"/>
+    <w:lsdException w:name="Medium List 2 Accent 1" w:semiHidden="0" w:uiPriority="66" w:unhideWhenUsed="0"/>
+    <w:lsdException w:name="Medium Grid 1 Accent 1" w:semiHidden="0" w:uiPriority="67" w:unhideWhenUsed="0"/>
+    <w:lsdException w:name="Medium Grid 2 Accent 1" w:semiHidden="0" w:uiPriority="68" w:unhideWhenUsed="0"/>
+    <w:lsdException w:name="Medium Grid 3 Accent 1" w:semiHidden="0" w:uiPriority="69" w:unhideWhenUsed="0"/>
+    <w:lsdException w:name="Dark List Accent 1" w:semiHidden="0" w:uiPriority="70" w:unhideWhenUsed="0"/>
+    <w:lsdException w:name="Colorful Shading Accent 1" w:semiHidden="0" w:uiPriority="71" w:unhideWhenUsed="0"/>
+    <w:lsdException w:name="Colorful List Accent 1" w:semiHidden="0" w:uiPriority="72" w:unhideWhenUsed="0"/>
+    <w:lsdException w:name="Colorful Grid Accent 1" w:semiHidden="0" w:uiPriority="73" w:unhideWhenUsed="0"/>
+    <w:lsdException w:name="Light Shading Accent 2" w:semiHidden="0" w:uiPriority="60" w:unhideWhenUsed="0"/>
+    <w:lsdException w:name="Light List Accent 2" w:semiHidden="0" w:uiPriority="61" w:unhideWhenUsed="0"/>
+    <w:lsdException w:name="Light Grid Accent 2" w:semiHidden="0" w:uiPriority="62" w:unhideWhenUsed="0"/>
+    <w:lsdException w:name="Medium Shading 1 Accent 2" w:semiHidden="0" w:uiPriority="63" w:unhideWhenUsed="0"/>
+    <w:lsdException w:name="Medium Shading 2 Accent 2" w:semiHidden="0" w:uiPriority="64" w:unhideWhenUsed="0"/>
+    <w:lsdException w:name="Medium List 1 Accent 2" w:semiHidden="0" w:uiPriority="65" w:unhideWhenUsed="0"/>
+    <w:lsdException w:name="Medium List 2 Accent 2" w:semiHidden="0" w:uiPriority="66" w:unhideWhenUsed="0"/>
+    <w:lsdException w:name="Medium Grid 1 Accent 2" w:semiHidden="0" w:uiPriority="67" w:unhideWhenUsed="0"/>
+    <w:lsdException w:name="Medium Grid 2 Accent 2" w:semiHidden="0" w:uiPriority="68" w:unhideWhenUsed="0"/>
+    <w:lsdException w:name="Medium Grid 3 Accent 2" w:semiHidden="0" w:uiPriority="69" w:unhideWhenUsed="0"/>
+    <w:lsdException w:name="Dark List Accent 2" w:semiHidden="0" w:uiPriority="70" w:unhideWhenUsed="0"/>
+    <w:lsdException w:name="Colorful Shading Accent 2" w:semiHidden="0" w:uiPriority="71" w:unhideWhenUsed="0"/>
+    <w:lsdException w:name="Colorful List Accent 2" w:semiHidden="0" w:uiPriority="72" w:unhideWhenUsed="0"/>
+    <w:lsdException w:name="Colorful Grid Accent 2" w:semiHidden="0" w:uiPriority="73" w:unhideWhenUsed="0"/>
+    <w:lsdException w:name="Light Shading Accent 3" w:semiHidden="0" w:uiPriority="60" w:unhideWhenUsed="0"/>
+    <w:lsdException w:name="Light List Accent 3" w:semiHidden="0" w:uiPriority="61" w:unhideWhenUsed="0"/>
+    <w:lsdException w:name="Light Grid Accent 3" w:semiHidden="0" w:uiPriority="62" w:unhideWhenUsed="0"/>
+    <w:lsdException w:name="Medium Shading 1 Accent 3" w:semiHidden="0" w:uiPriority="63" w:unhideWhenUsed="0"/>
+    <w:lsdException w:name="Medium Shading 2 Accent 3" w:semiHidden="0" w:uiPriority="64" w:unhideWhenUsed="0"/>
+    <w:lsdException w:name="Medium List 1 Accent 3" w:semiHidden="0" w:uiPriority="65" w:unhideWhenUsed="0"/>
+    <w:lsdException w:name="Medium List 2 Accent 3" w:semiHidden="0" w:uiPriority="66" w:unhideWhenUsed="0"/>
+    <w:lsdException w:name="Medium Grid 1 Accent 3" w:semiHidden="0" w:uiPriority="67" w:unhideWhenUsed="0"/>
+    <w:lsdException w:name="Medium Grid 2 Accent 3" w:semiHidden="0" w:uiPriority="68" w:unhideWhenUsed="0"/>
+    <w:lsdException w:name="Medium Grid 3 Accent 3" w:semiHidden="0" w:uiPriority="69" w:unhideWhenUsed="0"/>
+    <w:lsdException w:name="Dark List Accent 3" w:semiHidden="0" w:uiPriority="70" w:unhideWhenUsed="0"/>
+    <w:lsdException w:name="Colorful Shading Accent 3" w:semiHidden="0" w:uiPriority="71" w:unhideWhenUsed="0"/>
+    <w:lsdException w:name="Colorful List Accent 3" w:semiHidden="0" w:uiPriority="72" w:unhideWhenUsed="0"/>
+    <w:lsdException w:name="Colorful Grid Accent 3" w:semiHidden="0" w:uiPriority="73" w:unhideWhenUsed="0"/>
+    <w:lsdException w:name="Light Shading Accent 4" w:semiHidden="0" w:uiPriority="60" w:unhideWhenUsed="0"/>
+    <w:lsdException w:name="Light List Accent 4" w:semiHidden="0" w:uiPriority="61" w:unhideWhenUsed="0"/>
+    <w:lsdException w:name="Light Grid Accent 4" w:semiHidden="0" w:uiPriority="62" w:unhideWhenUsed="0"/>
+    <w:lsdException w:name="Medium Shading 1 Accent 4" w:semiHidden="0" w:uiPriority="63" w:unhideWhenUsed="0"/>
+    <w:lsdException w:name="Medium Shading 2 Accent 4" w:semiHidden="0" w:uiPriority="64" w:unhideWhenUsed="0"/>
+    <w:lsdException w:name="Medium List 1 Accent 4" w:semiHidden="0" w:uiPriority="65" w:unhideWhenUsed="0"/>
+    <w:lsdException w:name="Medium List 2 Accent 4" w:semiHidden="0" w:uiPriority="66" w:unhideWhenUsed="0"/>
+    <w:lsdException w:name="Medium Grid 1 Accent 4" w:semiHidden="0" w:uiPriority="67" w:unhideWhenUsed="0"/>
+    <w:lsdException w:name="Medium Grid 2 Accent 4" w:semiHidden="0" w:uiPriority="68" w:unhideWhenUsed="0"/>
+    <w:lsdException w:name="Medium Grid 3 Accent 4" w:semiHidden="0" w:uiPriority="69" w:unhideWhenUsed="0"/>
+    <w:lsdException w:name="Dark List Accent 4" w:semiHidden="0" w:uiPriority="70" w:unhideWhenUsed="0"/>
+    <w:lsdException w:name="Colorful Shading Accent 4" w:semiHidden="0" w:uiPriority="71" w:unhideWhenUsed="0"/>
+    <w:lsdException w:name="Colorful List Accent 4" w:semiHidden="0" w:uiPriority="72" w:unhideWhenUsed="0"/>
+    <w:lsdException w:name="Colorful Grid Accent 4" w:semiHidden="0" w:uiPriority="73" w:unhideWhenUsed="0"/>
+    <w:lsdException w:name="Light Shading Accent 5" w:semiHidden="0" w:uiPriority="60" w:unhideWhenUsed="0"/>
+    <w:lsdException w:name="Light List Accent 5" w:semiHidden="0" w:uiPriority="61" w:unhideWhenUsed="0"/>
+    <w:lsdException w:name="Light Grid Accent 5" w:semiHidden="0" w:uiPriority="62" w:unhideWhenUsed="0"/>
+    <w:lsdException w:name="Medium Shading 1 Accent 5" w:semiHidden="0" w:uiPriority="63" w:unhideWhenUsed="0"/>
+    <w:lsdException w:name="Medium Shading 2 Accent 5" w:semiHidden="0" w:uiPriority="64" w:unhideWhenUsed="0"/>
+    <w:lsdException w:name="Medium List 1 Accent 5" w:semiHidden="0" w:uiPriority="65" w:unhideWhenUsed="0"/>
+    <w:lsdException w:name="Medium List 2 Accent 5" w:semiHidden="0" w:uiPriority="66" w:unhideWhenUsed="0"/>
+    <w:lsdException w:name="Medium Grid 1 Accent 5" w:semiHidden="0" w:uiPriority="67" w:unhideWhenUsed="0"/>
+    <w:lsdException w:name="Medium Grid 2 Accent 5" w:semiHidden="0" w:uiPriority="68" w:unhideWhenUsed="0"/>
+    <w:lsdException w:name="Medium Grid 3 Accent 5" w:semiHidden="0" w:uiPriority="69" w:unhideWhenUsed="0"/>
+    <w:lsdException w:name="Dark List Accent 5" w:semiHidden="0" w:uiPriority="70" w:unhideWhenUsed="0"/>
+    <w:lsdException w:name="Colorful Shading Accent 5" w:semiHidden="0" w:uiPriority="71" w:unhideWhenUsed="0"/>
+    <w:lsdException w:name="Colorful List Accent 5" w:semiHidden="0" w:uiPriority="72" w:unhideWhenUsed="0"/>
+    <w:lsdException w:name="Colorful Grid Accent 5" w:semiHidden="0" w:uiPriority="73" w:unhideWhenUsed="0"/>
+    <w:lsdException w:name="Light Shading Accent 6" w:semiHidden="0" w:uiPriority="60" w:unhideWhenUsed="0"/>
+    <w:lsdException w:name="Light List Accent 6" w:semiHidden="0" w:uiPriority="61" w:unhideWhenUsed="0"/>
+    <w:lsdException w:name="Light Grid Accent 6" w:semiHidden="0" w:uiPriority="62" w:unhideWhenUsed="0"/>
+    <w:lsdException w:name="Medium Shading 1 Accent 6" w:semiHidden="0" w:uiPriority="63" w:unhideWhenUsed="0"/>
+    <w:lsdException w:name="Medium Shading 2 Accent 6" w:semiHidden="0" w:uiPriority="64" w:unhideWhenUsed="0"/>
+    <w:lsdException w:name="Medium List 1 Accent 6" w:semiHidden="0" w:uiPriority="65" w:unhideWhenUsed="0"/>
+    <w:lsdException w:name="Medium List 2 Accent 6" w:semiHidden="0" w:uiPriority="66" w:unhideWhenUsed="0"/>
+    <w:lsdException w:name="Medium Grid 1 Accent 6" w:semiHidden="0" w:uiPriority="67" w:unhideWhenUsed="0"/>
+    <w:lsdException w:name="Medium Grid 2 Accent 6" w:semiHidden="0" w:uiPriority="68" w:unhideWhenUsed="0"/>
+    <w:lsdException w:name="Medium Grid 3 Accent 6" w:semiHidden="0" w:uiPriority="69" w:unhideWhenUsed="0"/>
+    <w:lsdException w:name="Dark List Accent 6" w:semiHidden="0" w:uiPriority="70" w:unhideWhenUsed="0"/>
+    <w:lsdException w:name="Colorful Shading Accent 6" w:semiHidden="0" w:uiPriority="71" w:unhideWhenUsed="0"/>
+    <w:lsdException w:name="Colorful List Accent 6" w:semiHidden="0" w:uiPriority="72" w:unhideWhenUsed="0"/>
+    <w:lsdException w:name="Colorful Grid Accent 6" w:semiHidden="0" w:uiPriority="73" w:unhideWhenUsed="0"/>
+    <w:lsdException w:name="Subtle Emphasis" w:semiHidden="0" w:uiPriority="19" w:unhideWhenUsed="0" w:qFormat="1"/>
+    <w:lsdException w:name="Intense Emphasis" w:semiHidden="0" w:uiPriority="21" w:unhideWhenUsed="0" w:qFormat="1"/>
+    <w:lsdException w:name="Subtle Reference" w:semiHidden="0" w:uiPriority="31" w:unhideWhenUsed="0" w:qFormat="1"/>
+    <w:lsdException w:name="Intense Reference" w:semiHidden="0" w:uiPriority="32" w:unhideWhenUsed="0" w:qFormat="1"/>
+    <w:lsdException w:name="Book Title" w:semiHidden="0" w:uiPriority="33" w:unhideWhenUsed="0" w:qFormat="1"/>
+    <w:lsdException w:name="Bibliography" w:uiPriority="37"/>
+    <w:lsdException w:name="TOC Heading" w:uiPriority="39" w:qFormat="1"/>
+  </w:latentStyles>
+  <w:style w:type="paragraph" w:default="1" w:styleId="Normal">
+    <w:name w:val="Normal"/>
+    <w:qFormat/>
+  </w:style>
+  <w:style w:type="character" w:default="1" w:styleId="DefaultParagraphFont">
+    <w:name w:val="Default Paragraph Font"/>
+    <w:uiPriority w:val="1"/>
+    <w:semiHidden/>
+    <w:unhideWhenUsed/>
+  </w:style>
+  <w:style w:type="table" w:default="1" w:styleId="TableNormal">
+    <w:name w:val="Normal Table"/>
+    <w:uiPriority w:val="99"/>
+    <w:semiHidden/>
+    <w:unhideWhenUsed/>
+    <w:tblPr>
+      <w:tblInd w:w="0" w:type="dxa"/>
+      <w:tblCellMar>
+        <w:top w:w="0" w:type="dxa"/>
+        <w:left w:w="108" w:type="dxa"/>
+        <w:bottom w:w="0" w:type="dxa"/>
+        <w:right w:w="108" w:type="dxa"/>
+      </w:tblCellMar>
+    </w:tblPr>
+  </w:style>
+  <w:style w:type="numbering" w:default="1" w:styleId="NoList">
+    <w:name w:val="No List"/>
+    <w:uiPriority w:val="99"/>
+    <w:semiHidden/>
+    <w:unhideWhenUsed/>
+  </w:style>
+  <w:style w:type="paragraph" w:styleId="ListBullet">
+    <w:name w:val="List Bullet"/>
+    <w:basedOn w:val="Normal"/>
+    <w:uiPriority w:val="99"/>
+    <w:unhideWhenUsed/>
+    <w:rsid w:val="00C71196"/>
+    <w:pPr>
+      <w:numPr>
+        <w:numId w:val="1"/>
+      </w:numPr>
+      <w:contextualSpacing/>
+    </w:pPr>
+  </w:style>
+  <w:style w:type="paragraph" w:styleId="ListParagraph">
+    <w:name w:val="List Paragraph"/>
+    <w:basedOn w:val="Normal"/>
+    <w:uiPriority w:val="34"/>
+    <w:qFormat/>
+    <w:rsid w:val="002A2047"/>
+    <w:pPr>
+      <w:ind w:left="720"/>
+      <w:contextualSpacing/>
+    </w:pPr>
+  </w:style>
+  <w:style w:type="table" w:styleId="TableGrid">
+    <w:name w:val="Table Grid"/>
+    <w:basedOn w:val="TableNormal"/>
+    <w:uiPriority w:val="59"/>
+    <w:rsid w:val="00A41E20"/>
+    <w:tblPr>
+      <w:tblInd w:w="0" w:type="dxa"/>
+      <w:tblBorders>
+        <w:top w:val="single" w:sz="4" w:space="0" w:color="auto"/>
+        <w:left w:val="single" w:sz="4" w:space="0" w:color="auto"/>
+        <w:bottom w:val="single" w:sz="4" w:space="0" w:color="auto"/>
+        <w:right w:val="single" w:sz="4" w:space="0" w:color="auto"/>
+        <w:insideH w:val="single" w:sz="4" w:space="0" w:color="auto"/>
+        <w:insideV w:val="single" w:sz="4" w:space="0" w:color="auto"/>
+      </w:tblBorders>
+      <w:tblCellMar>
+        <w:top w:w="0" w:type="dxa"/>
+        <w:left w:w="108" w:type="dxa"/>
+        <w:bottom w:w="0" w:type="dxa"/>
+        <w:right w:w="108" w:type="dxa"/>
+      </w:tblCellMar>
     </w:tblPr>
   </w:style>
   <w:style w:type="paragraph" w:styleId="BalloonText">
@@ -7713,7 +7859,7 @@
 </file>
 
 <file path=customXml/itemProps1.xml><?xml version="1.0" encoding="utf-8"?>
-<ds:datastoreItem xmlns:ds="http://schemas.openxmlformats.org/officeDocument/2006/customXml" ds:itemID="{3C4FBF30-B0D6-4696-9A89-C1375F6023E6}">
+<ds:datastoreItem xmlns:ds="http://schemas.openxmlformats.org/officeDocument/2006/customXml" ds:itemID="{06F3CD42-AAA4-0D45-B2A3-58DF95ACAE88}">
   <ds:schemaRefs>
     <ds:schemaRef ds:uri="http://schemas.openxmlformats.org/officeDocument/2006/bibliography"/>
   </ds:schemaRefs>

</xml_diff>

<commit_message>
Fixed error with generations carrying on to the next
-Alter algorithm for creatting a new generation based on the previous
</commit_message>
<xml_diff>
--- a/Test Plan.docx
+++ b/Test Plan.docx
@@ -275,14 +275,46 @@
           <w:sz w:val="22"/>
           <w:lang w:val="en-US"/>
         </w:rPr>
-        <w:t xml:space="preserve"> gantt chart</w:t>
+        <w:t xml:space="preserve"> </w:t>
+      </w:r>
+      <w:proofErr w:type="spellStart"/>
+      <w:r>
+        <w:rPr>
+          <w:sz w:val="22"/>
+          <w:lang w:val="en-US"/>
+        </w:rPr>
+        <w:t>gantt</w:t>
+      </w:r>
+      <w:proofErr w:type="spellEnd"/>
+      <w:r>
+        <w:rPr>
+          <w:sz w:val="22"/>
+          <w:lang w:val="en-US"/>
+        </w:rPr>
+        <w:t xml:space="preserve"> chart</w:t>
       </w:r>
       <w:r>
         <w:rPr>
           <w:sz w:val="22"/>
           <w:lang w:val="en-US"/>
         </w:rPr>
-        <w:t>, but reflected in my revised gantt chart</w:t>
+        <w:t xml:space="preserve">, but reflected in my revised </w:t>
+      </w:r>
+      <w:proofErr w:type="spellStart"/>
+      <w:r>
+        <w:rPr>
+          <w:sz w:val="22"/>
+          <w:lang w:val="en-US"/>
+        </w:rPr>
+        <w:t>gantt</w:t>
+      </w:r>
+      <w:proofErr w:type="spellEnd"/>
+      <w:r>
+        <w:rPr>
+          <w:sz w:val="22"/>
+          <w:lang w:val="en-US"/>
+        </w:rPr>
+        <w:t xml:space="preserve"> chart</w:t>
       </w:r>
       <w:r>
         <w:rPr>
@@ -1130,8 +1162,17 @@
                 <w:sz w:val="22"/>
                 <w:lang w:val="en-US"/>
               </w:rPr>
-              <w:t xml:space="preserve"> with a red sphere in the centre</w:t>
-            </w:r>
+              <w:t xml:space="preserve"> with a red sphere in the </w:t>
+            </w:r>
+            <w:proofErr w:type="spellStart"/>
+            <w:r>
+              <w:rPr>
+                <w:sz w:val="22"/>
+                <w:lang w:val="en-US"/>
+              </w:rPr>
+              <w:t>centre</w:t>
+            </w:r>
+            <w:proofErr w:type="spellEnd"/>
             <w:r>
               <w:rPr>
                 <w:sz w:val="22"/>
@@ -1311,6 +1352,7 @@
               </w:rPr>
               <w:t xml:space="preserve">de to test the </w:t>
             </w:r>
+            <w:proofErr w:type="spellStart"/>
             <w:r>
               <w:rPr>
                 <w:sz w:val="22"/>
@@ -1325,6 +1367,7 @@
               </w:rPr>
               <w:t>InputNode</w:t>
             </w:r>
+            <w:proofErr w:type="spellEnd"/>
             <w:r>
               <w:rPr>
                 <w:sz w:val="22"/>
@@ -1426,7 +1469,23 @@
                 <w:sz w:val="22"/>
                 <w:lang w:val="en-US"/>
               </w:rPr>
-              <w:t xml:space="preserve"> (-ve)</w:t>
+              <w:t xml:space="preserve"> (-</w:t>
+            </w:r>
+            <w:proofErr w:type="spellStart"/>
+            <w:r>
+              <w:rPr>
+                <w:sz w:val="22"/>
+                <w:lang w:val="en-US"/>
+              </w:rPr>
+              <w:t>ve</w:t>
+            </w:r>
+            <w:proofErr w:type="spellEnd"/>
+            <w:r>
+              <w:rPr>
+                <w:sz w:val="22"/>
+                <w:lang w:val="en-US"/>
+              </w:rPr>
+              <w:t>)</w:t>
             </w:r>
             <w:r>
               <w:rPr>
@@ -1468,7 +1527,23 @@
                 <w:sz w:val="22"/>
                 <w:lang w:val="en-US"/>
               </w:rPr>
-              <w:t xml:space="preserve"> (+ve)</w:t>
+              <w:t xml:space="preserve"> (+</w:t>
+            </w:r>
+            <w:proofErr w:type="spellStart"/>
+            <w:r>
+              <w:rPr>
+                <w:sz w:val="22"/>
+                <w:lang w:val="en-US"/>
+              </w:rPr>
+              <w:t>ve</w:t>
+            </w:r>
+            <w:proofErr w:type="spellEnd"/>
+            <w:r>
+              <w:rPr>
+                <w:sz w:val="22"/>
+                <w:lang w:val="en-US"/>
+              </w:rPr>
+              <w:t>)</w:t>
             </w:r>
           </w:p>
         </w:tc>
@@ -1647,7 +1722,15 @@
                 <w:sz w:val="22"/>
                 <w:lang w:val="en-US"/>
               </w:rPr>
-              <w:t xml:space="preserve"> S</w:t>
+              <w:t xml:space="preserve"> </w:t>
+            </w:r>
+            <w:proofErr w:type="spellStart"/>
+            <w:r>
+              <w:rPr>
+                <w:sz w:val="22"/>
+                <w:lang w:val="en-US"/>
+              </w:rPr>
+              <w:t>S</w:t>
             </w:r>
             <w:r>
               <w:rPr>
@@ -1664,6 +1747,7 @@
               </w:rPr>
               <w:t>gmoidNode</w:t>
             </w:r>
+            <w:proofErr w:type="spellEnd"/>
             <w:r>
               <w:rPr>
                 <w:sz w:val="22"/>
@@ -1687,6 +1771,7 @@
               </w:rPr>
               <w:t xml:space="preserve"> </w:t>
             </w:r>
+            <w:proofErr w:type="spellStart"/>
             <w:r>
               <w:rPr>
                 <w:sz w:val="22"/>
@@ -1707,7 +1792,15 @@
                 <w:sz w:val="22"/>
                 <w:lang w:val="en-US"/>
               </w:rPr>
-              <w:t>e with value 0.5</w:t>
+              <w:t>e</w:t>
+            </w:r>
+            <w:proofErr w:type="spellEnd"/>
+            <w:r>
+              <w:rPr>
+                <w:sz w:val="22"/>
+                <w:lang w:val="en-US"/>
+              </w:rPr>
+              <w:t xml:space="preserve"> with value 0.5</w:t>
             </w:r>
             <w:r>
               <w:rPr>
@@ -1813,12 +1906,21 @@
                 <w:lang w:val="en-US"/>
               </w:rPr>
             </w:pPr>
+            <w:proofErr w:type="gramStart"/>
             <w:r>
               <w:rPr>
                 <w:sz w:val="16"/>
                 <w:lang w:val="en-US"/>
               </w:rPr>
-              <w:t>sigmoid(</w:t>
+              <w:t>sigmoid</w:t>
+            </w:r>
+            <w:proofErr w:type="gramEnd"/>
+            <w:r>
+              <w:rPr>
+                <w:sz w:val="16"/>
+                <w:lang w:val="en-US"/>
+              </w:rPr>
+              <w:t>(</w:t>
             </w:r>
             <w:r>
               <w:rPr>
@@ -1991,14 +2093,55 @@
                 <w:sz w:val="22"/>
                 <w:lang w:val="en-US"/>
               </w:rPr>
-              <w:t>Driver code to test the HardlimNode class and how it gets data from a SigmoidNode</w:t>
-            </w:r>
-            <w:r>
-              <w:rPr>
-                <w:sz w:val="22"/>
-                <w:lang w:val="en-US"/>
-              </w:rPr>
-              <w:t>, which in turn gets data from a SigmoidInputNode:</w:t>
+              <w:t xml:space="preserve">Driver code to test the </w:t>
+            </w:r>
+            <w:proofErr w:type="spellStart"/>
+            <w:r>
+              <w:rPr>
+                <w:sz w:val="22"/>
+                <w:lang w:val="en-US"/>
+              </w:rPr>
+              <w:t>HardlimNode</w:t>
+            </w:r>
+            <w:proofErr w:type="spellEnd"/>
+            <w:r>
+              <w:rPr>
+                <w:sz w:val="22"/>
+                <w:lang w:val="en-US"/>
+              </w:rPr>
+              <w:t xml:space="preserve"> class and how it gets data from a </w:t>
+            </w:r>
+            <w:proofErr w:type="spellStart"/>
+            <w:r>
+              <w:rPr>
+                <w:sz w:val="22"/>
+                <w:lang w:val="en-US"/>
+              </w:rPr>
+              <w:t>SigmoidNode</w:t>
+            </w:r>
+            <w:proofErr w:type="spellEnd"/>
+            <w:r>
+              <w:rPr>
+                <w:sz w:val="22"/>
+                <w:lang w:val="en-US"/>
+              </w:rPr>
+              <w:t xml:space="preserve">, which in turn gets data from a </w:t>
+            </w:r>
+            <w:proofErr w:type="spellStart"/>
+            <w:r>
+              <w:rPr>
+                <w:sz w:val="22"/>
+                <w:lang w:val="en-US"/>
+              </w:rPr>
+              <w:t>SigmoidInputNode</w:t>
+            </w:r>
+            <w:proofErr w:type="spellEnd"/>
+            <w:r>
+              <w:rPr>
+                <w:sz w:val="22"/>
+                <w:lang w:val="en-US"/>
+              </w:rPr>
+              <w:t>:</w:t>
             </w:r>
           </w:p>
           <w:p>
@@ -2117,12 +2260,23 @@
                 <w:lang w:val="en-US"/>
               </w:rPr>
             </w:pPr>
+            <w:proofErr w:type="spellStart"/>
+            <w:proofErr w:type="gramStart"/>
             <w:r>
               <w:rPr>
                 <w:sz w:val="16"/>
                 <w:lang w:val="en-US"/>
               </w:rPr>
-              <w:t>hardlim(h1_output * weight + bias)</w:t>
+              <w:t>hardlim</w:t>
+            </w:r>
+            <w:proofErr w:type="spellEnd"/>
+            <w:proofErr w:type="gramEnd"/>
+            <w:r>
+              <w:rPr>
+                <w:sz w:val="16"/>
+                <w:lang w:val="en-US"/>
+              </w:rPr>
+              <w:t>(h1_output * weight + bias)</w:t>
             </w:r>
           </w:p>
         </w:tc>
@@ -4025,7 +4179,23 @@
                 <w:sz w:val="22"/>
                 <w:lang w:val="en-US"/>
               </w:rPr>
-              <w:t>Create runnables to tick the creature logic, and repaint the canvas</w:t>
+              <w:t xml:space="preserve">Create </w:t>
+            </w:r>
+            <w:proofErr w:type="spellStart"/>
+            <w:r>
+              <w:rPr>
+                <w:sz w:val="22"/>
+                <w:lang w:val="en-US"/>
+              </w:rPr>
+              <w:t>runnables</w:t>
+            </w:r>
+            <w:proofErr w:type="spellEnd"/>
+            <w:r>
+              <w:rPr>
+                <w:sz w:val="22"/>
+                <w:lang w:val="en-US"/>
+              </w:rPr>
+              <w:t xml:space="preserve"> to tick the creature logic, and repaint the canvas</w:t>
             </w:r>
             <w:r>
               <w:rPr>
@@ -4575,8 +4745,17 @@
                 <w:sz w:val="22"/>
                 <w:lang w:val="en-US"/>
               </w:rPr>
-              <w:t>After a few generations there should be multiple creatures that are all the same colour</w:t>
-            </w:r>
+              <w:t xml:space="preserve">After a few generations there should be multiple creatures that are all the same </w:t>
+            </w:r>
+            <w:proofErr w:type="spellStart"/>
+            <w:r>
+              <w:rPr>
+                <w:sz w:val="22"/>
+                <w:lang w:val="en-US"/>
+              </w:rPr>
+              <w:t>colour</w:t>
+            </w:r>
+            <w:proofErr w:type="spellEnd"/>
           </w:p>
         </w:tc>
         <w:tc>
@@ -5388,14 +5567,30 @@
                 <w:sz w:val="22"/>
                 <w:lang w:val="en-US"/>
               </w:rPr>
-              <w:t>Each time either type of  ge</w:t>
-            </w:r>
-            <w:r>
-              <w:rPr>
-                <w:sz w:val="22"/>
-                <w:lang w:val="en-US"/>
-              </w:rPr>
-              <w:t>neration is run, the axes expand and more lines are drawn</w:t>
+              <w:t xml:space="preserve">Each time either type </w:t>
+            </w:r>
+            <w:proofErr w:type="gramStart"/>
+            <w:r>
+              <w:rPr>
+                <w:sz w:val="22"/>
+                <w:lang w:val="en-US"/>
+              </w:rPr>
+              <w:t>of  ge</w:t>
+            </w:r>
+            <w:r>
+              <w:rPr>
+                <w:sz w:val="22"/>
+                <w:lang w:val="en-US"/>
+              </w:rPr>
+              <w:t>neration</w:t>
+            </w:r>
+            <w:proofErr w:type="gramEnd"/>
+            <w:r>
+              <w:rPr>
+                <w:sz w:val="22"/>
+                <w:lang w:val="en-US"/>
+              </w:rPr>
+              <w:t xml:space="preserve"> is run, the axes expand and more lines are drawn</w:t>
             </w:r>
           </w:p>
         </w:tc>
@@ -5605,8 +5800,6 @@
               </w:rPr>
               <w:t xml:space="preserve"> </w:t>
             </w:r>
-            <w:bookmarkStart w:id="0" w:name="_GoBack"/>
-            <w:bookmarkEnd w:id="0"/>
             <w:r>
               <w:rPr>
                 <w:sz w:val="22"/>
@@ -5746,6 +5939,404 @@
                 <w:numId w:val="0"/>
               </w:numPr>
               <w:rPr>
+                <w:sz w:val="22"/>
+                <w:lang w:val="en-US"/>
+              </w:rPr>
+            </w:pPr>
+            <w:r>
+              <w:rPr>
+                <w:sz w:val="22"/>
+                <w:lang w:val="en-US"/>
+              </w:rPr>
+              <w:t>View Previous Generation</w:t>
+            </w:r>
+          </w:p>
+        </w:tc>
+        <w:tc>
+          <w:tcPr>
+            <w:tcW w:w="3260" w:type="dxa"/>
+          </w:tcPr>
+          <w:p>
+            <w:pPr>
+              <w:pStyle w:val="ListBullet"/>
+              <w:numPr>
+                <w:ilvl w:val="0"/>
+                <w:numId w:val="0"/>
+              </w:numPr>
+              <w:rPr>
+                <w:sz w:val="22"/>
+                <w:lang w:val="en-US"/>
+              </w:rPr>
+            </w:pPr>
+            <w:r>
+              <w:rPr>
+                <w:sz w:val="22"/>
+                <w:lang w:val="en-US"/>
+              </w:rPr>
+              <w:t>Test whether it will use the exact same creatures as the previous generation.</w:t>
+            </w:r>
+          </w:p>
+          <w:p>
+            <w:pPr>
+              <w:pStyle w:val="ListBullet"/>
+              <w:numPr>
+                <w:ilvl w:val="0"/>
+                <w:numId w:val="0"/>
+              </w:numPr>
+              <w:rPr>
+                <w:sz w:val="22"/>
+                <w:lang w:val="en-US"/>
+              </w:rPr>
+            </w:pPr>
+          </w:p>
+          <w:p>
+            <w:pPr>
+              <w:pStyle w:val="ListBullet"/>
+              <w:numPr>
+                <w:ilvl w:val="0"/>
+                <w:numId w:val="0"/>
+              </w:numPr>
+              <w:rPr>
+                <w:sz w:val="22"/>
+                <w:lang w:val="en-US"/>
+              </w:rPr>
+            </w:pPr>
+            <w:r>
+              <w:rPr>
+                <w:sz w:val="22"/>
+                <w:lang w:val="en-US"/>
+              </w:rPr>
+              <w:t xml:space="preserve">Run a slow generation and observe the </w:t>
+            </w:r>
+            <w:proofErr w:type="spellStart"/>
+            <w:r>
+              <w:rPr>
+                <w:sz w:val="22"/>
+                <w:lang w:val="en-US"/>
+              </w:rPr>
+              <w:t>colours</w:t>
+            </w:r>
+            <w:proofErr w:type="spellEnd"/>
+            <w:r>
+              <w:rPr>
+                <w:sz w:val="22"/>
+                <w:lang w:val="en-US"/>
+              </w:rPr>
+              <w:t xml:space="preserve">. Then view previous </w:t>
+            </w:r>
+            <w:r>
+              <w:rPr>
+                <w:rFonts w:hint="eastAsia"/>
+                <w:sz w:val="22"/>
+                <w:lang w:val="en-US"/>
+              </w:rPr>
+              <w:t>generation</w:t>
+            </w:r>
+            <w:r>
+              <w:rPr>
+                <w:sz w:val="22"/>
+                <w:lang w:val="en-US"/>
+              </w:rPr>
+              <w:t>.</w:t>
+            </w:r>
+          </w:p>
+        </w:tc>
+        <w:tc>
+          <w:tcPr>
+            <w:tcW w:w="2410" w:type="dxa"/>
+          </w:tcPr>
+          <w:p>
+            <w:pPr>
+              <w:pStyle w:val="ListBullet"/>
+              <w:numPr>
+                <w:ilvl w:val="0"/>
+                <w:numId w:val="0"/>
+              </w:numPr>
+              <w:rPr>
+                <w:sz w:val="22"/>
+                <w:lang w:val="en-US"/>
+              </w:rPr>
+            </w:pPr>
+            <w:proofErr w:type="spellStart"/>
+            <w:r>
+              <w:rPr>
+                <w:rFonts w:hint="eastAsia"/>
+                <w:sz w:val="22"/>
+                <w:lang w:val="en-US"/>
+              </w:rPr>
+              <w:t>Colours</w:t>
+            </w:r>
+            <w:proofErr w:type="spellEnd"/>
+            <w:r>
+              <w:rPr>
+                <w:rFonts w:hint="eastAsia"/>
+                <w:sz w:val="22"/>
+                <w:lang w:val="en-US"/>
+              </w:rPr>
+              <w:t xml:space="preserve"> the second time around should be </w:t>
+            </w:r>
+            <w:r>
+              <w:rPr>
+                <w:i/>
+                <w:sz w:val="22"/>
+                <w:lang w:val="en-US"/>
+              </w:rPr>
+              <w:t>exactly</w:t>
+            </w:r>
+            <w:r>
+              <w:rPr>
+                <w:rFonts w:hint="eastAsia"/>
+                <w:sz w:val="22"/>
+                <w:lang w:val="en-US"/>
+              </w:rPr>
+              <w:t xml:space="preserve"> the same</w:t>
+            </w:r>
+            <w:bookmarkStart w:id="0" w:name="_GoBack"/>
+            <w:bookmarkEnd w:id="0"/>
+          </w:p>
+        </w:tc>
+        <w:tc>
+          <w:tcPr>
+            <w:tcW w:w="2866" w:type="dxa"/>
+          </w:tcPr>
+          <w:p>
+            <w:pPr>
+              <w:pStyle w:val="ListBullet"/>
+              <w:numPr>
+                <w:ilvl w:val="0"/>
+                <w:numId w:val="0"/>
+              </w:numPr>
+              <w:rPr>
+                <w:noProof/>
+                <w:sz w:val="22"/>
+                <w:lang w:val="en-US"/>
+              </w:rPr>
+            </w:pPr>
+            <w:r>
+              <w:rPr>
+                <w:noProof/>
+                <w:sz w:val="22"/>
+                <w:lang w:val="en-US"/>
+              </w:rPr>
+              <w:t>1</w:t>
+            </w:r>
+            <w:r>
+              <w:rPr>
+                <w:noProof/>
+                <w:sz w:val="22"/>
+                <w:vertAlign w:val="superscript"/>
+                <w:lang w:val="en-US"/>
+              </w:rPr>
+              <w:t>st</w:t>
+            </w:r>
+            <w:r>
+              <w:rPr>
+                <w:noProof/>
+                <w:sz w:val="22"/>
+                <w:lang w:val="en-US"/>
+              </w:rPr>
+              <w:t>:</w:t>
+            </w:r>
+            <w:r>
+              <w:rPr>
+                <w:noProof/>
+                <w:sz w:val="22"/>
+                <w:lang w:val="en-US"/>
+              </w:rPr>
+              <w:drawing>
+                <wp:inline distT="0" distB="0" distL="0" distR="0" wp14:anchorId="6D354639" wp14:editId="40BDBB98">
+                  <wp:extent cx="1676400" cy="876300"/>
+                  <wp:effectExtent l="0" t="0" r="0" b="12700"/>
+                  <wp:docPr id="28" name="Picture 28" descr="Macintosh HD:Local:Users:AHCS:Desktop:Screen Shot 2019-03-25 at 09.46.32.png"/>
+                  <wp:cNvGraphicFramePr>
+                    <a:graphicFrameLocks xmlns:a="http://schemas.openxmlformats.org/drawingml/2006/main" noChangeAspect="1"/>
+                  </wp:cNvGraphicFramePr>
+                  <a:graphic xmlns:a="http://schemas.openxmlformats.org/drawingml/2006/main">
+                    <a:graphicData uri="http://schemas.openxmlformats.org/drawingml/2006/picture">
+                      <pic:pic xmlns:pic="http://schemas.openxmlformats.org/drawingml/2006/picture">
+                        <pic:nvPicPr>
+                          <pic:cNvPr id="0" name="Picture 4" descr="Macintosh HD:Local:Users:AHCS:Desktop:Screen Shot 2019-03-25 at 09.46.32.png"/>
+                          <pic:cNvPicPr>
+                            <a:picLocks noChangeAspect="1" noChangeArrowheads="1"/>
+                          </pic:cNvPicPr>
+                        </pic:nvPicPr>
+                        <pic:blipFill>
+                          <a:blip r:embed="rId32">
+                            <a:extLst>
+                              <a:ext uri="{28A0092B-C50C-407E-A947-70E740481C1C}">
+                                <a14:useLocalDpi xmlns:a14="http://schemas.microsoft.com/office/drawing/2010/main" val="0"/>
+                              </a:ext>
+                            </a:extLst>
+                          </a:blip>
+                          <a:srcRect/>
+                          <a:stretch>
+                            <a:fillRect/>
+                          </a:stretch>
+                        </pic:blipFill>
+                        <pic:spPr bwMode="auto">
+                          <a:xfrm>
+                            <a:off x="0" y="0"/>
+                            <a:ext cx="1676400" cy="876300"/>
+                          </a:xfrm>
+                          <a:prstGeom prst="rect">
+                            <a:avLst/>
+                          </a:prstGeom>
+                          <a:noFill/>
+                          <a:ln>
+                            <a:noFill/>
+                          </a:ln>
+                        </pic:spPr>
+                      </pic:pic>
+                    </a:graphicData>
+                  </a:graphic>
+                </wp:inline>
+              </w:drawing>
+            </w:r>
+          </w:p>
+          <w:p>
+            <w:pPr>
+              <w:pStyle w:val="ListBullet"/>
+              <w:numPr>
+                <w:ilvl w:val="0"/>
+                <w:numId w:val="0"/>
+              </w:numPr>
+              <w:rPr>
+                <w:noProof/>
+                <w:sz w:val="22"/>
+                <w:lang w:val="en-US"/>
+              </w:rPr>
+            </w:pPr>
+            <w:r>
+              <w:rPr>
+                <w:noProof/>
+                <w:sz w:val="22"/>
+                <w:lang w:val="en-US"/>
+              </w:rPr>
+              <w:t>2</w:t>
+            </w:r>
+            <w:r>
+              <w:rPr>
+                <w:noProof/>
+                <w:sz w:val="22"/>
+                <w:vertAlign w:val="superscript"/>
+                <w:lang w:val="en-US"/>
+              </w:rPr>
+              <w:t>nd</w:t>
+            </w:r>
+            <w:r>
+              <w:rPr>
+                <w:noProof/>
+                <w:sz w:val="22"/>
+                <w:lang w:val="en-US"/>
+              </w:rPr>
+              <w:t>:</w:t>
+            </w:r>
+            <w:r>
+              <w:rPr>
+                <w:noProof/>
+                <w:sz w:val="22"/>
+                <w:lang w:val="en-US"/>
+              </w:rPr>
+              <w:t xml:space="preserve"> </w:t>
+            </w:r>
+            <w:r>
+              <w:rPr>
+                <w:noProof/>
+                <w:sz w:val="22"/>
+                <w:lang w:val="en-US"/>
+              </w:rPr>
+              <w:drawing>
+                <wp:inline distT="0" distB="0" distL="0" distR="0" wp14:anchorId="1C07452A" wp14:editId="5DF5216A">
+                  <wp:extent cx="1676400" cy="1003300"/>
+                  <wp:effectExtent l="0" t="0" r="0" b="12700"/>
+                  <wp:docPr id="27" name="Picture 27" descr="Macintosh HD:Local:Users:AHCS:Desktop:Screen Shot 2019-03-25 at 09.46.13.png"/>
+                  <wp:cNvGraphicFramePr>
+                    <a:graphicFrameLocks xmlns:a="http://schemas.openxmlformats.org/drawingml/2006/main" noChangeAspect="1"/>
+                  </wp:cNvGraphicFramePr>
+                  <a:graphic xmlns:a="http://schemas.openxmlformats.org/drawingml/2006/main">
+                    <a:graphicData uri="http://schemas.openxmlformats.org/drawingml/2006/picture">
+                      <pic:pic xmlns:pic="http://schemas.openxmlformats.org/drawingml/2006/picture">
+                        <pic:nvPicPr>
+                          <pic:cNvPr id="0" name="Picture 3" descr="Macintosh HD:Local:Users:AHCS:Desktop:Screen Shot 2019-03-25 at 09.46.13.png"/>
+                          <pic:cNvPicPr>
+                            <a:picLocks noChangeAspect="1" noChangeArrowheads="1"/>
+                          </pic:cNvPicPr>
+                        </pic:nvPicPr>
+                        <pic:blipFill>
+                          <a:blip r:embed="rId33">
+                            <a:extLst>
+                              <a:ext uri="{28A0092B-C50C-407E-A947-70E740481C1C}">
+                                <a14:useLocalDpi xmlns:a14="http://schemas.microsoft.com/office/drawing/2010/main" val="0"/>
+                              </a:ext>
+                            </a:extLst>
+                          </a:blip>
+                          <a:srcRect/>
+                          <a:stretch>
+                            <a:fillRect/>
+                          </a:stretch>
+                        </pic:blipFill>
+                        <pic:spPr bwMode="auto">
+                          <a:xfrm>
+                            <a:off x="0" y="0"/>
+                            <a:ext cx="1676400" cy="1003300"/>
+                          </a:xfrm>
+                          <a:prstGeom prst="rect">
+                            <a:avLst/>
+                          </a:prstGeom>
+                          <a:noFill/>
+                          <a:ln>
+                            <a:noFill/>
+                          </a:ln>
+                        </pic:spPr>
+                      </pic:pic>
+                    </a:graphicData>
+                  </a:graphic>
+                </wp:inline>
+              </w:drawing>
+            </w:r>
+          </w:p>
+        </w:tc>
+        <w:tc>
+          <w:tcPr>
+            <w:tcW w:w="618" w:type="dxa"/>
+          </w:tcPr>
+          <w:p>
+            <w:pPr>
+              <w:pStyle w:val="ListBullet"/>
+              <w:numPr>
+                <w:ilvl w:val="0"/>
+                <w:numId w:val="0"/>
+              </w:numPr>
+              <w:rPr>
+                <w:b/>
+                <w:sz w:val="22"/>
+                <w:lang w:val="en-US"/>
+              </w:rPr>
+            </w:pPr>
+            <w:r>
+              <w:rPr>
+                <w:b/>
+                <w:sz w:val="22"/>
+                <w:lang w:val="en-US"/>
+              </w:rPr>
+              <w:t>P</w:t>
+            </w:r>
+          </w:p>
+        </w:tc>
+      </w:tr>
+      <w:tr>
+        <w:tc>
+          <w:tcPr>
+            <w:tcW w:w="1560" w:type="dxa"/>
+          </w:tcPr>
+          <w:p>
+            <w:pPr>
+              <w:pStyle w:val="ListBullet"/>
+              <w:numPr>
+                <w:ilvl w:val="0"/>
+                <w:numId w:val="0"/>
+              </w:numPr>
+              <w:rPr>
                 <w:rFonts w:hint="eastAsia"/>
                 <w:sz w:val="22"/>
                 <w:lang w:val="en-US"/>
@@ -6273,6 +6864,7 @@
           <w:sz w:val="22"/>
           <w:lang w:val="en-US"/>
         </w:rPr>
+        <w:lastRenderedPageBreak/>
         <w:t>F</w:t>
       </w:r>
       <w:r>
@@ -6302,7 +6894,23 @@
           <w:sz w:val="22"/>
           <w:lang w:val="en-US"/>
         </w:rPr>
-        <w:t>he hardlim function returned 1 when x was &gt;0.5, rather than when x&gt;0</w:t>
+        <w:t xml:space="preserve">he </w:t>
+      </w:r>
+      <w:proofErr w:type="spellStart"/>
+      <w:r>
+        <w:rPr>
+          <w:sz w:val="22"/>
+          <w:lang w:val="en-US"/>
+        </w:rPr>
+        <w:t>hardlim</w:t>
+      </w:r>
+      <w:proofErr w:type="spellEnd"/>
+      <w:r>
+        <w:rPr>
+          <w:sz w:val="22"/>
+          <w:lang w:val="en-US"/>
+        </w:rPr>
+        <w:t xml:space="preserve"> function returned 1 when x was &gt;0.5, rather than when x&gt;0</w:t>
       </w:r>
       <w:r>
         <w:rPr>
@@ -6518,11 +7126,19 @@
                 <w:lang w:val="en-US"/>
               </w:rPr>
             </w:pPr>
-            <w:r>
-              <w:rPr>
-                <w:lang w:val="en-US"/>
-              </w:rPr>
-              <w:t>Initialise a frame and panel</w:t>
+            <w:proofErr w:type="spellStart"/>
+            <w:r>
+              <w:rPr>
+                <w:lang w:val="en-US"/>
+              </w:rPr>
+              <w:t>Initialise</w:t>
+            </w:r>
+            <w:proofErr w:type="spellEnd"/>
+            <w:r>
+              <w:rPr>
+                <w:lang w:val="en-US"/>
+              </w:rPr>
+              <w:t xml:space="preserve"> a frame and panel</w:t>
             </w:r>
           </w:p>
         </w:tc>
@@ -6664,7 +7280,6 @@
               <w:rPr>
                 <w:lang w:val="en-US"/>
               </w:rPr>
-              <w:lastRenderedPageBreak/>
               <w:t>Store and read in neural net weights</w:t>
             </w:r>
           </w:p>
@@ -8996,7 +9611,7 @@
 </file>
 
 <file path=customXml/itemProps1.xml><?xml version="1.0" encoding="utf-8"?>
-<ds:datastoreItem xmlns:ds="http://schemas.openxmlformats.org/officeDocument/2006/customXml" ds:itemID="{11C34A28-8A4B-4748-A675-CAA69896CE52}">
+<ds:datastoreItem xmlns:ds="http://schemas.openxmlformats.org/officeDocument/2006/customXml" ds:itemID="{4FCAB243-B9D4-6C4C-967B-B99FE11C9078}">
   <ds:schemaRefs>
     <ds:schemaRef ds:uri="http://schemas.openxmlformats.org/officeDocument/2006/bibliography"/>
   </ds:schemaRefs>

</xml_diff>

<commit_message>
Fucntionality testing carried out
</commit_message>
<xml_diff>
--- a/Test Plan.docx
+++ b/Test Plan.docx
@@ -8027,8 +8027,6 @@
               </w:rPr>
               <w:t>P</w:t>
             </w:r>
-            <w:bookmarkStart w:id="0" w:name="_GoBack"/>
-            <w:bookmarkEnd w:id="0"/>
           </w:p>
         </w:tc>
       </w:tr>
@@ -8348,10 +8346,19 @@
                 <w:numId w:val="0"/>
               </w:numPr>
               <w:rPr>
-                <w:sz w:val="22"/>
-                <w:lang w:val="en-US"/>
-              </w:rPr>
-            </w:pPr>
+                <w:b/>
+                <w:sz w:val="22"/>
+                <w:lang w:val="en-US"/>
+              </w:rPr>
+            </w:pPr>
+            <w:r>
+              <w:rPr>
+                <w:b/>
+                <w:sz w:val="22"/>
+                <w:lang w:val="en-US"/>
+              </w:rPr>
+              <w:t>P</w:t>
+            </w:r>
           </w:p>
         </w:tc>
       </w:tr>
@@ -8389,10 +8396,19 @@
                 <w:numId w:val="0"/>
               </w:numPr>
               <w:rPr>
-                <w:sz w:val="22"/>
-                <w:lang w:val="en-US"/>
-              </w:rPr>
-            </w:pPr>
+                <w:b/>
+                <w:sz w:val="22"/>
+                <w:lang w:val="en-US"/>
+              </w:rPr>
+            </w:pPr>
+            <w:r>
+              <w:rPr>
+                <w:b/>
+                <w:sz w:val="22"/>
+                <w:lang w:val="en-US"/>
+              </w:rPr>
+              <w:t>P</w:t>
+            </w:r>
           </w:p>
         </w:tc>
       </w:tr>
@@ -8443,10 +8459,19 @@
                 <w:numId w:val="0"/>
               </w:numPr>
               <w:rPr>
-                <w:sz w:val="22"/>
-                <w:lang w:val="en-US"/>
-              </w:rPr>
-            </w:pPr>
+                <w:b/>
+                <w:sz w:val="22"/>
+                <w:lang w:val="en-US"/>
+              </w:rPr>
+            </w:pPr>
+            <w:r>
+              <w:rPr>
+                <w:b/>
+                <w:sz w:val="22"/>
+                <w:lang w:val="en-US"/>
+              </w:rPr>
+              <w:t>P</w:t>
+            </w:r>
           </w:p>
         </w:tc>
       </w:tr>
@@ -8484,10 +8509,28 @@
                 <w:numId w:val="0"/>
               </w:numPr>
               <w:rPr>
-                <w:sz w:val="22"/>
-                <w:lang w:val="en-US"/>
-              </w:rPr>
-            </w:pPr>
+                <w:b/>
+                <w:sz w:val="22"/>
+                <w:lang w:val="en-US"/>
+              </w:rPr>
+            </w:pPr>
+            <w:r>
+              <w:rPr>
+                <w:b/>
+                <w:sz w:val="22"/>
+                <w:lang w:val="en-US"/>
+              </w:rPr>
+              <w:t>F</w:t>
+            </w:r>
+            <w:r>
+              <w:rPr>
+                <w:b/>
+                <w:sz w:val="22"/>
+                <w:vertAlign w:val="superscript"/>
+                <w:lang w:val="en-US"/>
+              </w:rPr>
+              <w:t>1</w:t>
+            </w:r>
           </w:p>
         </w:tc>
       </w:tr>
@@ -8509,7 +8552,13 @@
               <w:rPr>
                 <w:lang w:val="en-US"/>
               </w:rPr>
-              <w:t>Run a quick generation which makes a new set of neural nets</w:t>
+              <w:t>Run a quick generation which</w:t>
+            </w:r>
+            <w:r>
+              <w:rPr>
+                <w:lang w:val="en-US"/>
+              </w:rPr>
+              <w:t xml:space="preserve"> instantly competes creatures without allowing the user to view it</w:t>
             </w:r>
           </w:p>
         </w:tc>
@@ -8525,10 +8574,19 @@
                 <w:numId w:val="0"/>
               </w:numPr>
               <w:rPr>
-                <w:sz w:val="22"/>
-                <w:lang w:val="en-US"/>
-              </w:rPr>
-            </w:pPr>
+                <w:b/>
+                <w:sz w:val="22"/>
+                <w:lang w:val="en-US"/>
+              </w:rPr>
+            </w:pPr>
+            <w:r>
+              <w:rPr>
+                <w:b/>
+                <w:sz w:val="22"/>
+                <w:lang w:val="en-US"/>
+              </w:rPr>
+              <w:t>P</w:t>
+            </w:r>
           </w:p>
         </w:tc>
       </w:tr>
@@ -8592,10 +8650,19 @@
                 <w:numId w:val="0"/>
               </w:numPr>
               <w:rPr>
-                <w:sz w:val="22"/>
-                <w:lang w:val="en-US"/>
-              </w:rPr>
-            </w:pPr>
+                <w:b/>
+                <w:sz w:val="22"/>
+                <w:lang w:val="en-US"/>
+              </w:rPr>
+            </w:pPr>
+            <w:r>
+              <w:rPr>
+                <w:b/>
+                <w:sz w:val="22"/>
+                <w:lang w:val="en-US"/>
+              </w:rPr>
+              <w:t>P</w:t>
+            </w:r>
           </w:p>
         </w:tc>
       </w:tr>
@@ -8658,10 +8725,19 @@
                 <w:numId w:val="0"/>
               </w:numPr>
               <w:rPr>
-                <w:sz w:val="22"/>
-                <w:lang w:val="en-US"/>
-              </w:rPr>
-            </w:pPr>
+                <w:b/>
+                <w:sz w:val="22"/>
+                <w:lang w:val="en-US"/>
+              </w:rPr>
+            </w:pPr>
+            <w:r>
+              <w:rPr>
+                <w:b/>
+                <w:sz w:val="22"/>
+                <w:lang w:val="en-US"/>
+              </w:rPr>
+              <w:t>P</w:t>
+            </w:r>
           </w:p>
         </w:tc>
       </w:tr>
@@ -8699,10 +8775,28 @@
                 <w:numId w:val="0"/>
               </w:numPr>
               <w:rPr>
-                <w:sz w:val="22"/>
-                <w:lang w:val="en-US"/>
-              </w:rPr>
-            </w:pPr>
+                <w:b/>
+                <w:sz w:val="22"/>
+                <w:lang w:val="en-US"/>
+              </w:rPr>
+            </w:pPr>
+            <w:r>
+              <w:rPr>
+                <w:b/>
+                <w:sz w:val="22"/>
+                <w:lang w:val="en-US"/>
+              </w:rPr>
+              <w:t>F</w:t>
+            </w:r>
+            <w:r>
+              <w:rPr>
+                <w:b/>
+                <w:sz w:val="22"/>
+                <w:vertAlign w:val="superscript"/>
+                <w:lang w:val="en-US"/>
+              </w:rPr>
+              <w:t>2</w:t>
+            </w:r>
           </w:p>
         </w:tc>
       </w:tr>
@@ -8740,14 +8834,95 @@
                 <w:numId w:val="0"/>
               </w:numPr>
               <w:rPr>
-                <w:sz w:val="22"/>
-                <w:lang w:val="en-US"/>
-              </w:rPr>
-            </w:pPr>
+                <w:b/>
+                <w:sz w:val="22"/>
+                <w:lang w:val="en-US"/>
+              </w:rPr>
+            </w:pPr>
+            <w:r>
+              <w:rPr>
+                <w:b/>
+                <w:sz w:val="22"/>
+                <w:lang w:val="en-US"/>
+              </w:rPr>
+              <w:t>P</w:t>
+            </w:r>
           </w:p>
         </w:tc>
       </w:tr>
     </w:tbl>
+    <w:p>
+      <w:pPr>
+        <w:pStyle w:val="ListBullet"/>
+        <w:numPr>
+          <w:ilvl w:val="0"/>
+          <w:numId w:val="0"/>
+        </w:numPr>
+        <w:rPr>
+          <w:sz w:val="22"/>
+          <w:lang w:val="en-US"/>
+        </w:rPr>
+      </w:pPr>
+      <w:r>
+        <w:rPr>
+          <w:sz w:val="22"/>
+          <w:lang w:val="en-US"/>
+        </w:rPr>
+        <w:t>F</w:t>
+      </w:r>
+      <w:r>
+        <w:rPr>
+          <w:sz w:val="22"/>
+          <w:vertAlign w:val="superscript"/>
+          <w:lang w:val="en-US"/>
+        </w:rPr>
+        <w:t>1</w:t>
+      </w:r>
+      <w:r>
+        <w:rPr>
+          <w:sz w:val="22"/>
+          <w:lang w:val="en-US"/>
+        </w:rPr>
+        <w:t xml:space="preserve"> – This function is not present, as it was decided during develop that this function was no longer needed, as creature brains would not need to be stored</w:t>
+      </w:r>
+    </w:p>
+    <w:p>
+      <w:pPr>
+        <w:pStyle w:val="ListBullet"/>
+        <w:numPr>
+          <w:ilvl w:val="0"/>
+          <w:numId w:val="0"/>
+        </w:numPr>
+        <w:rPr>
+          <w:sz w:val="22"/>
+          <w:lang w:val="en-US"/>
+        </w:rPr>
+      </w:pPr>
+      <w:r>
+        <w:rPr>
+          <w:sz w:val="22"/>
+          <w:lang w:val="en-US"/>
+        </w:rPr>
+        <w:t>F</w:t>
+      </w:r>
+      <w:r>
+        <w:rPr>
+          <w:sz w:val="22"/>
+          <w:vertAlign w:val="superscript"/>
+          <w:lang w:val="en-US"/>
+        </w:rPr>
+        <w:t>2</w:t>
+      </w:r>
+      <w:r>
+        <w:rPr>
+          <w:sz w:val="22"/>
+          <w:lang w:val="en-US"/>
+        </w:rPr>
+        <w:t xml:space="preserve"> – This function was removed from the program during development, as it was decided it would only hinder the creature’s development</w:t>
+      </w:r>
+      <w:bookmarkStart w:id="0" w:name="_GoBack"/>
+      <w:bookmarkEnd w:id="0"/>
+    </w:p>
     <w:p>
       <w:pPr>
         <w:pStyle w:val="ListBullet"/>
@@ -10721,7 +10896,7 @@
 </file>
 
 <file path=customXml/itemProps1.xml><?xml version="1.0" encoding="utf-8"?>
-<ds:datastoreItem xmlns:ds="http://schemas.openxmlformats.org/officeDocument/2006/customXml" ds:itemID="{4FC9E8E6-8888-45E9-96EB-11DF3AEEA022}">
+<ds:datastoreItem xmlns:ds="http://schemas.openxmlformats.org/officeDocument/2006/customXml" ds:itemID="{63B5EE75-BB7A-4DF6-B305-DA60738B9B09}">
   <ds:schemaRefs>
     <ds:schemaRef ds:uri="http://schemas.openxmlformats.org/officeDocument/2006/bibliography"/>
   </ds:schemaRefs>

</xml_diff>

<commit_message>
User Acceptance testing completed
</commit_message>
<xml_diff>
--- a/Test Plan.docx
+++ b/Test Plan.docx
@@ -7601,7 +7601,6 @@
                 <w:numId w:val="0"/>
               </w:numPr>
               <w:rPr>
-                <w:rFonts w:hint="eastAsia"/>
                 <w:sz w:val="22"/>
                 <w:lang w:val="en-US"/>
               </w:rPr>
@@ -9093,6 +9092,359 @@
         </w:rPr>
         <w:t>Users were left to use the program without my guidance, and then asked to fill in the following survey:</w:t>
       </w:r>
+      <w:r>
+        <w:rPr>
+          <w:noProof/>
+          <w:sz w:val="22"/>
+          <w:lang w:val="en-US"/>
+        </w:rPr>
+        <w:drawing>
+          <wp:inline distT="0" distB="0" distL="0" distR="0" wp14:anchorId="1F0A0FDB" wp14:editId="6EC17B9B">
+            <wp:extent cx="5260340" cy="1597660"/>
+            <wp:effectExtent l="0" t="0" r="0" b="2540"/>
+            <wp:docPr id="39" name="Picture 39"/>
+            <wp:cNvGraphicFramePr>
+              <a:graphicFrameLocks xmlns:a="http://schemas.openxmlformats.org/drawingml/2006/main" noChangeAspect="1"/>
+            </wp:cNvGraphicFramePr>
+            <a:graphic xmlns:a="http://schemas.openxmlformats.org/drawingml/2006/main">
+              <a:graphicData uri="http://schemas.openxmlformats.org/drawingml/2006/picture">
+                <pic:pic xmlns:pic="http://schemas.openxmlformats.org/drawingml/2006/picture">
+                  <pic:nvPicPr>
+                    <pic:cNvPr id="0" name="Picture 1"/>
+                    <pic:cNvPicPr>
+                      <a:picLocks noChangeAspect="1" noChangeArrowheads="1"/>
+                    </pic:cNvPicPr>
+                  </pic:nvPicPr>
+                  <pic:blipFill>
+                    <a:blip r:embed="rId43">
+                      <a:extLst>
+                        <a:ext uri="{28A0092B-C50C-407E-A947-70E740481C1C}">
+                          <a14:useLocalDpi xmlns:a14="http://schemas.microsoft.com/office/drawing/2010/main" val="0"/>
+                        </a:ext>
+                      </a:extLst>
+                    </a:blip>
+                    <a:srcRect/>
+                    <a:stretch>
+                      <a:fillRect/>
+                    </a:stretch>
+                  </pic:blipFill>
+                  <pic:spPr bwMode="auto">
+                    <a:xfrm>
+                      <a:off x="0" y="0"/>
+                      <a:ext cx="5260340" cy="1597660"/>
+                    </a:xfrm>
+                    <a:prstGeom prst="rect">
+                      <a:avLst/>
+                    </a:prstGeom>
+                    <a:noFill/>
+                    <a:ln>
+                      <a:noFill/>
+                    </a:ln>
+                  </pic:spPr>
+                </pic:pic>
+              </a:graphicData>
+            </a:graphic>
+          </wp:inline>
+        </w:drawing>
+      </w:r>
+      <w:r>
+        <w:rPr>
+          <w:noProof/>
+          <w:sz w:val="22"/>
+          <w:lang w:val="en-US"/>
+        </w:rPr>
+        <w:drawing>
+          <wp:inline distT="0" distB="0" distL="0" distR="0" wp14:anchorId="7381E370" wp14:editId="226BBCCA">
+            <wp:extent cx="5266055" cy="1689100"/>
+            <wp:effectExtent l="0" t="0" r="0" b="6350"/>
+            <wp:docPr id="40" name="Picture 40"/>
+            <wp:cNvGraphicFramePr>
+              <a:graphicFrameLocks xmlns:a="http://schemas.openxmlformats.org/drawingml/2006/main" noChangeAspect="1"/>
+            </wp:cNvGraphicFramePr>
+            <a:graphic xmlns:a="http://schemas.openxmlformats.org/drawingml/2006/main">
+              <a:graphicData uri="http://schemas.openxmlformats.org/drawingml/2006/picture">
+                <pic:pic xmlns:pic="http://schemas.openxmlformats.org/drawingml/2006/picture">
+                  <pic:nvPicPr>
+                    <pic:cNvPr id="0" name="Picture 2"/>
+                    <pic:cNvPicPr>
+                      <a:picLocks noChangeAspect="1" noChangeArrowheads="1"/>
+                    </pic:cNvPicPr>
+                  </pic:nvPicPr>
+                  <pic:blipFill>
+                    <a:blip r:embed="rId44">
+                      <a:extLst>
+                        <a:ext uri="{28A0092B-C50C-407E-A947-70E740481C1C}">
+                          <a14:useLocalDpi xmlns:a14="http://schemas.microsoft.com/office/drawing/2010/main" val="0"/>
+                        </a:ext>
+                      </a:extLst>
+                    </a:blip>
+                    <a:srcRect/>
+                    <a:stretch>
+                      <a:fillRect/>
+                    </a:stretch>
+                  </pic:blipFill>
+                  <pic:spPr bwMode="auto">
+                    <a:xfrm>
+                      <a:off x="0" y="0"/>
+                      <a:ext cx="5266055" cy="1689100"/>
+                    </a:xfrm>
+                    <a:prstGeom prst="rect">
+                      <a:avLst/>
+                    </a:prstGeom>
+                    <a:noFill/>
+                    <a:ln>
+                      <a:noFill/>
+                    </a:ln>
+                  </pic:spPr>
+                </pic:pic>
+              </a:graphicData>
+            </a:graphic>
+          </wp:inline>
+        </w:drawing>
+      </w:r>
+      <w:r>
+        <w:rPr>
+          <w:noProof/>
+          <w:sz w:val="22"/>
+          <w:lang w:val="en-US"/>
+        </w:rPr>
+        <w:lastRenderedPageBreak/>
+        <w:drawing>
+          <wp:inline distT="0" distB="0" distL="0" distR="0" wp14:anchorId="2D3ED2E8" wp14:editId="605C4C17">
+            <wp:extent cx="5266055" cy="1774825"/>
+            <wp:effectExtent l="0" t="0" r="0" b="0"/>
+            <wp:docPr id="41" name="Picture 41"/>
+            <wp:cNvGraphicFramePr>
+              <a:graphicFrameLocks xmlns:a="http://schemas.openxmlformats.org/drawingml/2006/main" noChangeAspect="1"/>
+            </wp:cNvGraphicFramePr>
+            <a:graphic xmlns:a="http://schemas.openxmlformats.org/drawingml/2006/main">
+              <a:graphicData uri="http://schemas.openxmlformats.org/drawingml/2006/picture">
+                <pic:pic xmlns:pic="http://schemas.openxmlformats.org/drawingml/2006/picture">
+                  <pic:nvPicPr>
+                    <pic:cNvPr id="0" name="Picture 3"/>
+                    <pic:cNvPicPr>
+                      <a:picLocks noChangeAspect="1" noChangeArrowheads="1"/>
+                    </pic:cNvPicPr>
+                  </pic:nvPicPr>
+                  <pic:blipFill>
+                    <a:blip r:embed="rId45">
+                      <a:extLst>
+                        <a:ext uri="{28A0092B-C50C-407E-A947-70E740481C1C}">
+                          <a14:useLocalDpi xmlns:a14="http://schemas.microsoft.com/office/drawing/2010/main" val="0"/>
+                        </a:ext>
+                      </a:extLst>
+                    </a:blip>
+                    <a:srcRect/>
+                    <a:stretch>
+                      <a:fillRect/>
+                    </a:stretch>
+                  </pic:blipFill>
+                  <pic:spPr bwMode="auto">
+                    <a:xfrm>
+                      <a:off x="0" y="0"/>
+                      <a:ext cx="5266055" cy="1774825"/>
+                    </a:xfrm>
+                    <a:prstGeom prst="rect">
+                      <a:avLst/>
+                    </a:prstGeom>
+                    <a:noFill/>
+                    <a:ln>
+                      <a:noFill/>
+                    </a:ln>
+                  </pic:spPr>
+                </pic:pic>
+              </a:graphicData>
+            </a:graphic>
+          </wp:inline>
+        </w:drawing>
+      </w:r>
+      <w:r>
+        <w:rPr>
+          <w:noProof/>
+          <w:sz w:val="22"/>
+          <w:lang w:val="en-US"/>
+        </w:rPr>
+        <w:drawing>
+          <wp:inline distT="0" distB="0" distL="0" distR="0" wp14:anchorId="0E50C3CB" wp14:editId="62340C24">
+            <wp:extent cx="5266055" cy="1473835"/>
+            <wp:effectExtent l="0" t="0" r="0" b="0"/>
+            <wp:docPr id="42" name="Picture 42"/>
+            <wp:cNvGraphicFramePr>
+              <a:graphicFrameLocks xmlns:a="http://schemas.openxmlformats.org/drawingml/2006/main" noChangeAspect="1"/>
+            </wp:cNvGraphicFramePr>
+            <a:graphic xmlns:a="http://schemas.openxmlformats.org/drawingml/2006/main">
+              <a:graphicData uri="http://schemas.openxmlformats.org/drawingml/2006/picture">
+                <pic:pic xmlns:pic="http://schemas.openxmlformats.org/drawingml/2006/picture">
+                  <pic:nvPicPr>
+                    <pic:cNvPr id="0" name="Picture 4"/>
+                    <pic:cNvPicPr>
+                      <a:picLocks noChangeAspect="1" noChangeArrowheads="1"/>
+                    </pic:cNvPicPr>
+                  </pic:nvPicPr>
+                  <pic:blipFill>
+                    <a:blip r:embed="rId46">
+                      <a:extLst>
+                        <a:ext uri="{28A0092B-C50C-407E-A947-70E740481C1C}">
+                          <a14:useLocalDpi xmlns:a14="http://schemas.microsoft.com/office/drawing/2010/main" val="0"/>
+                        </a:ext>
+                      </a:extLst>
+                    </a:blip>
+                    <a:srcRect/>
+                    <a:stretch>
+                      <a:fillRect/>
+                    </a:stretch>
+                  </pic:blipFill>
+                  <pic:spPr bwMode="auto">
+                    <a:xfrm>
+                      <a:off x="0" y="0"/>
+                      <a:ext cx="5266055" cy="1473835"/>
+                    </a:xfrm>
+                    <a:prstGeom prst="rect">
+                      <a:avLst/>
+                    </a:prstGeom>
+                    <a:noFill/>
+                    <a:ln>
+                      <a:noFill/>
+                    </a:ln>
+                  </pic:spPr>
+                </pic:pic>
+              </a:graphicData>
+            </a:graphic>
+          </wp:inline>
+        </w:drawing>
+      </w:r>
+      <w:r>
+        <w:rPr>
+          <w:noProof/>
+          <w:sz w:val="22"/>
+          <w:lang w:val="en-US"/>
+        </w:rPr>
+        <w:drawing>
+          <wp:inline distT="0" distB="0" distL="0" distR="0" wp14:anchorId="1386E4FC" wp14:editId="2AFC8C88">
+            <wp:extent cx="5266055" cy="1941830"/>
+            <wp:effectExtent l="0" t="0" r="0" b="1270"/>
+            <wp:docPr id="43" name="Picture 43"/>
+            <wp:cNvGraphicFramePr>
+              <a:graphicFrameLocks xmlns:a="http://schemas.openxmlformats.org/drawingml/2006/main" noChangeAspect="1"/>
+            </wp:cNvGraphicFramePr>
+            <a:graphic xmlns:a="http://schemas.openxmlformats.org/drawingml/2006/main">
+              <a:graphicData uri="http://schemas.openxmlformats.org/drawingml/2006/picture">
+                <pic:pic xmlns:pic="http://schemas.openxmlformats.org/drawingml/2006/picture">
+                  <pic:nvPicPr>
+                    <pic:cNvPr id="0" name="Picture 5"/>
+                    <pic:cNvPicPr>
+                      <a:picLocks noChangeAspect="1" noChangeArrowheads="1"/>
+                    </pic:cNvPicPr>
+                  </pic:nvPicPr>
+                  <pic:blipFill>
+                    <a:blip r:embed="rId47">
+                      <a:extLst>
+                        <a:ext uri="{28A0092B-C50C-407E-A947-70E740481C1C}">
+                          <a14:useLocalDpi xmlns:a14="http://schemas.microsoft.com/office/drawing/2010/main" val="0"/>
+                        </a:ext>
+                      </a:extLst>
+                    </a:blip>
+                    <a:srcRect/>
+                    <a:stretch>
+                      <a:fillRect/>
+                    </a:stretch>
+                  </pic:blipFill>
+                  <pic:spPr bwMode="auto">
+                    <a:xfrm>
+                      <a:off x="0" y="0"/>
+                      <a:ext cx="5266055" cy="1941830"/>
+                    </a:xfrm>
+                    <a:prstGeom prst="rect">
+                      <a:avLst/>
+                    </a:prstGeom>
+                    <a:noFill/>
+                    <a:ln>
+                      <a:noFill/>
+                    </a:ln>
+                  </pic:spPr>
+                </pic:pic>
+              </a:graphicData>
+            </a:graphic>
+          </wp:inline>
+        </w:drawing>
+      </w:r>
+      <w:r>
+        <w:rPr>
+          <w:noProof/>
+          <w:sz w:val="22"/>
+          <w:lang w:val="en-US"/>
+        </w:rPr>
+        <w:drawing>
+          <wp:inline distT="0" distB="0" distL="0" distR="0" wp14:anchorId="6C430144" wp14:editId="0388E125">
+            <wp:extent cx="5266055" cy="1280160"/>
+            <wp:effectExtent l="0" t="0" r="0" b="0"/>
+            <wp:docPr id="44" name="Picture 44"/>
+            <wp:cNvGraphicFramePr>
+              <a:graphicFrameLocks xmlns:a="http://schemas.openxmlformats.org/drawingml/2006/main" noChangeAspect="1"/>
+            </wp:cNvGraphicFramePr>
+            <a:graphic xmlns:a="http://schemas.openxmlformats.org/drawingml/2006/main">
+              <a:graphicData uri="http://schemas.openxmlformats.org/drawingml/2006/picture">
+                <pic:pic xmlns:pic="http://schemas.openxmlformats.org/drawingml/2006/picture">
+                  <pic:nvPicPr>
+                    <pic:cNvPr id="0" name="Picture 6"/>
+                    <pic:cNvPicPr>
+                      <a:picLocks noChangeAspect="1" noChangeArrowheads="1"/>
+                    </pic:cNvPicPr>
+                  </pic:nvPicPr>
+                  <pic:blipFill>
+                    <a:blip r:embed="rId48">
+                      <a:extLst>
+                        <a:ext uri="{28A0092B-C50C-407E-A947-70E740481C1C}">
+                          <a14:useLocalDpi xmlns:a14="http://schemas.microsoft.com/office/drawing/2010/main" val="0"/>
+                        </a:ext>
+                      </a:extLst>
+                    </a:blip>
+                    <a:srcRect/>
+                    <a:stretch>
+                      <a:fillRect/>
+                    </a:stretch>
+                  </pic:blipFill>
+                  <pic:spPr bwMode="auto">
+                    <a:xfrm>
+                      <a:off x="0" y="0"/>
+                      <a:ext cx="5266055" cy="1280160"/>
+                    </a:xfrm>
+                    <a:prstGeom prst="rect">
+                      <a:avLst/>
+                    </a:prstGeom>
+                    <a:noFill/>
+                    <a:ln>
+                      <a:noFill/>
+                    </a:ln>
+                  </pic:spPr>
+                </pic:pic>
+              </a:graphicData>
+            </a:graphic>
+          </wp:inline>
+        </w:drawing>
+      </w:r>
+    </w:p>
+    <w:p>
+      <w:pPr>
+        <w:rPr>
+          <w:sz w:val="22"/>
+          <w:lang w:val="en-US"/>
+        </w:rPr>
+      </w:pPr>
+      <w:r>
+        <w:rPr>
+          <w:sz w:val="22"/>
+          <w:lang w:val="en-US"/>
+        </w:rPr>
+        <w:t>The following responses were collected from the survey</w:t>
+      </w:r>
+      <w:r>
+        <w:rPr>
+          <w:sz w:val="22"/>
+          <w:lang w:val="en-US"/>
+        </w:rPr>
+        <w:t>:</w:t>
+      </w:r>
     </w:p>
     <w:p>
       <w:pPr>
@@ -9106,8 +9458,230 @@
           <w:lang w:val="en-US"/>
         </w:rPr>
       </w:pPr>
-      <w:bookmarkStart w:id="0" w:name="_GoBack"/>
-      <w:bookmarkEnd w:id="0"/>
+      <w:r>
+        <w:rPr>
+          <w:noProof/>
+          <w:sz w:val="22"/>
+          <w:lang w:val="en-US"/>
+        </w:rPr>
+        <w:lastRenderedPageBreak/>
+        <w:drawing>
+          <wp:inline distT="0" distB="0" distL="0" distR="0" wp14:anchorId="73017A16" wp14:editId="200084E0">
+            <wp:extent cx="4921885" cy="8853805"/>
+            <wp:effectExtent l="0" t="0" r="0" b="4445"/>
+            <wp:docPr id="53" name="Picture 53"/>
+            <wp:cNvGraphicFramePr>
+              <a:graphicFrameLocks xmlns:a="http://schemas.openxmlformats.org/drawingml/2006/main" noChangeAspect="1"/>
+            </wp:cNvGraphicFramePr>
+            <a:graphic xmlns:a="http://schemas.openxmlformats.org/drawingml/2006/main">
+              <a:graphicData uri="http://schemas.openxmlformats.org/drawingml/2006/picture">
+                <pic:pic xmlns:pic="http://schemas.openxmlformats.org/drawingml/2006/picture">
+                  <pic:nvPicPr>
+                    <pic:cNvPr id="0" name="Picture 15"/>
+                    <pic:cNvPicPr>
+                      <a:picLocks noChangeAspect="1" noChangeArrowheads="1"/>
+                    </pic:cNvPicPr>
+                  </pic:nvPicPr>
+                  <pic:blipFill>
+                    <a:blip r:embed="rId49">
+                      <a:extLst>
+                        <a:ext uri="{28A0092B-C50C-407E-A947-70E740481C1C}">
+                          <a14:useLocalDpi xmlns:a14="http://schemas.microsoft.com/office/drawing/2010/main" val="0"/>
+                        </a:ext>
+                      </a:extLst>
+                    </a:blip>
+                    <a:srcRect/>
+                    <a:stretch>
+                      <a:fillRect/>
+                    </a:stretch>
+                  </pic:blipFill>
+                  <pic:spPr bwMode="auto">
+                    <a:xfrm>
+                      <a:off x="0" y="0"/>
+                      <a:ext cx="4921885" cy="8853805"/>
+                    </a:xfrm>
+                    <a:prstGeom prst="rect">
+                      <a:avLst/>
+                    </a:prstGeom>
+                    <a:noFill/>
+                    <a:ln>
+                      <a:noFill/>
+                    </a:ln>
+                  </pic:spPr>
+                </pic:pic>
+              </a:graphicData>
+            </a:graphic>
+          </wp:inline>
+        </w:drawing>
+      </w:r>
+      <w:r>
+        <w:rPr>
+          <w:noProof/>
+          <w:sz w:val="22"/>
+          <w:lang w:val="en-US"/>
+        </w:rPr>
+        <w:lastRenderedPageBreak/>
+        <w:drawing>
+          <wp:inline distT="0" distB="0" distL="0" distR="0" wp14:anchorId="3013A45B" wp14:editId="651ABCFA">
+            <wp:extent cx="5039995" cy="8853805"/>
+            <wp:effectExtent l="0" t="0" r="8255" b="4445"/>
+            <wp:docPr id="54" name="Picture 54"/>
+            <wp:cNvGraphicFramePr>
+              <a:graphicFrameLocks xmlns:a="http://schemas.openxmlformats.org/drawingml/2006/main" noChangeAspect="1"/>
+            </wp:cNvGraphicFramePr>
+            <a:graphic xmlns:a="http://schemas.openxmlformats.org/drawingml/2006/main">
+              <a:graphicData uri="http://schemas.openxmlformats.org/drawingml/2006/picture">
+                <pic:pic xmlns:pic="http://schemas.openxmlformats.org/drawingml/2006/picture">
+                  <pic:nvPicPr>
+                    <pic:cNvPr id="0" name="Picture 16"/>
+                    <pic:cNvPicPr>
+                      <a:picLocks noChangeAspect="1" noChangeArrowheads="1"/>
+                    </pic:cNvPicPr>
+                  </pic:nvPicPr>
+                  <pic:blipFill>
+                    <a:blip r:embed="rId50">
+                      <a:extLst>
+                        <a:ext uri="{28A0092B-C50C-407E-A947-70E740481C1C}">
+                          <a14:useLocalDpi xmlns:a14="http://schemas.microsoft.com/office/drawing/2010/main" val="0"/>
+                        </a:ext>
+                      </a:extLst>
+                    </a:blip>
+                    <a:srcRect/>
+                    <a:stretch>
+                      <a:fillRect/>
+                    </a:stretch>
+                  </pic:blipFill>
+                  <pic:spPr bwMode="auto">
+                    <a:xfrm>
+                      <a:off x="0" y="0"/>
+                      <a:ext cx="5039995" cy="8853805"/>
+                    </a:xfrm>
+                    <a:prstGeom prst="rect">
+                      <a:avLst/>
+                    </a:prstGeom>
+                    <a:noFill/>
+                    <a:ln>
+                      <a:noFill/>
+                    </a:ln>
+                  </pic:spPr>
+                </pic:pic>
+              </a:graphicData>
+            </a:graphic>
+          </wp:inline>
+        </w:drawing>
+      </w:r>
+      <w:r>
+        <w:rPr>
+          <w:noProof/>
+          <w:sz w:val="22"/>
+          <w:lang w:val="en-US"/>
+        </w:rPr>
+        <w:lastRenderedPageBreak/>
+        <w:drawing>
+          <wp:inline distT="0" distB="0" distL="0" distR="0" wp14:anchorId="566CF7C9" wp14:editId="36AC8A2D">
+            <wp:extent cx="5207000" cy="8864600"/>
+            <wp:effectExtent l="0" t="0" r="0" b="0"/>
+            <wp:docPr id="55" name="Picture 55"/>
+            <wp:cNvGraphicFramePr>
+              <a:graphicFrameLocks xmlns:a="http://schemas.openxmlformats.org/drawingml/2006/main" noChangeAspect="1"/>
+            </wp:cNvGraphicFramePr>
+            <a:graphic xmlns:a="http://schemas.openxmlformats.org/drawingml/2006/main">
+              <a:graphicData uri="http://schemas.openxmlformats.org/drawingml/2006/picture">
+                <pic:pic xmlns:pic="http://schemas.openxmlformats.org/drawingml/2006/picture">
+                  <pic:nvPicPr>
+                    <pic:cNvPr id="0" name="Picture 17"/>
+                    <pic:cNvPicPr>
+                      <a:picLocks noChangeAspect="1" noChangeArrowheads="1"/>
+                    </pic:cNvPicPr>
+                  </pic:nvPicPr>
+                  <pic:blipFill>
+                    <a:blip r:embed="rId51">
+                      <a:extLst>
+                        <a:ext uri="{28A0092B-C50C-407E-A947-70E740481C1C}">
+                          <a14:useLocalDpi xmlns:a14="http://schemas.microsoft.com/office/drawing/2010/main" val="0"/>
+                        </a:ext>
+                      </a:extLst>
+                    </a:blip>
+                    <a:srcRect/>
+                    <a:stretch>
+                      <a:fillRect/>
+                    </a:stretch>
+                  </pic:blipFill>
+                  <pic:spPr bwMode="auto">
+                    <a:xfrm>
+                      <a:off x="0" y="0"/>
+                      <a:ext cx="5207000" cy="8864600"/>
+                    </a:xfrm>
+                    <a:prstGeom prst="rect">
+                      <a:avLst/>
+                    </a:prstGeom>
+                    <a:noFill/>
+                    <a:ln>
+                      <a:noFill/>
+                    </a:ln>
+                  </pic:spPr>
+                </pic:pic>
+              </a:graphicData>
+            </a:graphic>
+          </wp:inline>
+        </w:drawing>
+      </w:r>
+      <w:r>
+        <w:rPr>
+          <w:noProof/>
+          <w:sz w:val="22"/>
+          <w:lang w:val="en-US"/>
+        </w:rPr>
+        <w:lastRenderedPageBreak/>
+        <w:drawing>
+          <wp:inline distT="0" distB="0" distL="0" distR="0" wp14:anchorId="71A2A472" wp14:editId="393033A8">
+            <wp:extent cx="5260340" cy="2167890"/>
+            <wp:effectExtent l="0" t="0" r="0" b="3810"/>
+            <wp:docPr id="56" name="Picture 56"/>
+            <wp:cNvGraphicFramePr>
+              <a:graphicFrameLocks xmlns:a="http://schemas.openxmlformats.org/drawingml/2006/main" noChangeAspect="1"/>
+            </wp:cNvGraphicFramePr>
+            <a:graphic xmlns:a="http://schemas.openxmlformats.org/drawingml/2006/main">
+              <a:graphicData uri="http://schemas.openxmlformats.org/drawingml/2006/picture">
+                <pic:pic xmlns:pic="http://schemas.openxmlformats.org/drawingml/2006/picture">
+                  <pic:nvPicPr>
+                    <pic:cNvPr id="0" name="Picture 18"/>
+                    <pic:cNvPicPr>
+                      <a:picLocks noChangeAspect="1" noChangeArrowheads="1"/>
+                    </pic:cNvPicPr>
+                  </pic:nvPicPr>
+                  <pic:blipFill>
+                    <a:blip r:embed="rId52">
+                      <a:extLst>
+                        <a:ext uri="{28A0092B-C50C-407E-A947-70E740481C1C}">
+                          <a14:useLocalDpi xmlns:a14="http://schemas.microsoft.com/office/drawing/2010/main" val="0"/>
+                        </a:ext>
+                      </a:extLst>
+                    </a:blip>
+                    <a:srcRect/>
+                    <a:stretch>
+                      <a:fillRect/>
+                    </a:stretch>
+                  </pic:blipFill>
+                  <pic:spPr bwMode="auto">
+                    <a:xfrm>
+                      <a:off x="0" y="0"/>
+                      <a:ext cx="5260340" cy="2167890"/>
+                    </a:xfrm>
+                    <a:prstGeom prst="rect">
+                      <a:avLst/>
+                    </a:prstGeom>
+                    <a:noFill/>
+                    <a:ln>
+                      <a:noFill/>
+                    </a:ln>
+                  </pic:spPr>
+                </pic:pic>
+              </a:graphicData>
+            </a:graphic>
+          </wp:inline>
+        </w:drawing>
+      </w:r>
     </w:p>
     <w:p>
       <w:pPr>
@@ -9124,6 +9698,288 @@
     </w:p>
     <w:p>
       <w:pPr>
+        <w:rPr>
+          <w:sz w:val="22"/>
+          <w:lang w:val="en-US"/>
+        </w:rPr>
+      </w:pPr>
+      <w:r>
+        <w:rPr>
+          <w:sz w:val="22"/>
+          <w:lang w:val="en-US"/>
+        </w:rPr>
+        <w:t xml:space="preserve">From these responses it can clearly be seen that </w:t>
+      </w:r>
+      <w:proofErr w:type="gramStart"/>
+      <w:r>
+        <w:rPr>
+          <w:sz w:val="22"/>
+          <w:lang w:val="en-US"/>
+        </w:rPr>
+        <w:t>the majority of</w:t>
+      </w:r>
+      <w:proofErr w:type="gramEnd"/>
+      <w:r>
+        <w:rPr>
+          <w:sz w:val="22"/>
+          <w:lang w:val="en-US"/>
+        </w:rPr>
+        <w:t xml:space="preserve"> users found the program quite intuitive and easy to use, even those with little experience using computers. I deem this a good success and I believe does not warrant any changes to the UI design.</w:t>
+      </w:r>
+    </w:p>
+    <w:p>
+      <w:pPr>
+        <w:rPr>
+          <w:sz w:val="22"/>
+          <w:lang w:val="en-US"/>
+        </w:rPr>
+      </w:pPr>
+    </w:p>
+    <w:p>
+      <w:pPr>
+        <w:rPr>
+          <w:sz w:val="22"/>
+          <w:lang w:val="en-US"/>
+        </w:rPr>
+      </w:pPr>
+      <w:r>
+        <w:rPr>
+          <w:sz w:val="22"/>
+          <w:lang w:val="en-US"/>
+        </w:rPr>
+        <w:t>Secondly, these responses show that most users found the program interesting and fun to use. There were a few that did not find it particularly interesting however this was to be expected as they had little to no interest in computer science or machine learning, and so were not part of the intended target audience.</w:t>
+      </w:r>
+    </w:p>
+    <w:p>
+      <w:pPr>
+        <w:rPr>
+          <w:sz w:val="22"/>
+          <w:lang w:val="en-US"/>
+        </w:rPr>
+      </w:pPr>
+    </w:p>
+    <w:p>
+      <w:pPr>
+        <w:rPr>
+          <w:sz w:val="22"/>
+          <w:lang w:val="en-US"/>
+        </w:rPr>
+      </w:pPr>
+      <w:r>
+        <w:rPr>
+          <w:sz w:val="22"/>
+          <w:lang w:val="en-US"/>
+        </w:rPr>
+        <w:t>Thirdly</w:t>
+      </w:r>
+      <w:r>
+        <w:rPr>
+          <w:sz w:val="22"/>
+          <w:lang w:val="en-US"/>
+        </w:rPr>
+        <w:t>, the most common features suggested by end-users were the following:</w:t>
+      </w:r>
+    </w:p>
+    <w:p>
+      <w:pPr>
+        <w:pStyle w:val="ListParagraph"/>
+        <w:numPr>
+          <w:ilvl w:val="0"/>
+          <w:numId w:val="9"/>
+        </w:numPr>
+        <w:rPr>
+          <w:sz w:val="22"/>
+          <w:lang w:val="en-US"/>
+        </w:rPr>
+      </w:pPr>
+      <w:proofErr w:type="spellStart"/>
+      <w:r>
+        <w:rPr>
+          <w:sz w:val="22"/>
+          <w:lang w:val="en-US"/>
+        </w:rPr>
+        <w:t>Customisable</w:t>
+      </w:r>
+      <w:proofErr w:type="spellEnd"/>
+      <w:r>
+        <w:rPr>
+          <w:sz w:val="22"/>
+          <w:lang w:val="en-US"/>
+        </w:rPr>
+        <w:t xml:space="preserve"> creature names</w:t>
+      </w:r>
+    </w:p>
+    <w:p>
+      <w:pPr>
+        <w:pStyle w:val="ListParagraph"/>
+        <w:numPr>
+          <w:ilvl w:val="0"/>
+          <w:numId w:val="9"/>
+        </w:numPr>
+        <w:rPr>
+          <w:sz w:val="22"/>
+          <w:lang w:val="en-US"/>
+        </w:rPr>
+      </w:pPr>
+      <w:proofErr w:type="spellStart"/>
+      <w:r>
+        <w:rPr>
+          <w:sz w:val="22"/>
+          <w:lang w:val="en-US"/>
+        </w:rPr>
+        <w:t>Customisable</w:t>
+      </w:r>
+      <w:proofErr w:type="spellEnd"/>
+      <w:r>
+        <w:rPr>
+          <w:sz w:val="22"/>
+          <w:lang w:val="en-US"/>
+        </w:rPr>
+        <w:t xml:space="preserve"> generation sizes</w:t>
+      </w:r>
+    </w:p>
+    <w:p>
+      <w:pPr>
+        <w:pStyle w:val="ListParagraph"/>
+        <w:numPr>
+          <w:ilvl w:val="0"/>
+          <w:numId w:val="9"/>
+        </w:numPr>
+        <w:rPr>
+          <w:sz w:val="22"/>
+          <w:lang w:val="en-US"/>
+        </w:rPr>
+      </w:pPr>
+      <w:r>
+        <w:rPr>
+          <w:sz w:val="22"/>
+          <w:lang w:val="en-US"/>
+        </w:rPr>
+        <w:t>Changing the speed at which a slow generation plays</w:t>
+      </w:r>
+    </w:p>
+    <w:p>
+      <w:pPr>
+        <w:rPr>
+          <w:sz w:val="22"/>
+          <w:lang w:val="en-US"/>
+        </w:rPr>
+      </w:pPr>
+      <w:r>
+        <w:rPr>
+          <w:sz w:val="22"/>
+          <w:lang w:val="en-US"/>
+        </w:rPr>
+        <w:t xml:space="preserve">These are all excellent features and ones that would in theory be easy to implement, as they simply require the changing of a single variable. However, they would also require a redesign of the UI and unfortunately there is simply not time left in the development of this project to implement them. It is likely I will continue development and implement them after the </w:t>
+      </w:r>
+      <w:r>
+        <w:rPr>
+          <w:sz w:val="22"/>
+          <w:lang w:val="en-US"/>
+        </w:rPr>
+        <w:t>project has been submitted to the SQA.</w:t>
+      </w:r>
+    </w:p>
+    <w:p>
+      <w:pPr>
+        <w:rPr>
+          <w:sz w:val="22"/>
+          <w:lang w:val="en-US"/>
+        </w:rPr>
+      </w:pPr>
+    </w:p>
+    <w:p>
+      <w:pPr>
+        <w:rPr>
+          <w:sz w:val="22"/>
+          <w:szCs w:val="22"/>
+          <w:lang w:val="en-US"/>
+        </w:rPr>
+      </w:pPr>
+      <w:r>
+        <w:rPr>
+          <w:sz w:val="22"/>
+          <w:szCs w:val="22"/>
+          <w:lang w:val="en-US"/>
+        </w:rPr>
+        <w:t>Finally,</w:t>
+      </w:r>
+      <w:r>
+        <w:rPr>
+          <w:sz w:val="22"/>
+          <w:szCs w:val="22"/>
+          <w:lang w:val="en-US"/>
+        </w:rPr>
+        <w:t xml:space="preserve"> one user suggested “</w:t>
+      </w:r>
+      <w:r>
+        <w:rPr>
+          <w:sz w:val="22"/>
+          <w:szCs w:val="22"/>
+        </w:rPr>
+        <w:t>A "Run for X Generations" option. Clicking so many times is difficult</w:t>
+      </w:r>
+      <w:r>
+        <w:rPr>
+          <w:sz w:val="22"/>
+          <w:szCs w:val="22"/>
+          <w:lang w:val="en-US"/>
+        </w:rPr>
+        <w:t>”</w:t>
+      </w:r>
+      <w:r>
+        <w:rPr>
+          <w:sz w:val="22"/>
+          <w:szCs w:val="22"/>
+          <w:lang w:val="en-US"/>
+        </w:rPr>
+        <w:t xml:space="preserve">. This is </w:t>
+      </w:r>
+      <w:proofErr w:type="gramStart"/>
+      <w:r>
+        <w:rPr>
+          <w:sz w:val="22"/>
+          <w:szCs w:val="22"/>
+          <w:lang w:val="en-US"/>
+        </w:rPr>
+        <w:t>actually extremely</w:t>
+      </w:r>
+      <w:proofErr w:type="gramEnd"/>
+      <w:r>
+        <w:rPr>
+          <w:sz w:val="22"/>
+          <w:szCs w:val="22"/>
+          <w:lang w:val="en-US"/>
+        </w:rPr>
+        <w:t xml:space="preserve"> important, as it makes the program much less accessible to many people with disabilities, such as those with motor control disorders, who may find it extremely difficult to click quickly</w:t>
+      </w:r>
+      <w:r>
+        <w:rPr>
+          <w:sz w:val="22"/>
+          <w:szCs w:val="22"/>
+          <w:lang w:val="en-US"/>
+        </w:rPr>
+        <w:t>.</w:t>
+      </w:r>
+      <w:r>
+        <w:rPr>
+          <w:sz w:val="22"/>
+          <w:szCs w:val="22"/>
+          <w:lang w:val="en-US"/>
+        </w:rPr>
+        <w:t xml:space="preserve"> If I were able to implement these suggestions, this would be a priority</w:t>
+      </w:r>
+      <w:r>
+        <w:rPr>
+          <w:sz w:val="22"/>
+          <w:szCs w:val="22"/>
+          <w:lang w:val="en-US"/>
+        </w:rPr>
+        <w:t>.</w:t>
+      </w:r>
+    </w:p>
+    <w:p>
+      <w:pPr>
         <w:pStyle w:val="ListBullet"/>
         <w:numPr>
           <w:ilvl w:val="0"/>
@@ -9135,13 +9991,22 @@
           <w:lang w:val="en-US"/>
         </w:rPr>
       </w:pPr>
-      <w:r>
+    </w:p>
+    <w:p>
+      <w:pPr>
         <w:rPr>
           <w:b/>
           <w:sz w:val="26"/>
           <w:lang w:val="en-US"/>
         </w:rPr>
-        <w:t>Regression Testing</w:t>
+      </w:pPr>
+      <w:r>
+        <w:rPr>
+          <w:b/>
+          <w:sz w:val="26"/>
+          <w:lang w:val="en-US"/>
+        </w:rPr>
+        <w:br w:type="page"/>
       </w:r>
     </w:p>
     <w:p>
@@ -9152,6 +10017,29 @@
           <w:numId w:val="0"/>
         </w:numPr>
         <w:rPr>
+          <w:b/>
+          <w:sz w:val="26"/>
+          <w:lang w:val="en-US"/>
+        </w:rPr>
+      </w:pPr>
+      <w:r>
+        <w:rPr>
+          <w:b/>
+          <w:sz w:val="26"/>
+          <w:lang w:val="en-US"/>
+        </w:rPr>
+        <w:lastRenderedPageBreak/>
+        <w:t>Regression Testing</w:t>
+      </w:r>
+    </w:p>
+    <w:p>
+      <w:pPr>
+        <w:pStyle w:val="ListBullet"/>
+        <w:numPr>
+          <w:ilvl w:val="0"/>
+          <w:numId w:val="0"/>
+        </w:numPr>
+        <w:rPr>
           <w:sz w:val="22"/>
           <w:lang w:val="en-US"/>
         </w:rPr>
@@ -9291,6 +10179,43 @@
         </w:rPr>
         <w:t>.</w:t>
       </w:r>
+    </w:p>
+    <w:p>
+      <w:pPr>
+        <w:pStyle w:val="ListBullet"/>
+        <w:numPr>
+          <w:ilvl w:val="0"/>
+          <w:numId w:val="0"/>
+        </w:numPr>
+        <w:rPr>
+          <w:sz w:val="22"/>
+          <w:lang w:val="en-US"/>
+        </w:rPr>
+      </w:pPr>
+    </w:p>
+    <w:p>
+      <w:pPr>
+        <w:pStyle w:val="ListBullet"/>
+        <w:numPr>
+          <w:ilvl w:val="0"/>
+          <w:numId w:val="0"/>
+        </w:numPr>
+        <w:rPr>
+          <w:b/>
+          <w:sz w:val="22"/>
+          <w:lang w:val="en-US"/>
+        </w:rPr>
+      </w:pPr>
+      <w:r>
+        <w:rPr>
+          <w:b/>
+          <w:sz w:val="22"/>
+          <w:lang w:val="en-US"/>
+        </w:rPr>
+        <w:t>No regression testing was needed.</w:t>
+      </w:r>
+      <w:bookmarkStart w:id="0" w:name="_GoBack"/>
+      <w:bookmarkEnd w:id="0"/>
     </w:p>
     <w:sectPr>
       <w:pgSz w:w="11900" w:h="16840"/>
@@ -9326,6 +10251,119 @@
     </w:lvl>
   </w:abstractNum>
   <w:abstractNum w:abstractNumId="1" w15:restartNumberingAfterBreak="0">
+    <w:nsid w:val="072E10B9"/>
+    <w:multiLevelType w:val="hybridMultilevel"/>
+    <w:tmpl w:val="5E5AFF5C"/>
+    <w:lvl w:ilvl="0" w:tplc="08090001">
+      <w:start w:val="1"/>
+      <w:numFmt w:val="bullet"/>
+      <w:lvlText w:val=""/>
+      <w:lvlJc w:val="left"/>
+      <w:pPr>
+        <w:ind w:left="720" w:hanging="360"/>
+      </w:pPr>
+      <w:rPr>
+        <w:rFonts w:ascii="Symbol" w:hAnsi="Symbol" w:hint="default"/>
+      </w:rPr>
+    </w:lvl>
+    <w:lvl w:ilvl="1" w:tplc="08090003" w:tentative="1">
+      <w:start w:val="1"/>
+      <w:numFmt w:val="bullet"/>
+      <w:lvlText w:val="o"/>
+      <w:lvlJc w:val="left"/>
+      <w:pPr>
+        <w:ind w:left="1440" w:hanging="360"/>
+      </w:pPr>
+      <w:rPr>
+        <w:rFonts w:ascii="Courier New" w:hAnsi="Courier New" w:cs="Courier New" w:hint="default"/>
+      </w:rPr>
+    </w:lvl>
+    <w:lvl w:ilvl="2" w:tplc="08090005" w:tentative="1">
+      <w:start w:val="1"/>
+      <w:numFmt w:val="bullet"/>
+      <w:lvlText w:val=""/>
+      <w:lvlJc w:val="left"/>
+      <w:pPr>
+        <w:ind w:left="2160" w:hanging="360"/>
+      </w:pPr>
+      <w:rPr>
+        <w:rFonts w:ascii="Wingdings" w:hAnsi="Wingdings" w:hint="default"/>
+      </w:rPr>
+    </w:lvl>
+    <w:lvl w:ilvl="3" w:tplc="08090001" w:tentative="1">
+      <w:start w:val="1"/>
+      <w:numFmt w:val="bullet"/>
+      <w:lvlText w:val=""/>
+      <w:lvlJc w:val="left"/>
+      <w:pPr>
+        <w:ind w:left="2880" w:hanging="360"/>
+      </w:pPr>
+      <w:rPr>
+        <w:rFonts w:ascii="Symbol" w:hAnsi="Symbol" w:hint="default"/>
+      </w:rPr>
+    </w:lvl>
+    <w:lvl w:ilvl="4" w:tplc="08090003" w:tentative="1">
+      <w:start w:val="1"/>
+      <w:numFmt w:val="bullet"/>
+      <w:lvlText w:val="o"/>
+      <w:lvlJc w:val="left"/>
+      <w:pPr>
+        <w:ind w:left="3600" w:hanging="360"/>
+      </w:pPr>
+      <w:rPr>
+        <w:rFonts w:ascii="Courier New" w:hAnsi="Courier New" w:cs="Courier New" w:hint="default"/>
+      </w:rPr>
+    </w:lvl>
+    <w:lvl w:ilvl="5" w:tplc="08090005" w:tentative="1">
+      <w:start w:val="1"/>
+      <w:numFmt w:val="bullet"/>
+      <w:lvlText w:val=""/>
+      <w:lvlJc w:val="left"/>
+      <w:pPr>
+        <w:ind w:left="4320" w:hanging="360"/>
+      </w:pPr>
+      <w:rPr>
+        <w:rFonts w:ascii="Wingdings" w:hAnsi="Wingdings" w:hint="default"/>
+      </w:rPr>
+    </w:lvl>
+    <w:lvl w:ilvl="6" w:tplc="08090001" w:tentative="1">
+      <w:start w:val="1"/>
+      <w:numFmt w:val="bullet"/>
+      <w:lvlText w:val=""/>
+      <w:lvlJc w:val="left"/>
+      <w:pPr>
+        <w:ind w:left="5040" w:hanging="360"/>
+      </w:pPr>
+      <w:rPr>
+        <w:rFonts w:ascii="Symbol" w:hAnsi="Symbol" w:hint="default"/>
+      </w:rPr>
+    </w:lvl>
+    <w:lvl w:ilvl="7" w:tplc="08090003" w:tentative="1">
+      <w:start w:val="1"/>
+      <w:numFmt w:val="bullet"/>
+      <w:lvlText w:val="o"/>
+      <w:lvlJc w:val="left"/>
+      <w:pPr>
+        <w:ind w:left="5760" w:hanging="360"/>
+      </w:pPr>
+      <w:rPr>
+        <w:rFonts w:ascii="Courier New" w:hAnsi="Courier New" w:cs="Courier New" w:hint="default"/>
+      </w:rPr>
+    </w:lvl>
+    <w:lvl w:ilvl="8" w:tplc="08090005" w:tentative="1">
+      <w:start w:val="1"/>
+      <w:numFmt w:val="bullet"/>
+      <w:lvlText w:val=""/>
+      <w:lvlJc w:val="left"/>
+      <w:pPr>
+        <w:ind w:left="6480" w:hanging="360"/>
+      </w:pPr>
+      <w:rPr>
+        <w:rFonts w:ascii="Wingdings" w:hAnsi="Wingdings" w:hint="default"/>
+      </w:rPr>
+    </w:lvl>
+  </w:abstractNum>
+  <w:abstractNum w:abstractNumId="2" w15:restartNumberingAfterBreak="0">
     <w:nsid w:val="19D94D2A"/>
     <w:multiLevelType w:val="hybridMultilevel"/>
     <w:tmpl w:val="04C43918"/>
@@ -9438,7 +10476,7 @@
       </w:rPr>
     </w:lvl>
   </w:abstractNum>
-  <w:abstractNum w:abstractNumId="2" w15:restartNumberingAfterBreak="0">
+  <w:abstractNum w:abstractNumId="3" w15:restartNumberingAfterBreak="0">
     <w:nsid w:val="1F582603"/>
     <w:multiLevelType w:val="hybridMultilevel"/>
     <w:tmpl w:val="FBBC23B4"/>
@@ -9551,7 +10589,7 @@
       </w:rPr>
     </w:lvl>
   </w:abstractNum>
-  <w:abstractNum w:abstractNumId="3" w15:restartNumberingAfterBreak="0">
+  <w:abstractNum w:abstractNumId="4" w15:restartNumberingAfterBreak="0">
     <w:nsid w:val="28E1030C"/>
     <w:multiLevelType w:val="hybridMultilevel"/>
     <w:tmpl w:val="10D64268"/>
@@ -9664,7 +10702,7 @@
       </w:rPr>
     </w:lvl>
   </w:abstractNum>
-  <w:abstractNum w:abstractNumId="4" w15:restartNumberingAfterBreak="0">
+  <w:abstractNum w:abstractNumId="5" w15:restartNumberingAfterBreak="0">
     <w:nsid w:val="2EFF390B"/>
     <w:multiLevelType w:val="hybridMultilevel"/>
     <w:tmpl w:val="3A44BE1C"/>
@@ -9777,7 +10815,7 @@
       </w:rPr>
     </w:lvl>
   </w:abstractNum>
-  <w:abstractNum w:abstractNumId="5" w15:restartNumberingAfterBreak="0">
+  <w:abstractNum w:abstractNumId="6" w15:restartNumberingAfterBreak="0">
     <w:nsid w:val="4A684398"/>
     <w:multiLevelType w:val="hybridMultilevel"/>
     <w:tmpl w:val="C9181270"/>
@@ -9890,7 +10928,7 @@
       </w:rPr>
     </w:lvl>
   </w:abstractNum>
-  <w:abstractNum w:abstractNumId="6" w15:restartNumberingAfterBreak="0">
+  <w:abstractNum w:abstractNumId="7" w15:restartNumberingAfterBreak="0">
     <w:nsid w:val="4C411C4E"/>
     <w:multiLevelType w:val="hybridMultilevel"/>
     <w:tmpl w:val="38B4C4CE"/>
@@ -10003,7 +11041,7 @@
       </w:rPr>
     </w:lvl>
   </w:abstractNum>
-  <w:abstractNum w:abstractNumId="7" w15:restartNumberingAfterBreak="0">
+  <w:abstractNum w:abstractNumId="8" w15:restartNumberingAfterBreak="0">
     <w:nsid w:val="5EB800DA"/>
     <w:multiLevelType w:val="hybridMultilevel"/>
     <w:tmpl w:val="A25C4DCE"/>
@@ -10120,25 +11158,28 @@
     <w:abstractNumId w:val="0"/>
   </w:num>
   <w:num w:numId="2">
+    <w:abstractNumId w:val="4"/>
+  </w:num>
+  <w:num w:numId="3">
+    <w:abstractNumId w:val="7"/>
+  </w:num>
+  <w:num w:numId="4">
+    <w:abstractNumId w:val="2"/>
+  </w:num>
+  <w:num w:numId="5">
+    <w:abstractNumId w:val="5"/>
+  </w:num>
+  <w:num w:numId="6">
+    <w:abstractNumId w:val="8"/>
+  </w:num>
+  <w:num w:numId="7">
+    <w:abstractNumId w:val="6"/>
+  </w:num>
+  <w:num w:numId="8">
     <w:abstractNumId w:val="3"/>
   </w:num>
-  <w:num w:numId="3">
-    <w:abstractNumId w:val="6"/>
-  </w:num>
-  <w:num w:numId="4">
+  <w:num w:numId="9">
     <w:abstractNumId w:val="1"/>
-  </w:num>
-  <w:num w:numId="5">
-    <w:abstractNumId w:val="4"/>
-  </w:num>
-  <w:num w:numId="6">
-    <w:abstractNumId w:val="7"/>
-  </w:num>
-  <w:num w:numId="7">
-    <w:abstractNumId w:val="5"/>
-  </w:num>
-  <w:num w:numId="8">
-    <w:abstractNumId w:val="2"/>
   </w:num>
 </w:numbering>
 </file>
@@ -10156,7 +11197,7 @@
     </w:rPrDefault>
     <w:pPrDefault/>
   </w:docDefaults>
-  <w:latentStyles w:defLockedState="0" w:defUIPriority="99" w:defSemiHidden="0" w:defUnhideWhenUsed="0" w:defQFormat="0" w:count="375">
+  <w:latentStyles w:defLockedState="0" w:defUIPriority="99" w:defSemiHidden="0" w:defUnhideWhenUsed="0" w:defQFormat="0" w:count="376">
     <w:lsdException w:name="Normal" w:uiPriority="0" w:qFormat="1"/>
     <w:lsdException w:name="heading 1" w:uiPriority="9" w:qFormat="1"/>
     <w:lsdException w:name="heading 2" w:semiHidden="1" w:uiPriority="9" w:unhideWhenUsed="1" w:qFormat="1"/>
@@ -10262,7 +11303,6 @@
     <w:lsdException w:name="HTML Sample" w:semiHidden="1" w:unhideWhenUsed="1"/>
     <w:lsdException w:name="HTML Typewriter" w:semiHidden="1" w:unhideWhenUsed="1"/>
     <w:lsdException w:name="HTML Variable" w:semiHidden="1" w:unhideWhenUsed="1"/>
-    <w:lsdException w:name="Normal Table" w:semiHidden="1" w:unhideWhenUsed="1"/>
     <w:lsdException w:name="annotation subject" w:semiHidden="1" w:unhideWhenUsed="1"/>
     <w:lsdException w:name="No List" w:semiHidden="1" w:unhideWhenUsed="1"/>
     <w:lsdException w:name="Outline List 1" w:semiHidden="1" w:unhideWhenUsed="1"/>
@@ -10309,10 +11349,8 @@
     <w:lsdException w:name="Table Subtle 2" w:semiHidden="1" w:unhideWhenUsed="1"/>
     <w:lsdException w:name="Table Web 1" w:semiHidden="1" w:unhideWhenUsed="1"/>
     <w:lsdException w:name="Table Web 2" w:semiHidden="1" w:unhideWhenUsed="1"/>
-    <w:lsdException w:name="Table Web 3" w:semiHidden="1" w:unhideWhenUsed="1"/>
     <w:lsdException w:name="Balloon Text" w:semiHidden="1" w:unhideWhenUsed="1"/>
     <w:lsdException w:name="Table Grid" w:uiPriority="59"/>
-    <w:lsdException w:name="Table Theme" w:semiHidden="1" w:unhideWhenUsed="1"/>
     <w:lsdException w:name="Placeholder Text" w:semiHidden="1"/>
     <w:lsdException w:name="No Spacing" w:uiPriority="1" w:qFormat="1"/>
     <w:lsdException w:name="Light Shading" w:uiPriority="60"/>
@@ -10424,10 +11462,6 @@
     <w:lsdException w:name="Book Title" w:uiPriority="33" w:qFormat="1"/>
     <w:lsdException w:name="Bibliography" w:semiHidden="1" w:uiPriority="37" w:unhideWhenUsed="1"/>
     <w:lsdException w:name="TOC Heading" w:semiHidden="1" w:uiPriority="39" w:unhideWhenUsed="1" w:qFormat="1"/>
-    <w:lsdException w:name="Grid Table Light" w:semiHidden="1" w:unhideWhenUsed="1"/>
-    <w:lsdException w:name="Grid Table 1 Light" w:semiHidden="1" w:unhideWhenUsed="1"/>
-    <w:lsdException w:name="Grid Table 2" w:semiHidden="1" w:unhideWhenUsed="1"/>
-    <w:lsdException w:name="Grid Table 3" w:semiHidden="1" w:unhideWhenUsed="1"/>
     <w:lsdException w:name="Grid Table 4" w:uiPriority="49"/>
     <w:lsdException w:name="Grid Table 5 Dark" w:uiPriority="50"/>
     <w:lsdException w:name="Grid Table 6 Colorful" w:uiPriority="51"/>
@@ -10527,6 +11561,7 @@
     <w:lsdException w:name="Smart Hyperlink" w:semiHidden="1" w:unhideWhenUsed="1"/>
     <w:lsdException w:name="Hashtag" w:semiHidden="1" w:unhideWhenUsed="1"/>
     <w:lsdException w:name="Unresolved Mention" w:semiHidden="1" w:unhideWhenUsed="1"/>
+    <w:lsdException w:name="Smart Link" w:semiHidden="1" w:unhideWhenUsed="1"/>
   </w:latentStyles>
   <w:style w:type="paragraph" w:default="1" w:styleId="Normal">
     <w:name w:val="Normal"/>
@@ -10964,7 +11999,7 @@
 </file>
 
 <file path=customXml/itemProps1.xml><?xml version="1.0" encoding="utf-8"?>
-<ds:datastoreItem xmlns:ds="http://schemas.openxmlformats.org/officeDocument/2006/customXml" ds:itemID="{C4A8DCFE-46F3-468B-81C9-7AC87F63CB79}">
+<ds:datastoreItem xmlns:ds="http://schemas.openxmlformats.org/officeDocument/2006/customXml" ds:itemID="{88012F7B-7C3D-4C67-951C-04136576EB94}">
   <ds:schemaRefs>
     <ds:schemaRef ds:uri="http://schemas.openxmlformats.org/officeDocument/2006/bibliography"/>
   </ds:schemaRefs>

</xml_diff>